<commit_message>
Add SearchReplace to Save button
</commit_message>
<xml_diff>
--- a/Syllabus Generator/bin/Debug/OM806.01.2019F.docx
+++ b/Syllabus Generator/bin/Debug/OM806.01.2019F.docx
@@ -23,7 +23,7 @@
         </w:rPr>
         <w:id w:val="9459735"/>
         <w:placeholder>
-          <w:docPart w:val="D0E064203F0E46568764AF8B2F7BEB11"/>
+          <w:docPart w:val="5FB8CC6A291044CF82C822BB412843AF"/>
         </w:placeholder>
       </w:sdtPr>
       <w:sdtEndPr>
@@ -42,13 +42,10 @@
             <w:rPr>
               <w:rFonts w:ascii="Century Gothic" w:eastAsia="Century Gothic" w:hAnsi="Century Gothic" w:cs="Century Gothic"/>
             </w:rPr>
-            <w:t xml:space="preserve">The course will help the student examine the two fundamental aspects of their healthcare career: patient care and practice building. Students will identify areas in which both can be improved and create a program for further development. Along the way, the course will review current considerations in developing a successful practice, e.g. research access, marketing, management systems, etc. On the patient care side, students will present to faculty members and fellow doctoral candidates case work that integrates current research, Chinese medical theory, treatment plans, alternative approaches, biomedical considerations, community resources, and prognosis. </w:t>
+            <w:t>The course will help the student examine the two fundamental aspects of their healthcare career: patient care and practice building. Students will identify areas in which both can be improved and create a program for further development. Along the way, the course will review current considerations in developing a successful practice, e.g. research access, marketing, management systems, etc. On the patient care side, students will present to faculty members and fellow doctoral candidates case work that integrates current research, Chinese medical theory, treatment plans, alternative approaches, biomedical considerations, community resources, and prognosis</w:t>
           </w:r>
           <w:r>
-            <w:rPr>
-              <w:rFonts w:ascii="Century Gothic" w:eastAsia="Century Gothic" w:hAnsi="Century Gothic" w:cs="Century Gothic"/>
-            </w:rPr>
-            <w:t>Practice Based Learning</w:t>
+            <w:t>.</w:t>
           </w:r>
         </w:p>
         <w:p>
@@ -74,7 +71,7 @@
       <w:sdtPr>
         <w:id w:val="1314755397"/>
         <w:placeholder>
-          <w:docPart w:val="8250F419BC5B4DA583D1A45DDA871455"/>
+          <w:docPart w:val="CABBD06D00554643A41C79286B263680"/>
         </w:placeholder>
       </w:sdtPr>
       <w:sdtEndPr>
@@ -278,7 +275,7 @@
       <w:sdtPr>
         <w:id w:val="-408849915"/>
         <w:placeholder>
-          <w:docPart w:val="E8C7C277F5434841A6ACAA1011934DB9"/>
+          <w:docPart w:val="B52AFE7871334EF08EFBCC92AD206DA5"/>
         </w:placeholder>
       </w:sdtPr>
       <w:sdtEndPr>
@@ -291,7 +288,7 @@
           <w:sdtPr>
             <w:id w:val="-1833832768"/>
             <w:placeholder>
-              <w:docPart w:val="2F11B5C1118A4BF580BA5C7C7A224826"/>
+              <w:docPart w:val="D9F3C43CB24041B7A9C79B6377722396"/>
             </w:placeholder>
           </w:sdtPr>
           <w:sdtEndPr>
@@ -308,10 +305,7 @@
                 </w:rPr>
               </w:pPr>
               <w:r>
-                <w:rPr>
-                  <w:rFonts w:asciiTheme="majorHAnsi" w:eastAsiaTheme="majorEastAsia" w:hAnsiTheme="majorHAnsi" w:cstheme="majorBidi"/>
-                </w:rPr>
-                <w:t xml:space="preserve">There are no required texts for this course. </w:t>
+                <w:t>&lt;textRequireTexts&gt;</w:t>
               </w:r>
             </w:p>
           </w:sdtContent>
@@ -330,7 +324,7 @@
       <w:sdtPr>
         <w:id w:val="-1147196240"/>
         <w:placeholder>
-          <w:docPart w:val="1AA9A71FB32444AB91181A945D4E58FA"/>
+          <w:docPart w:val="692B56526B7B4EBD917CFC3994821432"/>
         </w:placeholder>
       </w:sdtPr>
       <w:sdtEndPr/>
@@ -339,7 +333,7 @@
           <w:sdtPr>
             <w:id w:val="-1218588296"/>
             <w:placeholder>
-              <w:docPart w:val="D2DE9022C3014D0898F845E34A9CA5A3"/>
+              <w:docPart w:val="B1C795DAFD034C07A37D023BDA507193"/>
             </w:placeholder>
           </w:sdtPr>
           <w:sdtEndPr>
@@ -352,7 +346,7 @@
               <w:sdtPr>
                 <w:id w:val="1097215443"/>
                 <w:placeholder>
-                  <w:docPart w:val="2FB23695C8DE48529AC79BA7ABE56B2F"/>
+                  <w:docPart w:val="C99460ECF906474C8CC0F6D79665CB7F"/>
                 </w:placeholder>
               </w:sdtPr>
               <w:sdtEndPr>
@@ -369,10 +363,7 @@
                     </w:rPr>
                   </w:pPr>
                   <w:r>
-                    <w:rPr>
-                      <w:rFonts w:asciiTheme="majorHAnsi" w:eastAsiaTheme="majorEastAsia" w:hAnsiTheme="majorHAnsi" w:cstheme="majorBidi"/>
-                    </w:rPr>
-                    <w:t>You will be required to read online materials and any assigned articles.</w:t>
+                    <w:t>&lt;textOptionalTexts&gt;</w:t>
                   </w:r>
                 </w:p>
               </w:sdtContent>
@@ -3394,21 +3385,7 @@
               <w:rPr>
                 <w:rFonts w:asciiTheme="majorHAnsi" w:eastAsiaTheme="majorEastAsia" w:hAnsiTheme="majorHAnsi" w:cstheme="majorBidi"/>
               </w:rPr>
-              <w:t xml:space="preserve">25 points if both </w:t>
-            </w:r>
-            <w:proofErr w:type="gramStart"/>
-            <w:r>
-              <w:rPr>
-                <w:rFonts w:asciiTheme="majorHAnsi" w:eastAsiaTheme="majorEastAsia" w:hAnsiTheme="majorHAnsi" w:cstheme="majorBidi"/>
-              </w:rPr>
-              <w:t>5 and 10 year</w:t>
-            </w:r>
-            <w:proofErr w:type="gramEnd"/>
-            <w:r>
-              <w:rPr>
-                <w:rFonts w:asciiTheme="majorHAnsi" w:eastAsiaTheme="majorEastAsia" w:hAnsiTheme="majorHAnsi" w:cstheme="majorBidi"/>
-              </w:rPr>
-              <w:t xml:space="preserve"> plans are complete.  </w:t>
+              <w:t xml:space="preserve">25 points if both 5 and 10 year plans are complete.  </w:t>
             </w:r>
           </w:p>
           <w:p>
@@ -4056,21 +4033,7 @@
         <w:rPr>
           <w:rFonts w:asciiTheme="majorHAnsi" w:eastAsiaTheme="majorEastAsia" w:hAnsiTheme="majorHAnsi" w:cstheme="majorBidi"/>
         </w:rPr>
-        <w:t xml:space="preserve"> your chosen area of interest/specialty in the </w:t>
-      </w:r>
-      <w:proofErr w:type="gramStart"/>
-      <w:r>
-        <w:rPr>
-          <w:rFonts w:asciiTheme="majorHAnsi" w:eastAsiaTheme="majorEastAsia" w:hAnsiTheme="majorHAnsi" w:cstheme="majorBidi"/>
-        </w:rPr>
-        <w:t>practice based</w:t>
-      </w:r>
-      <w:proofErr w:type="gramEnd"/>
-      <w:r>
-        <w:rPr>
-          <w:rFonts w:asciiTheme="majorHAnsi" w:eastAsiaTheme="majorEastAsia" w:hAnsiTheme="majorHAnsi" w:cstheme="majorBidi"/>
-        </w:rPr>
-        <w:t xml:space="preserve"> learning course.  The ROF/clinical case must include the following:</w:t>
+        <w:t xml:space="preserve"> your chosen area of interest/specialty in the practice based learning course.  The ROF/clinical case must include the following:</w:t>
       </w:r>
     </w:p>
     <w:p>
@@ -4875,22 +4838,18 @@
         </w:rPr>
         <w:t>/</w:t>
       </w:r>
-      <w:proofErr w:type="spellStart"/>
       <w:r>
         <w:t>gua</w:t>
       </w:r>
-      <w:proofErr w:type="spellEnd"/>
-      <w:r>
-        <w:rPr>
-          <w:rFonts w:ascii="Times New Roman" w:eastAsia="Times New Roman" w:hAnsi="Times New Roman" w:cs="Times New Roman"/>
-        </w:rPr>
-        <w:t xml:space="preserve"> </w:t>
-      </w:r>
-      <w:proofErr w:type="spellStart"/>
+      <w:r>
+        <w:rPr>
+          <w:rFonts w:ascii="Times New Roman" w:eastAsia="Times New Roman" w:hAnsi="Times New Roman" w:cs="Times New Roman"/>
+        </w:rPr>
+        <w:t xml:space="preserve"> </w:t>
+      </w:r>
       <w:r>
         <w:t>sha</w:t>
       </w:r>
-      <w:proofErr w:type="spellEnd"/>
       <w:r>
         <w:rPr>
           <w:rFonts w:ascii="Times New Roman" w:eastAsia="Times New Roman" w:hAnsi="Times New Roman" w:cs="Times New Roman"/>
@@ -6658,7 +6617,7 @@
           </w:rPr>
           <w:id w:val="59532323"/>
           <w:placeholder>
-            <w:docPart w:val="4DE48F2EBEE8449B85BEF0CFF256E042"/>
+            <w:docPart w:val="50BC6C31D1914279A8CF8C5128244175"/>
           </w:placeholder>
         </w:sdtPr>
         <w:sdtEndPr/>
@@ -6673,27 +6632,13 @@
             <w:rPr>
               <w:b w:val="0"/>
             </w:rPr>
-            <w:t xml:space="preserve">he purpose of </w:t>
-          </w:r>
-          <w:proofErr w:type="gramStart"/>
-          <w:r>
-            <w:rPr>
-              <w:b w:val="0"/>
-            </w:rPr>
-            <w:t xml:space="preserve">practice </w:t>
+            <w:t xml:space="preserve">he purpose of practice </w:t>
           </w:r>
           <w:r>
             <w:rPr>
               <w:b w:val="0"/>
             </w:rPr>
-            <w:t>based</w:t>
-          </w:r>
-          <w:proofErr w:type="gramEnd"/>
-          <w:r>
-            <w:rPr>
-              <w:b w:val="0"/>
-            </w:rPr>
-            <w:t xml:space="preserve"> learning within healthcare and completion of self-assessments.  Identifying where you are now and where you want to go.  Discuss mission and vision statements.</w:t>
+            <w:t>based learning within healthcare and completion of self-assessments.  Identifying where you are now and where you want to go.  Discuss mission and vision statements.</w:t>
           </w:r>
         </w:sdtContent>
       </w:sdt>
@@ -6710,21 +6655,7 @@
         <w:rPr>
           <w:rFonts w:asciiTheme="majorHAnsi" w:eastAsiaTheme="majorEastAsia" w:hAnsiTheme="majorHAnsi" w:cstheme="majorBidi"/>
         </w:rPr>
-        <w:t xml:space="preserve">Review class syllabus, learning objectives and class assignments.  Discuss the purpose of </w:t>
-      </w:r>
-      <w:proofErr w:type="gramStart"/>
-      <w:r>
-        <w:rPr>
-          <w:rFonts w:asciiTheme="majorHAnsi" w:eastAsiaTheme="majorEastAsia" w:hAnsiTheme="majorHAnsi" w:cstheme="majorBidi"/>
-        </w:rPr>
-        <w:t>practice based</w:t>
-      </w:r>
-      <w:proofErr w:type="gramEnd"/>
-      <w:r>
-        <w:rPr>
-          <w:rFonts w:asciiTheme="majorHAnsi" w:eastAsiaTheme="majorEastAsia" w:hAnsiTheme="majorHAnsi" w:cstheme="majorBidi"/>
-        </w:rPr>
-        <w:t xml:space="preserve"> learning within healthcare and completion of self-assessments.  Identifying where you are now and where you want to go.  Discuss mission and vision statements.</w:t>
+        <w:t>Review class syllabus, learning objectives and class assignments.  Discuss the purpose of practice based learning within healthcare and completion of self-assessments.  Identifying where you are now and where you want to go.  Discuss mission and vision statements.</w:t>
       </w:r>
       <w:r>
         <w:rPr>
@@ -6813,84 +6744,75 @@
           <w:rFonts w:asciiTheme="majorHAnsi" w:hAnsiTheme="majorHAnsi" w:cstheme="majorHAnsi"/>
           <w:b/>
         </w:rPr>
-        <w:t xml:space="preserve">Becoming a Subject Matter Expert &amp; Getting </w:t>
-      </w:r>
-      <w:proofErr w:type="gramStart"/>
+        <w:t>Becoming a Subject Matter Expert &amp; Getting Published</w:t>
+      </w:r>
+      <w:r>
+        <w:rPr>
+          <w:rFonts w:asciiTheme="majorHAnsi" w:hAnsiTheme="majorHAnsi" w:cstheme="majorHAnsi"/>
+        </w:rPr>
+        <w:t xml:space="preserve">  </w:t>
+      </w:r>
+      <w:r>
+        <w:rPr>
+          <w:rFonts w:asciiTheme="majorHAnsi" w:hAnsiTheme="majorHAnsi" w:cstheme="majorHAnsi"/>
+        </w:rPr>
+        <w:tab/>
+      </w:r>
+      <w:r>
+        <w:rPr>
+          <w:rFonts w:asciiTheme="majorHAnsi" w:hAnsiTheme="majorHAnsi" w:cstheme="majorHAnsi"/>
+        </w:rPr>
+        <w:tab/>
+      </w:r>
+      <w:r>
+        <w:rPr>
+          <w:rFonts w:asciiTheme="majorHAnsi" w:hAnsiTheme="majorHAnsi" w:cstheme="majorHAnsi"/>
+        </w:rPr>
+        <w:tab/>
+      </w:r>
+      <w:r>
+        <w:rPr>
+          <w:rFonts w:asciiTheme="majorHAnsi" w:hAnsiTheme="majorHAnsi" w:cstheme="majorHAnsi"/>
+        </w:rPr>
+        <w:tab/>
+      </w:r>
+      <w:r>
+        <w:rPr>
+          <w:rFonts w:asciiTheme="majorHAnsi" w:hAnsiTheme="majorHAnsi" w:cstheme="majorHAnsi"/>
+        </w:rPr>
+        <w:tab/>
+      </w:r>
+      <w:r>
+        <w:rPr>
+          <w:rFonts w:asciiTheme="majorHAnsi" w:hAnsiTheme="majorHAnsi" w:cstheme="majorHAnsi"/>
+        </w:rPr>
+        <w:tab/>
+      </w:r>
+      <w:r>
+        <w:rPr>
+          <w:rFonts w:asciiTheme="majorHAnsi" w:hAnsiTheme="majorHAnsi" w:cstheme="majorHAnsi"/>
+        </w:rPr>
+        <w:tab/>
+      </w:r>
       <w:r>
         <w:rPr>
           <w:rFonts w:asciiTheme="majorHAnsi" w:hAnsiTheme="majorHAnsi" w:cstheme="majorHAnsi"/>
           <w:b/>
         </w:rPr>
-        <w:t>Published</w:t>
-      </w:r>
-      <w:r>
-        <w:rPr>
-          <w:rFonts w:asciiTheme="majorHAnsi" w:hAnsiTheme="majorHAnsi" w:cstheme="majorHAnsi"/>
-        </w:rPr>
-        <w:t xml:space="preserve">  </w:t>
-      </w:r>
-      <w:r>
-        <w:rPr>
-          <w:rFonts w:asciiTheme="majorHAnsi" w:hAnsiTheme="majorHAnsi" w:cstheme="majorHAnsi"/>
-        </w:rPr>
-        <w:tab/>
-      </w:r>
-      <w:proofErr w:type="gramEnd"/>
-      <w:r>
-        <w:rPr>
-          <w:rFonts w:asciiTheme="majorHAnsi" w:hAnsiTheme="majorHAnsi" w:cstheme="majorHAnsi"/>
-        </w:rPr>
-        <w:tab/>
-      </w:r>
-      <w:r>
-        <w:rPr>
-          <w:rFonts w:asciiTheme="majorHAnsi" w:hAnsiTheme="majorHAnsi" w:cstheme="majorHAnsi"/>
-        </w:rPr>
-        <w:tab/>
-      </w:r>
-      <w:r>
-        <w:rPr>
-          <w:rFonts w:asciiTheme="majorHAnsi" w:hAnsiTheme="majorHAnsi" w:cstheme="majorHAnsi"/>
-        </w:rPr>
-        <w:tab/>
-      </w:r>
-      <w:r>
-        <w:rPr>
-          <w:rFonts w:asciiTheme="majorHAnsi" w:hAnsiTheme="majorHAnsi" w:cstheme="majorHAnsi"/>
-        </w:rPr>
-        <w:tab/>
-      </w:r>
-      <w:r>
-        <w:rPr>
-          <w:rFonts w:asciiTheme="majorHAnsi" w:hAnsiTheme="majorHAnsi" w:cstheme="majorHAnsi"/>
-        </w:rPr>
-        <w:tab/>
-      </w:r>
-      <w:r>
-        <w:rPr>
-          <w:rFonts w:asciiTheme="majorHAnsi" w:hAnsiTheme="majorHAnsi" w:cstheme="majorHAnsi"/>
-        </w:rPr>
-        <w:tab/>
+        <w:t>Sep</w:t>
       </w:r>
       <w:r>
         <w:rPr>
           <w:rFonts w:asciiTheme="majorHAnsi" w:hAnsiTheme="majorHAnsi" w:cstheme="majorHAnsi"/>
           <w:b/>
         </w:rPr>
-        <w:t>Sep</w:t>
+        <w:t>t</w:t>
       </w:r>
       <w:r>
         <w:rPr>
           <w:rFonts w:asciiTheme="majorHAnsi" w:hAnsiTheme="majorHAnsi" w:cstheme="majorHAnsi"/>
           <w:b/>
         </w:rPr>
-        <w:t>t</w:t>
-      </w:r>
-      <w:r>
-        <w:rPr>
-          <w:rFonts w:asciiTheme="majorHAnsi" w:hAnsiTheme="majorHAnsi" w:cstheme="majorHAnsi"/>
-          <w:b/>
-        </w:rPr>
         <w:t xml:space="preserve"> 11</w:t>
       </w:r>
     </w:p>
@@ -6899,23 +6821,7 @@
         <w:pStyle w:val="BodyText"/>
       </w:pPr>
       <w:r>
-        <w:t xml:space="preserve">Discuss the notion of becoming a “subject matter expert”.  Each student will identify one area of interest/specialty/expertise.  Determine what steps are needed to become considered a subject matter expert in that </w:t>
-      </w:r>
-      <w:proofErr w:type="gramStart"/>
-      <w:r>
-        <w:t>particular field</w:t>
-      </w:r>
-      <w:proofErr w:type="gramEnd"/>
-      <w:r>
-        <w:t xml:space="preserve"> or area of expertise.  The how-</w:t>
-      </w:r>
-      <w:proofErr w:type="spellStart"/>
-      <w:r>
-        <w:t>to’s</w:t>
-      </w:r>
-      <w:proofErr w:type="spellEnd"/>
-      <w:r>
-        <w:t xml:space="preserve"> of publishing in the leading publications within our field will be explored. Publishing requirements of Meridian, Journal of Chinese Medicine and PCOM’s Oriental Medicine publication will be discussed.  Students will discuss in small groups their article ideas and get peer feedback.</w:t>
+        <w:t>Discuss the notion of becoming a “subject matter expert”.  Each student will identify one area of interest/specialty/expertise.  Determine what steps are needed to become considered a subject matter expert in that particular field or area of expertise.  The how-to’s of publishing in the leading publications within our field will be explored. Publishing requirements of Meridian, Journal of Chinese Medicine and PCOM’s Oriental Medicine publication will be discussed.  Students will discuss in small groups their article ideas and get peer feedback.</w:t>
       </w:r>
       <w:r>
         <w:t xml:space="preserve">  </w:t>
@@ -7074,7 +6980,7 @@
       <w:sdtPr>
         <w:id w:val="680017570"/>
         <w:placeholder>
-          <w:docPart w:val="24343071E89E438F80ECB1FE369A6A80"/>
+          <w:docPart w:val="B132A34A156B499680692EA42606CF10"/>
         </w:placeholder>
       </w:sdtPr>
       <w:sdtEndPr/>
@@ -7432,29 +7338,19 @@
             <w:pStyle w:val="BodyText"/>
           </w:pPr>
           <w:r>
-            <w:t xml:space="preserve">Modern methods of educating the public will be discussed including the use of YouTube, Twitter, Pinterest, Facebook, Instagram, Blogs, and Periscope. The power of video presentations will be discussed along with the various benefits to creating videos such as growing your practice, gaining recognition, patient and community education and more. Each student will be required to produce a short video presenting their </w:t>
-          </w:r>
-          <w:proofErr w:type="gramStart"/>
-          <w:r>
-            <w:t>particular subject/area</w:t>
-          </w:r>
-          <w:proofErr w:type="gramEnd"/>
-          <w:r>
-            <w:t xml:space="preserve"> of interest/expertise or practice.</w:t>
+            <w:t>Modern methods of educating the public will be discussed including the use of YouTube, Twitter, Pinterest, Facebook, Instagram, Blogs, and Periscope. The power of video presentations will be discussed along with the various benefits to creating videos such as growing your practice, gaining recognition, patient and community education and more. Each student will be required to produce a short video presenting their particular subject/area of interest/expertise or practice.</w:t>
           </w:r>
         </w:p>
         <w:p>
           <w:pPr>
             <w:pStyle w:val="BodyText"/>
           </w:pPr>
-          <w:proofErr w:type="spellStart"/>
           <w:r>
             <w:rPr>
               <w:u w:val="single"/>
             </w:rPr>
             <w:t>Assingment</w:t>
           </w:r>
-          <w:proofErr w:type="spellEnd"/>
           <w:r>
             <w:t xml:space="preserve">: (1) Continue to post in Discussion Forum #3. </w:t>
           </w:r>
@@ -7564,7 +7460,6 @@
             </w:rPr>
             <w:t>Assignments/Reading</w:t>
           </w:r>
-          <w:proofErr w:type="gramStart"/>
           <w:r>
             <w:rPr>
               <w:iCs/>
@@ -7575,14 +7470,7 @@
             <w:rPr>
               <w:iCs/>
             </w:rPr>
-            <w:t>(</w:t>
-          </w:r>
-          <w:proofErr w:type="gramEnd"/>
-          <w:r>
-            <w:rPr>
-              <w:iCs/>
-            </w:rPr>
-            <w:t xml:space="preserve">1) </w:t>
+            <w:t xml:space="preserve">(1) </w:t>
           </w:r>
           <w:r>
             <w:rPr>
@@ -7691,7 +7579,7 @@
             </w:rPr>
             <w:id w:val="1333251155"/>
             <w:placeholder>
-              <w:docPart w:val="FD6BD33B8A7D440EA8A40D5F77305272"/>
+              <w:docPart w:val="9E66DCF844C94D1CB705BB9570C12A6D"/>
             </w:placeholder>
           </w:sdtPr>
           <w:sdtEndPr>
@@ -7775,27 +7663,13 @@
                 <w:rPr>
                   <w:rFonts w:asciiTheme="majorHAnsi" w:eastAsiaTheme="majorEastAsia" w:hAnsiTheme="majorHAnsi" w:cstheme="majorBidi"/>
                 </w:rPr>
-                <w:t xml:space="preserve">  Effectively branding </w:t>
-              </w:r>
-              <w:proofErr w:type="spellStart"/>
-              <w:r>
-                <w:rPr>
-                  <w:rFonts w:asciiTheme="majorHAnsi" w:eastAsiaTheme="majorEastAsia" w:hAnsiTheme="majorHAnsi" w:cstheme="majorBidi"/>
-                </w:rPr>
-                <w:t>yourself</w:t>
+                <w:t xml:space="preserve">  Effectively branding yourself</w:t>
               </w:r>
               <w:r>
                 <w:rPr>
                   <w:rFonts w:asciiTheme="majorHAnsi" w:eastAsiaTheme="majorEastAsia" w:hAnsiTheme="majorHAnsi" w:cstheme="majorBidi"/>
                 </w:rPr>
-                <w:t>within</w:t>
-              </w:r>
-              <w:proofErr w:type="spellEnd"/>
-              <w:r>
-                <w:rPr>
-                  <w:rFonts w:asciiTheme="majorHAnsi" w:eastAsiaTheme="majorEastAsia" w:hAnsiTheme="majorHAnsi" w:cstheme="majorBidi"/>
-                </w:rPr>
-                <w:t xml:space="preserve"> the field of CAM and to the public abroad will be discussed.  </w:t>
+                <w:t xml:space="preserve">within the field of CAM and to the public abroad will be discussed.  </w:t>
               </w:r>
             </w:p>
             <w:p>
@@ -8241,7 +8115,7 @@
               </w:rPr>
               <w:id w:val="-991869283"/>
               <w:placeholder>
-                <w:docPart w:val="FC8FF997EBD14FB3A8E25938A9EDFF23"/>
+                <w:docPart w:val="0DFE9D0BA7234257BC223FD4DCEF7C71"/>
               </w:placeholder>
             </w:sdtPr>
             <w:sdtEndPr>
@@ -8417,7 +8291,7 @@
           <w:sdtPr>
             <w:id w:val="316625931"/>
             <w:placeholder>
-              <w:docPart w:val="3F7613A276514AAFA102F28BEB7514A1"/>
+              <w:docPart w:val="ED133D5FB0164C5E97E54F08A1FD47AD"/>
             </w:placeholder>
           </w:sdtPr>
           <w:sdtEndPr/>
@@ -8584,7 +8458,7 @@
           <w:sdtPr>
             <w:id w:val="-628632739"/>
             <w:placeholder>
-              <w:docPart w:val="A8806400C7D74F07B784A609F57BC2D9"/>
+              <w:docPart w:val="83668AAD9F364AF9879E2FBF09219D18"/>
             </w:placeholder>
           </w:sdtPr>
           <w:sdtEndPr/>
@@ -8598,15 +8472,7 @@
               </w:r>
               <w:r>
                 <w:softHyphen/>
-                <w:t xml:space="preserve">nection that meet certain specifications. These specifications are outlined in the PCOM catalog, which is available as a free download from the college’s website. Computers that meet these specifications are also available for use in the college library during normal hours of operation. Students are expected to have basic proficiency in the use of word processing software such as Microsoft® Word (including the ability to “track changes”), and presentation software such as PowerPoint®. Students should also be checking their PCOM email accounts </w:t>
-              </w:r>
-              <w:proofErr w:type="gramStart"/>
-              <w:r>
-                <w:t>on a daily basis</w:t>
-              </w:r>
-              <w:proofErr w:type="gramEnd"/>
-              <w:r>
-                <w:t xml:space="preserve"> to keep abreast of any course-related announcements. </w:t>
+                <w:t xml:space="preserve">nection that meet certain specifications. These specifications are outlined in the PCOM catalog, which is available as a free download from the college’s website. Computers that meet these specifications are also available for use in the college library during normal hours of operation. Students are expected to have basic proficiency in the use of word processing software such as Microsoft® Word (including the ability to “track changes”), and presentation software such as PowerPoint®. Students should also be checking their PCOM email accounts on a daily basis to keep abreast of any course-related announcements. </w:t>
               </w:r>
             </w:p>
             <w:p>
@@ -8625,15 +8491,7 @@
                 <w:t>The college requires that all students have access to a computer, software applications, and an internet con</w:t>
               </w:r>
               <w:r>
-                <w:t xml:space="preserve">nection that meet certain specifications. These specifications are outlined in the PCOM catalog, which is available as a free download from the college’s website. Computers that meet these specifications are also available for use in the college library during normal hours of operation. Students are expected to have basic proficiency in the use of word processing software such as Microsoft® Word (including the ability to “track changes”), and presentation software such as PowerPoint®. Students should also be checking their PCOM email accounts </w:t>
-              </w:r>
-              <w:proofErr w:type="gramStart"/>
-              <w:r>
-                <w:t>on a daily basis</w:t>
-              </w:r>
-              <w:proofErr w:type="gramEnd"/>
-              <w:r>
-                <w:t xml:space="preserve"> to keep abreast of any course-related announcements. </w:t>
+                <w:t xml:space="preserve">nection that meet certain specifications. These specifications are outlined in the PCOM catalog, which is available as a free download from the college’s website. Computers that meet these specifications are also available for use in the college library during normal hours of operation. Students are expected to have basic proficiency in the use of word processing software such as Microsoft® Word (including the ability to “track changes”), and presentation software such as PowerPoint®. Students should also be checking their PCOM email accounts on a daily basis to keep abreast of any course-related announcements. </w:t>
               </w:r>
             </w:p>
           </w:sdtContent>
@@ -8650,7 +8508,7 @@
             </w:rPr>
             <w:id w:val="715165974"/>
             <w:placeholder>
-              <w:docPart w:val="74150877F1524DC8AB84F8A5CF3B9641"/>
+              <w:docPart w:val="3B62C524A00348C9AAA0F3215D86168C"/>
             </w:placeholder>
           </w:sdtPr>
           <w:sdtEndPr/>
@@ -8667,7 +8525,7 @@
               <w:sdtPr>
                 <w:id w:val="-343097348"/>
                 <w:placeholder>
-                  <w:docPart w:val="28BB55393F2047B0919DA322ED66B976"/>
+                  <w:docPart w:val="03D44607C3854B0F90A8D7A78B8C600C"/>
                 </w:placeholder>
               </w:sdtPr>
               <w:sdtEndPr/>
@@ -8877,15 +8735,7 @@
                   </w:r>
                   <w:r>
                     <w:softHyphen/>
-                    <w:t xml:space="preserve">jectives, but the student may still need remedial work </w:t>
-                  </w:r>
-                  <w:proofErr w:type="gramStart"/>
-                  <w:r>
-                    <w:t>in order to</w:t>
-                  </w:r>
-                  <w:proofErr w:type="gramEnd"/>
-                  <w:r>
-                    <w:t xml:space="preserve"> fully meet the course objectives. Because all course objectives are important in this curriculum, some remediation (either by focused independent study or tutorial) is recommended before proceeding to more advanced courses. </w:t>
+                    <w:t xml:space="preserve">jectives, but the student may still need remedial work in order to fully meet the course objectives. Because all course objectives are important in this curriculum, some remediation (either by focused independent study or tutorial) is recommended before proceeding to more advanced courses. </w:t>
                   </w:r>
                 </w:p>
                 <w:p>
@@ -8931,22 +8781,14 @@
                     <w:t>B</w:t>
                   </w:r>
                   <w:r>
-                    <w:t xml:space="preserve">” represents substantially acceptable performance. The student has met at least 80% of the course objectives, but the student may still need remedial work </w:t>
-                  </w:r>
-                  <w:proofErr w:type="gramStart"/>
-                  <w:r>
-                    <w:t>in order to</w:t>
-                  </w:r>
-                  <w:proofErr w:type="gramEnd"/>
-                  <w:r>
-                    <w:t xml:space="preserve"> fully meet the course objectives. Because all course objectives are important in this curriculum, some remediation (either by focused independent study or tutorial) is recommended before proceeding to more advanced courses. </w:t>
+                    <w:t xml:space="preserve">” represents substantially acceptable performance. The student has met at least 80% of the course objectives, but the student may still need remedial work in order to fully meet the course objectives. Because all course objectives are important in this curriculum, some remediation (either by focused independent study or tutorial) is recommended before proceeding to more advanced courses. </w:t>
                   </w:r>
                 </w:p>
                 <w:sdt>
                   <w:sdtPr>
                     <w:id w:val="-1963567298"/>
                     <w:placeholder>
-                      <w:docPart w:val="C28B5E1BA64549F686EAA94D0825EC07"/>
+                      <w:docPart w:val="DAC43099E8154A1D8D13D4CF1E0951E6"/>
                     </w:placeholder>
                   </w:sdtPr>
                   <w:sdtEndPr/>
@@ -8958,22 +8800,13 @@
                       <w:r>
                         <w:t xml:space="preserve">A </w:t>
                       </w:r>
-                      <w:proofErr w:type="gramStart"/>
                       <w:r>
                         <w:rPr>
                           <w:b/>
                           <w:bCs/>
                         </w:rPr>
                         <w:softHyphen/>
-                        <w:t>“</w:t>
-                      </w:r>
-                      <w:proofErr w:type="gramEnd"/>
-                      <w:r>
-                        <w:rPr>
-                          <w:b/>
-                          <w:bCs/>
-                        </w:rPr>
-                        <w:t>C</w:t>
+                        <w:t>“C</w:t>
                       </w:r>
                       <w:r>
                         <w:t>” is awarded for marginally satisfactory performance. The student may proceed to courses for which the completed course is a prerequisite, but remediation is strongly recommended. A “C” should be considered a warning grade; it is the college’s observation that “C” students are at risk of failure on comprehensive and state licensure exams.</w:t>
@@ -8992,7 +8825,7 @@
                       <w:sdtPr>
                         <w:id w:val="-495567629"/>
                         <w:placeholder>
-                          <w:docPart w:val="F07A940EB0954FA29C63FE51A4081481"/>
+                          <w:docPart w:val="F3396E61192A44F3B4BF31D058AC6419"/>
                         </w:placeholder>
                       </w:sdtPr>
                       <w:sdtEndPr/>
@@ -9002,23 +8835,7 @@
                             <w:pStyle w:val="BodyText"/>
                           </w:pPr>
                           <w:r>
-                            <w:t xml:space="preserve">Any student seeking authorization for grade of “I” must first present a written petition to the Academic Dean. It is the responsibility of the student to bring pertinent information to the instructor and the Dean, and to reach an agreement on </w:t>
-                          </w:r>
-                          <w:proofErr w:type="gramStart"/>
-                          <w:r>
-                            <w:t>the means by which</w:t>
-                          </w:r>
-                          <w:proofErr w:type="gramEnd"/>
-                          <w:r>
-                            <w:t xml:space="preserve"> the remaining course requirements will be satisfied. An incomplete shall not be assigned when the only way a student can make up the work would be to attend a major portion of the course when the class is next offered. An “I” may not be assigned when the student’s course total is less </w:t>
-                          </w:r>
-                          <w:proofErr w:type="spellStart"/>
-                          <w:r>
-                            <w:t>that</w:t>
-                          </w:r>
-                          <w:proofErr w:type="spellEnd"/>
-                          <w:r>
-                            <w:t xml:space="preserve"> 70%. A student receiving an “I” must make up the specified deficiency and receive a grade by the end of the second week of the next semester. If not, the “I” automatically lapses to an “F” on the first day of the third week, and the course must be retaken at normal tuition rates. There are no extensions to this policy. It is the student’s responsibility to ascertain whether the instructor has delivered the final grade change to administra</w:t>
+                            <w:t>Any student seeking authorization for grade of “I” must first present a written petition to the Academic Dean. It is the responsibility of the student to bring pertinent information to the instructor and the Dean, and to reach an agreement on the means by which the remaining course requirements will be satisfied. An incomplete shall not be assigned when the only way a student can make up the work would be to attend a major portion of the course when the class is next offered. An “I” may not be assigned when the student’s course total is less that 70%. A student receiving an “I” must make up the specified deficiency and receive a grade by the end of the second week of the next semester. If not, the “I” automatically lapses to an “F” on the first day of the third week, and the course must be retaken at normal tuition rates. There are no extensions to this policy. It is the student’s responsibility to ascertain whether the instructor has delivered the final grade change to administra</w:t>
                           </w:r>
                           <w:r>
                             <w:t xml:space="preserve">tion before the third week of the term begins. </w:t>
@@ -9059,15 +8876,7 @@
                             <w:pStyle w:val="BodyText"/>
                           </w:pPr>
                           <w:r>
-                            <w:t xml:space="preserve">3 </w:t>
-                          </w:r>
-                          <w:proofErr w:type="spellStart"/>
-                          <w:r>
-                            <w:t>tardies</w:t>
-                          </w:r>
-                          <w:proofErr w:type="spellEnd"/>
-                          <w:r>
-                            <w:t xml:space="preserve"> = 1 absence </w:t>
+                            <w:t xml:space="preserve">3 tardies = 1 absence </w:t>
                           </w:r>
                         </w:p>
                         <w:p>
@@ -9100,15 +8909,7 @@
                             <w:pStyle w:val="BodyText"/>
                           </w:pPr>
                           <w:r>
-                            <w:t xml:space="preserve">Students must attend at least 75% of the class hours scheduled </w:t>
-                          </w:r>
-                          <w:proofErr w:type="gramStart"/>
-                          <w:r>
-                            <w:t>in order to</w:t>
-                          </w:r>
-                          <w:proofErr w:type="gramEnd"/>
-                          <w:r>
-                            <w:t xml:space="preserve"> receive credit for a given aca</w:t>
+                            <w:t>Students must attend at least 75% of the class hours scheduled in order to receive credit for a given aca</w:t>
                           </w:r>
                           <w:r>
                             <w:t xml:space="preserve">demic course. Excessive absences, regardless of the reason for the absences, will result in a grade of “WF” (unless a grade of “I” has been approved). Students who receive a grade of “WF” must retake the course at normal tuition rates. </w:t>
@@ -9128,13 +8929,8 @@
                             <w:pStyle w:val="BodyText"/>
                             <w:contextualSpacing/>
                           </w:pPr>
-                          <w:proofErr w:type="gramStart"/>
                           <w:r>
-                            <w:t>In order to</w:t>
-                          </w:r>
-                          <w:proofErr w:type="gramEnd"/>
-                          <w:r>
-                            <w:t xml:space="preserve"> be marked present in a webinar, students are required to ensure the following: </w:t>
+                            <w:t xml:space="preserve">In order to be marked present in a webinar, students are required to ensure the following: </w:t>
                           </w:r>
                         </w:p>
                         <w:p>
@@ -9154,15 +8950,7 @@
                             <w:pStyle w:val="BodyText"/>
                           </w:pPr>
                           <w:r>
-                            <w:t xml:space="preserve">Their face </w:t>
-                          </w:r>
-                          <w:proofErr w:type="gramStart"/>
-                          <w:r>
-                            <w:t>must clearly visible on the webcam at all times</w:t>
-                          </w:r>
-                          <w:proofErr w:type="gramEnd"/>
-                          <w:r>
-                            <w:t xml:space="preserve"> </w:t>
+                            <w:t xml:space="preserve">Their face must clearly visible on the webcam at all times </w:t>
                           </w:r>
                         </w:p>
                         <w:p>
@@ -9170,15 +8958,7 @@
                             <w:pStyle w:val="BodyText"/>
                           </w:pPr>
                           <w:r>
-                            <w:t xml:space="preserve">Their webcam </w:t>
-                          </w:r>
-                          <w:proofErr w:type="gramStart"/>
-                          <w:r>
-                            <w:t>must be active and not paused at all times</w:t>
-                          </w:r>
-                          <w:proofErr w:type="gramEnd"/>
-                          <w:r>
-                            <w:t xml:space="preserve"> except class breaks </w:t>
+                            <w:t xml:space="preserve">Their webcam must be active and not paused at all times except class breaks </w:t>
                           </w:r>
                         </w:p>
                         <w:p>
@@ -9186,15 +8966,7 @@
                             <w:pStyle w:val="BodyText"/>
                           </w:pPr>
                           <w:r>
-                            <w:t xml:space="preserve">It is the student’s responsibility to stop attending courses for which they are not qualified. No credit and no refund will be granted for courses taken out of sequence </w:t>
-                          </w:r>
-                          <w:proofErr w:type="gramStart"/>
-                          <w:r>
-                            <w:t>whether or not</w:t>
-                          </w:r>
-                          <w:proofErr w:type="gramEnd"/>
-                          <w:r>
-                            <w:t xml:space="preserve"> the student was notified individually. To avoid any inconvenience or unnecessary cost, please make sure you are registered for and attending the correct courses. The Registrar or Academic Dean can provide official answers to related questions. Please do not hesitate to contact them if you have any questions.</w:t>
+                            <w:t>It is the student’s responsibility to stop attending courses for which they are not qualified. No credit and no refund will be granted for courses taken out of sequence whether or not the student was notified individually. To avoid any inconvenience or unnecessary cost, please make sure you are registered for and attending the correct courses. The Registrar or Academic Dean can provide official answers to related questions. Please do not hesitate to contact them if you have any questions.</w:t>
                           </w:r>
                         </w:p>
                         <w:p>
@@ -9209,7 +8981,7 @@
                           <w:sdtPr>
                             <w:id w:val="274829908"/>
                             <w:placeholder>
-                              <w:docPart w:val="0711B9CE786D4B88B2083A19D4D37C12"/>
+                              <w:docPart w:val="EEA376E0D548444D857A929F079AB290"/>
                             </w:placeholder>
                           </w:sdtPr>
                           <w:sdtEndPr/>
@@ -9227,15 +8999,7 @@
                               </w:r>
                               <w:r>
                                 <w:softHyphen/>
-                                <w:t xml:space="preserve">dent’s expulsion. Students must also ensure that they are submitting original work that is written or developed for their </w:t>
-                              </w:r>
-                              <w:proofErr w:type="gramStart"/>
-                              <w:r>
-                                <w:t>particular courses</w:t>
-                              </w:r>
-                              <w:proofErr w:type="gramEnd"/>
-                              <w:r>
-                                <w:t xml:space="preserve">. The presentation of someone else’s ideas or work as one’s own is considered plagiarism and will result in a failing grade for the course. When submitting information that is not their own original research or accepted as common knowledge, students must cite the source of the information using American Psychological Association (APA) standards, unless a different formatting standard is requested by the course instructor. </w:t>
+                                <w:t xml:space="preserve">dent’s expulsion. Students must also ensure that they are submitting original work that is written or developed for their particular courses. The presentation of someone else’s ideas or work as one’s own is considered plagiarism and will result in a failing grade for the course. When submitting information that is not their own original research or accepted as common knowledge, students must cite the source of the information using American Psychological Association (APA) standards, unless a different formatting standard is requested by the course instructor. </w:t>
                               </w:r>
                             </w:p>
                             <w:p>
@@ -9364,7 +9128,7 @@
                               <w:sdtPr>
                                 <w:id w:val="-2047369354"/>
                                 <w:placeholder>
-                                  <w:docPart w:val="A1C7589628F547F2B1FFBF26B8C36FF0"/>
+                                  <w:docPart w:val="3EF223DA3C7B48AD954F59868535595C"/>
                                 </w:placeholder>
                               </w:sdtPr>
                               <w:sdtEndPr/>
@@ -9423,7 +9187,7 @@
                                   <w:sdtPr>
                                     <w:id w:val="1367873485"/>
                                     <w:placeholder>
-                                      <w:docPart w:val="5D52ECB230C747848CE279B27ED9B5D8"/>
+                                      <w:docPart w:val="C7BC453C78EE4BAC9E5493BE78EFD65B"/>
                                     </w:placeholder>
                                   </w:sdtPr>
                                   <w:sdtEndPr/>
@@ -9557,7 +9321,7 @@
                                         </w:rPr>
                                         <w:id w:val="-2084744605"/>
                                         <w:placeholder>
-                                          <w:docPart w:val="C6D93BD3128D43BABFD5F712E2F97F77"/>
+                                          <w:docPart w:val="EEAFE250E082471F9A1ED720E1CD4431"/>
                                         </w:placeholder>
                                       </w:sdtPr>
                                       <w:sdtEndPr/>
@@ -9574,7 +9338,7 @@
                                           <w:sdtPr>
                                             <w:id w:val="606465196"/>
                                             <w:placeholder>
-                                              <w:docPart w:val="8FF0299894F74AD9AB776866EF46E75B"/>
+                                              <w:docPart w:val="263BD9AAE85A4852BBE567580B17D4CB"/>
                                             </w:placeholder>
                                           </w:sdtPr>
                                           <w:sdtEndPr/>
@@ -9584,15 +9348,7 @@
                                                 <w:pStyle w:val="BodyText"/>
                                               </w:pPr>
                                               <w:r>
-                                                <w:t xml:space="preserve">The college </w:t>
-                                              </w:r>
-                                              <w:proofErr w:type="gramStart"/>
-                                              <w:r>
-                                                <w:t>provides assistance for</w:t>
-                                              </w:r>
-                                              <w:proofErr w:type="gramEnd"/>
-                                              <w:r>
-                                                <w:t xml:space="preserve"> students, faculty, staff, and patients with disabilities, and does not dis</w:t>
+                                                <w:t>The college provides assistance for students, faculty, staff, and patients with disabilities, and does not dis</w:t>
                                               </w:r>
                                               <w:r>
                                                 <w:softHyphen/>
@@ -9611,13 +9367,8 @@
                                               <w:pPr>
                                                 <w:pStyle w:val="BodyText"/>
                                               </w:pPr>
-                                              <w:proofErr w:type="gramStart"/>
                                               <w:r>
-                                                <w:t>In order to</w:t>
-                                              </w:r>
-                                              <w:proofErr w:type="gramEnd"/>
-                                              <w:r>
-                                                <w:t xml:space="preserve"> request accommodations, a student must: </w:t>
+                                                <w:t xml:space="preserve">In order to request accommodations, a student must: </w:t>
                                               </w:r>
                                             </w:p>
                                             <w:p>
@@ -9705,7 +9456,7 @@
                                               <w:sdtPr>
                                                 <w:id w:val="1647015073"/>
                                                 <w:placeholder>
-                                                  <w:docPart w:val="53A1B7CD18174DDF929CFD767BE352FA"/>
+                                                  <w:docPart w:val="12D224156235487C8D36C996B13CED67"/>
                                                 </w:placeholder>
                                               </w:sdtPr>
                                               <w:sdtEndPr/>
@@ -9879,7 +9630,7 @@
                                                   <w:sdtPr>
                                                     <w:id w:val="-577820073"/>
                                                     <w:placeholder>
-                                                      <w:docPart w:val="419DE8E9F29B4ABD87B5BB962BADB5F1"/>
+                                                      <w:docPart w:val="177C97D7A4824C158048BD11F26720BC"/>
                                                     </w:placeholder>
                                                   </w:sdtPr>
                                                   <w:sdtEndPr/>
@@ -10502,7 +10253,7 @@
                                                       <w:sdtPr>
                                                         <w:id w:val="-1055767695"/>
                                                         <w:placeholder>
-                                                          <w:docPart w:val="59318E5DD5BA441AB5D07BD7E738BB59"/>
+                                                          <w:docPart w:val="C3A7B95D7E3442F7ACB0CB05B20D4615"/>
                                                         </w:placeholder>
                                                       </w:sdtPr>
                                                       <w:sdtEndPr/>
@@ -10524,31 +10275,7 @@
                                                             <w:pStyle w:val="BodyText"/>
                                                           </w:pPr>
                                                           <w:r>
-                                                            <w:t xml:space="preserve">E-Books includes access to major publications in the Ebrary Academic Complete Collection and the OVID e-books of TCM. Ebrary has over 100,000 textbook titles on general education topics, as well as health sciences, massage therapy, and alternative &amp; integrative medicine. The OVID eBooks of TCM includes over 100 major books from the People’s Medical Publishing House. These collections are searchable by keyword, subject, title or author. For example, you can select a title, open the book, and view and select chapters to download, read, print, or study. The </w:t>
-                                                          </w:r>
-                                                          <w:proofErr w:type="spellStart"/>
-                                                          <w:r>
-                                                            <w:t>EBooks</w:t>
-                                                          </w:r>
-                                                          <w:proofErr w:type="spellEnd"/>
-                                                          <w:r>
-                                                            <w:t xml:space="preserve"> portal also includes online books from universities and publishers, and dissertation style guides. Off-campus access to proprietary systems such as Ebrary, OVID </w:t>
-                                                          </w:r>
-                                                          <w:proofErr w:type="spellStart"/>
-                                                          <w:r>
-                                                            <w:t>EBooks</w:t>
-                                                          </w:r>
-                                                          <w:proofErr w:type="spellEnd"/>
-                                                          <w:r>
-                                                            <w:t xml:space="preserve">, ProQuest, and others requires a user login through </w:t>
-                                                          </w:r>
-                                                          <w:proofErr w:type="spellStart"/>
-                                                          <w:r>
-                                                            <w:t>MyPCOM</w:t>
-                                                          </w:r>
-                                                          <w:proofErr w:type="spellEnd"/>
-                                                          <w:r>
-                                                            <w:t xml:space="preserve">, or access codes. </w:t>
+                                                            <w:t xml:space="preserve">E-Books includes access to major publications in the Ebrary Academic Complete Collection and the OVID e-books of TCM. Ebrary has over 100,000 textbook titles on general education topics, as well as health sciences, massage therapy, and alternative &amp; integrative medicine. The OVID eBooks of TCM includes over 100 major books from the People’s Medical Publishing House. These collections are searchable by keyword, subject, title or author. For example, you can select a title, open the book, and view and select chapters to download, read, print, or study. The EBooks portal also includes online books from universities and publishers, and dissertation style guides. Off-campus access to proprietary systems such as Ebrary, OVID EBooks, ProQuest, and others requires a user login through MyPCOM, or access codes. </w:t>
                                                           </w:r>
                                                         </w:p>
                                                         <w:p>
@@ -10590,12 +10317,10 @@
     <w:p/>
     <w:p/>
     <w:sectPr>
-      <w:headerReference w:type="even" r:id="rId10"/>
-      <w:headerReference w:type="default" r:id="rId11"/>
-      <w:footerReference w:type="even" r:id="rId12"/>
-      <w:footerReference w:type="default" r:id="rId13"/>
-      <w:headerReference w:type="first" r:id="rId14"/>
-      <w:footerReference w:type="first" r:id="rId15"/>
+      <w:headerReference w:type="default" r:id="rId10"/>
+      <w:footerReference w:type="default" r:id="rId11"/>
+      <w:headerReference w:type="first" r:id="rId12"/>
+      <w:footerReference w:type="first" r:id="rId13"/>
       <w:pgSz w:w="12240" w:h="15840"/>
       <w:pgMar w:top="720" w:right="720" w:bottom="720" w:left="720" w:header="720" w:footer="720" w:gutter="0"/>
       <w:cols w:space="720"/>
@@ -10629,16 +10354,6 @@
 </file>
 
 <file path=word/footer1.xml><?xml version="1.0" encoding="utf-8"?>
-<w:ftr xmlns:wpc="http://schemas.microsoft.com/office/word/2010/wordprocessingCanvas" xmlns:cx="http://schemas.microsoft.com/office/drawing/2014/chartex" xmlns:cx1="http://schemas.microsoft.com/office/drawing/2015/9/8/chartex" xmlns:cx2="http://schemas.microsoft.com/office/drawing/2015/10/21/chartex" xmlns:cx3="http://schemas.microsoft.com/office/drawing/2016/5/9/chartex" xmlns:cx4="http://schemas.microsoft.com/office/drawing/2016/5/10/chartex" xmlns:cx5="http://schemas.microsoft.com/office/drawing/2016/5/11/chartex" xmlns:cx6="http://schemas.microsoft.com/office/drawing/2016/5/12/chartex" xmlns:cx7="http://schemas.microsoft.com/office/drawing/2016/5/13/chartex" xmlns:cx8="http://schemas.microsoft.com/office/drawing/2016/5/14/chartex" xmlns:mc="http://schemas.openxmlformats.org/markup-compatibility/2006" xmlns:aink="http://schemas.microsoft.com/office/drawing/2016/ink" xmlns:am3d="http://schemas.microsoft.com/office/drawing/2017/model3d" xmlns:o="urn:schemas-microsoft-com:office:office" xmlns:r="http://schemas.openxmlformats.org/officeDocument/2006/relationships" xmlns:m="http://schemas.openxmlformats.org/officeDocument/2006/math" xmlns:v="urn:schemas-microsoft-com:vml" xmlns:wp14="http://schemas.microsoft.com/office/word/2010/wordprocessingDrawing" xmlns:wp="http://schemas.openxmlformats.org/drawingml/2006/wordprocessingDrawing" xmlns:w10="urn:schemas-microsoft-com:office:word" xmlns:w="http://schemas.openxmlformats.org/wordprocessingml/2006/main" xmlns:w14="http://schemas.microsoft.com/office/word/2010/wordml" xmlns:w15="http://schemas.microsoft.com/office/word/2012/wordml" xmlns:w16cid="http://schemas.microsoft.com/office/word/2016/wordml/cid" xmlns:w16se="http://schemas.microsoft.com/office/word/2015/wordml/symex" xmlns:wpg="http://schemas.microsoft.com/office/word/2010/wordprocessingGroup" xmlns:wpi="http://schemas.microsoft.com/office/word/2010/wordprocessingInk" xmlns:wne="http://schemas.microsoft.com/office/word/2006/wordml" xmlns:wps="http://schemas.microsoft.com/office/word/2010/wordprocessingShape" mc:Ignorable="w14 w15 w16se w16cid wp14">
-  <w:p>
-    <w:pPr>
-      <w:pStyle w:val="Footer"/>
-    </w:pPr>
-  </w:p>
-</w:ftr>
-</file>
-
-<file path=word/footer2.xml><?xml version="1.0" encoding="utf-8"?>
 <w:ftr xmlns:wpc="http://schemas.microsoft.com/office/word/2010/wordprocessingCanvas" xmlns:cx="http://schemas.microsoft.com/office/drawing/2014/chartex" xmlns:cx1="http://schemas.microsoft.com/office/drawing/2015/9/8/chartex" xmlns:cx2="http://schemas.microsoft.com/office/drawing/2015/10/21/chartex" xmlns:cx3="http://schemas.microsoft.com/office/drawing/2016/5/9/chartex" xmlns:cx4="http://schemas.microsoft.com/office/drawing/2016/5/10/chartex" xmlns:cx5="http://schemas.microsoft.com/office/drawing/2016/5/11/chartex" xmlns:cx6="http://schemas.microsoft.com/office/drawing/2016/5/12/chartex" xmlns:cx7="http://schemas.microsoft.com/office/drawing/2016/5/13/chartex" xmlns:cx8="http://schemas.microsoft.com/office/drawing/2016/5/14/chartex" xmlns:mc="http://schemas.openxmlformats.org/markup-compatibility/2006" xmlns:aink="http://schemas.microsoft.com/office/drawing/2016/ink" xmlns:am3d="http://schemas.microsoft.com/office/drawing/2017/model3d" xmlns:o="urn:schemas-microsoft-com:office:office" xmlns:r="http://schemas.openxmlformats.org/officeDocument/2006/relationships" xmlns:m="http://schemas.openxmlformats.org/officeDocument/2006/math" xmlns:v="urn:schemas-microsoft-com:vml" xmlns:wp14="http://schemas.microsoft.com/office/word/2010/wordprocessingDrawing" xmlns:wp="http://schemas.openxmlformats.org/drawingml/2006/wordprocessingDrawing" xmlns:w10="urn:schemas-microsoft-com:office:word" xmlns:w="http://schemas.openxmlformats.org/wordprocessingml/2006/main" xmlns:w14="http://schemas.microsoft.com/office/word/2010/wordml" xmlns:w15="http://schemas.microsoft.com/office/word/2012/wordml" xmlns:w16cid="http://schemas.microsoft.com/office/word/2016/wordml/cid" xmlns:w16se="http://schemas.microsoft.com/office/word/2015/wordml/symex" xmlns:wpg="http://schemas.microsoft.com/office/word/2010/wordprocessingGroup" xmlns:wpi="http://schemas.microsoft.com/office/word/2010/wordprocessingInk" xmlns:wne="http://schemas.microsoft.com/office/word/2006/wordml" xmlns:wps="http://schemas.microsoft.com/office/word/2010/wordprocessingShape" mc:Ignorable="w14 w15 w16se w16cid wp14">
   <w:p>
     <w:pPr>
@@ -10669,7 +10384,7 @@
 </w:ftr>
 </file>
 
-<file path=word/footer3.xml><?xml version="1.0" encoding="utf-8"?>
+<file path=word/footer2.xml><?xml version="1.0" encoding="utf-8"?>
 <w:ftr xmlns:wpc="http://schemas.microsoft.com/office/word/2010/wordprocessingCanvas" xmlns:cx="http://schemas.microsoft.com/office/drawing/2014/chartex" xmlns:cx1="http://schemas.microsoft.com/office/drawing/2015/9/8/chartex" xmlns:cx2="http://schemas.microsoft.com/office/drawing/2015/10/21/chartex" xmlns:cx3="http://schemas.microsoft.com/office/drawing/2016/5/9/chartex" xmlns:cx4="http://schemas.microsoft.com/office/drawing/2016/5/10/chartex" xmlns:cx5="http://schemas.microsoft.com/office/drawing/2016/5/11/chartex" xmlns:cx6="http://schemas.microsoft.com/office/drawing/2016/5/12/chartex" xmlns:cx7="http://schemas.microsoft.com/office/drawing/2016/5/13/chartex" xmlns:cx8="http://schemas.microsoft.com/office/drawing/2016/5/14/chartex" xmlns:mc="http://schemas.openxmlformats.org/markup-compatibility/2006" xmlns:aink="http://schemas.microsoft.com/office/drawing/2016/ink" xmlns:am3d="http://schemas.microsoft.com/office/drawing/2017/model3d" xmlns:o="urn:schemas-microsoft-com:office:office" xmlns:r="http://schemas.openxmlformats.org/officeDocument/2006/relationships" xmlns:m="http://schemas.openxmlformats.org/officeDocument/2006/math" xmlns:v="urn:schemas-microsoft-com:vml" xmlns:wp14="http://schemas.microsoft.com/office/word/2010/wordprocessingDrawing" xmlns:wp="http://schemas.openxmlformats.org/drawingml/2006/wordprocessingDrawing" xmlns:w10="urn:schemas-microsoft-com:office:word" xmlns:w="http://schemas.openxmlformats.org/wordprocessingml/2006/main" xmlns:w14="http://schemas.microsoft.com/office/word/2010/wordml" xmlns:w15="http://schemas.microsoft.com/office/word/2012/wordml" xmlns:w16cid="http://schemas.microsoft.com/office/word/2016/wordml/cid" xmlns:w16se="http://schemas.microsoft.com/office/word/2015/wordml/symex" xmlns:wpg="http://schemas.microsoft.com/office/word/2010/wordprocessingGroup" xmlns:wpi="http://schemas.microsoft.com/office/word/2010/wordprocessingInk" xmlns:wne="http://schemas.microsoft.com/office/word/2006/wordml" xmlns:wps="http://schemas.microsoft.com/office/word/2010/wordprocessingShape" mc:Ignorable="w14 w15 w16se w16cid wp14">
   <w:p>
     <w:pPr>
@@ -10721,16 +10436,6 @@
 
 <file path=word/header1.xml><?xml version="1.0" encoding="utf-8"?>
 <w:hdr xmlns:wpc="http://schemas.microsoft.com/office/word/2010/wordprocessingCanvas" xmlns:cx="http://schemas.microsoft.com/office/drawing/2014/chartex" xmlns:cx1="http://schemas.microsoft.com/office/drawing/2015/9/8/chartex" xmlns:cx2="http://schemas.microsoft.com/office/drawing/2015/10/21/chartex" xmlns:cx3="http://schemas.microsoft.com/office/drawing/2016/5/9/chartex" xmlns:cx4="http://schemas.microsoft.com/office/drawing/2016/5/10/chartex" xmlns:cx5="http://schemas.microsoft.com/office/drawing/2016/5/11/chartex" xmlns:cx6="http://schemas.microsoft.com/office/drawing/2016/5/12/chartex" xmlns:cx7="http://schemas.microsoft.com/office/drawing/2016/5/13/chartex" xmlns:cx8="http://schemas.microsoft.com/office/drawing/2016/5/14/chartex" xmlns:mc="http://schemas.openxmlformats.org/markup-compatibility/2006" xmlns:aink="http://schemas.microsoft.com/office/drawing/2016/ink" xmlns:am3d="http://schemas.microsoft.com/office/drawing/2017/model3d" xmlns:o="urn:schemas-microsoft-com:office:office" xmlns:r="http://schemas.openxmlformats.org/officeDocument/2006/relationships" xmlns:m="http://schemas.openxmlformats.org/officeDocument/2006/math" xmlns:v="urn:schemas-microsoft-com:vml" xmlns:wp14="http://schemas.microsoft.com/office/word/2010/wordprocessingDrawing" xmlns:wp="http://schemas.openxmlformats.org/drawingml/2006/wordprocessingDrawing" xmlns:w10="urn:schemas-microsoft-com:office:word" xmlns:w="http://schemas.openxmlformats.org/wordprocessingml/2006/main" xmlns:w14="http://schemas.microsoft.com/office/word/2010/wordml" xmlns:w15="http://schemas.microsoft.com/office/word/2012/wordml" xmlns:w16cid="http://schemas.microsoft.com/office/word/2016/wordml/cid" xmlns:w16se="http://schemas.microsoft.com/office/word/2015/wordml/symex" xmlns:wpg="http://schemas.microsoft.com/office/word/2010/wordprocessingGroup" xmlns:wpi="http://schemas.microsoft.com/office/word/2010/wordprocessingInk" xmlns:wne="http://schemas.microsoft.com/office/word/2006/wordml" xmlns:wps="http://schemas.microsoft.com/office/word/2010/wordprocessingShape" mc:Ignorable="w14 w15 w16se w16cid wp14">
-  <w:p>
-    <w:pPr>
-      <w:pStyle w:val="Header"/>
-    </w:pPr>
-  </w:p>
-</w:hdr>
-</file>
-
-<file path=word/header2.xml><?xml version="1.0" encoding="utf-8"?>
-<w:hdr xmlns:wpc="http://schemas.microsoft.com/office/word/2010/wordprocessingCanvas" xmlns:cx="http://schemas.microsoft.com/office/drawing/2014/chartex" xmlns:cx1="http://schemas.microsoft.com/office/drawing/2015/9/8/chartex" xmlns:cx2="http://schemas.microsoft.com/office/drawing/2015/10/21/chartex" xmlns:cx3="http://schemas.microsoft.com/office/drawing/2016/5/9/chartex" xmlns:cx4="http://schemas.microsoft.com/office/drawing/2016/5/10/chartex" xmlns:cx5="http://schemas.microsoft.com/office/drawing/2016/5/11/chartex" xmlns:cx6="http://schemas.microsoft.com/office/drawing/2016/5/12/chartex" xmlns:cx7="http://schemas.microsoft.com/office/drawing/2016/5/13/chartex" xmlns:cx8="http://schemas.microsoft.com/office/drawing/2016/5/14/chartex" xmlns:mc="http://schemas.openxmlformats.org/markup-compatibility/2006" xmlns:aink="http://schemas.microsoft.com/office/drawing/2016/ink" xmlns:am3d="http://schemas.microsoft.com/office/drawing/2017/model3d" xmlns:o="urn:schemas-microsoft-com:office:office" xmlns:r="http://schemas.openxmlformats.org/officeDocument/2006/relationships" xmlns:m="http://schemas.openxmlformats.org/officeDocument/2006/math" xmlns:v="urn:schemas-microsoft-com:vml" xmlns:wp14="http://schemas.microsoft.com/office/word/2010/wordprocessingDrawing" xmlns:wp="http://schemas.openxmlformats.org/drawingml/2006/wordprocessingDrawing" xmlns:w10="urn:schemas-microsoft-com:office:word" xmlns:w="http://schemas.openxmlformats.org/wordprocessingml/2006/main" xmlns:w14="http://schemas.microsoft.com/office/word/2010/wordml" xmlns:w15="http://schemas.microsoft.com/office/word/2012/wordml" xmlns:w16cid="http://schemas.microsoft.com/office/word/2016/wordml/cid" xmlns:w16se="http://schemas.microsoft.com/office/word/2015/wordml/symex" xmlns:wpg="http://schemas.microsoft.com/office/word/2010/wordprocessingGroup" xmlns:wpi="http://schemas.microsoft.com/office/word/2010/wordprocessingInk" xmlns:wne="http://schemas.microsoft.com/office/word/2006/wordml" xmlns:wps="http://schemas.microsoft.com/office/word/2010/wordprocessingShape" mc:Ignorable="w14 w15 w16se w16cid wp14">
   <w:tbl>
     <w:tblPr>
       <w:tblW w:w="0" w:type="auto"/>
@@ -10759,7 +10464,7 @@
             <w:rPr>
               <w:color w:val="4472C4" w:themeColor="accent1"/>
             </w:rPr>
-            <w:t>Practice Based Learning</w:t>
+            <w:t>&lt;textFullName&gt;</w:t>
           </w:r>
           <w:r>
             <w:rPr>
@@ -10771,21 +10476,7 @@
             <w:rPr>
               <w:color w:val="4472C4" w:themeColor="accent1"/>
             </w:rPr>
-            <w:t>&lt;</w:t>
-          </w:r>
-          <w:proofErr w:type="spellStart"/>
-          <w:r>
-            <w:rPr>
-              <w:color w:val="4472C4" w:themeColor="accent1"/>
-            </w:rPr>
-            <w:t>textTeacherName</w:t>
-          </w:r>
-          <w:proofErr w:type="spellEnd"/>
-          <w:r>
-            <w:rPr>
-              <w:color w:val="4472C4" w:themeColor="accent1"/>
-            </w:rPr>
-            <w:t>&gt;</w:t>
+            <w:t>&lt;textTeacherName&gt;</w:t>
           </w:r>
         </w:p>
       </w:tc>
@@ -10799,7 +10490,7 @@
 </w:hdr>
 </file>
 
-<file path=word/header3.xml><?xml version="1.0" encoding="utf-8"?>
+<file path=word/header2.xml><?xml version="1.0" encoding="utf-8"?>
 <w:hdr xmlns:wpc="http://schemas.microsoft.com/office/word/2010/wordprocessingCanvas" xmlns:cx="http://schemas.microsoft.com/office/drawing/2014/chartex" xmlns:cx1="http://schemas.microsoft.com/office/drawing/2015/9/8/chartex" xmlns:cx2="http://schemas.microsoft.com/office/drawing/2015/10/21/chartex" xmlns:cx3="http://schemas.microsoft.com/office/drawing/2016/5/9/chartex" xmlns:cx4="http://schemas.microsoft.com/office/drawing/2016/5/10/chartex" xmlns:cx5="http://schemas.microsoft.com/office/drawing/2016/5/11/chartex" xmlns:cx6="http://schemas.microsoft.com/office/drawing/2016/5/12/chartex" xmlns:cx7="http://schemas.microsoft.com/office/drawing/2016/5/13/chartex" xmlns:cx8="http://schemas.microsoft.com/office/drawing/2016/5/14/chartex" xmlns:mc="http://schemas.openxmlformats.org/markup-compatibility/2006" xmlns:aink="http://schemas.microsoft.com/office/drawing/2016/ink" xmlns:am3d="http://schemas.microsoft.com/office/drawing/2017/model3d" xmlns:o="urn:schemas-microsoft-com:office:office" xmlns:r="http://schemas.openxmlformats.org/officeDocument/2006/relationships" xmlns:m="http://schemas.openxmlformats.org/officeDocument/2006/math" xmlns:v="urn:schemas-microsoft-com:vml" xmlns:wp14="http://schemas.microsoft.com/office/word/2010/wordprocessingDrawing" xmlns:wp="http://schemas.openxmlformats.org/drawingml/2006/wordprocessingDrawing" xmlns:w10="urn:schemas-microsoft-com:office:word" xmlns:w="http://schemas.openxmlformats.org/wordprocessingml/2006/main" xmlns:w14="http://schemas.microsoft.com/office/word/2010/wordml" xmlns:w15="http://schemas.microsoft.com/office/word/2012/wordml" xmlns:w16cid="http://schemas.microsoft.com/office/word/2016/wordml/cid" xmlns:w16se="http://schemas.microsoft.com/office/word/2015/wordml/symex" xmlns:wpg="http://schemas.microsoft.com/office/word/2010/wordprocessingGroup" xmlns:wpi="http://schemas.microsoft.com/office/word/2010/wordprocessingInk" xmlns:wne="http://schemas.microsoft.com/office/word/2006/wordml" xmlns:wps="http://schemas.microsoft.com/office/word/2010/wordprocessingShape" mc:Ignorable="w14 w15 w16se w16cid wp14">
   <w:tbl>
     <w:tblPr>
@@ -10824,13 +10515,13 @@
             <w:pStyle w:val="Title"/>
           </w:pPr>
           <w:r>
-            <w:t>Practice Based Learning</w:t>
+            <w:t>&lt;textFullName&gt;</w:t>
           </w:r>
           <w:r>
             <w:t xml:space="preserve"> </w:t>
           </w:r>
           <w:r>
-            <w:t>PBL</w:t>
+            <w:t>&lt;textShortName&gt;</w:t>
           </w:r>
         </w:p>
         <w:p>
@@ -10838,26 +10529,13 @@
             <w:pStyle w:val="ContactDetails"/>
           </w:pPr>
           <w:r>
-            <w:t>&lt;</w:t>
+            <w:t>&lt;textTeacherName</w:t>
           </w:r>
-          <w:proofErr w:type="spellStart"/>
-          <w:r>
-            <w:t>textTeacherName</w:t>
-          </w:r>
-          <w:proofErr w:type="spellEnd"/>
           <w:r>
             <w:t xml:space="preserve">| </w:t>
           </w:r>
           <w:r>
-            <w:t>&lt;</w:t>
-          </w:r>
-          <w:proofErr w:type="spellStart"/>
-          <w:r>
-            <w:t>textTeacherEmail</w:t>
-          </w:r>
-          <w:proofErr w:type="spellEnd"/>
-          <w:r>
-            <w:t>&gt;</w:t>
+            <w:t>&lt;textTeacherEmail&gt;</w:t>
           </w:r>
         </w:p>
         <w:p>
@@ -10868,15 +10546,7 @@
             <w:br/>
           </w:r>
           <w:r>
-            <w:t>&lt;</w:t>
-          </w:r>
-          <w:proofErr w:type="spellStart"/>
-          <w:r>
-            <w:t>textUnits</w:t>
-          </w:r>
-          <w:proofErr w:type="spellEnd"/>
-          <w:r>
-            <w:t>&gt;</w:t>
+            <w:t>&lt;textUnits&gt;</w:t>
           </w:r>
           <w:r>
             <w:t xml:space="preserve"> </w:t>
@@ -10885,21 +10555,13 @@
             <w:t>Units |</w:t>
           </w:r>
           <w:r>
-            <w:t>&lt;</w:t>
-          </w:r>
-          <w:proofErr w:type="spellStart"/>
-          <w:r>
-            <w:t>textCourseHours</w:t>
-          </w:r>
-          <w:proofErr w:type="spellEnd"/>
-          <w:r>
-            <w:t>&gt;</w:t>
+            <w:t>&lt;textCourseHours&gt;</w:t>
           </w:r>
           <w:r>
             <w:t xml:space="preserve"> Course Hours |</w:t>
           </w:r>
           <w:r>
-            <w:t>PBL</w:t>
+            <w:t>&lt;textShortName&gt;</w:t>
           </w:r>
         </w:p>
         <w:p>
@@ -17125,7 +16787,7 @@
   <w:docParts>
     <w:docPart>
       <w:docPartPr>
-        <w:name w:val="D0E064203F0E46568764AF8B2F7BEB11"/>
+        <w:name w:val="5FB8CC6A291044CF82C822BB412843AF"/>
         <w:category>
           <w:name w:val="General"/>
           <w:gallery w:val="placeholder"/>
@@ -17136,12 +16798,12 @@
         <w:behaviors>
           <w:behavior w:val="content"/>
         </w:behaviors>
-        <w:guid w:val="{DC571221-D060-4039-A4EC-43B283ACDCC0}"/>
+        <w:guid w:val="{72F3A8A9-903F-4DE0-A262-14AF51204791}"/>
       </w:docPartPr>
       <w:docPartBody>
         <w:p>
           <w:pPr>
-            <w:pStyle w:val="D0E064203F0E46568764AF8B2F7BEB11"/>
+            <w:pStyle w:val="5FB8CC6A291044CF82C822BB412843AF"/>
           </w:pPr>
           <w:r>
             <w:t>Donec sollicitudin mi et magna. Proin non est. Vestibulum diam. Quisque in enim. Sed id dui. Nunc nec sapien. Nulla lacus. Quisque in ante vel nunc semper pellentesque. Nam sit amet lacus sit amet ipsum auctor eleifend. Quisque vitae justo eu neque mattis pellentesque. Suspendisse tristique. Nulla facilisi. Pellentesque hendrerit tristique turpis. Pellentesque eget mi. Vestibulum a lacus.</w:t>
@@ -17151,7 +16813,7 @@
     </w:docPart>
     <w:docPart>
       <w:docPartPr>
-        <w:name w:val="8250F419BC5B4DA583D1A45DDA871455"/>
+        <w:name w:val="CABBD06D00554643A41C79286B263680"/>
         <w:category>
           <w:name w:val="General"/>
           <w:gallery w:val="placeholder"/>
@@ -17162,12 +16824,12 @@
         <w:behaviors>
           <w:behavior w:val="content"/>
         </w:behaviors>
-        <w:guid w:val="{80178134-DD2D-4E73-9AEF-BBD3E71BE580}"/>
+        <w:guid w:val="{632DA1F8-95B9-4947-AF36-80020BE88F20}"/>
       </w:docPartPr>
       <w:docPartBody>
         <w:p>
           <w:pPr>
-            <w:pStyle w:val="8250F419BC5B4DA583D1A45DDA871455"/>
+            <w:pStyle w:val="CABBD06D00554643A41C79286B263680"/>
           </w:pPr>
           <w:r>
             <w:t>Donec sollicitudin mi et magna. Proin non est. Vestibulum diam. Quisque in enim. Sed id dui. Nunc nec sapien. Nulla lacus. Quisque in ante vel nunc semper pellentesque. Nam sit amet lacus sit amet ipsum auctor eleifend. Quisque vitae justo eu neque mattis pellentesque. Suspendisse tristique. Nulla facilisi. Pellentesque hendrerit tristique turpis. Pellentesque eget mi. Vestibulum a lacus.</w:t>
@@ -17177,7 +16839,7 @@
     </w:docPart>
     <w:docPart>
       <w:docPartPr>
-        <w:name w:val="E8C7C277F5434841A6ACAA1011934DB9"/>
+        <w:name w:val="B52AFE7871334EF08EFBCC92AD206DA5"/>
         <w:category>
           <w:name w:val="General"/>
           <w:gallery w:val="placeholder"/>
@@ -17188,12 +16850,12 @@
         <w:behaviors>
           <w:behavior w:val="content"/>
         </w:behaviors>
-        <w:guid w:val="{A092F271-B81F-4F39-843D-B9DEC7CC87C8}"/>
+        <w:guid w:val="{79EC1F2A-7751-4FC7-AE17-2A7CE5FA46F7}"/>
       </w:docPartPr>
       <w:docPartBody>
         <w:p>
           <w:pPr>
-            <w:pStyle w:val="E8C7C277F5434841A6ACAA1011934DB9"/>
+            <w:pStyle w:val="B52AFE7871334EF08EFBCC92AD206DA5"/>
           </w:pPr>
           <w:r>
             <w:t xml:space="preserve">Nam ut est. In vehicula venenatis dui. Vestibulum ante ipsum primis in faucibus orci luctus et ultrices posuere cubilia Curae; Praesent venenatis gravida justo. In hac habitasse platea dictumst. Suspendisse dui. </w:t>
@@ -17203,7 +16865,7 @@
     </w:docPart>
     <w:docPart>
       <w:docPartPr>
-        <w:name w:val="2F11B5C1118A4BF580BA5C7C7A224826"/>
+        <w:name w:val="D9F3C43CB24041B7A9C79B6377722396"/>
         <w:category>
           <w:name w:val="General"/>
           <w:gallery w:val="placeholder"/>
@@ -17214,12 +16876,12 @@
         <w:behaviors>
           <w:behavior w:val="content"/>
         </w:behaviors>
-        <w:guid w:val="{BCE20D6C-8FBF-4002-833A-EDCAE638BDA2}"/>
+        <w:guid w:val="{BA5A7445-4355-451C-BFC2-47081F3AA9A7}"/>
       </w:docPartPr>
       <w:docPartBody>
         <w:p>
           <w:pPr>
-            <w:pStyle w:val="2F11B5C1118A4BF580BA5C7C7A224826"/>
+            <w:pStyle w:val="D9F3C43CB24041B7A9C79B6377722396"/>
           </w:pPr>
           <w:r>
             <w:t>Donec sollicitudin mi et magna. Proin non est. Vestibulum diam. Quisque in enim. Sed id dui. Nunc nec sapien. Nulla lacus. Quisque in ante vel nunc semper pellentesque. Nam sit amet lacus sit amet ipsum auctor eleifend. Quisque vitae justo eu neque mattis pellentesque. Suspendisse tristique. Nulla facilisi. Pellentesque hendrerit tristique turpis. Pellentesque eget mi. Vestibulum a lacus.</w:t>
@@ -17229,7 +16891,7 @@
     </w:docPart>
     <w:docPart>
       <w:docPartPr>
-        <w:name w:val="1AA9A71FB32444AB91181A945D4E58FA"/>
+        <w:name w:val="692B56526B7B4EBD917CFC3994821432"/>
         <w:category>
           <w:name w:val="General"/>
           <w:gallery w:val="placeholder"/>
@@ -17240,12 +16902,12 @@
         <w:behaviors>
           <w:behavior w:val="content"/>
         </w:behaviors>
-        <w:guid w:val="{EA7C1A90-C095-4C01-9C2A-9141DA678A19}"/>
+        <w:guid w:val="{CE63212F-9F45-4BEC-825D-6DE2533D9CE7}"/>
       </w:docPartPr>
       <w:docPartBody>
         <w:p>
           <w:pPr>
-            <w:pStyle w:val="1AA9A71FB32444AB91181A945D4E58FA"/>
+            <w:pStyle w:val="692B56526B7B4EBD917CFC3994821432"/>
           </w:pPr>
           <w:r>
             <w:t>Donec sollicitudin mi et magna. Proin non est. Vestibulum diam. Quisque in enim. Sed id dui. Nunc nec sapien. Nulla lacus. Quisque in ante vel nunc semper pellentesque. Nam sit amet lacus sit amet ipsum auctor eleifend. Quisque vitae justo eu neque mattis pellentesque. Suspendisse tristique. Nulla facilisi. Pellentesque hendrerit tristique turpis. Pellentesque eget mi. Vestibulum a lacus.</w:t>
@@ -17255,7 +16917,7 @@
     </w:docPart>
     <w:docPart>
       <w:docPartPr>
-        <w:name w:val="D2DE9022C3014D0898F845E34A9CA5A3"/>
+        <w:name w:val="B1C795DAFD034C07A37D023BDA507193"/>
         <w:category>
           <w:name w:val="General"/>
           <w:gallery w:val="placeholder"/>
@@ -17266,12 +16928,12 @@
         <w:behaviors>
           <w:behavior w:val="content"/>
         </w:behaviors>
-        <w:guid w:val="{515F3518-73B6-4EBD-860A-BA39C9FA2467}"/>
+        <w:guid w:val="{6914A9AB-80BE-4F7E-8035-DDCE1C5034CF}"/>
       </w:docPartPr>
       <w:docPartBody>
         <w:p>
           <w:pPr>
-            <w:pStyle w:val="D2DE9022C3014D0898F845E34A9CA5A3"/>
+            <w:pStyle w:val="B1C795DAFD034C07A37D023BDA507193"/>
           </w:pPr>
           <w:r>
             <w:t xml:space="preserve">Nam ut est. In vehicula venenatis dui. Vestibulum ante ipsum primis in faucibus orci luctus et ultrices posuere cubilia Curae; Praesent venenatis gravida justo. In hac habitasse platea dictumst. Suspendisse dui. </w:t>
@@ -17281,7 +16943,7 @@
     </w:docPart>
     <w:docPart>
       <w:docPartPr>
-        <w:name w:val="2FB23695C8DE48529AC79BA7ABE56B2F"/>
+        <w:name w:val="C99460ECF906474C8CC0F6D79665CB7F"/>
         <w:category>
           <w:name w:val="General"/>
           <w:gallery w:val="placeholder"/>
@@ -17292,12 +16954,12 @@
         <w:behaviors>
           <w:behavior w:val="content"/>
         </w:behaviors>
-        <w:guid w:val="{AB7F5A22-C9ED-481F-9E61-315D3C49155A}"/>
+        <w:guid w:val="{C085089C-1ED9-49CA-B34F-5C71C36B3385}"/>
       </w:docPartPr>
       <w:docPartBody>
         <w:p>
           <w:pPr>
-            <w:pStyle w:val="2FB23695C8DE48529AC79BA7ABE56B2F"/>
+            <w:pStyle w:val="C99460ECF906474C8CC0F6D79665CB7F"/>
           </w:pPr>
           <w:r>
             <w:t>Donec sollicitudin mi et magna. Proin non est. Vestibulum diam. Quisque in enim. Sed id dui. Nunc nec sapien. Nulla lacus. Quisque in ante vel nunc semper pellentesque. Nam sit amet lacus sit amet ipsum auctor eleifend. Quisque vitae justo eu neque mattis pellentesque. Suspendisse tristique. Nulla facilisi. Pellentesque hendrerit tristique turpis. Pellentesque eget mi. Vestibulum a lacus.</w:t>
@@ -17307,7 +16969,7 @@
     </w:docPart>
     <w:docPart>
       <w:docPartPr>
-        <w:name w:val="4DE48F2EBEE8449B85BEF0CFF256E042"/>
+        <w:name w:val="50BC6C31D1914279A8CF8C5128244175"/>
         <w:category>
           <w:name w:val="General"/>
           <w:gallery w:val="placeholder"/>
@@ -17318,12 +16980,12 @@
         <w:behaviors>
           <w:behavior w:val="content"/>
         </w:behaviors>
-        <w:guid w:val="{83B3F51E-FB3A-4DA1-A211-67632E7599EF}"/>
+        <w:guid w:val="{146B7D14-1953-45A0-BA7F-6A89D0DB46A6}"/>
       </w:docPartPr>
       <w:docPartBody>
         <w:p>
           <w:pPr>
-            <w:pStyle w:val="4DE48F2EBEE8449B85BEF0CFF256E042"/>
+            <w:pStyle w:val="50BC6C31D1914279A8CF8C5128244175"/>
           </w:pPr>
           <w:r>
             <w:t xml:space="preserve">Nam ut est. In vehicula venenatis dui. Vestibulum ante ipsum primis in faucibus orci luctus et ultrices posuere cubilia Curae; Praesent venenatis gravida justo. In hac habitasse platea dictumst. Suspendisse dui. </w:t>
@@ -17333,7 +16995,7 @@
     </w:docPart>
     <w:docPart>
       <w:docPartPr>
-        <w:name w:val="24343071E89E438F80ECB1FE369A6A80"/>
+        <w:name w:val="B132A34A156B499680692EA42606CF10"/>
         <w:category>
           <w:name w:val="General"/>
           <w:gallery w:val="placeholder"/>
@@ -17344,12 +17006,12 @@
         <w:behaviors>
           <w:behavior w:val="content"/>
         </w:behaviors>
-        <w:guid w:val="{3DEA44E3-F54A-4238-BCA8-0F6071D7EB4D}"/>
+        <w:guid w:val="{A1DEFA42-EABD-47C1-920E-10C1286BD3E0}"/>
       </w:docPartPr>
       <w:docPartBody>
         <w:p>
           <w:pPr>
-            <w:pStyle w:val="24343071E89E438F80ECB1FE369A6A80"/>
+            <w:pStyle w:val="B132A34A156B499680692EA42606CF10"/>
           </w:pPr>
           <w:r>
             <w:t xml:space="preserve">Nam ut est. In vehicula venenatis dui. Vestibulum ante ipsum primis in faucibus orci luctus et ultrices posuere cubilia Curae; Praesent venenatis gravida justo. In hac habitasse platea dictumst. Suspendisse dui. </w:t>
@@ -17359,7 +17021,7 @@
     </w:docPart>
     <w:docPart>
       <w:docPartPr>
-        <w:name w:val="FD6BD33B8A7D440EA8A40D5F77305272"/>
+        <w:name w:val="9E66DCF844C94D1CB705BB9570C12A6D"/>
         <w:category>
           <w:name w:val="General"/>
           <w:gallery w:val="placeholder"/>
@@ -17370,12 +17032,12 @@
         <w:behaviors>
           <w:behavior w:val="content"/>
         </w:behaviors>
-        <w:guid w:val="{596927E1-6830-4D61-B597-0C421B839C0D}"/>
+        <w:guid w:val="{A8ABF5B7-4291-47F3-8C06-FC5B541FD4E8}"/>
       </w:docPartPr>
       <w:docPartBody>
         <w:p>
           <w:pPr>
-            <w:pStyle w:val="FD6BD33B8A7D440EA8A40D5F77305272"/>
+            <w:pStyle w:val="9E66DCF844C94D1CB705BB9570C12A6D"/>
           </w:pPr>
           <w:r>
             <w:t>Aliquam dapibus.</w:t>
@@ -17385,7 +17047,7 @@
     </w:docPart>
     <w:docPart>
       <w:docPartPr>
-        <w:name w:val="FC8FF997EBD14FB3A8E25938A9EDFF23"/>
+        <w:name w:val="0DFE9D0BA7234257BC223FD4DCEF7C71"/>
         <w:category>
           <w:name w:val="General"/>
           <w:gallery w:val="placeholder"/>
@@ -17396,12 +17058,12 @@
         <w:behaviors>
           <w:behavior w:val="content"/>
         </w:behaviors>
-        <w:guid w:val="{9C20ECAF-4DB3-4742-8C46-9AD1FA3F17C5}"/>
+        <w:guid w:val="{55CF7654-13A3-4C53-BA57-C8B8F877C1B1}"/>
       </w:docPartPr>
       <w:docPartBody>
         <w:p>
           <w:pPr>
-            <w:pStyle w:val="FC8FF997EBD14FB3A8E25938A9EDFF23"/>
+            <w:pStyle w:val="0DFE9D0BA7234257BC223FD4DCEF7C71"/>
           </w:pPr>
           <w:r>
             <w:t>Aliquam dapibus.</w:t>
@@ -17411,7 +17073,7 @@
     </w:docPart>
     <w:docPart>
       <w:docPartPr>
-        <w:name w:val="3F7613A276514AAFA102F28BEB7514A1"/>
+        <w:name w:val="ED133D5FB0164C5E97E54F08A1FD47AD"/>
         <w:category>
           <w:name w:val="General"/>
           <w:gallery w:val="placeholder"/>
@@ -17422,12 +17084,12 @@
         <w:behaviors>
           <w:behavior w:val="content"/>
         </w:behaviors>
-        <w:guid w:val="{B3D51BC2-F5EA-4BD0-8063-4971ECE19B67}"/>
+        <w:guid w:val="{B5F35060-57F4-46A0-A0C9-45E7A5724C9A}"/>
       </w:docPartPr>
       <w:docPartBody>
         <w:p>
           <w:pPr>
-            <w:pStyle w:val="3F7613A276514AAFA102F28BEB7514A1"/>
+            <w:pStyle w:val="ED133D5FB0164C5E97E54F08A1FD47AD"/>
           </w:pPr>
           <w:r>
             <w:t>Aliquam dapibus.</w:t>
@@ -17437,7 +17099,7 @@
     </w:docPart>
     <w:docPart>
       <w:docPartPr>
-        <w:name w:val="A8806400C7D74F07B784A609F57BC2D9"/>
+        <w:name w:val="83668AAD9F364AF9879E2FBF09219D18"/>
         <w:category>
           <w:name w:val="General"/>
           <w:gallery w:val="placeholder"/>
@@ -17448,7 +17110,7 @@
         <w:behaviors>
           <w:behavior w:val="content"/>
         </w:behaviors>
-        <w:guid w:val="{EE7F08CE-59CC-4105-930E-64625CFCC5A5}"/>
+        <w:guid w:val="{F38461DD-3F4B-4887-B1CE-F66659FCC2D4}"/>
       </w:docPartPr>
       <w:docPartBody>
         <w:p>
@@ -17461,7 +17123,7 @@
         </w:p>
         <w:p>
           <w:pPr>
-            <w:pStyle w:val="A8806400C7D74F07B784A609F57BC2D9"/>
+            <w:pStyle w:val="83668AAD9F364AF9879E2FBF09219D18"/>
           </w:pPr>
           <w:r>
             <w:t xml:space="preserve">Fusce varius scelerisque est. Aliquam turpis dui, eleifend in, elementum vel, porta vitae, velit. Cras hendrerit vehicula enim. Sed auctor. In hac habitasse platea dictumst. Nulla lectus. Pellentesque habitant morbi tristique senectus et netus et malesuada fames ac turpis egestas. Donec accumsan ante non leo. </w:t>
@@ -17471,7 +17133,7 @@
     </w:docPart>
     <w:docPart>
       <w:docPartPr>
-        <w:name w:val="74150877F1524DC8AB84F8A5CF3B9641"/>
+        <w:name w:val="3B62C524A00348C9AAA0F3215D86168C"/>
         <w:category>
           <w:name w:val="General"/>
           <w:gallery w:val="placeholder"/>
@@ -17482,7 +17144,7 @@
         <w:behaviors>
           <w:behavior w:val="content"/>
         </w:behaviors>
-        <w:guid w:val="{AA2FBD39-46FD-4868-A0FC-0B4ADEAA13A8}"/>
+        <w:guid w:val="{756E2E05-8A82-4E29-8E7C-A93F408ADA75}"/>
       </w:docPartPr>
       <w:docPartBody>
         <w:p>
@@ -17495,7 +17157,7 @@
         </w:p>
         <w:p>
           <w:pPr>
-            <w:pStyle w:val="74150877F1524DC8AB84F8A5CF3B9641"/>
+            <w:pStyle w:val="3B62C524A00348C9AAA0F3215D86168C"/>
           </w:pPr>
           <w:r>
             <w:t xml:space="preserve">Fusce varius scelerisque est. Aliquam turpis dui, eleifend in, elementum vel, porta vitae, velit. Cras hendrerit vehicula enim. Sed auctor. In hac habitasse platea dictumst. Nulla lectus. Pellentesque habitant morbi tristique senectus et netus et malesuada fames ac turpis egestas. Donec accumsan ante non leo. </w:t>
@@ -17505,7 +17167,7 @@
     </w:docPart>
     <w:docPart>
       <w:docPartPr>
-        <w:name w:val="28BB55393F2047B0919DA322ED66B976"/>
+        <w:name w:val="03D44607C3854B0F90A8D7A78B8C600C"/>
         <w:category>
           <w:name w:val="General"/>
           <w:gallery w:val="placeholder"/>
@@ -17516,7 +17178,7 @@
         <w:behaviors>
           <w:behavior w:val="content"/>
         </w:behaviors>
-        <w:guid w:val="{C0821230-5E3E-49A5-8E90-E6140FD01DFF}"/>
+        <w:guid w:val="{607047A0-0A46-4EB7-9C82-960D3E8AC916}"/>
       </w:docPartPr>
       <w:docPartBody>
         <w:p>
@@ -17529,7 +17191,7 @@
         </w:p>
         <w:p>
           <w:pPr>
-            <w:pStyle w:val="28BB55393F2047B0919DA322ED66B976"/>
+            <w:pStyle w:val="03D44607C3854B0F90A8D7A78B8C600C"/>
           </w:pPr>
           <w:r>
             <w:t xml:space="preserve">Fusce varius scelerisque est. Aliquam turpis dui, eleifend in, elementum vel, porta vitae, velit. Cras hendrerit vehicula enim. Sed auctor. In hac habitasse platea dictumst. Nulla lectus. Pellentesque habitant morbi tristique senectus et netus et malesuada fames ac turpis egestas. Donec accumsan ante non leo. </w:t>
@@ -17539,7 +17201,7 @@
     </w:docPart>
     <w:docPart>
       <w:docPartPr>
-        <w:name w:val="C28B5E1BA64549F686EAA94D0825EC07"/>
+        <w:name w:val="DAC43099E8154A1D8D13D4CF1E0951E6"/>
         <w:category>
           <w:name w:val="General"/>
           <w:gallery w:val="placeholder"/>
@@ -17550,7 +17212,7 @@
         <w:behaviors>
           <w:behavior w:val="content"/>
         </w:behaviors>
-        <w:guid w:val="{806D0527-38AC-42ED-B9F0-CB38F1BFE63E}"/>
+        <w:guid w:val="{38639C6E-B136-4935-B30D-C89E84F5863F}"/>
       </w:docPartPr>
       <w:docPartBody>
         <w:p>
@@ -17563,7 +17225,7 @@
         </w:p>
         <w:p>
           <w:pPr>
-            <w:pStyle w:val="C28B5E1BA64549F686EAA94D0825EC07"/>
+            <w:pStyle w:val="DAC43099E8154A1D8D13D4CF1E0951E6"/>
           </w:pPr>
           <w:r>
             <w:t xml:space="preserve">Fusce varius scelerisque est. Aliquam turpis dui, eleifend in, elementum vel, porta vitae, velit. Cras hendrerit vehicula enim. Sed auctor. In hac habitasse platea dictumst. Nulla lectus. Pellentesque habitant morbi tristique senectus et netus et malesuada fames ac turpis egestas. Donec accumsan ante non leo. </w:t>
@@ -17573,7 +17235,7 @@
     </w:docPart>
     <w:docPart>
       <w:docPartPr>
-        <w:name w:val="F07A940EB0954FA29C63FE51A4081481"/>
+        <w:name w:val="F3396E61192A44F3B4BF31D058AC6419"/>
         <w:category>
           <w:name w:val="General"/>
           <w:gallery w:val="placeholder"/>
@@ -17584,7 +17246,7 @@
         <w:behaviors>
           <w:behavior w:val="content"/>
         </w:behaviors>
-        <w:guid w:val="{ABF56CE8-5C48-4703-BFBE-7B4D6C919CEA}"/>
+        <w:guid w:val="{2C0612EA-86DC-4162-9EFE-8D855741EE48}"/>
       </w:docPartPr>
       <w:docPartBody>
         <w:p>
@@ -17597,7 +17259,7 @@
         </w:p>
         <w:p>
           <w:pPr>
-            <w:pStyle w:val="F07A940EB0954FA29C63FE51A4081481"/>
+            <w:pStyle w:val="F3396E61192A44F3B4BF31D058AC6419"/>
           </w:pPr>
           <w:r>
             <w:t xml:space="preserve">Fusce varius scelerisque est. Aliquam turpis dui, eleifend in, elementum vel, porta vitae, velit. Cras hendrerit vehicula enim. Sed auctor. In hac habitasse platea dictumst. Nulla lectus. Pellentesque habitant morbi tristique senectus et netus et malesuada fames ac turpis egestas. Donec accumsan ante non leo. </w:t>
@@ -17607,7 +17269,7 @@
     </w:docPart>
     <w:docPart>
       <w:docPartPr>
-        <w:name w:val="0711B9CE786D4B88B2083A19D4D37C12"/>
+        <w:name w:val="EEA376E0D548444D857A929F079AB290"/>
         <w:category>
           <w:name w:val="General"/>
           <w:gallery w:val="placeholder"/>
@@ -17618,7 +17280,7 @@
         <w:behaviors>
           <w:behavior w:val="content"/>
         </w:behaviors>
-        <w:guid w:val="{ACFB41AF-7BA9-401C-9793-BBCEC4D05CA0}"/>
+        <w:guid w:val="{6FBBCCF2-34C0-419D-80F4-CC87F1B1656C}"/>
       </w:docPartPr>
       <w:docPartBody>
         <w:p>
@@ -17631,7 +17293,7 @@
         </w:p>
         <w:p>
           <w:pPr>
-            <w:pStyle w:val="0711B9CE786D4B88B2083A19D4D37C12"/>
+            <w:pStyle w:val="EEA376E0D548444D857A929F079AB290"/>
           </w:pPr>
           <w:r>
             <w:t xml:space="preserve">Fusce varius scelerisque est. Aliquam turpis dui, eleifend in, elementum vel, porta vitae, velit. Cras hendrerit vehicula enim. Sed auctor. In hac habitasse platea dictumst. Nulla lectus. Pellentesque habitant morbi tristique senectus et netus et malesuada fames ac turpis egestas. Donec accumsan ante non leo. </w:t>
@@ -17641,7 +17303,7 @@
     </w:docPart>
     <w:docPart>
       <w:docPartPr>
-        <w:name w:val="A1C7589628F547F2B1FFBF26B8C36FF0"/>
+        <w:name w:val="3EF223DA3C7B48AD954F59868535595C"/>
         <w:category>
           <w:name w:val="General"/>
           <w:gallery w:val="placeholder"/>
@@ -17652,7 +17314,7 @@
         <w:behaviors>
           <w:behavior w:val="content"/>
         </w:behaviors>
-        <w:guid w:val="{C87D5E74-4D27-4CE8-A906-7F115B3057EA}"/>
+        <w:guid w:val="{27D8FD04-0FCD-4C25-B9E4-926F9F269AEC}"/>
       </w:docPartPr>
       <w:docPartBody>
         <w:p>
@@ -17665,7 +17327,7 @@
         </w:p>
         <w:p>
           <w:pPr>
-            <w:pStyle w:val="A1C7589628F547F2B1FFBF26B8C36FF0"/>
+            <w:pStyle w:val="3EF223DA3C7B48AD954F59868535595C"/>
           </w:pPr>
           <w:r>
             <w:t xml:space="preserve">Fusce varius scelerisque est. Aliquam turpis dui, eleifend in, elementum vel, porta vitae, velit. Cras hendrerit vehicula enim. Sed auctor. In hac habitasse platea dictumst. Nulla lectus. Pellentesque habitant morbi tristique senectus et netus et malesuada fames ac turpis egestas. Donec accumsan ante non leo. </w:t>
@@ -17675,7 +17337,7 @@
     </w:docPart>
     <w:docPart>
       <w:docPartPr>
-        <w:name w:val="5D52ECB230C747848CE279B27ED9B5D8"/>
+        <w:name w:val="C7BC453C78EE4BAC9E5493BE78EFD65B"/>
         <w:category>
           <w:name w:val="General"/>
           <w:gallery w:val="placeholder"/>
@@ -17686,7 +17348,7 @@
         <w:behaviors>
           <w:behavior w:val="content"/>
         </w:behaviors>
-        <w:guid w:val="{AF2CEB10-E980-40E5-B5B9-D6CF5CAF3AD2}"/>
+        <w:guid w:val="{E420D68C-A717-42F9-83BD-A9C1BAE6D8C3}"/>
       </w:docPartPr>
       <w:docPartBody>
         <w:p>
@@ -17699,7 +17361,7 @@
         </w:p>
         <w:p>
           <w:pPr>
-            <w:pStyle w:val="5D52ECB230C747848CE279B27ED9B5D8"/>
+            <w:pStyle w:val="C7BC453C78EE4BAC9E5493BE78EFD65B"/>
           </w:pPr>
           <w:r>
             <w:t xml:space="preserve">Fusce varius scelerisque est. Aliquam turpis dui, eleifend in, elementum vel, porta vitae, velit. Cras hendrerit vehicula enim. Sed auctor. In hac habitasse platea dictumst. Nulla lectus. Pellentesque habitant morbi tristique senectus et netus et malesuada fames ac turpis egestas. Donec accumsan ante non leo. </w:t>
@@ -17709,7 +17371,7 @@
     </w:docPart>
     <w:docPart>
       <w:docPartPr>
-        <w:name w:val="C6D93BD3128D43BABFD5F712E2F97F77"/>
+        <w:name w:val="EEAFE250E082471F9A1ED720E1CD4431"/>
         <w:category>
           <w:name w:val="General"/>
           <w:gallery w:val="placeholder"/>
@@ -17720,7 +17382,7 @@
         <w:behaviors>
           <w:behavior w:val="content"/>
         </w:behaviors>
-        <w:guid w:val="{B1C4A5DF-3C38-4EA2-8765-941CB537BC0F}"/>
+        <w:guid w:val="{C3C5D0D8-FF76-44B0-A262-F7DBF3C7CED8}"/>
       </w:docPartPr>
       <w:docPartBody>
         <w:p>
@@ -17733,7 +17395,7 @@
         </w:p>
         <w:p>
           <w:pPr>
-            <w:pStyle w:val="C6D93BD3128D43BABFD5F712E2F97F77"/>
+            <w:pStyle w:val="EEAFE250E082471F9A1ED720E1CD4431"/>
           </w:pPr>
           <w:r>
             <w:t xml:space="preserve">Fusce varius scelerisque est. Aliquam turpis dui, eleifend in, elementum vel, porta vitae, velit. Cras hendrerit vehicula enim. Sed auctor. In hac habitasse platea dictumst. Nulla lectus. Pellentesque habitant morbi tristique senectus et netus et malesuada fames ac turpis egestas. Donec accumsan ante non leo. </w:t>
@@ -17743,7 +17405,7 @@
     </w:docPart>
     <w:docPart>
       <w:docPartPr>
-        <w:name w:val="8FF0299894F74AD9AB776866EF46E75B"/>
+        <w:name w:val="263BD9AAE85A4852BBE567580B17D4CB"/>
         <w:category>
           <w:name w:val="General"/>
           <w:gallery w:val="placeholder"/>
@@ -17754,7 +17416,7 @@
         <w:behaviors>
           <w:behavior w:val="content"/>
         </w:behaviors>
-        <w:guid w:val="{215E97DA-354D-42AB-AB29-B8FDF05B063D}"/>
+        <w:guid w:val="{C0E7C25C-91C5-4E1E-BB71-5F4B85E82B19}"/>
       </w:docPartPr>
       <w:docPartBody>
         <w:p>
@@ -17767,7 +17429,7 @@
         </w:p>
         <w:p>
           <w:pPr>
-            <w:pStyle w:val="8FF0299894F74AD9AB776866EF46E75B"/>
+            <w:pStyle w:val="263BD9AAE85A4852BBE567580B17D4CB"/>
           </w:pPr>
           <w:r>
             <w:t xml:space="preserve">Fusce varius scelerisque est. Aliquam turpis dui, eleifend in, elementum vel, porta vitae, velit. Cras hendrerit vehicula enim. Sed auctor. In hac habitasse platea dictumst. Nulla lectus. Pellentesque habitant morbi tristique senectus et netus et malesuada fames ac turpis egestas. Donec accumsan ante non leo. </w:t>
@@ -17777,7 +17439,7 @@
     </w:docPart>
     <w:docPart>
       <w:docPartPr>
-        <w:name w:val="53A1B7CD18174DDF929CFD767BE352FA"/>
+        <w:name w:val="12D224156235487C8D36C996B13CED67"/>
         <w:category>
           <w:name w:val="General"/>
           <w:gallery w:val="placeholder"/>
@@ -17788,7 +17450,7 @@
         <w:behaviors>
           <w:behavior w:val="content"/>
         </w:behaviors>
-        <w:guid w:val="{1579F4E1-06C3-43BF-BEE6-EF1676AA7ECF}"/>
+        <w:guid w:val="{691D30A8-C017-4022-B9A4-A28ACE7D60B3}"/>
       </w:docPartPr>
       <w:docPartBody>
         <w:p>
@@ -17801,7 +17463,7 @@
         </w:p>
         <w:p>
           <w:pPr>
-            <w:pStyle w:val="53A1B7CD18174DDF929CFD767BE352FA"/>
+            <w:pStyle w:val="12D224156235487C8D36C996B13CED67"/>
           </w:pPr>
           <w:r>
             <w:t xml:space="preserve">Fusce varius scelerisque est. Aliquam turpis dui, eleifend in, elementum vel, porta vitae, velit. Cras hendrerit vehicula enim. Sed auctor. In hac habitasse platea dictumst. Nulla lectus. Pellentesque habitant morbi tristique senectus et netus et malesuada fames ac turpis egestas. Donec accumsan ante non leo. </w:t>
@@ -17811,7 +17473,7 @@
     </w:docPart>
     <w:docPart>
       <w:docPartPr>
-        <w:name w:val="419DE8E9F29B4ABD87B5BB962BADB5F1"/>
+        <w:name w:val="177C97D7A4824C158048BD11F26720BC"/>
         <w:category>
           <w:name w:val="General"/>
           <w:gallery w:val="placeholder"/>
@@ -17822,7 +17484,7 @@
         <w:behaviors>
           <w:behavior w:val="content"/>
         </w:behaviors>
-        <w:guid w:val="{DCE3CB8C-4C61-482C-80D0-91C6C30A81B8}"/>
+        <w:guid w:val="{D47DF173-E47F-4436-9815-DB14B92F0844}"/>
       </w:docPartPr>
       <w:docPartBody>
         <w:p>
@@ -17835,7 +17497,7 @@
         </w:p>
         <w:p>
           <w:pPr>
-            <w:pStyle w:val="419DE8E9F29B4ABD87B5BB962BADB5F1"/>
+            <w:pStyle w:val="177C97D7A4824C158048BD11F26720BC"/>
           </w:pPr>
           <w:r>
             <w:t xml:space="preserve">Fusce varius scelerisque est. Aliquam turpis dui, eleifend in, elementum vel, porta vitae, velit. Cras hendrerit vehicula enim. Sed auctor. In hac habitasse platea dictumst. Nulla lectus. Pellentesque habitant morbi tristique senectus et netus et malesuada fames ac turpis egestas. Donec accumsan ante non leo. </w:t>
@@ -17845,7 +17507,7 @@
     </w:docPart>
     <w:docPart>
       <w:docPartPr>
-        <w:name w:val="59318E5DD5BA441AB5D07BD7E738BB59"/>
+        <w:name w:val="C3A7B95D7E3442F7ACB0CB05B20D4615"/>
         <w:category>
           <w:name w:val="General"/>
           <w:gallery w:val="placeholder"/>
@@ -17856,7 +17518,7 @@
         <w:behaviors>
           <w:behavior w:val="content"/>
         </w:behaviors>
-        <w:guid w:val="{C274DDEF-8CB4-4F48-BFBD-8AC10494CB33}"/>
+        <w:guid w:val="{3ABF4E83-698E-49D6-A0E3-951B022DDB5A}"/>
       </w:docPartPr>
       <w:docPartBody>
         <w:p>
@@ -17869,7 +17531,7 @@
         </w:p>
         <w:p>
           <w:pPr>
-            <w:pStyle w:val="59318E5DD5BA441AB5D07BD7E738BB59"/>
+            <w:pStyle w:val="C3A7B95D7E3442F7ACB0CB05B20D4615"/>
           </w:pPr>
           <w:r>
             <w:t xml:space="preserve">Fusce varius scelerisque est. Aliquam turpis dui, eleifend in, elementum vel, porta vitae, velit. Cras hendrerit vehicula enim. Sed auctor. In hac habitasse platea dictumst. Nulla lectus. Pellentesque habitant morbi tristique senectus et netus et malesuada fames ac turpis egestas. Donec accumsan ante non leo. </w:t>
@@ -18432,41 +18094,41 @@
     <w:semiHidden/>
     <w:unhideWhenUsed/>
   </w:style>
-  <w:style w:type="paragraph" w:customStyle="1" w:styleId="D0E064203F0E46568764AF8B2F7BEB11">
-    <w:name w:val="D0E064203F0E46568764AF8B2F7BEB11"/>
+  <w:style w:type="paragraph" w:customStyle="1" w:styleId="5FB8CC6A291044CF82C822BB412843AF">
+    <w:name w:val="5FB8CC6A291044CF82C822BB412843AF"/>
   </w:style>
-  <w:style w:type="paragraph" w:customStyle="1" w:styleId="8250F419BC5B4DA583D1A45DDA871455">
-    <w:name w:val="8250F419BC5B4DA583D1A45DDA871455"/>
+  <w:style w:type="paragraph" w:customStyle="1" w:styleId="CABBD06D00554643A41C79286B263680">
+    <w:name w:val="CABBD06D00554643A41C79286B263680"/>
   </w:style>
-  <w:style w:type="paragraph" w:customStyle="1" w:styleId="E8C7C277F5434841A6ACAA1011934DB9">
-    <w:name w:val="E8C7C277F5434841A6ACAA1011934DB9"/>
+  <w:style w:type="paragraph" w:customStyle="1" w:styleId="B52AFE7871334EF08EFBCC92AD206DA5">
+    <w:name w:val="B52AFE7871334EF08EFBCC92AD206DA5"/>
   </w:style>
-  <w:style w:type="paragraph" w:customStyle="1" w:styleId="2F11B5C1118A4BF580BA5C7C7A224826">
-    <w:name w:val="2F11B5C1118A4BF580BA5C7C7A224826"/>
+  <w:style w:type="paragraph" w:customStyle="1" w:styleId="D9F3C43CB24041B7A9C79B6377722396">
+    <w:name w:val="D9F3C43CB24041B7A9C79B6377722396"/>
   </w:style>
-  <w:style w:type="paragraph" w:customStyle="1" w:styleId="1AA9A71FB32444AB91181A945D4E58FA">
-    <w:name w:val="1AA9A71FB32444AB91181A945D4E58FA"/>
+  <w:style w:type="paragraph" w:customStyle="1" w:styleId="692B56526B7B4EBD917CFC3994821432">
+    <w:name w:val="692B56526B7B4EBD917CFC3994821432"/>
   </w:style>
-  <w:style w:type="paragraph" w:customStyle="1" w:styleId="D2DE9022C3014D0898F845E34A9CA5A3">
-    <w:name w:val="D2DE9022C3014D0898F845E34A9CA5A3"/>
+  <w:style w:type="paragraph" w:customStyle="1" w:styleId="B1C795DAFD034C07A37D023BDA507193">
+    <w:name w:val="B1C795DAFD034C07A37D023BDA507193"/>
   </w:style>
-  <w:style w:type="paragraph" w:customStyle="1" w:styleId="2FB23695C8DE48529AC79BA7ABE56B2F">
-    <w:name w:val="2FB23695C8DE48529AC79BA7ABE56B2F"/>
+  <w:style w:type="paragraph" w:customStyle="1" w:styleId="C99460ECF906474C8CC0F6D79665CB7F">
+    <w:name w:val="C99460ECF906474C8CC0F6D79665CB7F"/>
   </w:style>
-  <w:style w:type="paragraph" w:customStyle="1" w:styleId="4DE48F2EBEE8449B85BEF0CFF256E042">
-    <w:name w:val="4DE48F2EBEE8449B85BEF0CFF256E042"/>
+  <w:style w:type="paragraph" w:customStyle="1" w:styleId="50BC6C31D1914279A8CF8C5128244175">
+    <w:name w:val="50BC6C31D1914279A8CF8C5128244175"/>
   </w:style>
-  <w:style w:type="paragraph" w:customStyle="1" w:styleId="24343071E89E438F80ECB1FE369A6A80">
-    <w:name w:val="24343071E89E438F80ECB1FE369A6A80"/>
+  <w:style w:type="paragraph" w:customStyle="1" w:styleId="B132A34A156B499680692EA42606CF10">
+    <w:name w:val="B132A34A156B499680692EA42606CF10"/>
   </w:style>
-  <w:style w:type="paragraph" w:customStyle="1" w:styleId="FD6BD33B8A7D440EA8A40D5F77305272">
-    <w:name w:val="FD6BD33B8A7D440EA8A40D5F77305272"/>
+  <w:style w:type="paragraph" w:customStyle="1" w:styleId="9E66DCF844C94D1CB705BB9570C12A6D">
+    <w:name w:val="9E66DCF844C94D1CB705BB9570C12A6D"/>
   </w:style>
-  <w:style w:type="paragraph" w:customStyle="1" w:styleId="FC8FF997EBD14FB3A8E25938A9EDFF23">
-    <w:name w:val="FC8FF997EBD14FB3A8E25938A9EDFF23"/>
+  <w:style w:type="paragraph" w:customStyle="1" w:styleId="0DFE9D0BA7234257BC223FD4DCEF7C71">
+    <w:name w:val="0DFE9D0BA7234257BC223FD4DCEF7C71"/>
   </w:style>
-  <w:style w:type="paragraph" w:customStyle="1" w:styleId="3F7613A276514AAFA102F28BEB7514A1">
-    <w:name w:val="3F7613A276514AAFA102F28BEB7514A1"/>
+  <w:style w:type="paragraph" w:customStyle="1" w:styleId="ED133D5FB0164C5E97E54F08A1FD47AD">
+    <w:name w:val="ED133D5FB0164C5E97E54F08A1FD47AD"/>
   </w:style>
   <w:style w:type="paragraph" w:styleId="BodyText">
     <w:name w:val="Body Text"/>
@@ -18489,44 +18151,44 @@
       <w:sz w:val="20"/>
     </w:rPr>
   </w:style>
-  <w:style w:type="paragraph" w:customStyle="1" w:styleId="A8806400C7D74F07B784A609F57BC2D9">
-    <w:name w:val="A8806400C7D74F07B784A609F57BC2D9"/>
+  <w:style w:type="paragraph" w:customStyle="1" w:styleId="83668AAD9F364AF9879E2FBF09219D18">
+    <w:name w:val="83668AAD9F364AF9879E2FBF09219D18"/>
   </w:style>
-  <w:style w:type="paragraph" w:customStyle="1" w:styleId="74150877F1524DC8AB84F8A5CF3B9641">
-    <w:name w:val="74150877F1524DC8AB84F8A5CF3B9641"/>
+  <w:style w:type="paragraph" w:customStyle="1" w:styleId="3B62C524A00348C9AAA0F3215D86168C">
+    <w:name w:val="3B62C524A00348C9AAA0F3215D86168C"/>
   </w:style>
-  <w:style w:type="paragraph" w:customStyle="1" w:styleId="28BB55393F2047B0919DA322ED66B976">
-    <w:name w:val="28BB55393F2047B0919DA322ED66B976"/>
+  <w:style w:type="paragraph" w:customStyle="1" w:styleId="03D44607C3854B0F90A8D7A78B8C600C">
+    <w:name w:val="03D44607C3854B0F90A8D7A78B8C600C"/>
   </w:style>
-  <w:style w:type="paragraph" w:customStyle="1" w:styleId="C28B5E1BA64549F686EAA94D0825EC07">
-    <w:name w:val="C28B5E1BA64549F686EAA94D0825EC07"/>
+  <w:style w:type="paragraph" w:customStyle="1" w:styleId="DAC43099E8154A1D8D13D4CF1E0951E6">
+    <w:name w:val="DAC43099E8154A1D8D13D4CF1E0951E6"/>
   </w:style>
-  <w:style w:type="paragraph" w:customStyle="1" w:styleId="F07A940EB0954FA29C63FE51A4081481">
-    <w:name w:val="F07A940EB0954FA29C63FE51A4081481"/>
+  <w:style w:type="paragraph" w:customStyle="1" w:styleId="F3396E61192A44F3B4BF31D058AC6419">
+    <w:name w:val="F3396E61192A44F3B4BF31D058AC6419"/>
   </w:style>
-  <w:style w:type="paragraph" w:customStyle="1" w:styleId="0711B9CE786D4B88B2083A19D4D37C12">
-    <w:name w:val="0711B9CE786D4B88B2083A19D4D37C12"/>
+  <w:style w:type="paragraph" w:customStyle="1" w:styleId="EEA376E0D548444D857A929F079AB290">
+    <w:name w:val="EEA376E0D548444D857A929F079AB290"/>
   </w:style>
-  <w:style w:type="paragraph" w:customStyle="1" w:styleId="A1C7589628F547F2B1FFBF26B8C36FF0">
-    <w:name w:val="A1C7589628F547F2B1FFBF26B8C36FF0"/>
+  <w:style w:type="paragraph" w:customStyle="1" w:styleId="3EF223DA3C7B48AD954F59868535595C">
+    <w:name w:val="3EF223DA3C7B48AD954F59868535595C"/>
   </w:style>
-  <w:style w:type="paragraph" w:customStyle="1" w:styleId="5D52ECB230C747848CE279B27ED9B5D8">
-    <w:name w:val="5D52ECB230C747848CE279B27ED9B5D8"/>
+  <w:style w:type="paragraph" w:customStyle="1" w:styleId="C7BC453C78EE4BAC9E5493BE78EFD65B">
+    <w:name w:val="C7BC453C78EE4BAC9E5493BE78EFD65B"/>
   </w:style>
-  <w:style w:type="paragraph" w:customStyle="1" w:styleId="C6D93BD3128D43BABFD5F712E2F97F77">
-    <w:name w:val="C6D93BD3128D43BABFD5F712E2F97F77"/>
+  <w:style w:type="paragraph" w:customStyle="1" w:styleId="EEAFE250E082471F9A1ED720E1CD4431">
+    <w:name w:val="EEAFE250E082471F9A1ED720E1CD4431"/>
   </w:style>
-  <w:style w:type="paragraph" w:customStyle="1" w:styleId="8FF0299894F74AD9AB776866EF46E75B">
-    <w:name w:val="8FF0299894F74AD9AB776866EF46E75B"/>
+  <w:style w:type="paragraph" w:customStyle="1" w:styleId="263BD9AAE85A4852BBE567580B17D4CB">
+    <w:name w:val="263BD9AAE85A4852BBE567580B17D4CB"/>
   </w:style>
-  <w:style w:type="paragraph" w:customStyle="1" w:styleId="53A1B7CD18174DDF929CFD767BE352FA">
-    <w:name w:val="53A1B7CD18174DDF929CFD767BE352FA"/>
+  <w:style w:type="paragraph" w:customStyle="1" w:styleId="12D224156235487C8D36C996B13CED67">
+    <w:name w:val="12D224156235487C8D36C996B13CED67"/>
   </w:style>
-  <w:style w:type="paragraph" w:customStyle="1" w:styleId="419DE8E9F29B4ABD87B5BB962BADB5F1">
-    <w:name w:val="419DE8E9F29B4ABD87B5BB962BADB5F1"/>
+  <w:style w:type="paragraph" w:customStyle="1" w:styleId="177C97D7A4824C158048BD11F26720BC">
+    <w:name w:val="177C97D7A4824C158048BD11F26720BC"/>
   </w:style>
-  <w:style w:type="paragraph" w:customStyle="1" w:styleId="59318E5DD5BA441AB5D07BD7E738BB59">
-    <w:name w:val="59318E5DD5BA441AB5D07BD7E738BB59"/>
+  <w:style w:type="paragraph" w:customStyle="1" w:styleId="C3A7B95D7E3442F7ACB0CB05B20D4615">
+    <w:name w:val="C3A7B95D7E3442F7ACB0CB05B20D4615"/>
   </w:style>
 </w:styles>
 </file>
@@ -18800,18 +18462,18 @@
 </file>
 
 <file path=customXml/item1.xml><?xml version="1.0" encoding="utf-8"?>
-<p:properties xmlns:p="http://schemas.microsoft.com/office/2006/metadata/properties" xmlns:xsi="http://www.w3.org/2001/XMLSchema-instance" xmlns:pc="http://schemas.microsoft.com/office/infopath/2007/PartnerControls">
-  <documentManagement/>
-</p:properties>
-</file>
-
-<file path=customXml/item2.xml><?xml version="1.0" encoding="utf-8"?>
 <?mso-contentType ?>
 <FormTemplates xmlns="http://schemas.microsoft.com/sharepoint/v3/contenttype/forms">
   <Display>DocumentLibraryForm</Display>
   <Edit>DocumentLibraryForm</Edit>
   <New>DocumentLibraryForm</New>
 </FormTemplates>
+</file>
+
+<file path=customXml/item2.xml><?xml version="1.0" encoding="utf-8"?>
+<p:properties xmlns:p="http://schemas.microsoft.com/office/2006/metadata/properties" xmlns:xsi="http://www.w3.org/2001/XMLSchema-instance" xmlns:pc="http://schemas.microsoft.com/office/infopath/2007/PartnerControls">
+  <documentManagement/>
+</p:properties>
 </file>
 
 <file path=customXml/item3.xml><?xml version="1.0" encoding="utf-8"?>
@@ -18967,18 +18629,18 @@
 </file>
 
 <file path=customXml/itemProps1.xml><?xml version="1.0" encoding="utf-8"?>
-<ds:datastoreItem xmlns:ds="http://schemas.openxmlformats.org/officeDocument/2006/customXml" ds:itemID="{A9AA5209-A137-4AE4-8CB5-BAE5F8BBF5B3}">
+<ds:datastoreItem xmlns:ds="http://schemas.openxmlformats.org/officeDocument/2006/customXml" ds:itemID="{33562B68-766A-4519-A848-7B92E99FC787}">
   <ds:schemaRefs>
-    <ds:schemaRef ds:uri="http://schemas.microsoft.com/office/2006/metadata/properties"/>
-    <ds:schemaRef ds:uri="http://schemas.microsoft.com/office/infopath/2007/PartnerControls"/>
+    <ds:schemaRef ds:uri="http://schemas.microsoft.com/sharepoint/v3/contenttype/forms"/>
   </ds:schemaRefs>
 </ds:datastoreItem>
 </file>
 
 <file path=customXml/itemProps2.xml><?xml version="1.0" encoding="utf-8"?>
-<ds:datastoreItem xmlns:ds="http://schemas.openxmlformats.org/officeDocument/2006/customXml" ds:itemID="{33562B68-766A-4519-A848-7B92E99FC787}">
+<ds:datastoreItem xmlns:ds="http://schemas.openxmlformats.org/officeDocument/2006/customXml" ds:itemID="{A9AA5209-A137-4AE4-8CB5-BAE5F8BBF5B3}">
   <ds:schemaRefs>
-    <ds:schemaRef ds:uri="http://schemas.microsoft.com/sharepoint/v3/contenttype/forms"/>
+    <ds:schemaRef ds:uri="http://schemas.microsoft.com/office/2006/metadata/properties"/>
+    <ds:schemaRef ds:uri="http://schemas.microsoft.com/office/infopath/2007/PartnerControls"/>
   </ds:schemaRefs>
 </ds:datastoreItem>
 </file>

</xml_diff>

<commit_message>
Update SearchReplace message flag and SaveFileDialog options
</commit_message>
<xml_diff>
--- a/Syllabus Generator/bin/Debug/OM806.01.2019F.docx
+++ b/Syllabus Generator/bin/Debug/OM806.01.2019F.docx
@@ -23,7 +23,7 @@
         </w:rPr>
         <w:id w:val="9459735"/>
         <w:placeholder>
-          <w:docPart w:val="5FB8CC6A291044CF82C822BB412843AF"/>
+          <w:docPart w:val="C1C78FCEE8C146359F4A7DAFF387B91B"/>
         </w:placeholder>
       </w:sdtPr>
       <w:sdtEndPr>
@@ -71,7 +71,7 @@
       <w:sdtPr>
         <w:id w:val="1314755397"/>
         <w:placeholder>
-          <w:docPart w:val="CABBD06D00554643A41C79286B263680"/>
+          <w:docPart w:val="1DBDDAC52D3B4E19BC32B37268A23030"/>
         </w:placeholder>
       </w:sdtPr>
       <w:sdtEndPr>
@@ -275,7 +275,7 @@
       <w:sdtPr>
         <w:id w:val="-408849915"/>
         <w:placeholder>
-          <w:docPart w:val="B52AFE7871334EF08EFBCC92AD206DA5"/>
+          <w:docPart w:val="A9AC757761594D6FB30E110E23F8491C"/>
         </w:placeholder>
       </w:sdtPr>
       <w:sdtEndPr>
@@ -288,7 +288,7 @@
           <w:sdtPr>
             <w:id w:val="-1833832768"/>
             <w:placeholder>
-              <w:docPart w:val="D9F3C43CB24041B7A9C79B6377722396"/>
+              <w:docPart w:val="98E74B3FD8924CD7846848F0EB35D9E2"/>
             </w:placeholder>
           </w:sdtPr>
           <w:sdtEndPr>
@@ -305,7 +305,15 @@
                 </w:rPr>
               </w:pPr>
               <w:r>
-                <w:t>&lt;textRequireTexts&gt;</w:t>
+                <w:t>&lt;</w:t>
+              </w:r>
+              <w:proofErr w:type="spellStart"/>
+              <w:r>
+                <w:t>textRequireTexts</w:t>
+              </w:r>
+              <w:proofErr w:type="spellEnd"/>
+              <w:r>
+                <w:t>&gt;</w:t>
               </w:r>
             </w:p>
           </w:sdtContent>
@@ -324,7 +332,7 @@
       <w:sdtPr>
         <w:id w:val="-1147196240"/>
         <w:placeholder>
-          <w:docPart w:val="692B56526B7B4EBD917CFC3994821432"/>
+          <w:docPart w:val="FA8334D0724C494BBD23A707EF1B857D"/>
         </w:placeholder>
       </w:sdtPr>
       <w:sdtEndPr/>
@@ -333,7 +341,7 @@
           <w:sdtPr>
             <w:id w:val="-1218588296"/>
             <w:placeholder>
-              <w:docPart w:val="B1C795DAFD034C07A37D023BDA507193"/>
+              <w:docPart w:val="FC8511DBF33940A1AE5F9BEBA08FE339"/>
             </w:placeholder>
           </w:sdtPr>
           <w:sdtEndPr>
@@ -346,7 +354,7 @@
               <w:sdtPr>
                 <w:id w:val="1097215443"/>
                 <w:placeholder>
-                  <w:docPart w:val="C99460ECF906474C8CC0F6D79665CB7F"/>
+                  <w:docPart w:val="4B7336784A7D4D31A2E422AA4B5B63C8"/>
                 </w:placeholder>
               </w:sdtPr>
               <w:sdtEndPr>
@@ -363,7 +371,7 @@
                     </w:rPr>
                   </w:pPr>
                   <w:r>
-                    <w:t>&lt;textOptionalTexts&gt;</w:t>
+                    <w:t>You will be required to read online materials and any assigned articles.</w:t>
                   </w:r>
                 </w:p>
               </w:sdtContent>
@@ -3385,7 +3393,21 @@
               <w:rPr>
                 <w:rFonts w:asciiTheme="majorHAnsi" w:eastAsiaTheme="majorEastAsia" w:hAnsiTheme="majorHAnsi" w:cstheme="majorBidi"/>
               </w:rPr>
-              <w:t xml:space="preserve">25 points if both 5 and 10 year plans are complete.  </w:t>
+              <w:t xml:space="preserve">25 points if both </w:t>
+            </w:r>
+            <w:proofErr w:type="gramStart"/>
+            <w:r>
+              <w:rPr>
+                <w:rFonts w:asciiTheme="majorHAnsi" w:eastAsiaTheme="majorEastAsia" w:hAnsiTheme="majorHAnsi" w:cstheme="majorBidi"/>
+              </w:rPr>
+              <w:t>5 and 10 year</w:t>
+            </w:r>
+            <w:proofErr w:type="gramEnd"/>
+            <w:r>
+              <w:rPr>
+                <w:rFonts w:asciiTheme="majorHAnsi" w:eastAsiaTheme="majorEastAsia" w:hAnsiTheme="majorHAnsi" w:cstheme="majorBidi"/>
+              </w:rPr>
+              <w:t xml:space="preserve"> plans are complete.  </w:t>
             </w:r>
           </w:p>
           <w:p>
@@ -4033,7 +4055,21 @@
         <w:rPr>
           <w:rFonts w:asciiTheme="majorHAnsi" w:eastAsiaTheme="majorEastAsia" w:hAnsiTheme="majorHAnsi" w:cstheme="majorBidi"/>
         </w:rPr>
-        <w:t xml:space="preserve"> your chosen area of interest/specialty in the practice based learning course.  The ROF/clinical case must include the following:</w:t>
+        <w:t xml:space="preserve"> your chosen area of interest/specialty in the </w:t>
+      </w:r>
+      <w:proofErr w:type="gramStart"/>
+      <w:r>
+        <w:rPr>
+          <w:rFonts w:asciiTheme="majorHAnsi" w:eastAsiaTheme="majorEastAsia" w:hAnsiTheme="majorHAnsi" w:cstheme="majorBidi"/>
+        </w:rPr>
+        <w:t>practice based</w:t>
+      </w:r>
+      <w:proofErr w:type="gramEnd"/>
+      <w:r>
+        <w:rPr>
+          <w:rFonts w:asciiTheme="majorHAnsi" w:eastAsiaTheme="majorEastAsia" w:hAnsiTheme="majorHAnsi" w:cstheme="majorBidi"/>
+        </w:rPr>
+        <w:t xml:space="preserve"> learning course.  The ROF/clinical case must include the following:</w:t>
       </w:r>
     </w:p>
     <w:p>
@@ -4838,18 +4874,22 @@
         </w:rPr>
         <w:t>/</w:t>
       </w:r>
+      <w:proofErr w:type="spellStart"/>
       <w:r>
         <w:t>gua</w:t>
       </w:r>
-      <w:r>
-        <w:rPr>
-          <w:rFonts w:ascii="Times New Roman" w:eastAsia="Times New Roman" w:hAnsi="Times New Roman" w:cs="Times New Roman"/>
-        </w:rPr>
-        <w:t xml:space="preserve"> </w:t>
-      </w:r>
+      <w:proofErr w:type="spellEnd"/>
+      <w:r>
+        <w:rPr>
+          <w:rFonts w:ascii="Times New Roman" w:eastAsia="Times New Roman" w:hAnsi="Times New Roman" w:cs="Times New Roman"/>
+        </w:rPr>
+        <w:t xml:space="preserve"> </w:t>
+      </w:r>
+      <w:proofErr w:type="spellStart"/>
       <w:r>
         <w:t>sha</w:t>
       </w:r>
+      <w:proofErr w:type="spellEnd"/>
       <w:r>
         <w:rPr>
           <w:rFonts w:ascii="Times New Roman" w:eastAsia="Times New Roman" w:hAnsi="Times New Roman" w:cs="Times New Roman"/>
@@ -6617,7 +6657,7 @@
           </w:rPr>
           <w:id w:val="59532323"/>
           <w:placeholder>
-            <w:docPart w:val="50BC6C31D1914279A8CF8C5128244175"/>
+            <w:docPart w:val="50CB2AFB4CE94F92BC55F3791FEE7BA9"/>
           </w:placeholder>
         </w:sdtPr>
         <w:sdtEndPr/>
@@ -6632,13 +6672,27 @@
             <w:rPr>
               <w:b w:val="0"/>
             </w:rPr>
-            <w:t xml:space="preserve">he purpose of practice </w:t>
-          </w:r>
+            <w:t xml:space="preserve">he purpose of </w:t>
+          </w:r>
+          <w:proofErr w:type="gramStart"/>
           <w:r>
             <w:rPr>
               <w:b w:val="0"/>
             </w:rPr>
-            <w:t>based learning within healthcare and completion of self-assessments.  Identifying where you are now and where you want to go.  Discuss mission and vision statements.</w:t>
+            <w:t xml:space="preserve">practice </w:t>
+          </w:r>
+          <w:r>
+            <w:rPr>
+              <w:b w:val="0"/>
+            </w:rPr>
+            <w:t>based</w:t>
+          </w:r>
+          <w:proofErr w:type="gramEnd"/>
+          <w:r>
+            <w:rPr>
+              <w:b w:val="0"/>
+            </w:rPr>
+            <w:t xml:space="preserve"> learning within healthcare and completion of self-assessments.  Identifying where you are now and where you want to go.  Discuss mission and vision statements.</w:t>
           </w:r>
         </w:sdtContent>
       </w:sdt>
@@ -6655,7 +6709,21 @@
         <w:rPr>
           <w:rFonts w:asciiTheme="majorHAnsi" w:eastAsiaTheme="majorEastAsia" w:hAnsiTheme="majorHAnsi" w:cstheme="majorBidi"/>
         </w:rPr>
-        <w:t>Review class syllabus, learning objectives and class assignments.  Discuss the purpose of practice based learning within healthcare and completion of self-assessments.  Identifying where you are now and where you want to go.  Discuss mission and vision statements.</w:t>
+        <w:t xml:space="preserve">Review class syllabus, learning objectives and class assignments.  Discuss the purpose of </w:t>
+      </w:r>
+      <w:proofErr w:type="gramStart"/>
+      <w:r>
+        <w:rPr>
+          <w:rFonts w:asciiTheme="majorHAnsi" w:eastAsiaTheme="majorEastAsia" w:hAnsiTheme="majorHAnsi" w:cstheme="majorBidi"/>
+        </w:rPr>
+        <w:t>practice based</w:t>
+      </w:r>
+      <w:proofErr w:type="gramEnd"/>
+      <w:r>
+        <w:rPr>
+          <w:rFonts w:asciiTheme="majorHAnsi" w:eastAsiaTheme="majorEastAsia" w:hAnsiTheme="majorHAnsi" w:cstheme="majorBidi"/>
+        </w:rPr>
+        <w:t xml:space="preserve"> learning within healthcare and completion of self-assessments.  Identifying where you are now and where you want to go.  Discuss mission and vision statements.</w:t>
       </w:r>
       <w:r>
         <w:rPr>
@@ -6744,75 +6812,84 @@
           <w:rFonts w:asciiTheme="majorHAnsi" w:hAnsiTheme="majorHAnsi" w:cstheme="majorHAnsi"/>
           <w:b/>
         </w:rPr>
-        <w:t>Becoming a Subject Matter Expert &amp; Getting Published</w:t>
-      </w:r>
-      <w:r>
-        <w:rPr>
-          <w:rFonts w:asciiTheme="majorHAnsi" w:hAnsiTheme="majorHAnsi" w:cstheme="majorHAnsi"/>
-        </w:rPr>
-        <w:t xml:space="preserve">  </w:t>
-      </w:r>
-      <w:r>
-        <w:rPr>
-          <w:rFonts w:asciiTheme="majorHAnsi" w:hAnsiTheme="majorHAnsi" w:cstheme="majorHAnsi"/>
-        </w:rPr>
-        <w:tab/>
-      </w:r>
-      <w:r>
-        <w:rPr>
-          <w:rFonts w:asciiTheme="majorHAnsi" w:hAnsiTheme="majorHAnsi" w:cstheme="majorHAnsi"/>
-        </w:rPr>
-        <w:tab/>
-      </w:r>
-      <w:r>
-        <w:rPr>
-          <w:rFonts w:asciiTheme="majorHAnsi" w:hAnsiTheme="majorHAnsi" w:cstheme="majorHAnsi"/>
-        </w:rPr>
-        <w:tab/>
-      </w:r>
-      <w:r>
-        <w:rPr>
-          <w:rFonts w:asciiTheme="majorHAnsi" w:hAnsiTheme="majorHAnsi" w:cstheme="majorHAnsi"/>
-        </w:rPr>
-        <w:tab/>
-      </w:r>
-      <w:r>
-        <w:rPr>
-          <w:rFonts w:asciiTheme="majorHAnsi" w:hAnsiTheme="majorHAnsi" w:cstheme="majorHAnsi"/>
-        </w:rPr>
-        <w:tab/>
-      </w:r>
-      <w:r>
-        <w:rPr>
-          <w:rFonts w:asciiTheme="majorHAnsi" w:hAnsiTheme="majorHAnsi" w:cstheme="majorHAnsi"/>
-        </w:rPr>
-        <w:tab/>
-      </w:r>
-      <w:r>
-        <w:rPr>
-          <w:rFonts w:asciiTheme="majorHAnsi" w:hAnsiTheme="majorHAnsi" w:cstheme="majorHAnsi"/>
-        </w:rPr>
-        <w:tab/>
-      </w:r>
+        <w:t xml:space="preserve">Becoming a Subject Matter Expert &amp; Getting </w:t>
+      </w:r>
+      <w:proofErr w:type="gramStart"/>
       <w:r>
         <w:rPr>
           <w:rFonts w:asciiTheme="majorHAnsi" w:hAnsiTheme="majorHAnsi" w:cstheme="majorHAnsi"/>
           <w:b/>
         </w:rPr>
-        <w:t>Sep</w:t>
+        <w:t>Published</w:t>
+      </w:r>
+      <w:r>
+        <w:rPr>
+          <w:rFonts w:asciiTheme="majorHAnsi" w:hAnsiTheme="majorHAnsi" w:cstheme="majorHAnsi"/>
+        </w:rPr>
+        <w:t xml:space="preserve">  </w:t>
+      </w:r>
+      <w:r>
+        <w:rPr>
+          <w:rFonts w:asciiTheme="majorHAnsi" w:hAnsiTheme="majorHAnsi" w:cstheme="majorHAnsi"/>
+        </w:rPr>
+        <w:tab/>
+      </w:r>
+      <w:proofErr w:type="gramEnd"/>
+      <w:r>
+        <w:rPr>
+          <w:rFonts w:asciiTheme="majorHAnsi" w:hAnsiTheme="majorHAnsi" w:cstheme="majorHAnsi"/>
+        </w:rPr>
+        <w:tab/>
+      </w:r>
+      <w:r>
+        <w:rPr>
+          <w:rFonts w:asciiTheme="majorHAnsi" w:hAnsiTheme="majorHAnsi" w:cstheme="majorHAnsi"/>
+        </w:rPr>
+        <w:tab/>
+      </w:r>
+      <w:r>
+        <w:rPr>
+          <w:rFonts w:asciiTheme="majorHAnsi" w:hAnsiTheme="majorHAnsi" w:cstheme="majorHAnsi"/>
+        </w:rPr>
+        <w:tab/>
+      </w:r>
+      <w:r>
+        <w:rPr>
+          <w:rFonts w:asciiTheme="majorHAnsi" w:hAnsiTheme="majorHAnsi" w:cstheme="majorHAnsi"/>
+        </w:rPr>
+        <w:tab/>
+      </w:r>
+      <w:r>
+        <w:rPr>
+          <w:rFonts w:asciiTheme="majorHAnsi" w:hAnsiTheme="majorHAnsi" w:cstheme="majorHAnsi"/>
+        </w:rPr>
+        <w:tab/>
+      </w:r>
+      <w:r>
+        <w:rPr>
+          <w:rFonts w:asciiTheme="majorHAnsi" w:hAnsiTheme="majorHAnsi" w:cstheme="majorHAnsi"/>
+        </w:rPr>
+        <w:tab/>
       </w:r>
       <w:r>
         <w:rPr>
           <w:rFonts w:asciiTheme="majorHAnsi" w:hAnsiTheme="majorHAnsi" w:cstheme="majorHAnsi"/>
           <w:b/>
         </w:rPr>
-        <w:t>t</w:t>
+        <w:t>Sep</w:t>
       </w:r>
       <w:r>
         <w:rPr>
           <w:rFonts w:asciiTheme="majorHAnsi" w:hAnsiTheme="majorHAnsi" w:cstheme="majorHAnsi"/>
           <w:b/>
         </w:rPr>
+        <w:t>t</w:t>
+      </w:r>
+      <w:r>
+        <w:rPr>
+          <w:rFonts w:asciiTheme="majorHAnsi" w:hAnsiTheme="majorHAnsi" w:cstheme="majorHAnsi"/>
+          <w:b/>
+        </w:rPr>
         <w:t xml:space="preserve"> 11</w:t>
       </w:r>
     </w:p>
@@ -6821,7 +6898,23 @@
         <w:pStyle w:val="BodyText"/>
       </w:pPr>
       <w:r>
-        <w:t>Discuss the notion of becoming a “subject matter expert”.  Each student will identify one area of interest/specialty/expertise.  Determine what steps are needed to become considered a subject matter expert in that particular field or area of expertise.  The how-to’s of publishing in the leading publications within our field will be explored. Publishing requirements of Meridian, Journal of Chinese Medicine and PCOM’s Oriental Medicine publication will be discussed.  Students will discuss in small groups their article ideas and get peer feedback.</w:t>
+        <w:t xml:space="preserve">Discuss the notion of becoming a “subject matter expert”.  Each student will identify one area of interest/specialty/expertise.  Determine what steps are needed to become considered a subject matter expert in that </w:t>
+      </w:r>
+      <w:proofErr w:type="gramStart"/>
+      <w:r>
+        <w:t>particular field</w:t>
+      </w:r>
+      <w:proofErr w:type="gramEnd"/>
+      <w:r>
+        <w:t xml:space="preserve"> or area of expertise.  The how-</w:t>
+      </w:r>
+      <w:proofErr w:type="spellStart"/>
+      <w:r>
+        <w:t>to’s</w:t>
+      </w:r>
+      <w:proofErr w:type="spellEnd"/>
+      <w:r>
+        <w:t xml:space="preserve"> of publishing in the leading publications within our field will be explored. Publishing requirements of Meridian, Journal of Chinese Medicine and PCOM’s Oriental Medicine publication will be discussed.  Students will discuss in small groups their article ideas and get peer feedback.</w:t>
       </w:r>
       <w:r>
         <w:t xml:space="preserve">  </w:t>
@@ -6980,7 +7073,7 @@
       <w:sdtPr>
         <w:id w:val="680017570"/>
         <w:placeholder>
-          <w:docPart w:val="B132A34A156B499680692EA42606CF10"/>
+          <w:docPart w:val="20ACDAF2BB374B5CB6AAEE66D4E67FF2"/>
         </w:placeholder>
       </w:sdtPr>
       <w:sdtEndPr/>
@@ -7338,19 +7431,29 @@
             <w:pStyle w:val="BodyText"/>
           </w:pPr>
           <w:r>
-            <w:t>Modern methods of educating the public will be discussed including the use of YouTube, Twitter, Pinterest, Facebook, Instagram, Blogs, and Periscope. The power of video presentations will be discussed along with the various benefits to creating videos such as growing your practice, gaining recognition, patient and community education and more. Each student will be required to produce a short video presenting their particular subject/area of interest/expertise or practice.</w:t>
+            <w:t xml:space="preserve">Modern methods of educating the public will be discussed including the use of YouTube, Twitter, Pinterest, Facebook, Instagram, Blogs, and Periscope. The power of video presentations will be discussed along with the various benefits to creating videos such as growing your practice, gaining recognition, patient and community education and more. Each student will be required to produce a short video presenting their </w:t>
+          </w:r>
+          <w:proofErr w:type="gramStart"/>
+          <w:r>
+            <w:t>particular subject/area</w:t>
+          </w:r>
+          <w:proofErr w:type="gramEnd"/>
+          <w:r>
+            <w:t xml:space="preserve"> of interest/expertise or practice.</w:t>
           </w:r>
         </w:p>
         <w:p>
           <w:pPr>
             <w:pStyle w:val="BodyText"/>
           </w:pPr>
+          <w:proofErr w:type="spellStart"/>
           <w:r>
             <w:rPr>
               <w:u w:val="single"/>
             </w:rPr>
             <w:t>Assingment</w:t>
           </w:r>
+          <w:proofErr w:type="spellEnd"/>
           <w:r>
             <w:t xml:space="preserve">: (1) Continue to post in Discussion Forum #3. </w:t>
           </w:r>
@@ -7460,6 +7563,7 @@
             </w:rPr>
             <w:t>Assignments/Reading</w:t>
           </w:r>
+          <w:proofErr w:type="gramStart"/>
           <w:r>
             <w:rPr>
               <w:iCs/>
@@ -7470,7 +7574,14 @@
             <w:rPr>
               <w:iCs/>
             </w:rPr>
-            <w:t xml:space="preserve">(1) </w:t>
+            <w:t>(</w:t>
+          </w:r>
+          <w:proofErr w:type="gramEnd"/>
+          <w:r>
+            <w:rPr>
+              <w:iCs/>
+            </w:rPr>
+            <w:t xml:space="preserve">1) </w:t>
           </w:r>
           <w:r>
             <w:rPr>
@@ -7579,7 +7690,7 @@
             </w:rPr>
             <w:id w:val="1333251155"/>
             <w:placeholder>
-              <w:docPart w:val="9E66DCF844C94D1CB705BB9570C12A6D"/>
+              <w:docPart w:val="F808F4C800A5456EB9EE2BEE09C478A2"/>
             </w:placeholder>
           </w:sdtPr>
           <w:sdtEndPr>
@@ -7663,13 +7774,27 @@
                 <w:rPr>
                   <w:rFonts w:asciiTheme="majorHAnsi" w:eastAsiaTheme="majorEastAsia" w:hAnsiTheme="majorHAnsi" w:cstheme="majorBidi"/>
                 </w:rPr>
-                <w:t xml:space="preserve">  Effectively branding yourself</w:t>
+                <w:t xml:space="preserve">  Effectively branding </w:t>
+              </w:r>
+              <w:proofErr w:type="spellStart"/>
+              <w:r>
+                <w:rPr>
+                  <w:rFonts w:asciiTheme="majorHAnsi" w:eastAsiaTheme="majorEastAsia" w:hAnsiTheme="majorHAnsi" w:cstheme="majorBidi"/>
+                </w:rPr>
+                <w:t>yourself</w:t>
               </w:r>
               <w:r>
                 <w:rPr>
                   <w:rFonts w:asciiTheme="majorHAnsi" w:eastAsiaTheme="majorEastAsia" w:hAnsiTheme="majorHAnsi" w:cstheme="majorBidi"/>
                 </w:rPr>
-                <w:t xml:space="preserve">within the field of CAM and to the public abroad will be discussed.  </w:t>
+                <w:t>within</w:t>
+              </w:r>
+              <w:proofErr w:type="spellEnd"/>
+              <w:r>
+                <w:rPr>
+                  <w:rFonts w:asciiTheme="majorHAnsi" w:eastAsiaTheme="majorEastAsia" w:hAnsiTheme="majorHAnsi" w:cstheme="majorBidi"/>
+                </w:rPr>
+                <w:t xml:space="preserve"> the field of CAM and to the public abroad will be discussed.  </w:t>
               </w:r>
             </w:p>
             <w:p>
@@ -8115,7 +8240,7 @@
               </w:rPr>
               <w:id w:val="-991869283"/>
               <w:placeholder>
-                <w:docPart w:val="0DFE9D0BA7234257BC223FD4DCEF7C71"/>
+                <w:docPart w:val="F0966AA4ED0A458AB61693A81E2EFA6D"/>
               </w:placeholder>
             </w:sdtPr>
             <w:sdtEndPr>
@@ -8291,7 +8416,7 @@
           <w:sdtPr>
             <w:id w:val="316625931"/>
             <w:placeholder>
-              <w:docPart w:val="ED133D5FB0164C5E97E54F08A1FD47AD"/>
+              <w:docPart w:val="4EBD96D6B2C2453D8374675E059685A4"/>
             </w:placeholder>
           </w:sdtPr>
           <w:sdtEndPr/>
@@ -8458,7 +8583,7 @@
           <w:sdtPr>
             <w:id w:val="-628632739"/>
             <w:placeholder>
-              <w:docPart w:val="83668AAD9F364AF9879E2FBF09219D18"/>
+              <w:docPart w:val="B41915EFAE2842D588B70E30C7D18D77"/>
             </w:placeholder>
           </w:sdtPr>
           <w:sdtEndPr/>
@@ -8472,7 +8597,15 @@
               </w:r>
               <w:r>
                 <w:softHyphen/>
-                <w:t xml:space="preserve">nection that meet certain specifications. These specifications are outlined in the PCOM catalog, which is available as a free download from the college’s website. Computers that meet these specifications are also available for use in the college library during normal hours of operation. Students are expected to have basic proficiency in the use of word processing software such as Microsoft® Word (including the ability to “track changes”), and presentation software such as PowerPoint®. Students should also be checking their PCOM email accounts on a daily basis to keep abreast of any course-related announcements. </w:t>
+                <w:t xml:space="preserve">nection that meet certain specifications. These specifications are outlined in the PCOM catalog, which is available as a free download from the college’s website. Computers that meet these specifications are also available for use in the college library during normal hours of operation. Students are expected to have basic proficiency in the use of word processing software such as Microsoft® Word (including the ability to “track changes”), and presentation software such as PowerPoint®. Students should also be checking their PCOM email accounts </w:t>
+              </w:r>
+              <w:proofErr w:type="gramStart"/>
+              <w:r>
+                <w:t>on a daily basis</w:t>
+              </w:r>
+              <w:proofErr w:type="gramEnd"/>
+              <w:r>
+                <w:t xml:space="preserve"> to keep abreast of any course-related announcements. </w:t>
               </w:r>
             </w:p>
             <w:p>
@@ -8491,7 +8624,15 @@
                 <w:t>The college requires that all students have access to a computer, software applications, and an internet con</w:t>
               </w:r>
               <w:r>
-                <w:t xml:space="preserve">nection that meet certain specifications. These specifications are outlined in the PCOM catalog, which is available as a free download from the college’s website. Computers that meet these specifications are also available for use in the college library during normal hours of operation. Students are expected to have basic proficiency in the use of word processing software such as Microsoft® Word (including the ability to “track changes”), and presentation software such as PowerPoint®. Students should also be checking their PCOM email accounts on a daily basis to keep abreast of any course-related announcements. </w:t>
+                <w:t xml:space="preserve">nection that meet certain specifications. These specifications are outlined in the PCOM catalog, which is available as a free download from the college’s website. Computers that meet these specifications are also available for use in the college library during normal hours of operation. Students are expected to have basic proficiency in the use of word processing software such as Microsoft® Word (including the ability to “track changes”), and presentation software such as PowerPoint®. Students should also be checking their PCOM email accounts </w:t>
+              </w:r>
+              <w:proofErr w:type="gramStart"/>
+              <w:r>
+                <w:t>on a daily basis</w:t>
+              </w:r>
+              <w:proofErr w:type="gramEnd"/>
+              <w:r>
+                <w:t xml:space="preserve"> to keep abreast of any course-related announcements. </w:t>
               </w:r>
             </w:p>
           </w:sdtContent>
@@ -8508,7 +8649,7 @@
             </w:rPr>
             <w:id w:val="715165974"/>
             <w:placeholder>
-              <w:docPart w:val="3B62C524A00348C9AAA0F3215D86168C"/>
+              <w:docPart w:val="C2F48AE06ADD473B8FEFD313CF788CED"/>
             </w:placeholder>
           </w:sdtPr>
           <w:sdtEndPr/>
@@ -8525,7 +8666,7 @@
               <w:sdtPr>
                 <w:id w:val="-343097348"/>
                 <w:placeholder>
-                  <w:docPart w:val="03D44607C3854B0F90A8D7A78B8C600C"/>
+                  <w:docPart w:val="E368B4BDD06749CF903B334B633D5591"/>
                 </w:placeholder>
               </w:sdtPr>
               <w:sdtEndPr/>
@@ -8735,7 +8876,15 @@
                   </w:r>
                   <w:r>
                     <w:softHyphen/>
-                    <w:t xml:space="preserve">jectives, but the student may still need remedial work in order to fully meet the course objectives. Because all course objectives are important in this curriculum, some remediation (either by focused independent study or tutorial) is recommended before proceeding to more advanced courses. </w:t>
+                    <w:t xml:space="preserve">jectives, but the student may still need remedial work </w:t>
+                  </w:r>
+                  <w:proofErr w:type="gramStart"/>
+                  <w:r>
+                    <w:t>in order to</w:t>
+                  </w:r>
+                  <w:proofErr w:type="gramEnd"/>
+                  <w:r>
+                    <w:t xml:space="preserve"> fully meet the course objectives. Because all course objectives are important in this curriculum, some remediation (either by focused independent study or tutorial) is recommended before proceeding to more advanced courses. </w:t>
                   </w:r>
                 </w:p>
                 <w:p>
@@ -8781,14 +8930,22 @@
                     <w:t>B</w:t>
                   </w:r>
                   <w:r>
-                    <w:t xml:space="preserve">” represents substantially acceptable performance. The student has met at least 80% of the course objectives, but the student may still need remedial work in order to fully meet the course objectives. Because all course objectives are important in this curriculum, some remediation (either by focused independent study or tutorial) is recommended before proceeding to more advanced courses. </w:t>
+                    <w:t xml:space="preserve">” represents substantially acceptable performance. The student has met at least 80% of the course objectives, but the student may still need remedial work </w:t>
+                  </w:r>
+                  <w:proofErr w:type="gramStart"/>
+                  <w:r>
+                    <w:t>in order to</w:t>
+                  </w:r>
+                  <w:proofErr w:type="gramEnd"/>
+                  <w:r>
+                    <w:t xml:space="preserve"> fully meet the course objectives. Because all course objectives are important in this curriculum, some remediation (either by focused independent study or tutorial) is recommended before proceeding to more advanced courses. </w:t>
                   </w:r>
                 </w:p>
                 <w:sdt>
                   <w:sdtPr>
                     <w:id w:val="-1963567298"/>
                     <w:placeholder>
-                      <w:docPart w:val="DAC43099E8154A1D8D13D4CF1E0951E6"/>
+                      <w:docPart w:val="47D91F9AF8654F10A38BDC8DF0F36926"/>
                     </w:placeholder>
                   </w:sdtPr>
                   <w:sdtEndPr/>
@@ -8800,13 +8957,22 @@
                       <w:r>
                         <w:t xml:space="preserve">A </w:t>
                       </w:r>
+                      <w:proofErr w:type="gramStart"/>
                       <w:r>
                         <w:rPr>
                           <w:b/>
                           <w:bCs/>
                         </w:rPr>
                         <w:softHyphen/>
-                        <w:t>“C</w:t>
+                        <w:t>“</w:t>
+                      </w:r>
+                      <w:proofErr w:type="gramEnd"/>
+                      <w:r>
+                        <w:rPr>
+                          <w:b/>
+                          <w:bCs/>
+                        </w:rPr>
+                        <w:t>C</w:t>
                       </w:r>
                       <w:r>
                         <w:t>” is awarded for marginally satisfactory performance. The student may proceed to courses for which the completed course is a prerequisite, but remediation is strongly recommended. A “C” should be considered a warning grade; it is the college’s observation that “C” students are at risk of failure on comprehensive and state licensure exams.</w:t>
@@ -8825,7 +8991,7 @@
                       <w:sdtPr>
                         <w:id w:val="-495567629"/>
                         <w:placeholder>
-                          <w:docPart w:val="F3396E61192A44F3B4BF31D058AC6419"/>
+                          <w:docPart w:val="DEF3C39ABD204AAEA8919017292848A5"/>
                         </w:placeholder>
                       </w:sdtPr>
                       <w:sdtEndPr/>
@@ -8835,7 +9001,23 @@
                             <w:pStyle w:val="BodyText"/>
                           </w:pPr>
                           <w:r>
-                            <w:t>Any student seeking authorization for grade of “I” must first present a written petition to the Academic Dean. It is the responsibility of the student to bring pertinent information to the instructor and the Dean, and to reach an agreement on the means by which the remaining course requirements will be satisfied. An incomplete shall not be assigned when the only way a student can make up the work would be to attend a major portion of the course when the class is next offered. An “I” may not be assigned when the student’s course total is less that 70%. A student receiving an “I” must make up the specified deficiency and receive a grade by the end of the second week of the next semester. If not, the “I” automatically lapses to an “F” on the first day of the third week, and the course must be retaken at normal tuition rates. There are no extensions to this policy. It is the student’s responsibility to ascertain whether the instructor has delivered the final grade change to administra</w:t>
+                            <w:t xml:space="preserve">Any student seeking authorization for grade of “I” must first present a written petition to the Academic Dean. It is the responsibility of the student to bring pertinent information to the instructor and the Dean, and to reach an agreement on </w:t>
+                          </w:r>
+                          <w:proofErr w:type="gramStart"/>
+                          <w:r>
+                            <w:t>the means by which</w:t>
+                          </w:r>
+                          <w:proofErr w:type="gramEnd"/>
+                          <w:r>
+                            <w:t xml:space="preserve"> the remaining course requirements will be satisfied. An incomplete shall not be assigned when the only way a student can make up the work would be to attend a major portion of the course when the class is next offered. An “I” may not be assigned when the student’s course total is less </w:t>
+                          </w:r>
+                          <w:proofErr w:type="spellStart"/>
+                          <w:r>
+                            <w:t>that</w:t>
+                          </w:r>
+                          <w:proofErr w:type="spellEnd"/>
+                          <w:r>
+                            <w:t xml:space="preserve"> 70%. A student receiving an “I” must make up the specified deficiency and receive a grade by the end of the second week of the next semester. If not, the “I” automatically lapses to an “F” on the first day of the third week, and the course must be retaken at normal tuition rates. There are no extensions to this policy. It is the student’s responsibility to ascertain whether the instructor has delivered the final grade change to administra</w:t>
                           </w:r>
                           <w:r>
                             <w:t xml:space="preserve">tion before the third week of the term begins. </w:t>
@@ -8876,7 +9058,15 @@
                             <w:pStyle w:val="BodyText"/>
                           </w:pPr>
                           <w:r>
-                            <w:t xml:space="preserve">3 tardies = 1 absence </w:t>
+                            <w:t xml:space="preserve">3 </w:t>
+                          </w:r>
+                          <w:proofErr w:type="spellStart"/>
+                          <w:r>
+                            <w:t>tardies</w:t>
+                          </w:r>
+                          <w:proofErr w:type="spellEnd"/>
+                          <w:r>
+                            <w:t xml:space="preserve"> = 1 absence </w:t>
                           </w:r>
                         </w:p>
                         <w:p>
@@ -8909,7 +9099,15 @@
                             <w:pStyle w:val="BodyText"/>
                           </w:pPr>
                           <w:r>
-                            <w:t>Students must attend at least 75% of the class hours scheduled in order to receive credit for a given aca</w:t>
+                            <w:t xml:space="preserve">Students must attend at least 75% of the class hours scheduled </w:t>
+                          </w:r>
+                          <w:proofErr w:type="gramStart"/>
+                          <w:r>
+                            <w:t>in order to</w:t>
+                          </w:r>
+                          <w:proofErr w:type="gramEnd"/>
+                          <w:r>
+                            <w:t xml:space="preserve"> receive credit for a given aca</w:t>
                           </w:r>
                           <w:r>
                             <w:t xml:space="preserve">demic course. Excessive absences, regardless of the reason for the absences, will result in a grade of “WF” (unless a grade of “I” has been approved). Students who receive a grade of “WF” must retake the course at normal tuition rates. </w:t>
@@ -8929,8 +9127,13 @@
                             <w:pStyle w:val="BodyText"/>
                             <w:contextualSpacing/>
                           </w:pPr>
+                          <w:proofErr w:type="gramStart"/>
                           <w:r>
-                            <w:t xml:space="preserve">In order to be marked present in a webinar, students are required to ensure the following: </w:t>
+                            <w:t>In order to</w:t>
+                          </w:r>
+                          <w:proofErr w:type="gramEnd"/>
+                          <w:r>
+                            <w:t xml:space="preserve"> be marked present in a webinar, students are required to ensure the following: </w:t>
                           </w:r>
                         </w:p>
                         <w:p>
@@ -8950,7 +9153,15 @@
                             <w:pStyle w:val="BodyText"/>
                           </w:pPr>
                           <w:r>
-                            <w:t xml:space="preserve">Their face must clearly visible on the webcam at all times </w:t>
+                            <w:t xml:space="preserve">Their face </w:t>
+                          </w:r>
+                          <w:proofErr w:type="gramStart"/>
+                          <w:r>
+                            <w:t>must clearly visible on the webcam at all times</w:t>
+                          </w:r>
+                          <w:proofErr w:type="gramEnd"/>
+                          <w:r>
+                            <w:t xml:space="preserve"> </w:t>
                           </w:r>
                         </w:p>
                         <w:p>
@@ -8958,7 +9169,15 @@
                             <w:pStyle w:val="BodyText"/>
                           </w:pPr>
                           <w:r>
-                            <w:t xml:space="preserve">Their webcam must be active and not paused at all times except class breaks </w:t>
+                            <w:t xml:space="preserve">Their webcam </w:t>
+                          </w:r>
+                          <w:proofErr w:type="gramStart"/>
+                          <w:r>
+                            <w:t>must be active and not paused at all times</w:t>
+                          </w:r>
+                          <w:proofErr w:type="gramEnd"/>
+                          <w:r>
+                            <w:t xml:space="preserve"> except class breaks </w:t>
                           </w:r>
                         </w:p>
                         <w:p>
@@ -8966,7 +9185,15 @@
                             <w:pStyle w:val="BodyText"/>
                           </w:pPr>
                           <w:r>
-                            <w:t>It is the student’s responsibility to stop attending courses for which they are not qualified. No credit and no refund will be granted for courses taken out of sequence whether or not the student was notified individually. To avoid any inconvenience or unnecessary cost, please make sure you are registered for and attending the correct courses. The Registrar or Academic Dean can provide official answers to related questions. Please do not hesitate to contact them if you have any questions.</w:t>
+                            <w:t xml:space="preserve">It is the student’s responsibility to stop attending courses for which they are not qualified. No credit and no refund will be granted for courses taken out of sequence </w:t>
+                          </w:r>
+                          <w:proofErr w:type="gramStart"/>
+                          <w:r>
+                            <w:t>whether or not</w:t>
+                          </w:r>
+                          <w:proofErr w:type="gramEnd"/>
+                          <w:r>
+                            <w:t xml:space="preserve"> the student was notified individually. To avoid any inconvenience or unnecessary cost, please make sure you are registered for and attending the correct courses. The Registrar or Academic Dean can provide official answers to related questions. Please do not hesitate to contact them if you have any questions.</w:t>
                           </w:r>
                         </w:p>
                         <w:p>
@@ -8981,7 +9208,7 @@
                           <w:sdtPr>
                             <w:id w:val="274829908"/>
                             <w:placeholder>
-                              <w:docPart w:val="EEA376E0D548444D857A929F079AB290"/>
+                              <w:docPart w:val="0B740FAF76F94112A8AE71280B44AB9F"/>
                             </w:placeholder>
                           </w:sdtPr>
                           <w:sdtEndPr/>
@@ -8999,7 +9226,15 @@
                               </w:r>
                               <w:r>
                                 <w:softHyphen/>
-                                <w:t xml:space="preserve">dent’s expulsion. Students must also ensure that they are submitting original work that is written or developed for their particular courses. The presentation of someone else’s ideas or work as one’s own is considered plagiarism and will result in a failing grade for the course. When submitting information that is not their own original research or accepted as common knowledge, students must cite the source of the information using American Psychological Association (APA) standards, unless a different formatting standard is requested by the course instructor. </w:t>
+                                <w:t xml:space="preserve">dent’s expulsion. Students must also ensure that they are submitting original work that is written or developed for their </w:t>
+                              </w:r>
+                              <w:proofErr w:type="gramStart"/>
+                              <w:r>
+                                <w:t>particular courses</w:t>
+                              </w:r>
+                              <w:proofErr w:type="gramEnd"/>
+                              <w:r>
+                                <w:t xml:space="preserve">. The presentation of someone else’s ideas or work as one’s own is considered plagiarism and will result in a failing grade for the course. When submitting information that is not their own original research or accepted as common knowledge, students must cite the source of the information using American Psychological Association (APA) standards, unless a different formatting standard is requested by the course instructor. </w:t>
                               </w:r>
                             </w:p>
                             <w:p>
@@ -9128,7 +9363,7 @@
                               <w:sdtPr>
                                 <w:id w:val="-2047369354"/>
                                 <w:placeholder>
-                                  <w:docPart w:val="3EF223DA3C7B48AD954F59868535595C"/>
+                                  <w:docPart w:val="53673018A7D24D5F80490CDEEC7A15E7"/>
                                 </w:placeholder>
                               </w:sdtPr>
                               <w:sdtEndPr/>
@@ -9187,7 +9422,7 @@
                                   <w:sdtPr>
                                     <w:id w:val="1367873485"/>
                                     <w:placeholder>
-                                      <w:docPart w:val="C7BC453C78EE4BAC9E5493BE78EFD65B"/>
+                                      <w:docPart w:val="68D6D78142BF434A9C34076EE1B25599"/>
                                     </w:placeholder>
                                   </w:sdtPr>
                                   <w:sdtEndPr/>
@@ -9321,7 +9556,7 @@
                                         </w:rPr>
                                         <w:id w:val="-2084744605"/>
                                         <w:placeholder>
-                                          <w:docPart w:val="EEAFE250E082471F9A1ED720E1CD4431"/>
+                                          <w:docPart w:val="EC6F5B45EEA04AE79E34D332261073FD"/>
                                         </w:placeholder>
                                       </w:sdtPr>
                                       <w:sdtEndPr/>
@@ -9338,7 +9573,7 @@
                                           <w:sdtPr>
                                             <w:id w:val="606465196"/>
                                             <w:placeholder>
-                                              <w:docPart w:val="263BD9AAE85A4852BBE567580B17D4CB"/>
+                                              <w:docPart w:val="C240AB977EB64880A885FF38D40FC55D"/>
                                             </w:placeholder>
                                           </w:sdtPr>
                                           <w:sdtEndPr/>
@@ -9348,7 +9583,15 @@
                                                 <w:pStyle w:val="BodyText"/>
                                               </w:pPr>
                                               <w:r>
-                                                <w:t>The college provides assistance for students, faculty, staff, and patients with disabilities, and does not dis</w:t>
+                                                <w:t xml:space="preserve">The college </w:t>
+                                              </w:r>
+                                              <w:proofErr w:type="gramStart"/>
+                                              <w:r>
+                                                <w:t>provides assistance for</w:t>
+                                              </w:r>
+                                              <w:proofErr w:type="gramEnd"/>
+                                              <w:r>
+                                                <w:t xml:space="preserve"> students, faculty, staff, and patients with disabilities, and does not dis</w:t>
                                               </w:r>
                                               <w:r>
                                                 <w:softHyphen/>
@@ -9367,8 +9610,13 @@
                                               <w:pPr>
                                                 <w:pStyle w:val="BodyText"/>
                                               </w:pPr>
+                                              <w:proofErr w:type="gramStart"/>
                                               <w:r>
-                                                <w:t xml:space="preserve">In order to request accommodations, a student must: </w:t>
+                                                <w:t>In order to</w:t>
+                                              </w:r>
+                                              <w:proofErr w:type="gramEnd"/>
+                                              <w:r>
+                                                <w:t xml:space="preserve"> request accommodations, a student must: </w:t>
                                               </w:r>
                                             </w:p>
                                             <w:p>
@@ -9456,7 +9704,7 @@
                                               <w:sdtPr>
                                                 <w:id w:val="1647015073"/>
                                                 <w:placeholder>
-                                                  <w:docPart w:val="12D224156235487C8D36C996B13CED67"/>
+                                                  <w:docPart w:val="63830F022BA8445B9933CA8650A6DC68"/>
                                                 </w:placeholder>
                                               </w:sdtPr>
                                               <w:sdtEndPr/>
@@ -9630,7 +9878,7 @@
                                                   <w:sdtPr>
                                                     <w:id w:val="-577820073"/>
                                                     <w:placeholder>
-                                                      <w:docPart w:val="177C97D7A4824C158048BD11F26720BC"/>
+                                                      <w:docPart w:val="E3F922E0DCF64DA8AD45F95A5368CDF7"/>
                                                     </w:placeholder>
                                                   </w:sdtPr>
                                                   <w:sdtEndPr/>
@@ -10253,7 +10501,7 @@
                                                       <w:sdtPr>
                                                         <w:id w:val="-1055767695"/>
                                                         <w:placeholder>
-                                                          <w:docPart w:val="C3A7B95D7E3442F7ACB0CB05B20D4615"/>
+                                                          <w:docPart w:val="F21080E442234F5A91684C11BF637D7E"/>
                                                         </w:placeholder>
                                                       </w:sdtPr>
                                                       <w:sdtEndPr/>
@@ -10275,7 +10523,31 @@
                                                             <w:pStyle w:val="BodyText"/>
                                                           </w:pPr>
                                                           <w:r>
-                                                            <w:t xml:space="preserve">E-Books includes access to major publications in the Ebrary Academic Complete Collection and the OVID e-books of TCM. Ebrary has over 100,000 textbook titles on general education topics, as well as health sciences, massage therapy, and alternative &amp; integrative medicine. The OVID eBooks of TCM includes over 100 major books from the People’s Medical Publishing House. These collections are searchable by keyword, subject, title or author. For example, you can select a title, open the book, and view and select chapters to download, read, print, or study. The EBooks portal also includes online books from universities and publishers, and dissertation style guides. Off-campus access to proprietary systems such as Ebrary, OVID EBooks, ProQuest, and others requires a user login through MyPCOM, or access codes. </w:t>
+                                                            <w:t xml:space="preserve">E-Books includes access to major publications in the Ebrary Academic Complete Collection and the OVID e-books of TCM. Ebrary has over 100,000 textbook titles on general education topics, as well as health sciences, massage therapy, and alternative &amp; integrative medicine. The OVID eBooks of TCM includes over 100 major books from the People’s Medical Publishing House. These collections are searchable by keyword, subject, title or author. For example, you can select a title, open the book, and view and select chapters to download, read, print, or study. The </w:t>
+                                                          </w:r>
+                                                          <w:proofErr w:type="spellStart"/>
+                                                          <w:r>
+                                                            <w:t>EBooks</w:t>
+                                                          </w:r>
+                                                          <w:proofErr w:type="spellEnd"/>
+                                                          <w:r>
+                                                            <w:t xml:space="preserve"> portal also includes online books from universities and publishers, and dissertation style guides. Off-campus access to proprietary systems such as Ebrary, OVID </w:t>
+                                                          </w:r>
+                                                          <w:proofErr w:type="spellStart"/>
+                                                          <w:r>
+                                                            <w:t>EBooks</w:t>
+                                                          </w:r>
+                                                          <w:proofErr w:type="spellEnd"/>
+                                                          <w:r>
+                                                            <w:t xml:space="preserve">, ProQuest, and others requires a user login through </w:t>
+                                                          </w:r>
+                                                          <w:proofErr w:type="spellStart"/>
+                                                          <w:r>
+                                                            <w:t>MyPCOM</w:t>
+                                                          </w:r>
+                                                          <w:proofErr w:type="spellEnd"/>
+                                                          <w:r>
+                                                            <w:t xml:space="preserve">, or access codes. </w:t>
                                                           </w:r>
                                                         </w:p>
                                                         <w:p>
@@ -10317,10 +10589,12 @@
     <w:p/>
     <w:p/>
     <w:sectPr>
-      <w:headerReference w:type="default" r:id="rId10"/>
-      <w:footerReference w:type="default" r:id="rId11"/>
-      <w:headerReference w:type="first" r:id="rId12"/>
-      <w:footerReference w:type="first" r:id="rId13"/>
+      <w:headerReference w:type="even" r:id="rId10"/>
+      <w:headerReference w:type="default" r:id="rId11"/>
+      <w:footerReference w:type="even" r:id="rId12"/>
+      <w:footerReference w:type="default" r:id="rId13"/>
+      <w:headerReference w:type="first" r:id="rId14"/>
+      <w:footerReference w:type="first" r:id="rId15"/>
       <w:pgSz w:w="12240" w:h="15840"/>
       <w:pgMar w:top="720" w:right="720" w:bottom="720" w:left="720" w:header="720" w:footer="720" w:gutter="0"/>
       <w:cols w:space="720"/>
@@ -10354,6 +10628,16 @@
 </file>
 
 <file path=word/footer1.xml><?xml version="1.0" encoding="utf-8"?>
+<w:ftr xmlns:wpc="http://schemas.microsoft.com/office/word/2010/wordprocessingCanvas" xmlns:cx="http://schemas.microsoft.com/office/drawing/2014/chartex" xmlns:cx1="http://schemas.microsoft.com/office/drawing/2015/9/8/chartex" xmlns:cx2="http://schemas.microsoft.com/office/drawing/2015/10/21/chartex" xmlns:cx3="http://schemas.microsoft.com/office/drawing/2016/5/9/chartex" xmlns:cx4="http://schemas.microsoft.com/office/drawing/2016/5/10/chartex" xmlns:cx5="http://schemas.microsoft.com/office/drawing/2016/5/11/chartex" xmlns:cx6="http://schemas.microsoft.com/office/drawing/2016/5/12/chartex" xmlns:cx7="http://schemas.microsoft.com/office/drawing/2016/5/13/chartex" xmlns:cx8="http://schemas.microsoft.com/office/drawing/2016/5/14/chartex" xmlns:mc="http://schemas.openxmlformats.org/markup-compatibility/2006" xmlns:aink="http://schemas.microsoft.com/office/drawing/2016/ink" xmlns:am3d="http://schemas.microsoft.com/office/drawing/2017/model3d" xmlns:o="urn:schemas-microsoft-com:office:office" xmlns:r="http://schemas.openxmlformats.org/officeDocument/2006/relationships" xmlns:m="http://schemas.openxmlformats.org/officeDocument/2006/math" xmlns:v="urn:schemas-microsoft-com:vml" xmlns:wp14="http://schemas.microsoft.com/office/word/2010/wordprocessingDrawing" xmlns:wp="http://schemas.openxmlformats.org/drawingml/2006/wordprocessingDrawing" xmlns:w10="urn:schemas-microsoft-com:office:word" xmlns:w="http://schemas.openxmlformats.org/wordprocessingml/2006/main" xmlns:w14="http://schemas.microsoft.com/office/word/2010/wordml" xmlns:w15="http://schemas.microsoft.com/office/word/2012/wordml" xmlns:w16cid="http://schemas.microsoft.com/office/word/2016/wordml/cid" xmlns:w16se="http://schemas.microsoft.com/office/word/2015/wordml/symex" xmlns:wpg="http://schemas.microsoft.com/office/word/2010/wordprocessingGroup" xmlns:wpi="http://schemas.microsoft.com/office/word/2010/wordprocessingInk" xmlns:wne="http://schemas.microsoft.com/office/word/2006/wordml" xmlns:wps="http://schemas.microsoft.com/office/word/2010/wordprocessingShape" mc:Ignorable="w14 w15 w16se w16cid wp14">
+  <w:p>
+    <w:pPr>
+      <w:pStyle w:val="Footer"/>
+    </w:pPr>
+  </w:p>
+</w:ftr>
+</file>
+
+<file path=word/footer2.xml><?xml version="1.0" encoding="utf-8"?>
 <w:ftr xmlns:wpc="http://schemas.microsoft.com/office/word/2010/wordprocessingCanvas" xmlns:cx="http://schemas.microsoft.com/office/drawing/2014/chartex" xmlns:cx1="http://schemas.microsoft.com/office/drawing/2015/9/8/chartex" xmlns:cx2="http://schemas.microsoft.com/office/drawing/2015/10/21/chartex" xmlns:cx3="http://schemas.microsoft.com/office/drawing/2016/5/9/chartex" xmlns:cx4="http://schemas.microsoft.com/office/drawing/2016/5/10/chartex" xmlns:cx5="http://schemas.microsoft.com/office/drawing/2016/5/11/chartex" xmlns:cx6="http://schemas.microsoft.com/office/drawing/2016/5/12/chartex" xmlns:cx7="http://schemas.microsoft.com/office/drawing/2016/5/13/chartex" xmlns:cx8="http://schemas.microsoft.com/office/drawing/2016/5/14/chartex" xmlns:mc="http://schemas.openxmlformats.org/markup-compatibility/2006" xmlns:aink="http://schemas.microsoft.com/office/drawing/2016/ink" xmlns:am3d="http://schemas.microsoft.com/office/drawing/2017/model3d" xmlns:o="urn:schemas-microsoft-com:office:office" xmlns:r="http://schemas.openxmlformats.org/officeDocument/2006/relationships" xmlns:m="http://schemas.openxmlformats.org/officeDocument/2006/math" xmlns:v="urn:schemas-microsoft-com:vml" xmlns:wp14="http://schemas.microsoft.com/office/word/2010/wordprocessingDrawing" xmlns:wp="http://schemas.openxmlformats.org/drawingml/2006/wordprocessingDrawing" xmlns:w10="urn:schemas-microsoft-com:office:word" xmlns:w="http://schemas.openxmlformats.org/wordprocessingml/2006/main" xmlns:w14="http://schemas.microsoft.com/office/word/2010/wordml" xmlns:w15="http://schemas.microsoft.com/office/word/2012/wordml" xmlns:w16cid="http://schemas.microsoft.com/office/word/2016/wordml/cid" xmlns:w16se="http://schemas.microsoft.com/office/word/2015/wordml/symex" xmlns:wpg="http://schemas.microsoft.com/office/word/2010/wordprocessingGroup" xmlns:wpi="http://schemas.microsoft.com/office/word/2010/wordprocessingInk" xmlns:wne="http://schemas.microsoft.com/office/word/2006/wordml" xmlns:wps="http://schemas.microsoft.com/office/word/2010/wordprocessingShape" mc:Ignorable="w14 w15 w16se w16cid wp14">
   <w:p>
     <w:pPr>
@@ -10384,7 +10668,7 @@
 </w:ftr>
 </file>
 
-<file path=word/footer2.xml><?xml version="1.0" encoding="utf-8"?>
+<file path=word/footer3.xml><?xml version="1.0" encoding="utf-8"?>
 <w:ftr xmlns:wpc="http://schemas.microsoft.com/office/word/2010/wordprocessingCanvas" xmlns:cx="http://schemas.microsoft.com/office/drawing/2014/chartex" xmlns:cx1="http://schemas.microsoft.com/office/drawing/2015/9/8/chartex" xmlns:cx2="http://schemas.microsoft.com/office/drawing/2015/10/21/chartex" xmlns:cx3="http://schemas.microsoft.com/office/drawing/2016/5/9/chartex" xmlns:cx4="http://schemas.microsoft.com/office/drawing/2016/5/10/chartex" xmlns:cx5="http://schemas.microsoft.com/office/drawing/2016/5/11/chartex" xmlns:cx6="http://schemas.microsoft.com/office/drawing/2016/5/12/chartex" xmlns:cx7="http://schemas.microsoft.com/office/drawing/2016/5/13/chartex" xmlns:cx8="http://schemas.microsoft.com/office/drawing/2016/5/14/chartex" xmlns:mc="http://schemas.openxmlformats.org/markup-compatibility/2006" xmlns:aink="http://schemas.microsoft.com/office/drawing/2016/ink" xmlns:am3d="http://schemas.microsoft.com/office/drawing/2017/model3d" xmlns:o="urn:schemas-microsoft-com:office:office" xmlns:r="http://schemas.openxmlformats.org/officeDocument/2006/relationships" xmlns:m="http://schemas.openxmlformats.org/officeDocument/2006/math" xmlns:v="urn:schemas-microsoft-com:vml" xmlns:wp14="http://schemas.microsoft.com/office/word/2010/wordprocessingDrawing" xmlns:wp="http://schemas.openxmlformats.org/drawingml/2006/wordprocessingDrawing" xmlns:w10="urn:schemas-microsoft-com:office:word" xmlns:w="http://schemas.openxmlformats.org/wordprocessingml/2006/main" xmlns:w14="http://schemas.microsoft.com/office/word/2010/wordml" xmlns:w15="http://schemas.microsoft.com/office/word/2012/wordml" xmlns:w16cid="http://schemas.microsoft.com/office/word/2016/wordml/cid" xmlns:w16se="http://schemas.microsoft.com/office/word/2015/wordml/symex" xmlns:wpg="http://schemas.microsoft.com/office/word/2010/wordprocessingGroup" xmlns:wpi="http://schemas.microsoft.com/office/word/2010/wordprocessingInk" xmlns:wne="http://schemas.microsoft.com/office/word/2006/wordml" xmlns:wps="http://schemas.microsoft.com/office/word/2010/wordprocessingShape" mc:Ignorable="w14 w15 w16se w16cid wp14">
   <w:p>
     <w:pPr>
@@ -10436,6 +10720,16 @@
 
 <file path=word/header1.xml><?xml version="1.0" encoding="utf-8"?>
 <w:hdr xmlns:wpc="http://schemas.microsoft.com/office/word/2010/wordprocessingCanvas" xmlns:cx="http://schemas.microsoft.com/office/drawing/2014/chartex" xmlns:cx1="http://schemas.microsoft.com/office/drawing/2015/9/8/chartex" xmlns:cx2="http://schemas.microsoft.com/office/drawing/2015/10/21/chartex" xmlns:cx3="http://schemas.microsoft.com/office/drawing/2016/5/9/chartex" xmlns:cx4="http://schemas.microsoft.com/office/drawing/2016/5/10/chartex" xmlns:cx5="http://schemas.microsoft.com/office/drawing/2016/5/11/chartex" xmlns:cx6="http://schemas.microsoft.com/office/drawing/2016/5/12/chartex" xmlns:cx7="http://schemas.microsoft.com/office/drawing/2016/5/13/chartex" xmlns:cx8="http://schemas.microsoft.com/office/drawing/2016/5/14/chartex" xmlns:mc="http://schemas.openxmlformats.org/markup-compatibility/2006" xmlns:aink="http://schemas.microsoft.com/office/drawing/2016/ink" xmlns:am3d="http://schemas.microsoft.com/office/drawing/2017/model3d" xmlns:o="urn:schemas-microsoft-com:office:office" xmlns:r="http://schemas.openxmlformats.org/officeDocument/2006/relationships" xmlns:m="http://schemas.openxmlformats.org/officeDocument/2006/math" xmlns:v="urn:schemas-microsoft-com:vml" xmlns:wp14="http://schemas.microsoft.com/office/word/2010/wordprocessingDrawing" xmlns:wp="http://schemas.openxmlformats.org/drawingml/2006/wordprocessingDrawing" xmlns:w10="urn:schemas-microsoft-com:office:word" xmlns:w="http://schemas.openxmlformats.org/wordprocessingml/2006/main" xmlns:w14="http://schemas.microsoft.com/office/word/2010/wordml" xmlns:w15="http://schemas.microsoft.com/office/word/2012/wordml" xmlns:w16cid="http://schemas.microsoft.com/office/word/2016/wordml/cid" xmlns:w16se="http://schemas.microsoft.com/office/word/2015/wordml/symex" xmlns:wpg="http://schemas.microsoft.com/office/word/2010/wordprocessingGroup" xmlns:wpi="http://schemas.microsoft.com/office/word/2010/wordprocessingInk" xmlns:wne="http://schemas.microsoft.com/office/word/2006/wordml" xmlns:wps="http://schemas.microsoft.com/office/word/2010/wordprocessingShape" mc:Ignorable="w14 w15 w16se w16cid wp14">
+  <w:p>
+    <w:pPr>
+      <w:pStyle w:val="Header"/>
+    </w:pPr>
+  </w:p>
+</w:hdr>
+</file>
+
+<file path=word/header2.xml><?xml version="1.0" encoding="utf-8"?>
+<w:hdr xmlns:wpc="http://schemas.microsoft.com/office/word/2010/wordprocessingCanvas" xmlns:cx="http://schemas.microsoft.com/office/drawing/2014/chartex" xmlns:cx1="http://schemas.microsoft.com/office/drawing/2015/9/8/chartex" xmlns:cx2="http://schemas.microsoft.com/office/drawing/2015/10/21/chartex" xmlns:cx3="http://schemas.microsoft.com/office/drawing/2016/5/9/chartex" xmlns:cx4="http://schemas.microsoft.com/office/drawing/2016/5/10/chartex" xmlns:cx5="http://schemas.microsoft.com/office/drawing/2016/5/11/chartex" xmlns:cx6="http://schemas.microsoft.com/office/drawing/2016/5/12/chartex" xmlns:cx7="http://schemas.microsoft.com/office/drawing/2016/5/13/chartex" xmlns:cx8="http://schemas.microsoft.com/office/drawing/2016/5/14/chartex" xmlns:mc="http://schemas.openxmlformats.org/markup-compatibility/2006" xmlns:aink="http://schemas.microsoft.com/office/drawing/2016/ink" xmlns:am3d="http://schemas.microsoft.com/office/drawing/2017/model3d" xmlns:o="urn:schemas-microsoft-com:office:office" xmlns:r="http://schemas.openxmlformats.org/officeDocument/2006/relationships" xmlns:m="http://schemas.openxmlformats.org/officeDocument/2006/math" xmlns:v="urn:schemas-microsoft-com:vml" xmlns:wp14="http://schemas.microsoft.com/office/word/2010/wordprocessingDrawing" xmlns:wp="http://schemas.openxmlformats.org/drawingml/2006/wordprocessingDrawing" xmlns:w10="urn:schemas-microsoft-com:office:word" xmlns:w="http://schemas.openxmlformats.org/wordprocessingml/2006/main" xmlns:w14="http://schemas.microsoft.com/office/word/2010/wordml" xmlns:w15="http://schemas.microsoft.com/office/word/2012/wordml" xmlns:w16cid="http://schemas.microsoft.com/office/word/2016/wordml/cid" xmlns:w16se="http://schemas.microsoft.com/office/word/2015/wordml/symex" xmlns:wpg="http://schemas.microsoft.com/office/word/2010/wordprocessingGroup" xmlns:wpi="http://schemas.microsoft.com/office/word/2010/wordprocessingInk" xmlns:wne="http://schemas.microsoft.com/office/word/2006/wordml" xmlns:wps="http://schemas.microsoft.com/office/word/2010/wordprocessingShape" mc:Ignorable="w14 w15 w16se w16cid wp14">
   <w:tbl>
     <w:tblPr>
       <w:tblW w:w="0" w:type="auto"/>
@@ -10464,7 +10758,7 @@
             <w:rPr>
               <w:color w:val="4472C4" w:themeColor="accent1"/>
             </w:rPr>
-            <w:t>&lt;textFullName&gt;</w:t>
+            <w:t>Practice Based Learning</w:t>
           </w:r>
           <w:r>
             <w:rPr>
@@ -10476,7 +10770,21 @@
             <w:rPr>
               <w:color w:val="4472C4" w:themeColor="accent1"/>
             </w:rPr>
-            <w:t>&lt;textTeacherName&gt;</w:t>
+            <w:t>&lt;</w:t>
+          </w:r>
+          <w:proofErr w:type="spellStart"/>
+          <w:r>
+            <w:rPr>
+              <w:color w:val="4472C4" w:themeColor="accent1"/>
+            </w:rPr>
+            <w:t>textTeacherName</w:t>
+          </w:r>
+          <w:proofErr w:type="spellEnd"/>
+          <w:r>
+            <w:rPr>
+              <w:color w:val="4472C4" w:themeColor="accent1"/>
+            </w:rPr>
+            <w:t>&gt;</w:t>
           </w:r>
         </w:p>
       </w:tc>
@@ -10490,7 +10798,7 @@
 </w:hdr>
 </file>
 
-<file path=word/header2.xml><?xml version="1.0" encoding="utf-8"?>
+<file path=word/header3.xml><?xml version="1.0" encoding="utf-8"?>
 <w:hdr xmlns:wpc="http://schemas.microsoft.com/office/word/2010/wordprocessingCanvas" xmlns:cx="http://schemas.microsoft.com/office/drawing/2014/chartex" xmlns:cx1="http://schemas.microsoft.com/office/drawing/2015/9/8/chartex" xmlns:cx2="http://schemas.microsoft.com/office/drawing/2015/10/21/chartex" xmlns:cx3="http://schemas.microsoft.com/office/drawing/2016/5/9/chartex" xmlns:cx4="http://schemas.microsoft.com/office/drawing/2016/5/10/chartex" xmlns:cx5="http://schemas.microsoft.com/office/drawing/2016/5/11/chartex" xmlns:cx6="http://schemas.microsoft.com/office/drawing/2016/5/12/chartex" xmlns:cx7="http://schemas.microsoft.com/office/drawing/2016/5/13/chartex" xmlns:cx8="http://schemas.microsoft.com/office/drawing/2016/5/14/chartex" xmlns:mc="http://schemas.openxmlformats.org/markup-compatibility/2006" xmlns:aink="http://schemas.microsoft.com/office/drawing/2016/ink" xmlns:am3d="http://schemas.microsoft.com/office/drawing/2017/model3d" xmlns:o="urn:schemas-microsoft-com:office:office" xmlns:r="http://schemas.openxmlformats.org/officeDocument/2006/relationships" xmlns:m="http://schemas.openxmlformats.org/officeDocument/2006/math" xmlns:v="urn:schemas-microsoft-com:vml" xmlns:wp14="http://schemas.microsoft.com/office/word/2010/wordprocessingDrawing" xmlns:wp="http://schemas.openxmlformats.org/drawingml/2006/wordprocessingDrawing" xmlns:w10="urn:schemas-microsoft-com:office:word" xmlns:w="http://schemas.openxmlformats.org/wordprocessingml/2006/main" xmlns:w14="http://schemas.microsoft.com/office/word/2010/wordml" xmlns:w15="http://schemas.microsoft.com/office/word/2012/wordml" xmlns:w16cid="http://schemas.microsoft.com/office/word/2016/wordml/cid" xmlns:w16se="http://schemas.microsoft.com/office/word/2015/wordml/symex" xmlns:wpg="http://schemas.microsoft.com/office/word/2010/wordprocessingGroup" xmlns:wpi="http://schemas.microsoft.com/office/word/2010/wordprocessingInk" xmlns:wne="http://schemas.microsoft.com/office/word/2006/wordml" xmlns:wps="http://schemas.microsoft.com/office/word/2010/wordprocessingShape" mc:Ignorable="w14 w15 w16se w16cid wp14">
   <w:tbl>
     <w:tblPr>
@@ -10515,13 +10823,13 @@
             <w:pStyle w:val="Title"/>
           </w:pPr>
           <w:r>
-            <w:t>&lt;textFullName&gt;</w:t>
+            <w:t>Practice Based Learning</w:t>
           </w:r>
           <w:r>
             <w:t xml:space="preserve"> </w:t>
           </w:r>
           <w:r>
-            <w:t>&lt;textShortName&gt;</w:t>
+            <w:t>OM810.01</w:t>
           </w:r>
         </w:p>
         <w:p>
@@ -10529,13 +10837,26 @@
             <w:pStyle w:val="ContactDetails"/>
           </w:pPr>
           <w:r>
-            <w:t>&lt;textTeacherName</w:t>
-          </w:r>
+            <w:t>&lt;</w:t>
+          </w:r>
+          <w:proofErr w:type="spellStart"/>
+          <w:r>
+            <w:t>textTeacherName</w:t>
+          </w:r>
+          <w:proofErr w:type="spellEnd"/>
           <w:r>
             <w:t xml:space="preserve">| </w:t>
           </w:r>
           <w:r>
-            <w:t>&lt;textTeacherEmail&gt;</w:t>
+            <w:t>&lt;</w:t>
+          </w:r>
+          <w:proofErr w:type="spellStart"/>
+          <w:r>
+            <w:t>textTeacherEmail</w:t>
+          </w:r>
+          <w:proofErr w:type="spellEnd"/>
+          <w:r>
+            <w:t>&gt;</w:t>
           </w:r>
         </w:p>
         <w:p>
@@ -10546,7 +10867,15 @@
             <w:br/>
           </w:r>
           <w:r>
-            <w:t>&lt;textUnits&gt;</w:t>
+            <w:t>&lt;</w:t>
+          </w:r>
+          <w:proofErr w:type="spellStart"/>
+          <w:r>
+            <w:t>textUnits</w:t>
+          </w:r>
+          <w:proofErr w:type="spellEnd"/>
+          <w:r>
+            <w:t>&gt;</w:t>
           </w:r>
           <w:r>
             <w:t xml:space="preserve"> </w:t>
@@ -10555,13 +10884,21 @@
             <w:t>Units |</w:t>
           </w:r>
           <w:r>
-            <w:t>&lt;textCourseHours&gt;</w:t>
+            <w:t>&lt;</w:t>
+          </w:r>
+          <w:proofErr w:type="spellStart"/>
+          <w:r>
+            <w:t>textCourseHours</w:t>
+          </w:r>
+          <w:proofErr w:type="spellEnd"/>
+          <w:r>
+            <w:t>&gt;</w:t>
           </w:r>
           <w:r>
             <w:t xml:space="preserve"> Course Hours |</w:t>
           </w:r>
           <w:r>
-            <w:t>&lt;textShortName&gt;</w:t>
+            <w:t>OM810.01</w:t>
           </w:r>
         </w:p>
         <w:p>
@@ -16787,7 +17124,7 @@
   <w:docParts>
     <w:docPart>
       <w:docPartPr>
-        <w:name w:val="5FB8CC6A291044CF82C822BB412843AF"/>
+        <w:name w:val="C1C78FCEE8C146359F4A7DAFF387B91B"/>
         <w:category>
           <w:name w:val="General"/>
           <w:gallery w:val="placeholder"/>
@@ -16798,12 +17135,12 @@
         <w:behaviors>
           <w:behavior w:val="content"/>
         </w:behaviors>
-        <w:guid w:val="{72F3A8A9-903F-4DE0-A262-14AF51204791}"/>
+        <w:guid w:val="{7F45C276-F0DD-4D5C-A5ED-4309E94D7BB7}"/>
       </w:docPartPr>
       <w:docPartBody>
         <w:p>
           <w:pPr>
-            <w:pStyle w:val="5FB8CC6A291044CF82C822BB412843AF"/>
+            <w:pStyle w:val="C1C78FCEE8C146359F4A7DAFF387B91B"/>
           </w:pPr>
           <w:r>
             <w:t>Donec sollicitudin mi et magna. Proin non est. Vestibulum diam. Quisque in enim. Sed id dui. Nunc nec sapien. Nulla lacus. Quisque in ante vel nunc semper pellentesque. Nam sit amet lacus sit amet ipsum auctor eleifend. Quisque vitae justo eu neque mattis pellentesque. Suspendisse tristique. Nulla facilisi. Pellentesque hendrerit tristique turpis. Pellentesque eget mi. Vestibulum a lacus.</w:t>
@@ -16813,7 +17150,7 @@
     </w:docPart>
     <w:docPart>
       <w:docPartPr>
-        <w:name w:val="CABBD06D00554643A41C79286B263680"/>
+        <w:name w:val="1DBDDAC52D3B4E19BC32B37268A23030"/>
         <w:category>
           <w:name w:val="General"/>
           <w:gallery w:val="placeholder"/>
@@ -16824,12 +17161,12 @@
         <w:behaviors>
           <w:behavior w:val="content"/>
         </w:behaviors>
-        <w:guid w:val="{632DA1F8-95B9-4947-AF36-80020BE88F20}"/>
+        <w:guid w:val="{AD563EE7-70A8-404D-A056-138D6A0EAB5C}"/>
       </w:docPartPr>
       <w:docPartBody>
         <w:p>
           <w:pPr>
-            <w:pStyle w:val="CABBD06D00554643A41C79286B263680"/>
+            <w:pStyle w:val="1DBDDAC52D3B4E19BC32B37268A23030"/>
           </w:pPr>
           <w:r>
             <w:t>Donec sollicitudin mi et magna. Proin non est. Vestibulum diam. Quisque in enim. Sed id dui. Nunc nec sapien. Nulla lacus. Quisque in ante vel nunc semper pellentesque. Nam sit amet lacus sit amet ipsum auctor eleifend. Quisque vitae justo eu neque mattis pellentesque. Suspendisse tristique. Nulla facilisi. Pellentesque hendrerit tristique turpis. Pellentesque eget mi. Vestibulum a lacus.</w:t>
@@ -16839,7 +17176,7 @@
     </w:docPart>
     <w:docPart>
       <w:docPartPr>
-        <w:name w:val="B52AFE7871334EF08EFBCC92AD206DA5"/>
+        <w:name w:val="A9AC757761594D6FB30E110E23F8491C"/>
         <w:category>
           <w:name w:val="General"/>
           <w:gallery w:val="placeholder"/>
@@ -16850,12 +17187,12 @@
         <w:behaviors>
           <w:behavior w:val="content"/>
         </w:behaviors>
-        <w:guid w:val="{79EC1F2A-7751-4FC7-AE17-2A7CE5FA46F7}"/>
+        <w:guid w:val="{F8188DB0-6487-48BA-AA51-E47F5C55316E}"/>
       </w:docPartPr>
       <w:docPartBody>
         <w:p>
           <w:pPr>
-            <w:pStyle w:val="B52AFE7871334EF08EFBCC92AD206DA5"/>
+            <w:pStyle w:val="A9AC757761594D6FB30E110E23F8491C"/>
           </w:pPr>
           <w:r>
             <w:t xml:space="preserve">Nam ut est. In vehicula venenatis dui. Vestibulum ante ipsum primis in faucibus orci luctus et ultrices posuere cubilia Curae; Praesent venenatis gravida justo. In hac habitasse platea dictumst. Suspendisse dui. </w:t>
@@ -16865,7 +17202,7 @@
     </w:docPart>
     <w:docPart>
       <w:docPartPr>
-        <w:name w:val="D9F3C43CB24041B7A9C79B6377722396"/>
+        <w:name w:val="98E74B3FD8924CD7846848F0EB35D9E2"/>
         <w:category>
           <w:name w:val="General"/>
           <w:gallery w:val="placeholder"/>
@@ -16876,12 +17213,12 @@
         <w:behaviors>
           <w:behavior w:val="content"/>
         </w:behaviors>
-        <w:guid w:val="{BA5A7445-4355-451C-BFC2-47081F3AA9A7}"/>
+        <w:guid w:val="{5250B8F5-9AEE-4626-BF47-6D1D4F41442B}"/>
       </w:docPartPr>
       <w:docPartBody>
         <w:p>
           <w:pPr>
-            <w:pStyle w:val="D9F3C43CB24041B7A9C79B6377722396"/>
+            <w:pStyle w:val="98E74B3FD8924CD7846848F0EB35D9E2"/>
           </w:pPr>
           <w:r>
             <w:t>Donec sollicitudin mi et magna. Proin non est. Vestibulum diam. Quisque in enim. Sed id dui. Nunc nec sapien. Nulla lacus. Quisque in ante vel nunc semper pellentesque. Nam sit amet lacus sit amet ipsum auctor eleifend. Quisque vitae justo eu neque mattis pellentesque. Suspendisse tristique. Nulla facilisi. Pellentesque hendrerit tristique turpis. Pellentesque eget mi. Vestibulum a lacus.</w:t>
@@ -16891,7 +17228,7 @@
     </w:docPart>
     <w:docPart>
       <w:docPartPr>
-        <w:name w:val="692B56526B7B4EBD917CFC3994821432"/>
+        <w:name w:val="FA8334D0724C494BBD23A707EF1B857D"/>
         <w:category>
           <w:name w:val="General"/>
           <w:gallery w:val="placeholder"/>
@@ -16902,12 +17239,12 @@
         <w:behaviors>
           <w:behavior w:val="content"/>
         </w:behaviors>
-        <w:guid w:val="{CE63212F-9F45-4BEC-825D-6DE2533D9CE7}"/>
+        <w:guid w:val="{8E14C6BC-A67D-4C43-A303-68AEEC14657A}"/>
       </w:docPartPr>
       <w:docPartBody>
         <w:p>
           <w:pPr>
-            <w:pStyle w:val="692B56526B7B4EBD917CFC3994821432"/>
+            <w:pStyle w:val="FA8334D0724C494BBD23A707EF1B857D"/>
           </w:pPr>
           <w:r>
             <w:t>Donec sollicitudin mi et magna. Proin non est. Vestibulum diam. Quisque in enim. Sed id dui. Nunc nec sapien. Nulla lacus. Quisque in ante vel nunc semper pellentesque. Nam sit amet lacus sit amet ipsum auctor eleifend. Quisque vitae justo eu neque mattis pellentesque. Suspendisse tristique. Nulla facilisi. Pellentesque hendrerit tristique turpis. Pellentesque eget mi. Vestibulum a lacus.</w:t>
@@ -16917,7 +17254,7 @@
     </w:docPart>
     <w:docPart>
       <w:docPartPr>
-        <w:name w:val="B1C795DAFD034C07A37D023BDA507193"/>
+        <w:name w:val="FC8511DBF33940A1AE5F9BEBA08FE339"/>
         <w:category>
           <w:name w:val="General"/>
           <w:gallery w:val="placeholder"/>
@@ -16928,12 +17265,12 @@
         <w:behaviors>
           <w:behavior w:val="content"/>
         </w:behaviors>
-        <w:guid w:val="{6914A9AB-80BE-4F7E-8035-DDCE1C5034CF}"/>
+        <w:guid w:val="{07309A67-464B-466A-A6AB-428BD629CAB4}"/>
       </w:docPartPr>
       <w:docPartBody>
         <w:p>
           <w:pPr>
-            <w:pStyle w:val="B1C795DAFD034C07A37D023BDA507193"/>
+            <w:pStyle w:val="FC8511DBF33940A1AE5F9BEBA08FE339"/>
           </w:pPr>
           <w:r>
             <w:t xml:space="preserve">Nam ut est. In vehicula venenatis dui. Vestibulum ante ipsum primis in faucibus orci luctus et ultrices posuere cubilia Curae; Praesent venenatis gravida justo. In hac habitasse platea dictumst. Suspendisse dui. </w:t>
@@ -16943,7 +17280,7 @@
     </w:docPart>
     <w:docPart>
       <w:docPartPr>
-        <w:name w:val="C99460ECF906474C8CC0F6D79665CB7F"/>
+        <w:name w:val="4B7336784A7D4D31A2E422AA4B5B63C8"/>
         <w:category>
           <w:name w:val="General"/>
           <w:gallery w:val="placeholder"/>
@@ -16954,12 +17291,12 @@
         <w:behaviors>
           <w:behavior w:val="content"/>
         </w:behaviors>
-        <w:guid w:val="{C085089C-1ED9-49CA-B34F-5C71C36B3385}"/>
+        <w:guid w:val="{4FE66544-519D-4DAE-8309-474CFFBE4541}"/>
       </w:docPartPr>
       <w:docPartBody>
         <w:p>
           <w:pPr>
-            <w:pStyle w:val="C99460ECF906474C8CC0F6D79665CB7F"/>
+            <w:pStyle w:val="4B7336784A7D4D31A2E422AA4B5B63C8"/>
           </w:pPr>
           <w:r>
             <w:t>Donec sollicitudin mi et magna. Proin non est. Vestibulum diam. Quisque in enim. Sed id dui. Nunc nec sapien. Nulla lacus. Quisque in ante vel nunc semper pellentesque. Nam sit amet lacus sit amet ipsum auctor eleifend. Quisque vitae justo eu neque mattis pellentesque. Suspendisse tristique. Nulla facilisi. Pellentesque hendrerit tristique turpis. Pellentesque eget mi. Vestibulum a lacus.</w:t>
@@ -16969,7 +17306,7 @@
     </w:docPart>
     <w:docPart>
       <w:docPartPr>
-        <w:name w:val="50BC6C31D1914279A8CF8C5128244175"/>
+        <w:name w:val="50CB2AFB4CE94F92BC55F3791FEE7BA9"/>
         <w:category>
           <w:name w:val="General"/>
           <w:gallery w:val="placeholder"/>
@@ -16980,12 +17317,12 @@
         <w:behaviors>
           <w:behavior w:val="content"/>
         </w:behaviors>
-        <w:guid w:val="{146B7D14-1953-45A0-BA7F-6A89D0DB46A6}"/>
+        <w:guid w:val="{D2AA2E37-4EE0-4D8B-9720-EC9DD23E9E12}"/>
       </w:docPartPr>
       <w:docPartBody>
         <w:p>
           <w:pPr>
-            <w:pStyle w:val="50BC6C31D1914279A8CF8C5128244175"/>
+            <w:pStyle w:val="50CB2AFB4CE94F92BC55F3791FEE7BA9"/>
           </w:pPr>
           <w:r>
             <w:t xml:space="preserve">Nam ut est. In vehicula venenatis dui. Vestibulum ante ipsum primis in faucibus orci luctus et ultrices posuere cubilia Curae; Praesent venenatis gravida justo. In hac habitasse platea dictumst. Suspendisse dui. </w:t>
@@ -16995,7 +17332,7 @@
     </w:docPart>
     <w:docPart>
       <w:docPartPr>
-        <w:name w:val="B132A34A156B499680692EA42606CF10"/>
+        <w:name w:val="20ACDAF2BB374B5CB6AAEE66D4E67FF2"/>
         <w:category>
           <w:name w:val="General"/>
           <w:gallery w:val="placeholder"/>
@@ -17006,12 +17343,12 @@
         <w:behaviors>
           <w:behavior w:val="content"/>
         </w:behaviors>
-        <w:guid w:val="{A1DEFA42-EABD-47C1-920E-10C1286BD3E0}"/>
+        <w:guid w:val="{BB22DFC7-1DAF-42DB-A928-8E65614983F9}"/>
       </w:docPartPr>
       <w:docPartBody>
         <w:p>
           <w:pPr>
-            <w:pStyle w:val="B132A34A156B499680692EA42606CF10"/>
+            <w:pStyle w:val="20ACDAF2BB374B5CB6AAEE66D4E67FF2"/>
           </w:pPr>
           <w:r>
             <w:t xml:space="preserve">Nam ut est. In vehicula venenatis dui. Vestibulum ante ipsum primis in faucibus orci luctus et ultrices posuere cubilia Curae; Praesent venenatis gravida justo. In hac habitasse platea dictumst. Suspendisse dui. </w:t>
@@ -17021,7 +17358,7 @@
     </w:docPart>
     <w:docPart>
       <w:docPartPr>
-        <w:name w:val="9E66DCF844C94D1CB705BB9570C12A6D"/>
+        <w:name w:val="F808F4C800A5456EB9EE2BEE09C478A2"/>
         <w:category>
           <w:name w:val="General"/>
           <w:gallery w:val="placeholder"/>
@@ -17032,12 +17369,12 @@
         <w:behaviors>
           <w:behavior w:val="content"/>
         </w:behaviors>
-        <w:guid w:val="{A8ABF5B7-4291-47F3-8C06-FC5B541FD4E8}"/>
+        <w:guid w:val="{74C00C2D-EDC1-4D92-B2A4-838168F3339D}"/>
       </w:docPartPr>
       <w:docPartBody>
         <w:p>
           <w:pPr>
-            <w:pStyle w:val="9E66DCF844C94D1CB705BB9570C12A6D"/>
+            <w:pStyle w:val="F808F4C800A5456EB9EE2BEE09C478A2"/>
           </w:pPr>
           <w:r>
             <w:t>Aliquam dapibus.</w:t>
@@ -17047,7 +17384,7 @@
     </w:docPart>
     <w:docPart>
       <w:docPartPr>
-        <w:name w:val="0DFE9D0BA7234257BC223FD4DCEF7C71"/>
+        <w:name w:val="F0966AA4ED0A458AB61693A81E2EFA6D"/>
         <w:category>
           <w:name w:val="General"/>
           <w:gallery w:val="placeholder"/>
@@ -17058,12 +17395,12 @@
         <w:behaviors>
           <w:behavior w:val="content"/>
         </w:behaviors>
-        <w:guid w:val="{55CF7654-13A3-4C53-BA57-C8B8F877C1B1}"/>
+        <w:guid w:val="{77B24891-2E80-4501-BD2A-87C82606C046}"/>
       </w:docPartPr>
       <w:docPartBody>
         <w:p>
           <w:pPr>
-            <w:pStyle w:val="0DFE9D0BA7234257BC223FD4DCEF7C71"/>
+            <w:pStyle w:val="F0966AA4ED0A458AB61693A81E2EFA6D"/>
           </w:pPr>
           <w:r>
             <w:t>Aliquam dapibus.</w:t>
@@ -17073,7 +17410,7 @@
     </w:docPart>
     <w:docPart>
       <w:docPartPr>
-        <w:name w:val="ED133D5FB0164C5E97E54F08A1FD47AD"/>
+        <w:name w:val="4EBD96D6B2C2453D8374675E059685A4"/>
         <w:category>
           <w:name w:val="General"/>
           <w:gallery w:val="placeholder"/>
@@ -17084,12 +17421,12 @@
         <w:behaviors>
           <w:behavior w:val="content"/>
         </w:behaviors>
-        <w:guid w:val="{B5F35060-57F4-46A0-A0C9-45E7A5724C9A}"/>
+        <w:guid w:val="{482F6BB2-B390-49DE-9968-9AFF0456485D}"/>
       </w:docPartPr>
       <w:docPartBody>
         <w:p>
           <w:pPr>
-            <w:pStyle w:val="ED133D5FB0164C5E97E54F08A1FD47AD"/>
+            <w:pStyle w:val="4EBD96D6B2C2453D8374675E059685A4"/>
           </w:pPr>
           <w:r>
             <w:t>Aliquam dapibus.</w:t>
@@ -17099,7 +17436,7 @@
     </w:docPart>
     <w:docPart>
       <w:docPartPr>
-        <w:name w:val="83668AAD9F364AF9879E2FBF09219D18"/>
+        <w:name w:val="B41915EFAE2842D588B70E30C7D18D77"/>
         <w:category>
           <w:name w:val="General"/>
           <w:gallery w:val="placeholder"/>
@@ -17110,7 +17447,7 @@
         <w:behaviors>
           <w:behavior w:val="content"/>
         </w:behaviors>
-        <w:guid w:val="{F38461DD-3F4B-4887-B1CE-F66659FCC2D4}"/>
+        <w:guid w:val="{99DB1035-5045-4FE8-BFE2-CC7C253FFC02}"/>
       </w:docPartPr>
       <w:docPartBody>
         <w:p>
@@ -17123,7 +17460,7 @@
         </w:p>
         <w:p>
           <w:pPr>
-            <w:pStyle w:val="83668AAD9F364AF9879E2FBF09219D18"/>
+            <w:pStyle w:val="B41915EFAE2842D588B70E30C7D18D77"/>
           </w:pPr>
           <w:r>
             <w:t xml:space="preserve">Fusce varius scelerisque est. Aliquam turpis dui, eleifend in, elementum vel, porta vitae, velit. Cras hendrerit vehicula enim. Sed auctor. In hac habitasse platea dictumst. Nulla lectus. Pellentesque habitant morbi tristique senectus et netus et malesuada fames ac turpis egestas. Donec accumsan ante non leo. </w:t>
@@ -17133,7 +17470,7 @@
     </w:docPart>
     <w:docPart>
       <w:docPartPr>
-        <w:name w:val="3B62C524A00348C9AAA0F3215D86168C"/>
+        <w:name w:val="C2F48AE06ADD473B8FEFD313CF788CED"/>
         <w:category>
           <w:name w:val="General"/>
           <w:gallery w:val="placeholder"/>
@@ -17144,7 +17481,7 @@
         <w:behaviors>
           <w:behavior w:val="content"/>
         </w:behaviors>
-        <w:guid w:val="{756E2E05-8A82-4E29-8E7C-A93F408ADA75}"/>
+        <w:guid w:val="{A1B9B2E4-EB93-4769-B20C-23AD3EEB0457}"/>
       </w:docPartPr>
       <w:docPartBody>
         <w:p>
@@ -17157,7 +17494,7 @@
         </w:p>
         <w:p>
           <w:pPr>
-            <w:pStyle w:val="3B62C524A00348C9AAA0F3215D86168C"/>
+            <w:pStyle w:val="C2F48AE06ADD473B8FEFD313CF788CED"/>
           </w:pPr>
           <w:r>
             <w:t xml:space="preserve">Fusce varius scelerisque est. Aliquam turpis dui, eleifend in, elementum vel, porta vitae, velit. Cras hendrerit vehicula enim. Sed auctor. In hac habitasse platea dictumst. Nulla lectus. Pellentesque habitant morbi tristique senectus et netus et malesuada fames ac turpis egestas. Donec accumsan ante non leo. </w:t>
@@ -17167,7 +17504,7 @@
     </w:docPart>
     <w:docPart>
       <w:docPartPr>
-        <w:name w:val="03D44607C3854B0F90A8D7A78B8C600C"/>
+        <w:name w:val="E368B4BDD06749CF903B334B633D5591"/>
         <w:category>
           <w:name w:val="General"/>
           <w:gallery w:val="placeholder"/>
@@ -17178,7 +17515,7 @@
         <w:behaviors>
           <w:behavior w:val="content"/>
         </w:behaviors>
-        <w:guid w:val="{607047A0-0A46-4EB7-9C82-960D3E8AC916}"/>
+        <w:guid w:val="{6200B3CA-B039-4F2F-B24B-6EF67FFA05C0}"/>
       </w:docPartPr>
       <w:docPartBody>
         <w:p>
@@ -17191,7 +17528,7 @@
         </w:p>
         <w:p>
           <w:pPr>
-            <w:pStyle w:val="03D44607C3854B0F90A8D7A78B8C600C"/>
+            <w:pStyle w:val="E368B4BDD06749CF903B334B633D5591"/>
           </w:pPr>
           <w:r>
             <w:t xml:space="preserve">Fusce varius scelerisque est. Aliquam turpis dui, eleifend in, elementum vel, porta vitae, velit. Cras hendrerit vehicula enim. Sed auctor. In hac habitasse platea dictumst. Nulla lectus. Pellentesque habitant morbi tristique senectus et netus et malesuada fames ac turpis egestas. Donec accumsan ante non leo. </w:t>
@@ -17201,7 +17538,7 @@
     </w:docPart>
     <w:docPart>
       <w:docPartPr>
-        <w:name w:val="DAC43099E8154A1D8D13D4CF1E0951E6"/>
+        <w:name w:val="47D91F9AF8654F10A38BDC8DF0F36926"/>
         <w:category>
           <w:name w:val="General"/>
           <w:gallery w:val="placeholder"/>
@@ -17212,7 +17549,7 @@
         <w:behaviors>
           <w:behavior w:val="content"/>
         </w:behaviors>
-        <w:guid w:val="{38639C6E-B136-4935-B30D-C89E84F5863F}"/>
+        <w:guid w:val="{AE3A1D68-E97F-4B52-AF24-185C6C6A1F80}"/>
       </w:docPartPr>
       <w:docPartBody>
         <w:p>
@@ -17225,7 +17562,7 @@
         </w:p>
         <w:p>
           <w:pPr>
-            <w:pStyle w:val="DAC43099E8154A1D8D13D4CF1E0951E6"/>
+            <w:pStyle w:val="47D91F9AF8654F10A38BDC8DF0F36926"/>
           </w:pPr>
           <w:r>
             <w:t xml:space="preserve">Fusce varius scelerisque est. Aliquam turpis dui, eleifend in, elementum vel, porta vitae, velit. Cras hendrerit vehicula enim. Sed auctor. In hac habitasse platea dictumst. Nulla lectus. Pellentesque habitant morbi tristique senectus et netus et malesuada fames ac turpis egestas. Donec accumsan ante non leo. </w:t>
@@ -17235,7 +17572,7 @@
     </w:docPart>
     <w:docPart>
       <w:docPartPr>
-        <w:name w:val="F3396E61192A44F3B4BF31D058AC6419"/>
+        <w:name w:val="DEF3C39ABD204AAEA8919017292848A5"/>
         <w:category>
           <w:name w:val="General"/>
           <w:gallery w:val="placeholder"/>
@@ -17246,7 +17583,7 @@
         <w:behaviors>
           <w:behavior w:val="content"/>
         </w:behaviors>
-        <w:guid w:val="{2C0612EA-86DC-4162-9EFE-8D855741EE48}"/>
+        <w:guid w:val="{CFB583DC-C217-47C4-B860-03AB31916CAB}"/>
       </w:docPartPr>
       <w:docPartBody>
         <w:p>
@@ -17259,7 +17596,7 @@
         </w:p>
         <w:p>
           <w:pPr>
-            <w:pStyle w:val="F3396E61192A44F3B4BF31D058AC6419"/>
+            <w:pStyle w:val="DEF3C39ABD204AAEA8919017292848A5"/>
           </w:pPr>
           <w:r>
             <w:t xml:space="preserve">Fusce varius scelerisque est. Aliquam turpis dui, eleifend in, elementum vel, porta vitae, velit. Cras hendrerit vehicula enim. Sed auctor. In hac habitasse platea dictumst. Nulla lectus. Pellentesque habitant morbi tristique senectus et netus et malesuada fames ac turpis egestas. Donec accumsan ante non leo. </w:t>
@@ -17269,7 +17606,7 @@
     </w:docPart>
     <w:docPart>
       <w:docPartPr>
-        <w:name w:val="EEA376E0D548444D857A929F079AB290"/>
+        <w:name w:val="0B740FAF76F94112A8AE71280B44AB9F"/>
         <w:category>
           <w:name w:val="General"/>
           <w:gallery w:val="placeholder"/>
@@ -17280,7 +17617,7 @@
         <w:behaviors>
           <w:behavior w:val="content"/>
         </w:behaviors>
-        <w:guid w:val="{6FBBCCF2-34C0-419D-80F4-CC87F1B1656C}"/>
+        <w:guid w:val="{843DBB30-0134-4456-8CE7-E507311BC9C5}"/>
       </w:docPartPr>
       <w:docPartBody>
         <w:p>
@@ -17293,7 +17630,7 @@
         </w:p>
         <w:p>
           <w:pPr>
-            <w:pStyle w:val="EEA376E0D548444D857A929F079AB290"/>
+            <w:pStyle w:val="0B740FAF76F94112A8AE71280B44AB9F"/>
           </w:pPr>
           <w:r>
             <w:t xml:space="preserve">Fusce varius scelerisque est. Aliquam turpis dui, eleifend in, elementum vel, porta vitae, velit. Cras hendrerit vehicula enim. Sed auctor. In hac habitasse platea dictumst. Nulla lectus. Pellentesque habitant morbi tristique senectus et netus et malesuada fames ac turpis egestas. Donec accumsan ante non leo. </w:t>
@@ -17303,7 +17640,7 @@
     </w:docPart>
     <w:docPart>
       <w:docPartPr>
-        <w:name w:val="3EF223DA3C7B48AD954F59868535595C"/>
+        <w:name w:val="53673018A7D24D5F80490CDEEC7A15E7"/>
         <w:category>
           <w:name w:val="General"/>
           <w:gallery w:val="placeholder"/>
@@ -17314,7 +17651,7 @@
         <w:behaviors>
           <w:behavior w:val="content"/>
         </w:behaviors>
-        <w:guid w:val="{27D8FD04-0FCD-4C25-B9E4-926F9F269AEC}"/>
+        <w:guid w:val="{39ABD411-6534-4535-A17A-697B634740D5}"/>
       </w:docPartPr>
       <w:docPartBody>
         <w:p>
@@ -17327,7 +17664,7 @@
         </w:p>
         <w:p>
           <w:pPr>
-            <w:pStyle w:val="3EF223DA3C7B48AD954F59868535595C"/>
+            <w:pStyle w:val="53673018A7D24D5F80490CDEEC7A15E7"/>
           </w:pPr>
           <w:r>
             <w:t xml:space="preserve">Fusce varius scelerisque est. Aliquam turpis dui, eleifend in, elementum vel, porta vitae, velit. Cras hendrerit vehicula enim. Sed auctor. In hac habitasse platea dictumst. Nulla lectus. Pellentesque habitant morbi tristique senectus et netus et malesuada fames ac turpis egestas. Donec accumsan ante non leo. </w:t>
@@ -17337,7 +17674,7 @@
     </w:docPart>
     <w:docPart>
       <w:docPartPr>
-        <w:name w:val="C7BC453C78EE4BAC9E5493BE78EFD65B"/>
+        <w:name w:val="68D6D78142BF434A9C34076EE1B25599"/>
         <w:category>
           <w:name w:val="General"/>
           <w:gallery w:val="placeholder"/>
@@ -17348,7 +17685,7 @@
         <w:behaviors>
           <w:behavior w:val="content"/>
         </w:behaviors>
-        <w:guid w:val="{E420D68C-A717-42F9-83BD-A9C1BAE6D8C3}"/>
+        <w:guid w:val="{3D8FFEA2-5095-42A6-8251-6B61AE118771}"/>
       </w:docPartPr>
       <w:docPartBody>
         <w:p>
@@ -17361,7 +17698,7 @@
         </w:p>
         <w:p>
           <w:pPr>
-            <w:pStyle w:val="C7BC453C78EE4BAC9E5493BE78EFD65B"/>
+            <w:pStyle w:val="68D6D78142BF434A9C34076EE1B25599"/>
           </w:pPr>
           <w:r>
             <w:t xml:space="preserve">Fusce varius scelerisque est. Aliquam turpis dui, eleifend in, elementum vel, porta vitae, velit. Cras hendrerit vehicula enim. Sed auctor. In hac habitasse platea dictumst. Nulla lectus. Pellentesque habitant morbi tristique senectus et netus et malesuada fames ac turpis egestas. Donec accumsan ante non leo. </w:t>
@@ -17371,7 +17708,7 @@
     </w:docPart>
     <w:docPart>
       <w:docPartPr>
-        <w:name w:val="EEAFE250E082471F9A1ED720E1CD4431"/>
+        <w:name w:val="EC6F5B45EEA04AE79E34D332261073FD"/>
         <w:category>
           <w:name w:val="General"/>
           <w:gallery w:val="placeholder"/>
@@ -17382,7 +17719,7 @@
         <w:behaviors>
           <w:behavior w:val="content"/>
         </w:behaviors>
-        <w:guid w:val="{C3C5D0D8-FF76-44B0-A262-F7DBF3C7CED8}"/>
+        <w:guid w:val="{F01DECEB-95DC-458E-8CB3-BFA14F574D3D}"/>
       </w:docPartPr>
       <w:docPartBody>
         <w:p>
@@ -17395,7 +17732,7 @@
         </w:p>
         <w:p>
           <w:pPr>
-            <w:pStyle w:val="EEAFE250E082471F9A1ED720E1CD4431"/>
+            <w:pStyle w:val="EC6F5B45EEA04AE79E34D332261073FD"/>
           </w:pPr>
           <w:r>
             <w:t xml:space="preserve">Fusce varius scelerisque est. Aliquam turpis dui, eleifend in, elementum vel, porta vitae, velit. Cras hendrerit vehicula enim. Sed auctor. In hac habitasse platea dictumst. Nulla lectus. Pellentesque habitant morbi tristique senectus et netus et malesuada fames ac turpis egestas. Donec accumsan ante non leo. </w:t>
@@ -17405,7 +17742,7 @@
     </w:docPart>
     <w:docPart>
       <w:docPartPr>
-        <w:name w:val="263BD9AAE85A4852BBE567580B17D4CB"/>
+        <w:name w:val="C240AB977EB64880A885FF38D40FC55D"/>
         <w:category>
           <w:name w:val="General"/>
           <w:gallery w:val="placeholder"/>
@@ -17416,7 +17753,7 @@
         <w:behaviors>
           <w:behavior w:val="content"/>
         </w:behaviors>
-        <w:guid w:val="{C0E7C25C-91C5-4E1E-BB71-5F4B85E82B19}"/>
+        <w:guid w:val="{374E415A-BEC8-4F06-9A41-65442544EF34}"/>
       </w:docPartPr>
       <w:docPartBody>
         <w:p>
@@ -17429,7 +17766,7 @@
         </w:p>
         <w:p>
           <w:pPr>
-            <w:pStyle w:val="263BD9AAE85A4852BBE567580B17D4CB"/>
+            <w:pStyle w:val="C240AB977EB64880A885FF38D40FC55D"/>
           </w:pPr>
           <w:r>
             <w:t xml:space="preserve">Fusce varius scelerisque est. Aliquam turpis dui, eleifend in, elementum vel, porta vitae, velit. Cras hendrerit vehicula enim. Sed auctor. In hac habitasse platea dictumst. Nulla lectus. Pellentesque habitant morbi tristique senectus et netus et malesuada fames ac turpis egestas. Donec accumsan ante non leo. </w:t>
@@ -17439,7 +17776,7 @@
     </w:docPart>
     <w:docPart>
       <w:docPartPr>
-        <w:name w:val="12D224156235487C8D36C996B13CED67"/>
+        <w:name w:val="63830F022BA8445B9933CA8650A6DC68"/>
         <w:category>
           <w:name w:val="General"/>
           <w:gallery w:val="placeholder"/>
@@ -17450,7 +17787,7 @@
         <w:behaviors>
           <w:behavior w:val="content"/>
         </w:behaviors>
-        <w:guid w:val="{691D30A8-C017-4022-B9A4-A28ACE7D60B3}"/>
+        <w:guid w:val="{2C2D7E15-B146-448A-BA2B-CECA0F54585B}"/>
       </w:docPartPr>
       <w:docPartBody>
         <w:p>
@@ -17463,7 +17800,7 @@
         </w:p>
         <w:p>
           <w:pPr>
-            <w:pStyle w:val="12D224156235487C8D36C996B13CED67"/>
+            <w:pStyle w:val="63830F022BA8445B9933CA8650A6DC68"/>
           </w:pPr>
           <w:r>
             <w:t xml:space="preserve">Fusce varius scelerisque est. Aliquam turpis dui, eleifend in, elementum vel, porta vitae, velit. Cras hendrerit vehicula enim. Sed auctor. In hac habitasse platea dictumst. Nulla lectus. Pellentesque habitant morbi tristique senectus et netus et malesuada fames ac turpis egestas. Donec accumsan ante non leo. </w:t>
@@ -17473,7 +17810,7 @@
     </w:docPart>
     <w:docPart>
       <w:docPartPr>
-        <w:name w:val="177C97D7A4824C158048BD11F26720BC"/>
+        <w:name w:val="E3F922E0DCF64DA8AD45F95A5368CDF7"/>
         <w:category>
           <w:name w:val="General"/>
           <w:gallery w:val="placeholder"/>
@@ -17484,7 +17821,7 @@
         <w:behaviors>
           <w:behavior w:val="content"/>
         </w:behaviors>
-        <w:guid w:val="{D47DF173-E47F-4436-9815-DB14B92F0844}"/>
+        <w:guid w:val="{D6A75DE6-EF71-4024-909E-C11FCF27D65D}"/>
       </w:docPartPr>
       <w:docPartBody>
         <w:p>
@@ -17497,7 +17834,7 @@
         </w:p>
         <w:p>
           <w:pPr>
-            <w:pStyle w:val="177C97D7A4824C158048BD11F26720BC"/>
+            <w:pStyle w:val="E3F922E0DCF64DA8AD45F95A5368CDF7"/>
           </w:pPr>
           <w:r>
             <w:t xml:space="preserve">Fusce varius scelerisque est. Aliquam turpis dui, eleifend in, elementum vel, porta vitae, velit. Cras hendrerit vehicula enim. Sed auctor. In hac habitasse platea dictumst. Nulla lectus. Pellentesque habitant morbi tristique senectus et netus et malesuada fames ac turpis egestas. Donec accumsan ante non leo. </w:t>
@@ -17507,7 +17844,7 @@
     </w:docPart>
     <w:docPart>
       <w:docPartPr>
-        <w:name w:val="C3A7B95D7E3442F7ACB0CB05B20D4615"/>
+        <w:name w:val="F21080E442234F5A91684C11BF637D7E"/>
         <w:category>
           <w:name w:val="General"/>
           <w:gallery w:val="placeholder"/>
@@ -17518,7 +17855,7 @@
         <w:behaviors>
           <w:behavior w:val="content"/>
         </w:behaviors>
-        <w:guid w:val="{3ABF4E83-698E-49D6-A0E3-951B022DDB5A}"/>
+        <w:guid w:val="{B1A175E9-E49F-46E6-A9EF-D74A7F0B8DC4}"/>
       </w:docPartPr>
       <w:docPartBody>
         <w:p>
@@ -17531,7 +17868,7 @@
         </w:p>
         <w:p>
           <w:pPr>
-            <w:pStyle w:val="C3A7B95D7E3442F7ACB0CB05B20D4615"/>
+            <w:pStyle w:val="F21080E442234F5A91684C11BF637D7E"/>
           </w:pPr>
           <w:r>
             <w:t xml:space="preserve">Fusce varius scelerisque est. Aliquam turpis dui, eleifend in, elementum vel, porta vitae, velit. Cras hendrerit vehicula enim. Sed auctor. In hac habitasse platea dictumst. Nulla lectus. Pellentesque habitant morbi tristique senectus et netus et malesuada fames ac turpis egestas. Donec accumsan ante non leo. </w:t>
@@ -18094,41 +18431,41 @@
     <w:semiHidden/>
     <w:unhideWhenUsed/>
   </w:style>
-  <w:style w:type="paragraph" w:customStyle="1" w:styleId="5FB8CC6A291044CF82C822BB412843AF">
-    <w:name w:val="5FB8CC6A291044CF82C822BB412843AF"/>
+  <w:style w:type="paragraph" w:customStyle="1" w:styleId="C1C78FCEE8C146359F4A7DAFF387B91B">
+    <w:name w:val="C1C78FCEE8C146359F4A7DAFF387B91B"/>
   </w:style>
-  <w:style w:type="paragraph" w:customStyle="1" w:styleId="CABBD06D00554643A41C79286B263680">
-    <w:name w:val="CABBD06D00554643A41C79286B263680"/>
+  <w:style w:type="paragraph" w:customStyle="1" w:styleId="1DBDDAC52D3B4E19BC32B37268A23030">
+    <w:name w:val="1DBDDAC52D3B4E19BC32B37268A23030"/>
   </w:style>
-  <w:style w:type="paragraph" w:customStyle="1" w:styleId="B52AFE7871334EF08EFBCC92AD206DA5">
-    <w:name w:val="B52AFE7871334EF08EFBCC92AD206DA5"/>
+  <w:style w:type="paragraph" w:customStyle="1" w:styleId="A9AC757761594D6FB30E110E23F8491C">
+    <w:name w:val="A9AC757761594D6FB30E110E23F8491C"/>
   </w:style>
-  <w:style w:type="paragraph" w:customStyle="1" w:styleId="D9F3C43CB24041B7A9C79B6377722396">
-    <w:name w:val="D9F3C43CB24041B7A9C79B6377722396"/>
+  <w:style w:type="paragraph" w:customStyle="1" w:styleId="98E74B3FD8924CD7846848F0EB35D9E2">
+    <w:name w:val="98E74B3FD8924CD7846848F0EB35D9E2"/>
   </w:style>
-  <w:style w:type="paragraph" w:customStyle="1" w:styleId="692B56526B7B4EBD917CFC3994821432">
-    <w:name w:val="692B56526B7B4EBD917CFC3994821432"/>
+  <w:style w:type="paragraph" w:customStyle="1" w:styleId="FA8334D0724C494BBD23A707EF1B857D">
+    <w:name w:val="FA8334D0724C494BBD23A707EF1B857D"/>
   </w:style>
-  <w:style w:type="paragraph" w:customStyle="1" w:styleId="B1C795DAFD034C07A37D023BDA507193">
-    <w:name w:val="B1C795DAFD034C07A37D023BDA507193"/>
+  <w:style w:type="paragraph" w:customStyle="1" w:styleId="FC8511DBF33940A1AE5F9BEBA08FE339">
+    <w:name w:val="FC8511DBF33940A1AE5F9BEBA08FE339"/>
   </w:style>
-  <w:style w:type="paragraph" w:customStyle="1" w:styleId="C99460ECF906474C8CC0F6D79665CB7F">
-    <w:name w:val="C99460ECF906474C8CC0F6D79665CB7F"/>
+  <w:style w:type="paragraph" w:customStyle="1" w:styleId="4B7336784A7D4D31A2E422AA4B5B63C8">
+    <w:name w:val="4B7336784A7D4D31A2E422AA4B5B63C8"/>
   </w:style>
-  <w:style w:type="paragraph" w:customStyle="1" w:styleId="50BC6C31D1914279A8CF8C5128244175">
-    <w:name w:val="50BC6C31D1914279A8CF8C5128244175"/>
+  <w:style w:type="paragraph" w:customStyle="1" w:styleId="50CB2AFB4CE94F92BC55F3791FEE7BA9">
+    <w:name w:val="50CB2AFB4CE94F92BC55F3791FEE7BA9"/>
   </w:style>
-  <w:style w:type="paragraph" w:customStyle="1" w:styleId="B132A34A156B499680692EA42606CF10">
-    <w:name w:val="B132A34A156B499680692EA42606CF10"/>
+  <w:style w:type="paragraph" w:customStyle="1" w:styleId="20ACDAF2BB374B5CB6AAEE66D4E67FF2">
+    <w:name w:val="20ACDAF2BB374B5CB6AAEE66D4E67FF2"/>
   </w:style>
-  <w:style w:type="paragraph" w:customStyle="1" w:styleId="9E66DCF844C94D1CB705BB9570C12A6D">
-    <w:name w:val="9E66DCF844C94D1CB705BB9570C12A6D"/>
+  <w:style w:type="paragraph" w:customStyle="1" w:styleId="F808F4C800A5456EB9EE2BEE09C478A2">
+    <w:name w:val="F808F4C800A5456EB9EE2BEE09C478A2"/>
   </w:style>
-  <w:style w:type="paragraph" w:customStyle="1" w:styleId="0DFE9D0BA7234257BC223FD4DCEF7C71">
-    <w:name w:val="0DFE9D0BA7234257BC223FD4DCEF7C71"/>
+  <w:style w:type="paragraph" w:customStyle="1" w:styleId="F0966AA4ED0A458AB61693A81E2EFA6D">
+    <w:name w:val="F0966AA4ED0A458AB61693A81E2EFA6D"/>
   </w:style>
-  <w:style w:type="paragraph" w:customStyle="1" w:styleId="ED133D5FB0164C5E97E54F08A1FD47AD">
-    <w:name w:val="ED133D5FB0164C5E97E54F08A1FD47AD"/>
+  <w:style w:type="paragraph" w:customStyle="1" w:styleId="4EBD96D6B2C2453D8374675E059685A4">
+    <w:name w:val="4EBD96D6B2C2453D8374675E059685A4"/>
   </w:style>
   <w:style w:type="paragraph" w:styleId="BodyText">
     <w:name w:val="Body Text"/>
@@ -18151,44 +18488,44 @@
       <w:sz w:val="20"/>
     </w:rPr>
   </w:style>
-  <w:style w:type="paragraph" w:customStyle="1" w:styleId="83668AAD9F364AF9879E2FBF09219D18">
-    <w:name w:val="83668AAD9F364AF9879E2FBF09219D18"/>
+  <w:style w:type="paragraph" w:customStyle="1" w:styleId="B41915EFAE2842D588B70E30C7D18D77">
+    <w:name w:val="B41915EFAE2842D588B70E30C7D18D77"/>
   </w:style>
-  <w:style w:type="paragraph" w:customStyle="1" w:styleId="3B62C524A00348C9AAA0F3215D86168C">
-    <w:name w:val="3B62C524A00348C9AAA0F3215D86168C"/>
+  <w:style w:type="paragraph" w:customStyle="1" w:styleId="C2F48AE06ADD473B8FEFD313CF788CED">
+    <w:name w:val="C2F48AE06ADD473B8FEFD313CF788CED"/>
   </w:style>
-  <w:style w:type="paragraph" w:customStyle="1" w:styleId="03D44607C3854B0F90A8D7A78B8C600C">
-    <w:name w:val="03D44607C3854B0F90A8D7A78B8C600C"/>
+  <w:style w:type="paragraph" w:customStyle="1" w:styleId="E368B4BDD06749CF903B334B633D5591">
+    <w:name w:val="E368B4BDD06749CF903B334B633D5591"/>
   </w:style>
-  <w:style w:type="paragraph" w:customStyle="1" w:styleId="DAC43099E8154A1D8D13D4CF1E0951E6">
-    <w:name w:val="DAC43099E8154A1D8D13D4CF1E0951E6"/>
+  <w:style w:type="paragraph" w:customStyle="1" w:styleId="47D91F9AF8654F10A38BDC8DF0F36926">
+    <w:name w:val="47D91F9AF8654F10A38BDC8DF0F36926"/>
   </w:style>
-  <w:style w:type="paragraph" w:customStyle="1" w:styleId="F3396E61192A44F3B4BF31D058AC6419">
-    <w:name w:val="F3396E61192A44F3B4BF31D058AC6419"/>
+  <w:style w:type="paragraph" w:customStyle="1" w:styleId="DEF3C39ABD204AAEA8919017292848A5">
+    <w:name w:val="DEF3C39ABD204AAEA8919017292848A5"/>
   </w:style>
-  <w:style w:type="paragraph" w:customStyle="1" w:styleId="EEA376E0D548444D857A929F079AB290">
-    <w:name w:val="EEA376E0D548444D857A929F079AB290"/>
+  <w:style w:type="paragraph" w:customStyle="1" w:styleId="0B740FAF76F94112A8AE71280B44AB9F">
+    <w:name w:val="0B740FAF76F94112A8AE71280B44AB9F"/>
   </w:style>
-  <w:style w:type="paragraph" w:customStyle="1" w:styleId="3EF223DA3C7B48AD954F59868535595C">
-    <w:name w:val="3EF223DA3C7B48AD954F59868535595C"/>
+  <w:style w:type="paragraph" w:customStyle="1" w:styleId="53673018A7D24D5F80490CDEEC7A15E7">
+    <w:name w:val="53673018A7D24D5F80490CDEEC7A15E7"/>
   </w:style>
-  <w:style w:type="paragraph" w:customStyle="1" w:styleId="C7BC453C78EE4BAC9E5493BE78EFD65B">
-    <w:name w:val="C7BC453C78EE4BAC9E5493BE78EFD65B"/>
+  <w:style w:type="paragraph" w:customStyle="1" w:styleId="68D6D78142BF434A9C34076EE1B25599">
+    <w:name w:val="68D6D78142BF434A9C34076EE1B25599"/>
   </w:style>
-  <w:style w:type="paragraph" w:customStyle="1" w:styleId="EEAFE250E082471F9A1ED720E1CD4431">
-    <w:name w:val="EEAFE250E082471F9A1ED720E1CD4431"/>
+  <w:style w:type="paragraph" w:customStyle="1" w:styleId="EC6F5B45EEA04AE79E34D332261073FD">
+    <w:name w:val="EC6F5B45EEA04AE79E34D332261073FD"/>
   </w:style>
-  <w:style w:type="paragraph" w:customStyle="1" w:styleId="263BD9AAE85A4852BBE567580B17D4CB">
-    <w:name w:val="263BD9AAE85A4852BBE567580B17D4CB"/>
+  <w:style w:type="paragraph" w:customStyle="1" w:styleId="C240AB977EB64880A885FF38D40FC55D">
+    <w:name w:val="C240AB977EB64880A885FF38D40FC55D"/>
   </w:style>
-  <w:style w:type="paragraph" w:customStyle="1" w:styleId="12D224156235487C8D36C996B13CED67">
-    <w:name w:val="12D224156235487C8D36C996B13CED67"/>
+  <w:style w:type="paragraph" w:customStyle="1" w:styleId="63830F022BA8445B9933CA8650A6DC68">
+    <w:name w:val="63830F022BA8445B9933CA8650A6DC68"/>
   </w:style>
-  <w:style w:type="paragraph" w:customStyle="1" w:styleId="177C97D7A4824C158048BD11F26720BC">
-    <w:name w:val="177C97D7A4824C158048BD11F26720BC"/>
+  <w:style w:type="paragraph" w:customStyle="1" w:styleId="E3F922E0DCF64DA8AD45F95A5368CDF7">
+    <w:name w:val="E3F922E0DCF64DA8AD45F95A5368CDF7"/>
   </w:style>
-  <w:style w:type="paragraph" w:customStyle="1" w:styleId="C3A7B95D7E3442F7ACB0CB05B20D4615">
-    <w:name w:val="C3A7B95D7E3442F7ACB0CB05B20D4615"/>
+  <w:style w:type="paragraph" w:customStyle="1" w:styleId="F21080E442234F5A91684C11BF637D7E">
+    <w:name w:val="F21080E442234F5A91684C11BF637D7E"/>
   </w:style>
 </w:styles>
 </file>

</xml_diff>

<commit_message>
Update reading text control options
</commit_message>
<xml_diff>
--- a/Syllabus Generator/bin/Debug/OM806.01.2019F.docx
+++ b/Syllabus Generator/bin/Debug/OM806.01.2019F.docx
@@ -7,6 +7,8 @@
         <w:pStyle w:val="Heading1"/>
         <w:ind w:left="0" w:firstLine="0"/>
       </w:pPr>
+      <w:bookmarkStart w:id="0" w:name="_GoBack"/>
+      <w:bookmarkEnd w:id="0"/>
       <w:r>
         <w:t>Course Des</w:t>
       </w:r>
@@ -21,7 +23,7 @@
         </w:rPr>
         <w:id w:val="9459735"/>
         <w:placeholder>
-          <w:docPart w:val="E43B90DDFB2A4894A4B05BA7875491F1"/>
+          <w:docPart w:val="7D20C614FA0546D48F3AA5549DC8F7C7"/>
         </w:placeholder>
       </w:sdtPr>
       <w:sdtEndPr>
@@ -69,7 +71,7 @@
       <w:sdtPr>
         <w:id w:val="1314755397"/>
         <w:placeholder>
-          <w:docPart w:val="707985F3F66A4D56B4F0D1F6D62B911D"/>
+          <w:docPart w:val="9C09525C7BE2492BA0E48ECBDC35536C"/>
         </w:placeholder>
       </w:sdtPr>
       <w:sdtEndPr>
@@ -273,7 +275,7 @@
       <w:sdtPr>
         <w:id w:val="-408849915"/>
         <w:placeholder>
-          <w:docPart w:val="FD5ACA1767F8413A9CE3487C993A1075"/>
+          <w:docPart w:val="3B67F2E15A564D4DAE2D0987688C93AC"/>
         </w:placeholder>
       </w:sdtPr>
       <w:sdtEndPr>
@@ -286,7 +288,7 @@
           <w:sdtPr>
             <w:id w:val="-1833832768"/>
             <w:placeholder>
-              <w:docPart w:val="4124EB2689D44DF5B4E1AF5007840352"/>
+              <w:docPart w:val="A5BFFB5039C14273B076F2A31487E9CB"/>
             </w:placeholder>
           </w:sdtPr>
           <w:sdtEndPr>
@@ -303,23 +305,7 @@
                 </w:rPr>
               </w:pPr>
               <w:r>
-                <w:t>&lt;</w:t>
-              </w:r>
-              <w:proofErr w:type="spellStart"/>
-              <w:r>
-                <w:t>textRequire</w:t>
-              </w:r>
-              <w:r>
-                <w:t>d</w:t>
-              </w:r>
-              <w:bookmarkStart w:id="0" w:name="_GoBack"/>
-              <w:bookmarkEnd w:id="0"/>
-              <w:r>
-                <w:t>Texts</w:t>
-              </w:r>
-              <w:proofErr w:type="spellEnd"/>
-              <w:r>
-                <w:t>&gt;</w:t>
+                <w:t>There are no required texts for this course.</w:t>
               </w:r>
             </w:p>
           </w:sdtContent>
@@ -338,7 +324,7 @@
       <w:sdtPr>
         <w:id w:val="-1147196240"/>
         <w:placeholder>
-          <w:docPart w:val="90F58ED122A74D028805A86EE3E905AF"/>
+          <w:docPart w:val="7AE6C9B58C1043DCA1AC37A634E87F02"/>
         </w:placeholder>
       </w:sdtPr>
       <w:sdtEndPr/>
@@ -347,7 +333,7 @@
           <w:sdtPr>
             <w:id w:val="-1218588296"/>
             <w:placeholder>
-              <w:docPart w:val="26CBC4BC80524710B92D6111D2B8A309"/>
+              <w:docPart w:val="76D4E12EAC12439EB32EBD41456760BC"/>
             </w:placeholder>
           </w:sdtPr>
           <w:sdtEndPr>
@@ -360,7 +346,7 @@
               <w:sdtPr>
                 <w:id w:val="1097215443"/>
                 <w:placeholder>
-                  <w:docPart w:val="F951846EDC4247A99B12C869457A19A1"/>
+                  <w:docPart w:val="0139C534AEB34E998D7B0A9CFC3C3A2C"/>
                 </w:placeholder>
               </w:sdtPr>
               <w:sdtEndPr>
@@ -6663,7 +6649,7 @@
           </w:rPr>
           <w:id w:val="59532323"/>
           <w:placeholder>
-            <w:docPart w:val="E6809D14F1354FAEBAE015361D1065BA"/>
+            <w:docPart w:val="9E126A44F8474986A9B63A8F999F7CCA"/>
           </w:placeholder>
         </w:sdtPr>
         <w:sdtEndPr/>
@@ -7079,7 +7065,7 @@
       <w:sdtPr>
         <w:id w:val="680017570"/>
         <w:placeholder>
-          <w:docPart w:val="D2F870A30FC04557929003EABBAB332F"/>
+          <w:docPart w:val="127FF25CA4A94087B65C01D71B9450D3"/>
         </w:placeholder>
       </w:sdtPr>
       <w:sdtEndPr/>
@@ -7696,7 +7682,7 @@
             </w:rPr>
             <w:id w:val="1333251155"/>
             <w:placeholder>
-              <w:docPart w:val="40D5226C0D824694AE31376CDC0AAC2D"/>
+              <w:docPart w:val="E39A4B2A29CD428E8FE7C57628ACAB65"/>
             </w:placeholder>
           </w:sdtPr>
           <w:sdtEndPr>
@@ -8246,7 +8232,7 @@
               </w:rPr>
               <w:id w:val="-991869283"/>
               <w:placeholder>
-                <w:docPart w:val="5C1969D3986E494E8DED7ECE47E5918B"/>
+                <w:docPart w:val="9CA1A717E7924CADAC048C7C5C2DC5B1"/>
               </w:placeholder>
             </w:sdtPr>
             <w:sdtEndPr>
@@ -8422,7 +8408,7 @@
           <w:sdtPr>
             <w:id w:val="316625931"/>
             <w:placeholder>
-              <w:docPart w:val="CBE00CF27C4444BC99E2C765D81D6C8C"/>
+              <w:docPart w:val="155FC139946B4046BF839CA83200D9C4"/>
             </w:placeholder>
           </w:sdtPr>
           <w:sdtEndPr/>
@@ -8589,7 +8575,7 @@
           <w:sdtPr>
             <w:id w:val="-628632739"/>
             <w:placeholder>
-              <w:docPart w:val="1913110D05A94008874676E223CCD228"/>
+              <w:docPart w:val="B2E38A153A554B88B9A93F997EFB6E1F"/>
             </w:placeholder>
           </w:sdtPr>
           <w:sdtEndPr/>
@@ -8655,7 +8641,7 @@
             </w:rPr>
             <w:id w:val="715165974"/>
             <w:placeholder>
-              <w:docPart w:val="BA60E1C616E742069FEF975145868801"/>
+              <w:docPart w:val="CC87C8458A614C979CD29E96A23D1B53"/>
             </w:placeholder>
           </w:sdtPr>
           <w:sdtEndPr/>
@@ -8672,7 +8658,7 @@
               <w:sdtPr>
                 <w:id w:val="-343097348"/>
                 <w:placeholder>
-                  <w:docPart w:val="D69DE2BF17874D70A80B91C650AE155B"/>
+                  <w:docPart w:val="1F5CC280A1BB48A2BFDEB37CA0C03963"/>
                 </w:placeholder>
               </w:sdtPr>
               <w:sdtEndPr/>
@@ -8951,7 +8937,7 @@
                   <w:sdtPr>
                     <w:id w:val="-1963567298"/>
                     <w:placeholder>
-                      <w:docPart w:val="19D2BB0E76D5444DA667A82E53D9B3E8"/>
+                      <w:docPart w:val="BB62FF3AB08F4190B328B004947A29DF"/>
                     </w:placeholder>
                   </w:sdtPr>
                   <w:sdtEndPr/>
@@ -8997,7 +8983,7 @@
                       <w:sdtPr>
                         <w:id w:val="-495567629"/>
                         <w:placeholder>
-                          <w:docPart w:val="90685A73ABC141D7BF351A25D07B21D8"/>
+                          <w:docPart w:val="BB2A376C6E5546C0AF94B8C60CCF3A42"/>
                         </w:placeholder>
                       </w:sdtPr>
                       <w:sdtEndPr/>
@@ -9214,7 +9200,7 @@
                           <w:sdtPr>
                             <w:id w:val="274829908"/>
                             <w:placeholder>
-                              <w:docPart w:val="E89EBD765C6345FCABD88C9E278E904E"/>
+                              <w:docPart w:val="69816B0DDFDA496AB86BC4EA767F23E7"/>
                             </w:placeholder>
                           </w:sdtPr>
                           <w:sdtEndPr/>
@@ -9369,7 +9355,7 @@
                               <w:sdtPr>
                                 <w:id w:val="-2047369354"/>
                                 <w:placeholder>
-                                  <w:docPart w:val="CB13AFBC57984E90B5A936B92B5466AF"/>
+                                  <w:docPart w:val="AA1A1BD95D9042D89C964071508E3C78"/>
                                 </w:placeholder>
                               </w:sdtPr>
                               <w:sdtEndPr/>
@@ -9428,7 +9414,7 @@
                                   <w:sdtPr>
                                     <w:id w:val="1367873485"/>
                                     <w:placeholder>
-                                      <w:docPart w:val="E582C4FEC31D49DD877C37287F848592"/>
+                                      <w:docPart w:val="40CB6421572F400DBB9F387AD6CAE415"/>
                                     </w:placeholder>
                                   </w:sdtPr>
                                   <w:sdtEndPr/>
@@ -9562,7 +9548,7 @@
                                         </w:rPr>
                                         <w:id w:val="-2084744605"/>
                                         <w:placeholder>
-                                          <w:docPart w:val="8CF1EF96BAB346DCB22D743B6919954C"/>
+                                          <w:docPart w:val="4CF2D006F90549A5972B8EA72DBB3D88"/>
                                         </w:placeholder>
                                       </w:sdtPr>
                                       <w:sdtEndPr/>
@@ -9579,7 +9565,7 @@
                                           <w:sdtPr>
                                             <w:id w:val="606465196"/>
                                             <w:placeholder>
-                                              <w:docPart w:val="E5928E76238048DF8AB01A062A92582B"/>
+                                              <w:docPart w:val="08C1470AD53648F7BBBA921946F512BB"/>
                                             </w:placeholder>
                                           </w:sdtPr>
                                           <w:sdtEndPr/>
@@ -9710,7 +9696,7 @@
                                               <w:sdtPr>
                                                 <w:id w:val="1647015073"/>
                                                 <w:placeholder>
-                                                  <w:docPart w:val="15326DB4E6B44F41BC5F964AB7B0367C"/>
+                                                  <w:docPart w:val="F02EBFDA221C41E8A6934432B72C2F37"/>
                                                 </w:placeholder>
                                               </w:sdtPr>
                                               <w:sdtEndPr/>
@@ -9884,7 +9870,7 @@
                                                   <w:sdtPr>
                                                     <w:id w:val="-577820073"/>
                                                     <w:placeholder>
-                                                      <w:docPart w:val="0533E78B33674BC2908A06D081120C23"/>
+                                                      <w:docPart w:val="E8455C60EAE44833BF65F71CFD4B8157"/>
                                                     </w:placeholder>
                                                   </w:sdtPr>
                                                   <w:sdtEndPr/>
@@ -10507,7 +10493,7 @@
                                                       <w:sdtPr>
                                                         <w:id w:val="-1055767695"/>
                                                         <w:placeholder>
-                                                          <w:docPart w:val="6AF58E44EBBA4BB89EF6CA25F022C046"/>
+                                                          <w:docPart w:val="B1DF278838AC437C90CAC36D362B63A8"/>
                                                         </w:placeholder>
                                                       </w:sdtPr>
                                                       <w:sdtEndPr/>
@@ -10760,18 +10746,12 @@
               <w:color w:val="4472C4" w:themeColor="accent1"/>
             </w:rPr>
           </w:pPr>
+          <w:proofErr w:type="spellStart"/>
           <w:r>
             <w:rPr>
               <w:color w:val="4472C4" w:themeColor="accent1"/>
             </w:rPr>
-            <w:t xml:space="preserve">Test </w:t>
-          </w:r>
-          <w:proofErr w:type="spellStart"/>
-          <w:r>
-            <w:rPr>
-              <w:color w:val="4472C4" w:themeColor="accent1"/>
-            </w:rPr>
-            <w:t>FullName</w:t>
+            <w:t>testingfulllllfulllname</w:t>
           </w:r>
           <w:proofErr w:type="spellEnd"/>
           <w:r>
@@ -10836,20 +10816,19 @@
           <w:pPr>
             <w:pStyle w:val="Title"/>
           </w:pPr>
-          <w:r>
-            <w:t xml:space="preserve">Test </w:t>
-          </w:r>
           <w:proofErr w:type="spellStart"/>
           <w:r>
-            <w:t>FullName</w:t>
+            <w:t>testingfulllllfulllname</w:t>
           </w:r>
           <w:proofErr w:type="spellEnd"/>
           <w:r>
             <w:t xml:space="preserve"> </w:t>
           </w:r>
-          <w:r>
-            <w:t>Test</w:t>
-          </w:r>
+          <w:proofErr w:type="spellStart"/>
+          <w:r>
+            <w:t>testinshortname</w:t>
+          </w:r>
+          <w:proofErr w:type="spellEnd"/>
         </w:p>
         <w:p>
           <w:pPr>
@@ -10916,9 +10895,11 @@
           <w:r>
             <w:t xml:space="preserve"> Course Hours |</w:t>
           </w:r>
-          <w:r>
-            <w:t>Test</w:t>
-          </w:r>
+          <w:proofErr w:type="spellStart"/>
+          <w:r>
+            <w:t>testinshortname</w:t>
+          </w:r>
+          <w:proofErr w:type="spellEnd"/>
         </w:p>
         <w:p>
           <w:pPr>
@@ -17143,7 +17124,7 @@
   <w:docParts>
     <w:docPart>
       <w:docPartPr>
-        <w:name w:val="E43B90DDFB2A4894A4B05BA7875491F1"/>
+        <w:name w:val="7D20C614FA0546D48F3AA5549DC8F7C7"/>
         <w:category>
           <w:name w:val="General"/>
           <w:gallery w:val="placeholder"/>
@@ -17154,12 +17135,12 @@
         <w:behaviors>
           <w:behavior w:val="content"/>
         </w:behaviors>
-        <w:guid w:val="{67EC78EE-AD96-4525-BC94-F4334740B055}"/>
+        <w:guid w:val="{BFB3CC10-BAFC-4060-B867-A9BD0F19594C}"/>
       </w:docPartPr>
       <w:docPartBody>
         <w:p>
           <w:pPr>
-            <w:pStyle w:val="E43B90DDFB2A4894A4B05BA7875491F1"/>
+            <w:pStyle w:val="7D20C614FA0546D48F3AA5549DC8F7C7"/>
           </w:pPr>
           <w:r>
             <w:t>Donec sollicitudin mi et magna. Proin non est. Vestibulum diam. Quisque in enim. Sed id dui. Nunc nec sapien. Nulla lacus. Quisque in ante vel nunc semper pellentesque. Nam sit amet lacus sit amet ipsum auctor eleifend. Quisque vitae justo eu neque mattis pellentesque. Suspendisse tristique. Nulla facilisi. Pellentesque hendrerit tristique turpis. Pellentesque eget mi. Vestibulum a lacus.</w:t>
@@ -17169,7 +17150,7 @@
     </w:docPart>
     <w:docPart>
       <w:docPartPr>
-        <w:name w:val="707985F3F66A4D56B4F0D1F6D62B911D"/>
+        <w:name w:val="9C09525C7BE2492BA0E48ECBDC35536C"/>
         <w:category>
           <w:name w:val="General"/>
           <w:gallery w:val="placeholder"/>
@@ -17180,12 +17161,12 @@
         <w:behaviors>
           <w:behavior w:val="content"/>
         </w:behaviors>
-        <w:guid w:val="{2910A180-BEF2-40BC-8F54-ECB51AB38433}"/>
+        <w:guid w:val="{B938618C-2F58-4CBF-8FA4-C865D2111D18}"/>
       </w:docPartPr>
       <w:docPartBody>
         <w:p>
           <w:pPr>
-            <w:pStyle w:val="707985F3F66A4D56B4F0D1F6D62B911D"/>
+            <w:pStyle w:val="9C09525C7BE2492BA0E48ECBDC35536C"/>
           </w:pPr>
           <w:r>
             <w:t>Donec sollicitudin mi et magna. Proin non est. Vestibulum diam. Quisque in enim. Sed id dui. Nunc nec sapien. Nulla lacus. Quisque in ante vel nunc semper pellentesque. Nam sit amet lacus sit amet ipsum auctor eleifend. Quisque vitae justo eu neque mattis pellentesque. Suspendisse tristique. Nulla facilisi. Pellentesque hendrerit tristique turpis. Pellentesque eget mi. Vestibulum a lacus.</w:t>
@@ -17195,7 +17176,7 @@
     </w:docPart>
     <w:docPart>
       <w:docPartPr>
-        <w:name w:val="FD5ACA1767F8413A9CE3487C993A1075"/>
+        <w:name w:val="3B67F2E15A564D4DAE2D0987688C93AC"/>
         <w:category>
           <w:name w:val="General"/>
           <w:gallery w:val="placeholder"/>
@@ -17206,12 +17187,12 @@
         <w:behaviors>
           <w:behavior w:val="content"/>
         </w:behaviors>
-        <w:guid w:val="{016733A2-0A17-405C-B89E-39A631A487D3}"/>
+        <w:guid w:val="{C5B205B8-E854-42DD-95D7-12605B4DC1A4}"/>
       </w:docPartPr>
       <w:docPartBody>
         <w:p>
           <w:pPr>
-            <w:pStyle w:val="FD5ACA1767F8413A9CE3487C993A1075"/>
+            <w:pStyle w:val="3B67F2E15A564D4DAE2D0987688C93AC"/>
           </w:pPr>
           <w:r>
             <w:t xml:space="preserve">Nam ut est. In vehicula venenatis dui. Vestibulum ante ipsum primis in faucibus orci luctus et ultrices posuere cubilia Curae; Praesent venenatis gravida justo. In hac habitasse platea dictumst. Suspendisse dui. </w:t>
@@ -17221,7 +17202,7 @@
     </w:docPart>
     <w:docPart>
       <w:docPartPr>
-        <w:name w:val="4124EB2689D44DF5B4E1AF5007840352"/>
+        <w:name w:val="A5BFFB5039C14273B076F2A31487E9CB"/>
         <w:category>
           <w:name w:val="General"/>
           <w:gallery w:val="placeholder"/>
@@ -17232,12 +17213,12 @@
         <w:behaviors>
           <w:behavior w:val="content"/>
         </w:behaviors>
-        <w:guid w:val="{F6D99F61-6AFC-4ABD-B255-5A30268C2FBB}"/>
+        <w:guid w:val="{FA24CC6C-186A-44C4-8FCA-859ACE100A55}"/>
       </w:docPartPr>
       <w:docPartBody>
         <w:p>
           <w:pPr>
-            <w:pStyle w:val="4124EB2689D44DF5B4E1AF5007840352"/>
+            <w:pStyle w:val="A5BFFB5039C14273B076F2A31487E9CB"/>
           </w:pPr>
           <w:r>
             <w:t>Donec sollicitudin mi et magna. Proin non est. Vestibulum diam. Quisque in enim. Sed id dui. Nunc nec sapien. Nulla lacus. Quisque in ante vel nunc semper pellentesque. Nam sit amet lacus sit amet ipsum auctor eleifend. Quisque vitae justo eu neque mattis pellentesque. Suspendisse tristique. Nulla facilisi. Pellentesque hendrerit tristique turpis. Pellentesque eget mi. Vestibulum a lacus.</w:t>
@@ -17247,7 +17228,7 @@
     </w:docPart>
     <w:docPart>
       <w:docPartPr>
-        <w:name w:val="90F58ED122A74D028805A86EE3E905AF"/>
+        <w:name w:val="7AE6C9B58C1043DCA1AC37A634E87F02"/>
         <w:category>
           <w:name w:val="General"/>
           <w:gallery w:val="placeholder"/>
@@ -17258,12 +17239,12 @@
         <w:behaviors>
           <w:behavior w:val="content"/>
         </w:behaviors>
-        <w:guid w:val="{7D7F75BD-C9B9-4C24-87D4-690BBE74106C}"/>
+        <w:guid w:val="{A5993C0C-40AB-4675-B1C9-3D392705FCE0}"/>
       </w:docPartPr>
       <w:docPartBody>
         <w:p>
           <w:pPr>
-            <w:pStyle w:val="90F58ED122A74D028805A86EE3E905AF"/>
+            <w:pStyle w:val="7AE6C9B58C1043DCA1AC37A634E87F02"/>
           </w:pPr>
           <w:r>
             <w:t>Donec sollicitudin mi et magna. Proin non est. Vestibulum diam. Quisque in enim. Sed id dui. Nunc nec sapien. Nulla lacus. Quisque in ante vel nunc semper pellentesque. Nam sit amet lacus sit amet ipsum auctor eleifend. Quisque vitae justo eu neque mattis pellentesque. Suspendisse tristique. Nulla facilisi. Pellentesque hendrerit tristique turpis. Pellentesque eget mi. Vestibulum a lacus.</w:t>
@@ -17273,7 +17254,7 @@
     </w:docPart>
     <w:docPart>
       <w:docPartPr>
-        <w:name w:val="26CBC4BC80524710B92D6111D2B8A309"/>
+        <w:name w:val="76D4E12EAC12439EB32EBD41456760BC"/>
         <w:category>
           <w:name w:val="General"/>
           <w:gallery w:val="placeholder"/>
@@ -17284,12 +17265,12 @@
         <w:behaviors>
           <w:behavior w:val="content"/>
         </w:behaviors>
-        <w:guid w:val="{792D4835-39CE-4AED-9504-2B61F06706A9}"/>
+        <w:guid w:val="{6B66B649-4316-4D41-8955-4C125607E38F}"/>
       </w:docPartPr>
       <w:docPartBody>
         <w:p>
           <w:pPr>
-            <w:pStyle w:val="26CBC4BC80524710B92D6111D2B8A309"/>
+            <w:pStyle w:val="76D4E12EAC12439EB32EBD41456760BC"/>
           </w:pPr>
           <w:r>
             <w:t xml:space="preserve">Nam ut est. In vehicula venenatis dui. Vestibulum ante ipsum primis in faucibus orci luctus et ultrices posuere cubilia Curae; Praesent venenatis gravida justo. In hac habitasse platea dictumst. Suspendisse dui. </w:t>
@@ -17299,7 +17280,7 @@
     </w:docPart>
     <w:docPart>
       <w:docPartPr>
-        <w:name w:val="F951846EDC4247A99B12C869457A19A1"/>
+        <w:name w:val="0139C534AEB34E998D7B0A9CFC3C3A2C"/>
         <w:category>
           <w:name w:val="General"/>
           <w:gallery w:val="placeholder"/>
@@ -17310,12 +17291,12 @@
         <w:behaviors>
           <w:behavior w:val="content"/>
         </w:behaviors>
-        <w:guid w:val="{9C6F02E6-0840-478B-BF99-7C3672DA1432}"/>
+        <w:guid w:val="{D030E0F2-F5DD-4FA8-912C-38B9944DE5A6}"/>
       </w:docPartPr>
       <w:docPartBody>
         <w:p>
           <w:pPr>
-            <w:pStyle w:val="F951846EDC4247A99B12C869457A19A1"/>
+            <w:pStyle w:val="0139C534AEB34E998D7B0A9CFC3C3A2C"/>
           </w:pPr>
           <w:r>
             <w:t>Donec sollicitudin mi et magna. Proin non est. Vestibulum diam. Quisque in enim. Sed id dui. Nunc nec sapien. Nulla lacus. Quisque in ante vel nunc semper pellentesque. Nam sit amet lacus sit amet ipsum auctor eleifend. Quisque vitae justo eu neque mattis pellentesque. Suspendisse tristique. Nulla facilisi. Pellentesque hendrerit tristique turpis. Pellentesque eget mi. Vestibulum a lacus.</w:t>
@@ -17325,7 +17306,7 @@
     </w:docPart>
     <w:docPart>
       <w:docPartPr>
-        <w:name w:val="E6809D14F1354FAEBAE015361D1065BA"/>
+        <w:name w:val="9E126A44F8474986A9B63A8F999F7CCA"/>
         <w:category>
           <w:name w:val="General"/>
           <w:gallery w:val="placeholder"/>
@@ -17336,12 +17317,12 @@
         <w:behaviors>
           <w:behavior w:val="content"/>
         </w:behaviors>
-        <w:guid w:val="{00B4CAA2-53FF-4D9D-8F87-75A36630902C}"/>
+        <w:guid w:val="{07DE0E32-0523-47BC-9702-190468E6020F}"/>
       </w:docPartPr>
       <w:docPartBody>
         <w:p>
           <w:pPr>
-            <w:pStyle w:val="E6809D14F1354FAEBAE015361D1065BA"/>
+            <w:pStyle w:val="9E126A44F8474986A9B63A8F999F7CCA"/>
           </w:pPr>
           <w:r>
             <w:t xml:space="preserve">Nam ut est. In vehicula venenatis dui. Vestibulum ante ipsum primis in faucibus orci luctus et ultrices posuere cubilia Curae; Praesent venenatis gravida justo. In hac habitasse platea dictumst. Suspendisse dui. </w:t>
@@ -17351,7 +17332,7 @@
     </w:docPart>
     <w:docPart>
       <w:docPartPr>
-        <w:name w:val="D2F870A30FC04557929003EABBAB332F"/>
+        <w:name w:val="127FF25CA4A94087B65C01D71B9450D3"/>
         <w:category>
           <w:name w:val="General"/>
           <w:gallery w:val="placeholder"/>
@@ -17362,12 +17343,12 @@
         <w:behaviors>
           <w:behavior w:val="content"/>
         </w:behaviors>
-        <w:guid w:val="{56862C5F-E39D-4B53-B57B-5BDBD5A12F8A}"/>
+        <w:guid w:val="{D1BE3D78-C972-444D-87C9-102B9A48F9BE}"/>
       </w:docPartPr>
       <w:docPartBody>
         <w:p>
           <w:pPr>
-            <w:pStyle w:val="D2F870A30FC04557929003EABBAB332F"/>
+            <w:pStyle w:val="127FF25CA4A94087B65C01D71B9450D3"/>
           </w:pPr>
           <w:r>
             <w:t xml:space="preserve">Nam ut est. In vehicula venenatis dui. Vestibulum ante ipsum primis in faucibus orci luctus et ultrices posuere cubilia Curae; Praesent venenatis gravida justo. In hac habitasse platea dictumst. Suspendisse dui. </w:t>
@@ -17377,7 +17358,7 @@
     </w:docPart>
     <w:docPart>
       <w:docPartPr>
-        <w:name w:val="40D5226C0D824694AE31376CDC0AAC2D"/>
+        <w:name w:val="E39A4B2A29CD428E8FE7C57628ACAB65"/>
         <w:category>
           <w:name w:val="General"/>
           <w:gallery w:val="placeholder"/>
@@ -17388,12 +17369,12 @@
         <w:behaviors>
           <w:behavior w:val="content"/>
         </w:behaviors>
-        <w:guid w:val="{B3B42DEB-CC11-4B0E-8001-33645C3FE775}"/>
+        <w:guid w:val="{F40B72A9-6C54-44FF-88A6-5422A20EA663}"/>
       </w:docPartPr>
       <w:docPartBody>
         <w:p>
           <w:pPr>
-            <w:pStyle w:val="40D5226C0D824694AE31376CDC0AAC2D"/>
+            <w:pStyle w:val="E39A4B2A29CD428E8FE7C57628ACAB65"/>
           </w:pPr>
           <w:r>
             <w:t>Aliquam dapibus.</w:t>
@@ -17403,7 +17384,7 @@
     </w:docPart>
     <w:docPart>
       <w:docPartPr>
-        <w:name w:val="5C1969D3986E494E8DED7ECE47E5918B"/>
+        <w:name w:val="9CA1A717E7924CADAC048C7C5C2DC5B1"/>
         <w:category>
           <w:name w:val="General"/>
           <w:gallery w:val="placeholder"/>
@@ -17414,12 +17395,12 @@
         <w:behaviors>
           <w:behavior w:val="content"/>
         </w:behaviors>
-        <w:guid w:val="{D76F09B8-D976-40DF-A376-9AE73C9E17D6}"/>
+        <w:guid w:val="{F5233814-85CE-4C41-B093-CCC954B9802C}"/>
       </w:docPartPr>
       <w:docPartBody>
         <w:p>
           <w:pPr>
-            <w:pStyle w:val="5C1969D3986E494E8DED7ECE47E5918B"/>
+            <w:pStyle w:val="9CA1A717E7924CADAC048C7C5C2DC5B1"/>
           </w:pPr>
           <w:r>
             <w:t>Aliquam dapibus.</w:t>
@@ -17429,7 +17410,7 @@
     </w:docPart>
     <w:docPart>
       <w:docPartPr>
-        <w:name w:val="CBE00CF27C4444BC99E2C765D81D6C8C"/>
+        <w:name w:val="155FC139946B4046BF839CA83200D9C4"/>
         <w:category>
           <w:name w:val="General"/>
           <w:gallery w:val="placeholder"/>
@@ -17440,12 +17421,12 @@
         <w:behaviors>
           <w:behavior w:val="content"/>
         </w:behaviors>
-        <w:guid w:val="{0781D6C7-0BCA-4A60-A16F-A7AD297A0976}"/>
+        <w:guid w:val="{2EFC46EB-70B7-4E61-9558-FBC31053FD4D}"/>
       </w:docPartPr>
       <w:docPartBody>
         <w:p>
           <w:pPr>
-            <w:pStyle w:val="CBE00CF27C4444BC99E2C765D81D6C8C"/>
+            <w:pStyle w:val="155FC139946B4046BF839CA83200D9C4"/>
           </w:pPr>
           <w:r>
             <w:t>Aliquam dapibus.</w:t>
@@ -17455,7 +17436,7 @@
     </w:docPart>
     <w:docPart>
       <w:docPartPr>
-        <w:name w:val="1913110D05A94008874676E223CCD228"/>
+        <w:name w:val="B2E38A153A554B88B9A93F997EFB6E1F"/>
         <w:category>
           <w:name w:val="General"/>
           <w:gallery w:val="placeholder"/>
@@ -17466,7 +17447,7 @@
         <w:behaviors>
           <w:behavior w:val="content"/>
         </w:behaviors>
-        <w:guid w:val="{6AA53107-6459-407F-8453-A27EF49545DF}"/>
+        <w:guid w:val="{B90DC85F-EA36-428A-89AB-033A78402230}"/>
       </w:docPartPr>
       <w:docPartBody>
         <w:p>
@@ -17479,7 +17460,7 @@
         </w:p>
         <w:p>
           <w:pPr>
-            <w:pStyle w:val="1913110D05A94008874676E223CCD228"/>
+            <w:pStyle w:val="B2E38A153A554B88B9A93F997EFB6E1F"/>
           </w:pPr>
           <w:r>
             <w:t xml:space="preserve">Fusce varius scelerisque est. Aliquam turpis dui, eleifend in, elementum vel, porta vitae, velit. Cras hendrerit vehicula enim. Sed auctor. In hac habitasse platea dictumst. Nulla lectus. Pellentesque habitant morbi tristique senectus et netus et malesuada fames ac turpis egestas. Donec accumsan ante non leo. </w:t>
@@ -17489,7 +17470,7 @@
     </w:docPart>
     <w:docPart>
       <w:docPartPr>
-        <w:name w:val="BA60E1C616E742069FEF975145868801"/>
+        <w:name w:val="CC87C8458A614C979CD29E96A23D1B53"/>
         <w:category>
           <w:name w:val="General"/>
           <w:gallery w:val="placeholder"/>
@@ -17500,7 +17481,7 @@
         <w:behaviors>
           <w:behavior w:val="content"/>
         </w:behaviors>
-        <w:guid w:val="{73900798-2146-4369-85EA-5530E4A8D121}"/>
+        <w:guid w:val="{1D57E100-020A-4E07-BC46-9C80E78E27DC}"/>
       </w:docPartPr>
       <w:docPartBody>
         <w:p>
@@ -17513,7 +17494,7 @@
         </w:p>
         <w:p>
           <w:pPr>
-            <w:pStyle w:val="BA60E1C616E742069FEF975145868801"/>
+            <w:pStyle w:val="CC87C8458A614C979CD29E96A23D1B53"/>
           </w:pPr>
           <w:r>
             <w:t xml:space="preserve">Fusce varius scelerisque est. Aliquam turpis dui, eleifend in, elementum vel, porta vitae, velit. Cras hendrerit vehicula enim. Sed auctor. In hac habitasse platea dictumst. Nulla lectus. Pellentesque habitant morbi tristique senectus et netus et malesuada fames ac turpis egestas. Donec accumsan ante non leo. </w:t>
@@ -17523,7 +17504,7 @@
     </w:docPart>
     <w:docPart>
       <w:docPartPr>
-        <w:name w:val="D69DE2BF17874D70A80B91C650AE155B"/>
+        <w:name w:val="1F5CC280A1BB48A2BFDEB37CA0C03963"/>
         <w:category>
           <w:name w:val="General"/>
           <w:gallery w:val="placeholder"/>
@@ -17534,7 +17515,7 @@
         <w:behaviors>
           <w:behavior w:val="content"/>
         </w:behaviors>
-        <w:guid w:val="{202E1968-CBC5-4523-978F-20866D009DE9}"/>
+        <w:guid w:val="{D37DB980-FE35-48D0-A028-ED3D0B8508DE}"/>
       </w:docPartPr>
       <w:docPartBody>
         <w:p>
@@ -17547,7 +17528,7 @@
         </w:p>
         <w:p>
           <w:pPr>
-            <w:pStyle w:val="D69DE2BF17874D70A80B91C650AE155B"/>
+            <w:pStyle w:val="1F5CC280A1BB48A2BFDEB37CA0C03963"/>
           </w:pPr>
           <w:r>
             <w:t xml:space="preserve">Fusce varius scelerisque est. Aliquam turpis dui, eleifend in, elementum vel, porta vitae, velit. Cras hendrerit vehicula enim. Sed auctor. In hac habitasse platea dictumst. Nulla lectus. Pellentesque habitant morbi tristique senectus et netus et malesuada fames ac turpis egestas. Donec accumsan ante non leo. </w:t>
@@ -17557,7 +17538,7 @@
     </w:docPart>
     <w:docPart>
       <w:docPartPr>
-        <w:name w:val="19D2BB0E76D5444DA667A82E53D9B3E8"/>
+        <w:name w:val="BB62FF3AB08F4190B328B004947A29DF"/>
         <w:category>
           <w:name w:val="General"/>
           <w:gallery w:val="placeholder"/>
@@ -17568,7 +17549,7 @@
         <w:behaviors>
           <w:behavior w:val="content"/>
         </w:behaviors>
-        <w:guid w:val="{C3B818F4-CA98-4CEB-B555-582006E935EF}"/>
+        <w:guid w:val="{EC9591C8-2285-40BA-85B0-BBA13B37F0FA}"/>
       </w:docPartPr>
       <w:docPartBody>
         <w:p>
@@ -17581,7 +17562,7 @@
         </w:p>
         <w:p>
           <w:pPr>
-            <w:pStyle w:val="19D2BB0E76D5444DA667A82E53D9B3E8"/>
+            <w:pStyle w:val="BB62FF3AB08F4190B328B004947A29DF"/>
           </w:pPr>
           <w:r>
             <w:t xml:space="preserve">Fusce varius scelerisque est. Aliquam turpis dui, eleifend in, elementum vel, porta vitae, velit. Cras hendrerit vehicula enim. Sed auctor. In hac habitasse platea dictumst. Nulla lectus. Pellentesque habitant morbi tristique senectus et netus et malesuada fames ac turpis egestas. Donec accumsan ante non leo. </w:t>
@@ -17591,7 +17572,7 @@
     </w:docPart>
     <w:docPart>
       <w:docPartPr>
-        <w:name w:val="90685A73ABC141D7BF351A25D07B21D8"/>
+        <w:name w:val="BB2A376C6E5546C0AF94B8C60CCF3A42"/>
         <w:category>
           <w:name w:val="General"/>
           <w:gallery w:val="placeholder"/>
@@ -17602,7 +17583,7 @@
         <w:behaviors>
           <w:behavior w:val="content"/>
         </w:behaviors>
-        <w:guid w:val="{7E9017F8-4FEA-49BC-8F6B-F38FE6C4744E}"/>
+        <w:guid w:val="{1A57448D-9D02-4816-9C5A-5ADFA8826F81}"/>
       </w:docPartPr>
       <w:docPartBody>
         <w:p>
@@ -17615,7 +17596,7 @@
         </w:p>
         <w:p>
           <w:pPr>
-            <w:pStyle w:val="90685A73ABC141D7BF351A25D07B21D8"/>
+            <w:pStyle w:val="BB2A376C6E5546C0AF94B8C60CCF3A42"/>
           </w:pPr>
           <w:r>
             <w:t xml:space="preserve">Fusce varius scelerisque est. Aliquam turpis dui, eleifend in, elementum vel, porta vitae, velit. Cras hendrerit vehicula enim. Sed auctor. In hac habitasse platea dictumst. Nulla lectus. Pellentesque habitant morbi tristique senectus et netus et malesuada fames ac turpis egestas. Donec accumsan ante non leo. </w:t>
@@ -17625,7 +17606,7 @@
     </w:docPart>
     <w:docPart>
       <w:docPartPr>
-        <w:name w:val="E89EBD765C6345FCABD88C9E278E904E"/>
+        <w:name w:val="69816B0DDFDA496AB86BC4EA767F23E7"/>
         <w:category>
           <w:name w:val="General"/>
           <w:gallery w:val="placeholder"/>
@@ -17636,7 +17617,7 @@
         <w:behaviors>
           <w:behavior w:val="content"/>
         </w:behaviors>
-        <w:guid w:val="{11658E44-F208-4FA8-BA23-926207DCADDA}"/>
+        <w:guid w:val="{887A012C-6EF8-4F07-B8DA-34C88A785E0A}"/>
       </w:docPartPr>
       <w:docPartBody>
         <w:p>
@@ -17649,7 +17630,7 @@
         </w:p>
         <w:p>
           <w:pPr>
-            <w:pStyle w:val="E89EBD765C6345FCABD88C9E278E904E"/>
+            <w:pStyle w:val="69816B0DDFDA496AB86BC4EA767F23E7"/>
           </w:pPr>
           <w:r>
             <w:t xml:space="preserve">Fusce varius scelerisque est. Aliquam turpis dui, eleifend in, elementum vel, porta vitae, velit. Cras hendrerit vehicula enim. Sed auctor. In hac habitasse platea dictumst. Nulla lectus. Pellentesque habitant morbi tristique senectus et netus et malesuada fames ac turpis egestas. Donec accumsan ante non leo. </w:t>
@@ -17659,7 +17640,7 @@
     </w:docPart>
     <w:docPart>
       <w:docPartPr>
-        <w:name w:val="CB13AFBC57984E90B5A936B92B5466AF"/>
+        <w:name w:val="AA1A1BD95D9042D89C964071508E3C78"/>
         <w:category>
           <w:name w:val="General"/>
           <w:gallery w:val="placeholder"/>
@@ -17670,7 +17651,7 @@
         <w:behaviors>
           <w:behavior w:val="content"/>
         </w:behaviors>
-        <w:guid w:val="{1F31785F-A9DF-4DDB-83AE-F990DC0A9B03}"/>
+        <w:guid w:val="{5FE950C1-CA36-4647-9241-59B8B79C8609}"/>
       </w:docPartPr>
       <w:docPartBody>
         <w:p>
@@ -17683,7 +17664,7 @@
         </w:p>
         <w:p>
           <w:pPr>
-            <w:pStyle w:val="CB13AFBC57984E90B5A936B92B5466AF"/>
+            <w:pStyle w:val="AA1A1BD95D9042D89C964071508E3C78"/>
           </w:pPr>
           <w:r>
             <w:t xml:space="preserve">Fusce varius scelerisque est. Aliquam turpis dui, eleifend in, elementum vel, porta vitae, velit. Cras hendrerit vehicula enim. Sed auctor. In hac habitasse platea dictumst. Nulla lectus. Pellentesque habitant morbi tristique senectus et netus et malesuada fames ac turpis egestas. Donec accumsan ante non leo. </w:t>
@@ -17693,7 +17674,7 @@
     </w:docPart>
     <w:docPart>
       <w:docPartPr>
-        <w:name w:val="E582C4FEC31D49DD877C37287F848592"/>
+        <w:name w:val="40CB6421572F400DBB9F387AD6CAE415"/>
         <w:category>
           <w:name w:val="General"/>
           <w:gallery w:val="placeholder"/>
@@ -17704,7 +17685,7 @@
         <w:behaviors>
           <w:behavior w:val="content"/>
         </w:behaviors>
-        <w:guid w:val="{76815EC3-ED1D-4402-BA7F-4940BDE461F1}"/>
+        <w:guid w:val="{A3CC1D7C-52C2-4D8A-A4C9-E2FF4E4D4CBF}"/>
       </w:docPartPr>
       <w:docPartBody>
         <w:p>
@@ -17717,7 +17698,7 @@
         </w:p>
         <w:p>
           <w:pPr>
-            <w:pStyle w:val="E582C4FEC31D49DD877C37287F848592"/>
+            <w:pStyle w:val="40CB6421572F400DBB9F387AD6CAE415"/>
           </w:pPr>
           <w:r>
             <w:t xml:space="preserve">Fusce varius scelerisque est. Aliquam turpis dui, eleifend in, elementum vel, porta vitae, velit. Cras hendrerit vehicula enim. Sed auctor. In hac habitasse platea dictumst. Nulla lectus. Pellentesque habitant morbi tristique senectus et netus et malesuada fames ac turpis egestas. Donec accumsan ante non leo. </w:t>
@@ -17727,7 +17708,7 @@
     </w:docPart>
     <w:docPart>
       <w:docPartPr>
-        <w:name w:val="8CF1EF96BAB346DCB22D743B6919954C"/>
+        <w:name w:val="4CF2D006F90549A5972B8EA72DBB3D88"/>
         <w:category>
           <w:name w:val="General"/>
           <w:gallery w:val="placeholder"/>
@@ -17738,7 +17719,7 @@
         <w:behaviors>
           <w:behavior w:val="content"/>
         </w:behaviors>
-        <w:guid w:val="{68F491C3-1D40-4DA3-9647-855FF91C8B5A}"/>
+        <w:guid w:val="{497D05B2-BC05-4F09-B609-1C9908E60C86}"/>
       </w:docPartPr>
       <w:docPartBody>
         <w:p>
@@ -17751,7 +17732,7 @@
         </w:p>
         <w:p>
           <w:pPr>
-            <w:pStyle w:val="8CF1EF96BAB346DCB22D743B6919954C"/>
+            <w:pStyle w:val="4CF2D006F90549A5972B8EA72DBB3D88"/>
           </w:pPr>
           <w:r>
             <w:t xml:space="preserve">Fusce varius scelerisque est. Aliquam turpis dui, eleifend in, elementum vel, porta vitae, velit. Cras hendrerit vehicula enim. Sed auctor. In hac habitasse platea dictumst. Nulla lectus. Pellentesque habitant morbi tristique senectus et netus et malesuada fames ac turpis egestas. Donec accumsan ante non leo. </w:t>
@@ -17761,7 +17742,7 @@
     </w:docPart>
     <w:docPart>
       <w:docPartPr>
-        <w:name w:val="E5928E76238048DF8AB01A062A92582B"/>
+        <w:name w:val="08C1470AD53648F7BBBA921946F512BB"/>
         <w:category>
           <w:name w:val="General"/>
           <w:gallery w:val="placeholder"/>
@@ -17772,7 +17753,7 @@
         <w:behaviors>
           <w:behavior w:val="content"/>
         </w:behaviors>
-        <w:guid w:val="{8173B892-ACCD-4819-9836-4D360D0D2A9B}"/>
+        <w:guid w:val="{F023C717-B328-46A2-BD3D-C6D8B1651657}"/>
       </w:docPartPr>
       <w:docPartBody>
         <w:p>
@@ -17785,7 +17766,7 @@
         </w:p>
         <w:p>
           <w:pPr>
-            <w:pStyle w:val="E5928E76238048DF8AB01A062A92582B"/>
+            <w:pStyle w:val="08C1470AD53648F7BBBA921946F512BB"/>
           </w:pPr>
           <w:r>
             <w:t xml:space="preserve">Fusce varius scelerisque est. Aliquam turpis dui, eleifend in, elementum vel, porta vitae, velit. Cras hendrerit vehicula enim. Sed auctor. In hac habitasse platea dictumst. Nulla lectus. Pellentesque habitant morbi tristique senectus et netus et malesuada fames ac turpis egestas. Donec accumsan ante non leo. </w:t>
@@ -17795,7 +17776,7 @@
     </w:docPart>
     <w:docPart>
       <w:docPartPr>
-        <w:name w:val="15326DB4E6B44F41BC5F964AB7B0367C"/>
+        <w:name w:val="F02EBFDA221C41E8A6934432B72C2F37"/>
         <w:category>
           <w:name w:val="General"/>
           <w:gallery w:val="placeholder"/>
@@ -17806,7 +17787,7 @@
         <w:behaviors>
           <w:behavior w:val="content"/>
         </w:behaviors>
-        <w:guid w:val="{316AC451-65B4-4935-98A0-CBBE17FBDB99}"/>
+        <w:guid w:val="{F1B778AA-FC16-48A9-9C2D-FFC5A443C311}"/>
       </w:docPartPr>
       <w:docPartBody>
         <w:p>
@@ -17819,7 +17800,7 @@
         </w:p>
         <w:p>
           <w:pPr>
-            <w:pStyle w:val="15326DB4E6B44F41BC5F964AB7B0367C"/>
+            <w:pStyle w:val="F02EBFDA221C41E8A6934432B72C2F37"/>
           </w:pPr>
           <w:r>
             <w:t xml:space="preserve">Fusce varius scelerisque est. Aliquam turpis dui, eleifend in, elementum vel, porta vitae, velit. Cras hendrerit vehicula enim. Sed auctor. In hac habitasse platea dictumst. Nulla lectus. Pellentesque habitant morbi tristique senectus et netus et malesuada fames ac turpis egestas. Donec accumsan ante non leo. </w:t>
@@ -17829,7 +17810,7 @@
     </w:docPart>
     <w:docPart>
       <w:docPartPr>
-        <w:name w:val="0533E78B33674BC2908A06D081120C23"/>
+        <w:name w:val="E8455C60EAE44833BF65F71CFD4B8157"/>
         <w:category>
           <w:name w:val="General"/>
           <w:gallery w:val="placeholder"/>
@@ -17840,7 +17821,7 @@
         <w:behaviors>
           <w:behavior w:val="content"/>
         </w:behaviors>
-        <w:guid w:val="{2A83CDE5-A625-4B43-8487-49BE0F06885A}"/>
+        <w:guid w:val="{6D33E308-DC30-41CB-90C1-CC4CF88FE1DA}"/>
       </w:docPartPr>
       <w:docPartBody>
         <w:p>
@@ -17853,7 +17834,7 @@
         </w:p>
         <w:p>
           <w:pPr>
-            <w:pStyle w:val="0533E78B33674BC2908A06D081120C23"/>
+            <w:pStyle w:val="E8455C60EAE44833BF65F71CFD4B8157"/>
           </w:pPr>
           <w:r>
             <w:t xml:space="preserve">Fusce varius scelerisque est. Aliquam turpis dui, eleifend in, elementum vel, porta vitae, velit. Cras hendrerit vehicula enim. Sed auctor. In hac habitasse platea dictumst. Nulla lectus. Pellentesque habitant morbi tristique senectus et netus et malesuada fames ac turpis egestas. Donec accumsan ante non leo. </w:t>
@@ -17863,7 +17844,7 @@
     </w:docPart>
     <w:docPart>
       <w:docPartPr>
-        <w:name w:val="6AF58E44EBBA4BB89EF6CA25F022C046"/>
+        <w:name w:val="B1DF278838AC437C90CAC36D362B63A8"/>
         <w:category>
           <w:name w:val="General"/>
           <w:gallery w:val="placeholder"/>
@@ -17874,7 +17855,7 @@
         <w:behaviors>
           <w:behavior w:val="content"/>
         </w:behaviors>
-        <w:guid w:val="{2AA829D9-E811-4152-929F-7062222CFD9E}"/>
+        <w:guid w:val="{FEBA09AA-BB61-4FEE-AD53-D6D359A46342}"/>
       </w:docPartPr>
       <w:docPartBody>
         <w:p>
@@ -17887,7 +17868,7 @@
         </w:p>
         <w:p>
           <w:pPr>
-            <w:pStyle w:val="6AF58E44EBBA4BB89EF6CA25F022C046"/>
+            <w:pStyle w:val="B1DF278838AC437C90CAC36D362B63A8"/>
           </w:pPr>
           <w:r>
             <w:t xml:space="preserve">Fusce varius scelerisque est. Aliquam turpis dui, eleifend in, elementum vel, porta vitae, velit. Cras hendrerit vehicula enim. Sed auctor. In hac habitasse platea dictumst. Nulla lectus. Pellentesque habitant morbi tristique senectus et netus et malesuada fames ac turpis egestas. Donec accumsan ante non leo. </w:t>
@@ -18450,41 +18431,41 @@
     <w:semiHidden/>
     <w:unhideWhenUsed/>
   </w:style>
-  <w:style w:type="paragraph" w:customStyle="1" w:styleId="E43B90DDFB2A4894A4B05BA7875491F1">
-    <w:name w:val="E43B90DDFB2A4894A4B05BA7875491F1"/>
+  <w:style w:type="paragraph" w:customStyle="1" w:styleId="7D20C614FA0546D48F3AA5549DC8F7C7">
+    <w:name w:val="7D20C614FA0546D48F3AA5549DC8F7C7"/>
   </w:style>
-  <w:style w:type="paragraph" w:customStyle="1" w:styleId="707985F3F66A4D56B4F0D1F6D62B911D">
-    <w:name w:val="707985F3F66A4D56B4F0D1F6D62B911D"/>
+  <w:style w:type="paragraph" w:customStyle="1" w:styleId="9C09525C7BE2492BA0E48ECBDC35536C">
+    <w:name w:val="9C09525C7BE2492BA0E48ECBDC35536C"/>
   </w:style>
-  <w:style w:type="paragraph" w:customStyle="1" w:styleId="FD5ACA1767F8413A9CE3487C993A1075">
-    <w:name w:val="FD5ACA1767F8413A9CE3487C993A1075"/>
+  <w:style w:type="paragraph" w:customStyle="1" w:styleId="3B67F2E15A564D4DAE2D0987688C93AC">
+    <w:name w:val="3B67F2E15A564D4DAE2D0987688C93AC"/>
   </w:style>
-  <w:style w:type="paragraph" w:customStyle="1" w:styleId="4124EB2689D44DF5B4E1AF5007840352">
-    <w:name w:val="4124EB2689D44DF5B4E1AF5007840352"/>
+  <w:style w:type="paragraph" w:customStyle="1" w:styleId="A5BFFB5039C14273B076F2A31487E9CB">
+    <w:name w:val="A5BFFB5039C14273B076F2A31487E9CB"/>
   </w:style>
-  <w:style w:type="paragraph" w:customStyle="1" w:styleId="90F58ED122A74D028805A86EE3E905AF">
-    <w:name w:val="90F58ED122A74D028805A86EE3E905AF"/>
+  <w:style w:type="paragraph" w:customStyle="1" w:styleId="7AE6C9B58C1043DCA1AC37A634E87F02">
+    <w:name w:val="7AE6C9B58C1043DCA1AC37A634E87F02"/>
   </w:style>
-  <w:style w:type="paragraph" w:customStyle="1" w:styleId="26CBC4BC80524710B92D6111D2B8A309">
-    <w:name w:val="26CBC4BC80524710B92D6111D2B8A309"/>
+  <w:style w:type="paragraph" w:customStyle="1" w:styleId="76D4E12EAC12439EB32EBD41456760BC">
+    <w:name w:val="76D4E12EAC12439EB32EBD41456760BC"/>
   </w:style>
-  <w:style w:type="paragraph" w:customStyle="1" w:styleId="F951846EDC4247A99B12C869457A19A1">
-    <w:name w:val="F951846EDC4247A99B12C869457A19A1"/>
+  <w:style w:type="paragraph" w:customStyle="1" w:styleId="0139C534AEB34E998D7B0A9CFC3C3A2C">
+    <w:name w:val="0139C534AEB34E998D7B0A9CFC3C3A2C"/>
   </w:style>
-  <w:style w:type="paragraph" w:customStyle="1" w:styleId="E6809D14F1354FAEBAE015361D1065BA">
-    <w:name w:val="E6809D14F1354FAEBAE015361D1065BA"/>
+  <w:style w:type="paragraph" w:customStyle="1" w:styleId="9E126A44F8474986A9B63A8F999F7CCA">
+    <w:name w:val="9E126A44F8474986A9B63A8F999F7CCA"/>
   </w:style>
-  <w:style w:type="paragraph" w:customStyle="1" w:styleId="D2F870A30FC04557929003EABBAB332F">
-    <w:name w:val="D2F870A30FC04557929003EABBAB332F"/>
+  <w:style w:type="paragraph" w:customStyle="1" w:styleId="127FF25CA4A94087B65C01D71B9450D3">
+    <w:name w:val="127FF25CA4A94087B65C01D71B9450D3"/>
   </w:style>
-  <w:style w:type="paragraph" w:customStyle="1" w:styleId="40D5226C0D824694AE31376CDC0AAC2D">
-    <w:name w:val="40D5226C0D824694AE31376CDC0AAC2D"/>
+  <w:style w:type="paragraph" w:customStyle="1" w:styleId="E39A4B2A29CD428E8FE7C57628ACAB65">
+    <w:name w:val="E39A4B2A29CD428E8FE7C57628ACAB65"/>
   </w:style>
-  <w:style w:type="paragraph" w:customStyle="1" w:styleId="5C1969D3986E494E8DED7ECE47E5918B">
-    <w:name w:val="5C1969D3986E494E8DED7ECE47E5918B"/>
+  <w:style w:type="paragraph" w:customStyle="1" w:styleId="9CA1A717E7924CADAC048C7C5C2DC5B1">
+    <w:name w:val="9CA1A717E7924CADAC048C7C5C2DC5B1"/>
   </w:style>
-  <w:style w:type="paragraph" w:customStyle="1" w:styleId="CBE00CF27C4444BC99E2C765D81D6C8C">
-    <w:name w:val="CBE00CF27C4444BC99E2C765D81D6C8C"/>
+  <w:style w:type="paragraph" w:customStyle="1" w:styleId="155FC139946B4046BF839CA83200D9C4">
+    <w:name w:val="155FC139946B4046BF839CA83200D9C4"/>
   </w:style>
   <w:style w:type="paragraph" w:styleId="BodyText">
     <w:name w:val="Body Text"/>
@@ -18507,44 +18488,44 @@
       <w:sz w:val="20"/>
     </w:rPr>
   </w:style>
-  <w:style w:type="paragraph" w:customStyle="1" w:styleId="1913110D05A94008874676E223CCD228">
-    <w:name w:val="1913110D05A94008874676E223CCD228"/>
+  <w:style w:type="paragraph" w:customStyle="1" w:styleId="B2E38A153A554B88B9A93F997EFB6E1F">
+    <w:name w:val="B2E38A153A554B88B9A93F997EFB6E1F"/>
   </w:style>
-  <w:style w:type="paragraph" w:customStyle="1" w:styleId="BA60E1C616E742069FEF975145868801">
-    <w:name w:val="BA60E1C616E742069FEF975145868801"/>
+  <w:style w:type="paragraph" w:customStyle="1" w:styleId="CC87C8458A614C979CD29E96A23D1B53">
+    <w:name w:val="CC87C8458A614C979CD29E96A23D1B53"/>
   </w:style>
-  <w:style w:type="paragraph" w:customStyle="1" w:styleId="D69DE2BF17874D70A80B91C650AE155B">
-    <w:name w:val="D69DE2BF17874D70A80B91C650AE155B"/>
+  <w:style w:type="paragraph" w:customStyle="1" w:styleId="1F5CC280A1BB48A2BFDEB37CA0C03963">
+    <w:name w:val="1F5CC280A1BB48A2BFDEB37CA0C03963"/>
   </w:style>
-  <w:style w:type="paragraph" w:customStyle="1" w:styleId="19D2BB0E76D5444DA667A82E53D9B3E8">
-    <w:name w:val="19D2BB0E76D5444DA667A82E53D9B3E8"/>
+  <w:style w:type="paragraph" w:customStyle="1" w:styleId="BB62FF3AB08F4190B328B004947A29DF">
+    <w:name w:val="BB62FF3AB08F4190B328B004947A29DF"/>
   </w:style>
-  <w:style w:type="paragraph" w:customStyle="1" w:styleId="90685A73ABC141D7BF351A25D07B21D8">
-    <w:name w:val="90685A73ABC141D7BF351A25D07B21D8"/>
+  <w:style w:type="paragraph" w:customStyle="1" w:styleId="BB2A376C6E5546C0AF94B8C60CCF3A42">
+    <w:name w:val="BB2A376C6E5546C0AF94B8C60CCF3A42"/>
   </w:style>
-  <w:style w:type="paragraph" w:customStyle="1" w:styleId="E89EBD765C6345FCABD88C9E278E904E">
-    <w:name w:val="E89EBD765C6345FCABD88C9E278E904E"/>
+  <w:style w:type="paragraph" w:customStyle="1" w:styleId="69816B0DDFDA496AB86BC4EA767F23E7">
+    <w:name w:val="69816B0DDFDA496AB86BC4EA767F23E7"/>
   </w:style>
-  <w:style w:type="paragraph" w:customStyle="1" w:styleId="CB13AFBC57984E90B5A936B92B5466AF">
-    <w:name w:val="CB13AFBC57984E90B5A936B92B5466AF"/>
+  <w:style w:type="paragraph" w:customStyle="1" w:styleId="AA1A1BD95D9042D89C964071508E3C78">
+    <w:name w:val="AA1A1BD95D9042D89C964071508E3C78"/>
   </w:style>
-  <w:style w:type="paragraph" w:customStyle="1" w:styleId="E582C4FEC31D49DD877C37287F848592">
-    <w:name w:val="E582C4FEC31D49DD877C37287F848592"/>
+  <w:style w:type="paragraph" w:customStyle="1" w:styleId="40CB6421572F400DBB9F387AD6CAE415">
+    <w:name w:val="40CB6421572F400DBB9F387AD6CAE415"/>
   </w:style>
-  <w:style w:type="paragraph" w:customStyle="1" w:styleId="8CF1EF96BAB346DCB22D743B6919954C">
-    <w:name w:val="8CF1EF96BAB346DCB22D743B6919954C"/>
+  <w:style w:type="paragraph" w:customStyle="1" w:styleId="4CF2D006F90549A5972B8EA72DBB3D88">
+    <w:name w:val="4CF2D006F90549A5972B8EA72DBB3D88"/>
   </w:style>
-  <w:style w:type="paragraph" w:customStyle="1" w:styleId="E5928E76238048DF8AB01A062A92582B">
-    <w:name w:val="E5928E76238048DF8AB01A062A92582B"/>
+  <w:style w:type="paragraph" w:customStyle="1" w:styleId="08C1470AD53648F7BBBA921946F512BB">
+    <w:name w:val="08C1470AD53648F7BBBA921946F512BB"/>
   </w:style>
-  <w:style w:type="paragraph" w:customStyle="1" w:styleId="15326DB4E6B44F41BC5F964AB7B0367C">
-    <w:name w:val="15326DB4E6B44F41BC5F964AB7B0367C"/>
+  <w:style w:type="paragraph" w:customStyle="1" w:styleId="F02EBFDA221C41E8A6934432B72C2F37">
+    <w:name w:val="F02EBFDA221C41E8A6934432B72C2F37"/>
   </w:style>
-  <w:style w:type="paragraph" w:customStyle="1" w:styleId="0533E78B33674BC2908A06D081120C23">
-    <w:name w:val="0533E78B33674BC2908A06D081120C23"/>
+  <w:style w:type="paragraph" w:customStyle="1" w:styleId="E8455C60EAE44833BF65F71CFD4B8157">
+    <w:name w:val="E8455C60EAE44833BF65F71CFD4B8157"/>
   </w:style>
-  <w:style w:type="paragraph" w:customStyle="1" w:styleId="6AF58E44EBBA4BB89EF6CA25F022C046">
-    <w:name w:val="6AF58E44EBBA4BB89EF6CA25F022C046"/>
+  <w:style w:type="paragraph" w:customStyle="1" w:styleId="B1DF278838AC437C90CAC36D362B63A8">
+    <w:name w:val="B1DF278838AC437C90CAC36D362B63A8"/>
   </w:style>
 </w:styles>
 </file>
@@ -18827,12 +18808,6 @@
 </file>
 
 <file path=customXml/item2.xml><?xml version="1.0" encoding="utf-8"?>
-<p:properties xmlns:p="http://schemas.microsoft.com/office/2006/metadata/properties" xmlns:xsi="http://www.w3.org/2001/XMLSchema-instance" xmlns:pc="http://schemas.microsoft.com/office/infopath/2007/PartnerControls">
-  <documentManagement/>
-</p:properties>
-</file>
-
-<file path=customXml/item3.xml><?xml version="1.0" encoding="utf-8"?>
 <ct:contentTypeSchema xmlns:ct="http://schemas.microsoft.com/office/2006/metadata/contentType" xmlns:ma="http://schemas.microsoft.com/office/2006/metadata/properties/metaAttributes" ct:_="" ma:_="" ma:contentTypeName="Document" ma:contentTypeID="0x010100AB78F5E3DB9D4847826B01AF2E060577" ma:contentTypeVersion="5" ma:contentTypeDescription="Create a new document." ma:contentTypeScope="" ma:versionID="e4b536cdca340714dca145d733052701">
   <xsd:schema xmlns:xsd="http://www.w3.org/2001/XMLSchema" xmlns:xs="http://www.w3.org/2001/XMLSchema" xmlns:p="http://schemas.microsoft.com/office/2006/metadata/properties" xmlns:ns2="c0cf2ece-67eb-4bab-b0f7-99647d1cbd63" targetNamespace="http://schemas.microsoft.com/office/2006/metadata/properties" ma:root="true" ma:fieldsID="d8e8366639fa19ed88382ccd086e2108" ns2:_="">
     <xsd:import namespace="c0cf2ece-67eb-4bab-b0f7-99647d1cbd63"/>
@@ -18984,6 +18959,12 @@
 </ct:contentTypeSchema>
 </file>
 
+<file path=customXml/item3.xml><?xml version="1.0" encoding="utf-8"?>
+<p:properties xmlns:p="http://schemas.microsoft.com/office/2006/metadata/properties" xmlns:xsi="http://www.w3.org/2001/XMLSchema-instance" xmlns:pc="http://schemas.microsoft.com/office/infopath/2007/PartnerControls">
+  <documentManagement/>
+</p:properties>
+</file>
+
 <file path=customXml/itemProps1.xml><?xml version="1.0" encoding="utf-8"?>
 <ds:datastoreItem xmlns:ds="http://schemas.openxmlformats.org/officeDocument/2006/customXml" ds:itemID="{33562B68-766A-4519-A848-7B92E99FC787}">
   <ds:schemaRefs>
@@ -18993,15 +18974,6 @@
 </file>
 
 <file path=customXml/itemProps2.xml><?xml version="1.0" encoding="utf-8"?>
-<ds:datastoreItem xmlns:ds="http://schemas.openxmlformats.org/officeDocument/2006/customXml" ds:itemID="{A9AA5209-A137-4AE4-8CB5-BAE5F8BBF5B3}">
-  <ds:schemaRefs>
-    <ds:schemaRef ds:uri="http://schemas.microsoft.com/office/2006/metadata/properties"/>
-    <ds:schemaRef ds:uri="http://schemas.microsoft.com/office/infopath/2007/PartnerControls"/>
-  </ds:schemaRefs>
-</ds:datastoreItem>
-</file>
-
-<file path=customXml/itemProps3.xml><?xml version="1.0" encoding="utf-8"?>
 <ds:datastoreItem xmlns:ds="http://schemas.openxmlformats.org/officeDocument/2006/customXml" ds:itemID="{001A3EA2-171A-4CCE-BAFD-9768F00006BC}">
   <ds:schemaRefs>
     <ds:schemaRef ds:uri="http://schemas.microsoft.com/office/2006/metadata/contentType"/>
@@ -19017,4 +18989,13 @@
     <ds:schemaRef ds:uri="http://schemas.microsoft.com/internal/obd"/>
   </ds:schemaRefs>
 </ds:datastoreItem>
+</file>
+
+<file path=customXml/itemProps3.xml><?xml version="1.0" encoding="utf-8"?>
+<ds:datastoreItem xmlns:ds="http://schemas.openxmlformats.org/officeDocument/2006/customXml" ds:itemID="{A9AA5209-A137-4AE4-8CB5-BAE5F8BBF5B3}">
+  <ds:schemaRefs>
+    <ds:schemaRef ds:uri="http://schemas.microsoft.com/office/2006/metadata/properties"/>
+    <ds:schemaRef ds:uri="http://schemas.microsoft.com/office/infopath/2007/PartnerControls"/>
+  </ds:schemaRefs>
+</ds:datastoreItem>
 </file>
</xml_diff>

<commit_message>
Add support for over 256 chars
</commit_message>
<xml_diff>
--- a/Syllabus Generator/bin/Debug/OM806.01.2019F.docx
+++ b/Syllabus Generator/bin/Debug/OM806.01.2019F.docx
@@ -23,7 +23,7 @@
         </w:rPr>
         <w:id w:val="9459735"/>
         <w:placeholder>
-          <w:docPart w:val="7D20C614FA0546D48F3AA5549DC8F7C7"/>
+          <w:docPart w:val="8DF8EF5320E349ECA4BC40C9D9747098"/>
         </w:placeholder>
       </w:sdtPr>
       <w:sdtEndPr>
@@ -35,26 +35,22 @@
         <w:p>
           <w:pPr>
             <w:rPr>
-              <w:rFonts w:ascii="Century Gothic,Times New Roman" w:eastAsia="Century Gothic,Times New Roman" w:hAnsi="Century Gothic,Times New Roman" w:cs="Century Gothic,Times New Roman"/>
+              <w:rFonts w:asciiTheme="majorHAnsi" w:eastAsiaTheme="majorEastAsia" w:hAnsiTheme="majorHAnsi" w:cstheme="majorBidi"/>
             </w:rPr>
           </w:pPr>
-          <w:r>
+        </w:p>
+        <w:p>
+          <w:pPr>
             <w:rPr>
               <w:rFonts w:ascii="Century Gothic" w:eastAsia="Century Gothic" w:hAnsi="Century Gothic" w:cs="Century Gothic"/>
             </w:rPr>
-            <w:t>The course will help the student examine the two fundamental aspects of their healthcare career: patient care and practice building. Students will identify areas in which both can be improved and create a program for further development. Along the way, the course will review current considerations in developing a successful practice, e.g. research access, marketing, management systems, etc. On the patient care side, students will present to faculty members and fellow doctoral candidates case work that integrates current research, Chinese medical theory, treatment plans, alternative approaches, biomedical considerations, community resources, and prognosis</w:t>
-          </w:r>
-          <w:r>
-            <w:t>.</w:t>
-          </w:r>
-        </w:p>
-        <w:p>
-          <w:pPr>
-            <w:widowControl w:val="0"/>
-            <w:autoSpaceDE w:val="0"/>
-            <w:autoSpaceDN w:val="0"/>
-            <w:adjustRightInd w:val="0"/>
           </w:pPr>
+          <w:r>
+            <w:rPr>
+              <w:rFonts w:ascii="Century Gothic" w:eastAsia="Century Gothic" w:hAnsi="Century Gothic" w:cs="Century Gothic"/>
+            </w:rPr>
+            <w:t>The course will help the student examine the two fundamental aspects of their healthcare career: patient care and practice building. Students will identify areas in which both can be improved and create a program for further development. Along the way, the course will review current considerations in developing a successful practice, e.g. research access, marketing, management systems, etc. On the patient care side, students will present to faculty members and fellow doctoral candidates case work that integrates current research, Chinese medical theory, treatment plans, alternative approaches, biomedical considerations, community resources, and prognosis.</w:t>
+          </w:r>
         </w:p>
       </w:sdtContent>
     </w:sdt>
@@ -71,7 +67,7 @@
       <w:sdtPr>
         <w:id w:val="1314755397"/>
         <w:placeholder>
-          <w:docPart w:val="9C09525C7BE2492BA0E48ECBDC35536C"/>
+          <w:docPart w:val="46084669B0B744CEAD0E4214CB0324DE"/>
         </w:placeholder>
       </w:sdtPr>
       <w:sdtEndPr>
@@ -275,7 +271,7 @@
       <w:sdtPr>
         <w:id w:val="-408849915"/>
         <w:placeholder>
-          <w:docPart w:val="3B67F2E15A564D4DAE2D0987688C93AC"/>
+          <w:docPart w:val="A8415F91E2794FFBABEB0D61168C9A9E"/>
         </w:placeholder>
       </w:sdtPr>
       <w:sdtEndPr>
@@ -288,7 +284,7 @@
           <w:sdtPr>
             <w:id w:val="-1833832768"/>
             <w:placeholder>
-              <w:docPart w:val="A5BFFB5039C14273B076F2A31487E9CB"/>
+              <w:docPart w:val="2EBD738BCB494CDEAAD592F6062AD2E0"/>
             </w:placeholder>
           </w:sdtPr>
           <w:sdtEndPr>
@@ -300,9 +296,6 @@
             <w:p>
               <w:pPr>
                 <w:pStyle w:val="BodyText"/>
-                <w:rPr>
-                  <w:rFonts w:asciiTheme="majorHAnsi" w:eastAsiaTheme="majorEastAsia" w:hAnsiTheme="majorHAnsi" w:cstheme="majorBidi"/>
-                </w:rPr>
               </w:pPr>
               <w:r>
                 <w:t>There are no required texts for this course.</w:t>
@@ -324,7 +317,7 @@
       <w:sdtPr>
         <w:id w:val="-1147196240"/>
         <w:placeholder>
-          <w:docPart w:val="7AE6C9B58C1043DCA1AC37A634E87F02"/>
+          <w:docPart w:val="411F1825B9E74129B2B804EC88D45196"/>
         </w:placeholder>
       </w:sdtPr>
       <w:sdtEndPr/>
@@ -333,7 +326,7 @@
           <w:sdtPr>
             <w:id w:val="-1218588296"/>
             <w:placeholder>
-              <w:docPart w:val="76D4E12EAC12439EB32EBD41456760BC"/>
+              <w:docPart w:val="4D0524965DAB46A1888820118C087F93"/>
             </w:placeholder>
           </w:sdtPr>
           <w:sdtEndPr>
@@ -346,7 +339,7 @@
               <w:sdtPr>
                 <w:id w:val="1097215443"/>
                 <w:placeholder>
-                  <w:docPart w:val="0139C534AEB34E998D7B0A9CFC3C3A2C"/>
+                  <w:docPart w:val="F483A2939417410B856D2E486B4C2F80"/>
                 </w:placeholder>
               </w:sdtPr>
               <w:sdtEndPr>
@@ -6649,7 +6642,7 @@
           </w:rPr>
           <w:id w:val="59532323"/>
           <w:placeholder>
-            <w:docPart w:val="9E126A44F8474986A9B63A8F999F7CCA"/>
+            <w:docPart w:val="07FA6FAA8199449782396D1D5048570E"/>
           </w:placeholder>
         </w:sdtPr>
         <w:sdtEndPr/>
@@ -7065,7 +7058,7 @@
       <w:sdtPr>
         <w:id w:val="680017570"/>
         <w:placeholder>
-          <w:docPart w:val="127FF25CA4A94087B65C01D71B9450D3"/>
+          <w:docPart w:val="B49C7365D41B4C798AACAE0F59189B47"/>
         </w:placeholder>
       </w:sdtPr>
       <w:sdtEndPr/>
@@ -7682,7 +7675,7 @@
             </w:rPr>
             <w:id w:val="1333251155"/>
             <w:placeholder>
-              <w:docPart w:val="E39A4B2A29CD428E8FE7C57628ACAB65"/>
+              <w:docPart w:val="1512092670CA447F825A4036E8F0E3CF"/>
             </w:placeholder>
           </w:sdtPr>
           <w:sdtEndPr>
@@ -8232,7 +8225,7 @@
               </w:rPr>
               <w:id w:val="-991869283"/>
               <w:placeholder>
-                <w:docPart w:val="9CA1A717E7924CADAC048C7C5C2DC5B1"/>
+                <w:docPart w:val="F5269E2BBBEE425FB3EE5CEF5A79A99C"/>
               </w:placeholder>
             </w:sdtPr>
             <w:sdtEndPr>
@@ -8408,7 +8401,7 @@
           <w:sdtPr>
             <w:id w:val="316625931"/>
             <w:placeholder>
-              <w:docPart w:val="155FC139946B4046BF839CA83200D9C4"/>
+              <w:docPart w:val="62B906021D094247B1BEC0A4274E2245"/>
             </w:placeholder>
           </w:sdtPr>
           <w:sdtEndPr/>
@@ -8575,7 +8568,7 @@
           <w:sdtPr>
             <w:id w:val="-628632739"/>
             <w:placeholder>
-              <w:docPart w:val="B2E38A153A554B88B9A93F997EFB6E1F"/>
+              <w:docPart w:val="9828E1A5566A4103835DD04143A6A6DF"/>
             </w:placeholder>
           </w:sdtPr>
           <w:sdtEndPr/>
@@ -8641,7 +8634,7 @@
             </w:rPr>
             <w:id w:val="715165974"/>
             <w:placeholder>
-              <w:docPart w:val="CC87C8458A614C979CD29E96A23D1B53"/>
+              <w:docPart w:val="391EC89755664084A6436A7A8C169E39"/>
             </w:placeholder>
           </w:sdtPr>
           <w:sdtEndPr/>
@@ -8658,7 +8651,7 @@
               <w:sdtPr>
                 <w:id w:val="-343097348"/>
                 <w:placeholder>
-                  <w:docPart w:val="1F5CC280A1BB48A2BFDEB37CA0C03963"/>
+                  <w:docPart w:val="E5786501C4AC405F8302358AE97E1AD7"/>
                 </w:placeholder>
               </w:sdtPr>
               <w:sdtEndPr/>
@@ -8937,7 +8930,7 @@
                   <w:sdtPr>
                     <w:id w:val="-1963567298"/>
                     <w:placeholder>
-                      <w:docPart w:val="BB62FF3AB08F4190B328B004947A29DF"/>
+                      <w:docPart w:val="D10276A8B78546DB80CAA77C05DD177F"/>
                     </w:placeholder>
                   </w:sdtPr>
                   <w:sdtEndPr/>
@@ -8983,7 +8976,7 @@
                       <w:sdtPr>
                         <w:id w:val="-495567629"/>
                         <w:placeholder>
-                          <w:docPart w:val="BB2A376C6E5546C0AF94B8C60CCF3A42"/>
+                          <w:docPart w:val="23B765D5EE2B4EEAA1167BCDDCF77678"/>
                         </w:placeholder>
                       </w:sdtPr>
                       <w:sdtEndPr/>
@@ -9200,7 +9193,7 @@
                           <w:sdtPr>
                             <w:id w:val="274829908"/>
                             <w:placeholder>
-                              <w:docPart w:val="69816B0DDFDA496AB86BC4EA767F23E7"/>
+                              <w:docPart w:val="6CB09271BA51440E97445703FF573E5D"/>
                             </w:placeholder>
                           </w:sdtPr>
                           <w:sdtEndPr/>
@@ -9355,7 +9348,7 @@
                               <w:sdtPr>
                                 <w:id w:val="-2047369354"/>
                                 <w:placeholder>
-                                  <w:docPart w:val="AA1A1BD95D9042D89C964071508E3C78"/>
+                                  <w:docPart w:val="3A8A4B9E23634557948172B319499B44"/>
                                 </w:placeholder>
                               </w:sdtPr>
                               <w:sdtEndPr/>
@@ -9414,7 +9407,7 @@
                                   <w:sdtPr>
                                     <w:id w:val="1367873485"/>
                                     <w:placeholder>
-                                      <w:docPart w:val="40CB6421572F400DBB9F387AD6CAE415"/>
+                                      <w:docPart w:val="48A5F5A608964DA098A1AF905ACE1828"/>
                                     </w:placeholder>
                                   </w:sdtPr>
                                   <w:sdtEndPr/>
@@ -9548,7 +9541,7 @@
                                         </w:rPr>
                                         <w:id w:val="-2084744605"/>
                                         <w:placeholder>
-                                          <w:docPart w:val="4CF2D006F90549A5972B8EA72DBB3D88"/>
+                                          <w:docPart w:val="3D341157DD8440258F7975A2A7AD9158"/>
                                         </w:placeholder>
                                       </w:sdtPr>
                                       <w:sdtEndPr/>
@@ -9565,7 +9558,7 @@
                                           <w:sdtPr>
                                             <w:id w:val="606465196"/>
                                             <w:placeholder>
-                                              <w:docPart w:val="08C1470AD53648F7BBBA921946F512BB"/>
+                                              <w:docPart w:val="823E0FCDFA9E4F9787121C3F71CF3478"/>
                                             </w:placeholder>
                                           </w:sdtPr>
                                           <w:sdtEndPr/>
@@ -9696,7 +9689,7 @@
                                               <w:sdtPr>
                                                 <w:id w:val="1647015073"/>
                                                 <w:placeholder>
-                                                  <w:docPart w:val="F02EBFDA221C41E8A6934432B72C2F37"/>
+                                                  <w:docPart w:val="1C4CC5285D464D95B38E703C7C28B53A"/>
                                                 </w:placeholder>
                                               </w:sdtPr>
                                               <w:sdtEndPr/>
@@ -9870,7 +9863,7 @@
                                                   <w:sdtPr>
                                                     <w:id w:val="-577820073"/>
                                                     <w:placeholder>
-                                                      <w:docPart w:val="E8455C60EAE44833BF65F71CFD4B8157"/>
+                                                      <w:docPart w:val="F6DBA1DBEB674E8F86FF70E284309DF8"/>
                                                     </w:placeholder>
                                                   </w:sdtPr>
                                                   <w:sdtEndPr/>
@@ -10493,7 +10486,7 @@
                                                       <w:sdtPr>
                                                         <w:id w:val="-1055767695"/>
                                                         <w:placeholder>
-                                                          <w:docPart w:val="B1DF278838AC437C90CAC36D362B63A8"/>
+                                                          <w:docPart w:val="3BC8F95DEB794B589D6E9043A84B7F17"/>
                                                         </w:placeholder>
                                                       </w:sdtPr>
                                                       <w:sdtEndPr/>
@@ -10581,12 +10574,12 @@
     <w:p/>
     <w:p/>
     <w:sectPr>
-      <w:headerReference w:type="even" r:id="rId10"/>
-      <w:headerReference w:type="default" r:id="rId11"/>
-      <w:footerReference w:type="even" r:id="rId12"/>
-      <w:footerReference w:type="default" r:id="rId13"/>
-      <w:headerReference w:type="first" r:id="rId14"/>
-      <w:footerReference w:type="first" r:id="rId15"/>
+      <w:headerReference w:type="even" r:id="rId11"/>
+      <w:headerReference w:type="default" r:id="rId12"/>
+      <w:footerReference w:type="even" r:id="rId13"/>
+      <w:footerReference w:type="default" r:id="rId14"/>
+      <w:headerReference w:type="first" r:id="rId15"/>
+      <w:footerReference w:type="first" r:id="rId16"/>
       <w:pgSz w:w="12240" w:h="15840"/>
       <w:pgMar w:top="720" w:right="720" w:bottom="720" w:left="720" w:header="720" w:footer="720" w:gutter="0"/>
       <w:cols w:space="720"/>
@@ -10746,14 +10739,12 @@
               <w:color w:val="4472C4" w:themeColor="accent1"/>
             </w:rPr>
           </w:pPr>
-          <w:proofErr w:type="spellStart"/>
           <w:r>
             <w:rPr>
               <w:color w:val="4472C4" w:themeColor="accent1"/>
             </w:rPr>
-            <w:t>testingfulllllfulllname</w:t>
-          </w:r>
-          <w:proofErr w:type="spellEnd"/>
+            <w:t>Practice Based Learning</w:t>
+          </w:r>
           <w:r>
             <w:rPr>
               <w:color w:val="4472C4" w:themeColor="accent1"/>
@@ -10816,19 +10807,15 @@
           <w:pPr>
             <w:pStyle w:val="Title"/>
           </w:pPr>
-          <w:proofErr w:type="spellStart"/>
-          <w:r>
-            <w:t>testingfulllllfulllname</w:t>
-          </w:r>
-          <w:proofErr w:type="spellEnd"/>
+          <w:r>
+            <w:t>Practice Based Learning</w:t>
+          </w:r>
           <w:r>
             <w:t xml:space="preserve"> </w:t>
           </w:r>
-          <w:proofErr w:type="spellStart"/>
-          <w:r>
-            <w:t>testinshortname</w:t>
-          </w:r>
-          <w:proofErr w:type="spellEnd"/>
+          <w:r>
+            <w:t>OM810</w:t>
+          </w:r>
         </w:p>
         <w:p>
           <w:pPr>
@@ -10865,15 +10852,7 @@
             <w:br/>
           </w:r>
           <w:r>
-            <w:t>&lt;</w:t>
-          </w:r>
-          <w:proofErr w:type="spellStart"/>
-          <w:r>
-            <w:t>textUnits</w:t>
-          </w:r>
-          <w:proofErr w:type="spellEnd"/>
-          <w:r>
-            <w:t>&gt;</w:t>
+            <w:t>5</w:t>
           </w:r>
           <w:r>
             <w:t xml:space="preserve"> </w:t>
@@ -10882,24 +10861,14 @@
             <w:t>Units |</w:t>
           </w:r>
           <w:r>
-            <w:t>&lt;</w:t>
-          </w:r>
-          <w:proofErr w:type="spellStart"/>
-          <w:r>
-            <w:t>textCourseHours</w:t>
-          </w:r>
-          <w:proofErr w:type="spellEnd"/>
-          <w:r>
-            <w:t>&gt;</w:t>
+            <w:t>45</w:t>
           </w:r>
           <w:r>
             <w:t xml:space="preserve"> Course Hours |</w:t>
           </w:r>
-          <w:proofErr w:type="spellStart"/>
-          <w:r>
-            <w:t>testinshortname</w:t>
-          </w:r>
-          <w:proofErr w:type="spellEnd"/>
+          <w:r>
+            <w:t>OM810</w:t>
+          </w:r>
         </w:p>
         <w:p>
           <w:pPr>
@@ -17124,7 +17093,7 @@
   <w:docParts>
     <w:docPart>
       <w:docPartPr>
-        <w:name w:val="7D20C614FA0546D48F3AA5549DC8F7C7"/>
+        <w:name w:val="8DF8EF5320E349ECA4BC40C9D9747098"/>
         <w:category>
           <w:name w:val="General"/>
           <w:gallery w:val="placeholder"/>
@@ -17135,12 +17104,12 @@
         <w:behaviors>
           <w:behavior w:val="content"/>
         </w:behaviors>
-        <w:guid w:val="{BFB3CC10-BAFC-4060-B867-A9BD0F19594C}"/>
+        <w:guid w:val="{6AE76EAF-9427-435F-BAA9-9CEF3DF7DD8F}"/>
       </w:docPartPr>
       <w:docPartBody>
         <w:p>
           <w:pPr>
-            <w:pStyle w:val="7D20C614FA0546D48F3AA5549DC8F7C7"/>
+            <w:pStyle w:val="8DF8EF5320E349ECA4BC40C9D9747098"/>
           </w:pPr>
           <w:r>
             <w:t>Donec sollicitudin mi et magna. Proin non est. Vestibulum diam. Quisque in enim. Sed id dui. Nunc nec sapien. Nulla lacus. Quisque in ante vel nunc semper pellentesque. Nam sit amet lacus sit amet ipsum auctor eleifend. Quisque vitae justo eu neque mattis pellentesque. Suspendisse tristique. Nulla facilisi. Pellentesque hendrerit tristique turpis. Pellentesque eget mi. Vestibulum a lacus.</w:t>
@@ -17150,7 +17119,7 @@
     </w:docPart>
     <w:docPart>
       <w:docPartPr>
-        <w:name w:val="9C09525C7BE2492BA0E48ECBDC35536C"/>
+        <w:name w:val="46084669B0B744CEAD0E4214CB0324DE"/>
         <w:category>
           <w:name w:val="General"/>
           <w:gallery w:val="placeholder"/>
@@ -17161,12 +17130,12 @@
         <w:behaviors>
           <w:behavior w:val="content"/>
         </w:behaviors>
-        <w:guid w:val="{B938618C-2F58-4CBF-8FA4-C865D2111D18}"/>
+        <w:guid w:val="{7A107D3C-9706-4C34-88BB-08E09337B298}"/>
       </w:docPartPr>
       <w:docPartBody>
         <w:p>
           <w:pPr>
-            <w:pStyle w:val="9C09525C7BE2492BA0E48ECBDC35536C"/>
+            <w:pStyle w:val="46084669B0B744CEAD0E4214CB0324DE"/>
           </w:pPr>
           <w:r>
             <w:t>Donec sollicitudin mi et magna. Proin non est. Vestibulum diam. Quisque in enim. Sed id dui. Nunc nec sapien. Nulla lacus. Quisque in ante vel nunc semper pellentesque. Nam sit amet lacus sit amet ipsum auctor eleifend. Quisque vitae justo eu neque mattis pellentesque. Suspendisse tristique. Nulla facilisi. Pellentesque hendrerit tristique turpis. Pellentesque eget mi. Vestibulum a lacus.</w:t>
@@ -17176,7 +17145,7 @@
     </w:docPart>
     <w:docPart>
       <w:docPartPr>
-        <w:name w:val="3B67F2E15A564D4DAE2D0987688C93AC"/>
+        <w:name w:val="A8415F91E2794FFBABEB0D61168C9A9E"/>
         <w:category>
           <w:name w:val="General"/>
           <w:gallery w:val="placeholder"/>
@@ -17187,12 +17156,12 @@
         <w:behaviors>
           <w:behavior w:val="content"/>
         </w:behaviors>
-        <w:guid w:val="{C5B205B8-E854-42DD-95D7-12605B4DC1A4}"/>
+        <w:guid w:val="{25B12BE6-C18D-4F54-B261-96BC828948EB}"/>
       </w:docPartPr>
       <w:docPartBody>
         <w:p>
           <w:pPr>
-            <w:pStyle w:val="3B67F2E15A564D4DAE2D0987688C93AC"/>
+            <w:pStyle w:val="A8415F91E2794FFBABEB0D61168C9A9E"/>
           </w:pPr>
           <w:r>
             <w:t xml:space="preserve">Nam ut est. In vehicula venenatis dui. Vestibulum ante ipsum primis in faucibus orci luctus et ultrices posuere cubilia Curae; Praesent venenatis gravida justo. In hac habitasse platea dictumst. Suspendisse dui. </w:t>
@@ -17202,7 +17171,7 @@
     </w:docPart>
     <w:docPart>
       <w:docPartPr>
-        <w:name w:val="A5BFFB5039C14273B076F2A31487E9CB"/>
+        <w:name w:val="2EBD738BCB494CDEAAD592F6062AD2E0"/>
         <w:category>
           <w:name w:val="General"/>
           <w:gallery w:val="placeholder"/>
@@ -17213,12 +17182,12 @@
         <w:behaviors>
           <w:behavior w:val="content"/>
         </w:behaviors>
-        <w:guid w:val="{FA24CC6C-186A-44C4-8FCA-859ACE100A55}"/>
+        <w:guid w:val="{03A4E238-CB88-4BC0-A57E-4E501A63263F}"/>
       </w:docPartPr>
       <w:docPartBody>
         <w:p>
           <w:pPr>
-            <w:pStyle w:val="A5BFFB5039C14273B076F2A31487E9CB"/>
+            <w:pStyle w:val="2EBD738BCB494CDEAAD592F6062AD2E0"/>
           </w:pPr>
           <w:r>
             <w:t>Donec sollicitudin mi et magna. Proin non est. Vestibulum diam. Quisque in enim. Sed id dui. Nunc nec sapien. Nulla lacus. Quisque in ante vel nunc semper pellentesque. Nam sit amet lacus sit amet ipsum auctor eleifend. Quisque vitae justo eu neque mattis pellentesque. Suspendisse tristique. Nulla facilisi. Pellentesque hendrerit tristique turpis. Pellentesque eget mi. Vestibulum a lacus.</w:t>
@@ -17228,7 +17197,7 @@
     </w:docPart>
     <w:docPart>
       <w:docPartPr>
-        <w:name w:val="7AE6C9B58C1043DCA1AC37A634E87F02"/>
+        <w:name w:val="411F1825B9E74129B2B804EC88D45196"/>
         <w:category>
           <w:name w:val="General"/>
           <w:gallery w:val="placeholder"/>
@@ -17239,12 +17208,12 @@
         <w:behaviors>
           <w:behavior w:val="content"/>
         </w:behaviors>
-        <w:guid w:val="{A5993C0C-40AB-4675-B1C9-3D392705FCE0}"/>
+        <w:guid w:val="{DC22F5DD-AEF0-4B28-82C0-C167B3E7D6E2}"/>
       </w:docPartPr>
       <w:docPartBody>
         <w:p>
           <w:pPr>
-            <w:pStyle w:val="7AE6C9B58C1043DCA1AC37A634E87F02"/>
+            <w:pStyle w:val="411F1825B9E74129B2B804EC88D45196"/>
           </w:pPr>
           <w:r>
             <w:t>Donec sollicitudin mi et magna. Proin non est. Vestibulum diam. Quisque in enim. Sed id dui. Nunc nec sapien. Nulla lacus. Quisque in ante vel nunc semper pellentesque. Nam sit amet lacus sit amet ipsum auctor eleifend. Quisque vitae justo eu neque mattis pellentesque. Suspendisse tristique. Nulla facilisi. Pellentesque hendrerit tristique turpis. Pellentesque eget mi. Vestibulum a lacus.</w:t>
@@ -17254,7 +17223,7 @@
     </w:docPart>
     <w:docPart>
       <w:docPartPr>
-        <w:name w:val="76D4E12EAC12439EB32EBD41456760BC"/>
+        <w:name w:val="4D0524965DAB46A1888820118C087F93"/>
         <w:category>
           <w:name w:val="General"/>
           <w:gallery w:val="placeholder"/>
@@ -17265,12 +17234,12 @@
         <w:behaviors>
           <w:behavior w:val="content"/>
         </w:behaviors>
-        <w:guid w:val="{6B66B649-4316-4D41-8955-4C125607E38F}"/>
+        <w:guid w:val="{3A688782-3E21-49B8-A121-BEC92FF98337}"/>
       </w:docPartPr>
       <w:docPartBody>
         <w:p>
           <w:pPr>
-            <w:pStyle w:val="76D4E12EAC12439EB32EBD41456760BC"/>
+            <w:pStyle w:val="4D0524965DAB46A1888820118C087F93"/>
           </w:pPr>
           <w:r>
             <w:t xml:space="preserve">Nam ut est. In vehicula venenatis dui. Vestibulum ante ipsum primis in faucibus orci luctus et ultrices posuere cubilia Curae; Praesent venenatis gravida justo. In hac habitasse platea dictumst. Suspendisse dui. </w:t>
@@ -17280,7 +17249,7 @@
     </w:docPart>
     <w:docPart>
       <w:docPartPr>
-        <w:name w:val="0139C534AEB34E998D7B0A9CFC3C3A2C"/>
+        <w:name w:val="F483A2939417410B856D2E486B4C2F80"/>
         <w:category>
           <w:name w:val="General"/>
           <w:gallery w:val="placeholder"/>
@@ -17291,12 +17260,12 @@
         <w:behaviors>
           <w:behavior w:val="content"/>
         </w:behaviors>
-        <w:guid w:val="{D030E0F2-F5DD-4FA8-912C-38B9944DE5A6}"/>
+        <w:guid w:val="{F8766A9E-BB83-40A5-8781-62CAFCBB05B1}"/>
       </w:docPartPr>
       <w:docPartBody>
         <w:p>
           <w:pPr>
-            <w:pStyle w:val="0139C534AEB34E998D7B0A9CFC3C3A2C"/>
+            <w:pStyle w:val="F483A2939417410B856D2E486B4C2F80"/>
           </w:pPr>
           <w:r>
             <w:t>Donec sollicitudin mi et magna. Proin non est. Vestibulum diam. Quisque in enim. Sed id dui. Nunc nec sapien. Nulla lacus. Quisque in ante vel nunc semper pellentesque. Nam sit amet lacus sit amet ipsum auctor eleifend. Quisque vitae justo eu neque mattis pellentesque. Suspendisse tristique. Nulla facilisi. Pellentesque hendrerit tristique turpis. Pellentesque eget mi. Vestibulum a lacus.</w:t>
@@ -17306,7 +17275,7 @@
     </w:docPart>
     <w:docPart>
       <w:docPartPr>
-        <w:name w:val="9E126A44F8474986A9B63A8F999F7CCA"/>
+        <w:name w:val="07FA6FAA8199449782396D1D5048570E"/>
         <w:category>
           <w:name w:val="General"/>
           <w:gallery w:val="placeholder"/>
@@ -17317,12 +17286,12 @@
         <w:behaviors>
           <w:behavior w:val="content"/>
         </w:behaviors>
-        <w:guid w:val="{07DE0E32-0523-47BC-9702-190468E6020F}"/>
+        <w:guid w:val="{2BDEBB5B-DE78-4C0C-9ECD-5BDC2086F7DB}"/>
       </w:docPartPr>
       <w:docPartBody>
         <w:p>
           <w:pPr>
-            <w:pStyle w:val="9E126A44F8474986A9B63A8F999F7CCA"/>
+            <w:pStyle w:val="07FA6FAA8199449782396D1D5048570E"/>
           </w:pPr>
           <w:r>
             <w:t xml:space="preserve">Nam ut est. In vehicula venenatis dui. Vestibulum ante ipsum primis in faucibus orci luctus et ultrices posuere cubilia Curae; Praesent venenatis gravida justo. In hac habitasse platea dictumst. Suspendisse dui. </w:t>
@@ -17332,7 +17301,7 @@
     </w:docPart>
     <w:docPart>
       <w:docPartPr>
-        <w:name w:val="127FF25CA4A94087B65C01D71B9450D3"/>
+        <w:name w:val="B49C7365D41B4C798AACAE0F59189B47"/>
         <w:category>
           <w:name w:val="General"/>
           <w:gallery w:val="placeholder"/>
@@ -17343,12 +17312,12 @@
         <w:behaviors>
           <w:behavior w:val="content"/>
         </w:behaviors>
-        <w:guid w:val="{D1BE3D78-C972-444D-87C9-102B9A48F9BE}"/>
+        <w:guid w:val="{660CB537-5549-466B-B3FF-0E96E30543D7}"/>
       </w:docPartPr>
       <w:docPartBody>
         <w:p>
           <w:pPr>
-            <w:pStyle w:val="127FF25CA4A94087B65C01D71B9450D3"/>
+            <w:pStyle w:val="B49C7365D41B4C798AACAE0F59189B47"/>
           </w:pPr>
           <w:r>
             <w:t xml:space="preserve">Nam ut est. In vehicula venenatis dui. Vestibulum ante ipsum primis in faucibus orci luctus et ultrices posuere cubilia Curae; Praesent venenatis gravida justo. In hac habitasse platea dictumst. Suspendisse dui. </w:t>
@@ -17358,7 +17327,7 @@
     </w:docPart>
     <w:docPart>
       <w:docPartPr>
-        <w:name w:val="E39A4B2A29CD428E8FE7C57628ACAB65"/>
+        <w:name w:val="1512092670CA447F825A4036E8F0E3CF"/>
         <w:category>
           <w:name w:val="General"/>
           <w:gallery w:val="placeholder"/>
@@ -17369,12 +17338,12 @@
         <w:behaviors>
           <w:behavior w:val="content"/>
         </w:behaviors>
-        <w:guid w:val="{F40B72A9-6C54-44FF-88A6-5422A20EA663}"/>
+        <w:guid w:val="{2E098B43-7C2A-4C1F-89A6-A3071CCC6E43}"/>
       </w:docPartPr>
       <w:docPartBody>
         <w:p>
           <w:pPr>
-            <w:pStyle w:val="E39A4B2A29CD428E8FE7C57628ACAB65"/>
+            <w:pStyle w:val="1512092670CA447F825A4036E8F0E3CF"/>
           </w:pPr>
           <w:r>
             <w:t>Aliquam dapibus.</w:t>
@@ -17384,7 +17353,7 @@
     </w:docPart>
     <w:docPart>
       <w:docPartPr>
-        <w:name w:val="9CA1A717E7924CADAC048C7C5C2DC5B1"/>
+        <w:name w:val="F5269E2BBBEE425FB3EE5CEF5A79A99C"/>
         <w:category>
           <w:name w:val="General"/>
           <w:gallery w:val="placeholder"/>
@@ -17395,12 +17364,12 @@
         <w:behaviors>
           <w:behavior w:val="content"/>
         </w:behaviors>
-        <w:guid w:val="{F5233814-85CE-4C41-B093-CCC954B9802C}"/>
+        <w:guid w:val="{6BDAE5D4-836C-4050-BB46-CBD2B33D96AA}"/>
       </w:docPartPr>
       <w:docPartBody>
         <w:p>
           <w:pPr>
-            <w:pStyle w:val="9CA1A717E7924CADAC048C7C5C2DC5B1"/>
+            <w:pStyle w:val="F5269E2BBBEE425FB3EE5CEF5A79A99C"/>
           </w:pPr>
           <w:r>
             <w:t>Aliquam dapibus.</w:t>
@@ -17410,7 +17379,7 @@
     </w:docPart>
     <w:docPart>
       <w:docPartPr>
-        <w:name w:val="155FC139946B4046BF839CA83200D9C4"/>
+        <w:name w:val="62B906021D094247B1BEC0A4274E2245"/>
         <w:category>
           <w:name w:val="General"/>
           <w:gallery w:val="placeholder"/>
@@ -17421,12 +17390,12 @@
         <w:behaviors>
           <w:behavior w:val="content"/>
         </w:behaviors>
-        <w:guid w:val="{2EFC46EB-70B7-4E61-9558-FBC31053FD4D}"/>
+        <w:guid w:val="{8AB8AD1D-1881-4161-87D4-8690A2135345}"/>
       </w:docPartPr>
       <w:docPartBody>
         <w:p>
           <w:pPr>
-            <w:pStyle w:val="155FC139946B4046BF839CA83200D9C4"/>
+            <w:pStyle w:val="62B906021D094247B1BEC0A4274E2245"/>
           </w:pPr>
           <w:r>
             <w:t>Aliquam dapibus.</w:t>
@@ -17436,7 +17405,7 @@
     </w:docPart>
     <w:docPart>
       <w:docPartPr>
-        <w:name w:val="B2E38A153A554B88B9A93F997EFB6E1F"/>
+        <w:name w:val="9828E1A5566A4103835DD04143A6A6DF"/>
         <w:category>
           <w:name w:val="General"/>
           <w:gallery w:val="placeholder"/>
@@ -17447,7 +17416,7 @@
         <w:behaviors>
           <w:behavior w:val="content"/>
         </w:behaviors>
-        <w:guid w:val="{B90DC85F-EA36-428A-89AB-033A78402230}"/>
+        <w:guid w:val="{382E792D-9BF6-4BB5-ADC7-525C2BB5AC11}"/>
       </w:docPartPr>
       <w:docPartBody>
         <w:p>
@@ -17460,7 +17429,7 @@
         </w:p>
         <w:p>
           <w:pPr>
-            <w:pStyle w:val="B2E38A153A554B88B9A93F997EFB6E1F"/>
+            <w:pStyle w:val="9828E1A5566A4103835DD04143A6A6DF"/>
           </w:pPr>
           <w:r>
             <w:t xml:space="preserve">Fusce varius scelerisque est. Aliquam turpis dui, eleifend in, elementum vel, porta vitae, velit. Cras hendrerit vehicula enim. Sed auctor. In hac habitasse platea dictumst. Nulla lectus. Pellentesque habitant morbi tristique senectus et netus et malesuada fames ac turpis egestas. Donec accumsan ante non leo. </w:t>
@@ -17470,7 +17439,7 @@
     </w:docPart>
     <w:docPart>
       <w:docPartPr>
-        <w:name w:val="CC87C8458A614C979CD29E96A23D1B53"/>
+        <w:name w:val="391EC89755664084A6436A7A8C169E39"/>
         <w:category>
           <w:name w:val="General"/>
           <w:gallery w:val="placeholder"/>
@@ -17481,7 +17450,7 @@
         <w:behaviors>
           <w:behavior w:val="content"/>
         </w:behaviors>
-        <w:guid w:val="{1D57E100-020A-4E07-BC46-9C80E78E27DC}"/>
+        <w:guid w:val="{3E0851DF-087F-496F-8B0D-526102AA89A1}"/>
       </w:docPartPr>
       <w:docPartBody>
         <w:p>
@@ -17494,7 +17463,7 @@
         </w:p>
         <w:p>
           <w:pPr>
-            <w:pStyle w:val="CC87C8458A614C979CD29E96A23D1B53"/>
+            <w:pStyle w:val="391EC89755664084A6436A7A8C169E39"/>
           </w:pPr>
           <w:r>
             <w:t xml:space="preserve">Fusce varius scelerisque est. Aliquam turpis dui, eleifend in, elementum vel, porta vitae, velit. Cras hendrerit vehicula enim. Sed auctor. In hac habitasse platea dictumst. Nulla lectus. Pellentesque habitant morbi tristique senectus et netus et malesuada fames ac turpis egestas. Donec accumsan ante non leo. </w:t>
@@ -17504,7 +17473,7 @@
     </w:docPart>
     <w:docPart>
       <w:docPartPr>
-        <w:name w:val="1F5CC280A1BB48A2BFDEB37CA0C03963"/>
+        <w:name w:val="E5786501C4AC405F8302358AE97E1AD7"/>
         <w:category>
           <w:name w:val="General"/>
           <w:gallery w:val="placeholder"/>
@@ -17515,7 +17484,7 @@
         <w:behaviors>
           <w:behavior w:val="content"/>
         </w:behaviors>
-        <w:guid w:val="{D37DB980-FE35-48D0-A028-ED3D0B8508DE}"/>
+        <w:guid w:val="{13B16E91-50DD-40A5-8AD8-374372BF5311}"/>
       </w:docPartPr>
       <w:docPartBody>
         <w:p>
@@ -17528,7 +17497,7 @@
         </w:p>
         <w:p>
           <w:pPr>
-            <w:pStyle w:val="1F5CC280A1BB48A2BFDEB37CA0C03963"/>
+            <w:pStyle w:val="E5786501C4AC405F8302358AE97E1AD7"/>
           </w:pPr>
           <w:r>
             <w:t xml:space="preserve">Fusce varius scelerisque est. Aliquam turpis dui, eleifend in, elementum vel, porta vitae, velit. Cras hendrerit vehicula enim. Sed auctor. In hac habitasse platea dictumst. Nulla lectus. Pellentesque habitant morbi tristique senectus et netus et malesuada fames ac turpis egestas. Donec accumsan ante non leo. </w:t>
@@ -17538,7 +17507,7 @@
     </w:docPart>
     <w:docPart>
       <w:docPartPr>
-        <w:name w:val="BB62FF3AB08F4190B328B004947A29DF"/>
+        <w:name w:val="D10276A8B78546DB80CAA77C05DD177F"/>
         <w:category>
           <w:name w:val="General"/>
           <w:gallery w:val="placeholder"/>
@@ -17549,7 +17518,7 @@
         <w:behaviors>
           <w:behavior w:val="content"/>
         </w:behaviors>
-        <w:guid w:val="{EC9591C8-2285-40BA-85B0-BBA13B37F0FA}"/>
+        <w:guid w:val="{608D29F9-1E8C-426C-98CE-60263F968E39}"/>
       </w:docPartPr>
       <w:docPartBody>
         <w:p>
@@ -17562,7 +17531,7 @@
         </w:p>
         <w:p>
           <w:pPr>
-            <w:pStyle w:val="BB62FF3AB08F4190B328B004947A29DF"/>
+            <w:pStyle w:val="D10276A8B78546DB80CAA77C05DD177F"/>
           </w:pPr>
           <w:r>
             <w:t xml:space="preserve">Fusce varius scelerisque est. Aliquam turpis dui, eleifend in, elementum vel, porta vitae, velit. Cras hendrerit vehicula enim. Sed auctor. In hac habitasse platea dictumst. Nulla lectus. Pellentesque habitant morbi tristique senectus et netus et malesuada fames ac turpis egestas. Donec accumsan ante non leo. </w:t>
@@ -17572,7 +17541,7 @@
     </w:docPart>
     <w:docPart>
       <w:docPartPr>
-        <w:name w:val="BB2A376C6E5546C0AF94B8C60CCF3A42"/>
+        <w:name w:val="23B765D5EE2B4EEAA1167BCDDCF77678"/>
         <w:category>
           <w:name w:val="General"/>
           <w:gallery w:val="placeholder"/>
@@ -17583,7 +17552,7 @@
         <w:behaviors>
           <w:behavior w:val="content"/>
         </w:behaviors>
-        <w:guid w:val="{1A57448D-9D02-4816-9C5A-5ADFA8826F81}"/>
+        <w:guid w:val="{06777485-0824-4203-9380-638E2B9B2BBB}"/>
       </w:docPartPr>
       <w:docPartBody>
         <w:p>
@@ -17596,7 +17565,7 @@
         </w:p>
         <w:p>
           <w:pPr>
-            <w:pStyle w:val="BB2A376C6E5546C0AF94B8C60CCF3A42"/>
+            <w:pStyle w:val="23B765D5EE2B4EEAA1167BCDDCF77678"/>
           </w:pPr>
           <w:r>
             <w:t xml:space="preserve">Fusce varius scelerisque est. Aliquam turpis dui, eleifend in, elementum vel, porta vitae, velit. Cras hendrerit vehicula enim. Sed auctor. In hac habitasse platea dictumst. Nulla lectus. Pellentesque habitant morbi tristique senectus et netus et malesuada fames ac turpis egestas. Donec accumsan ante non leo. </w:t>
@@ -17606,7 +17575,7 @@
     </w:docPart>
     <w:docPart>
       <w:docPartPr>
-        <w:name w:val="69816B0DDFDA496AB86BC4EA767F23E7"/>
+        <w:name w:val="6CB09271BA51440E97445703FF573E5D"/>
         <w:category>
           <w:name w:val="General"/>
           <w:gallery w:val="placeholder"/>
@@ -17617,7 +17586,7 @@
         <w:behaviors>
           <w:behavior w:val="content"/>
         </w:behaviors>
-        <w:guid w:val="{887A012C-6EF8-4F07-B8DA-34C88A785E0A}"/>
+        <w:guid w:val="{517ABD3C-C6F1-4343-9A08-7DA2C8208D88}"/>
       </w:docPartPr>
       <w:docPartBody>
         <w:p>
@@ -17630,7 +17599,7 @@
         </w:p>
         <w:p>
           <w:pPr>
-            <w:pStyle w:val="69816B0DDFDA496AB86BC4EA767F23E7"/>
+            <w:pStyle w:val="6CB09271BA51440E97445703FF573E5D"/>
           </w:pPr>
           <w:r>
             <w:t xml:space="preserve">Fusce varius scelerisque est. Aliquam turpis dui, eleifend in, elementum vel, porta vitae, velit. Cras hendrerit vehicula enim. Sed auctor. In hac habitasse platea dictumst. Nulla lectus. Pellentesque habitant morbi tristique senectus et netus et malesuada fames ac turpis egestas. Donec accumsan ante non leo. </w:t>
@@ -17640,7 +17609,7 @@
     </w:docPart>
     <w:docPart>
       <w:docPartPr>
-        <w:name w:val="AA1A1BD95D9042D89C964071508E3C78"/>
+        <w:name w:val="3A8A4B9E23634557948172B319499B44"/>
         <w:category>
           <w:name w:val="General"/>
           <w:gallery w:val="placeholder"/>
@@ -17651,7 +17620,7 @@
         <w:behaviors>
           <w:behavior w:val="content"/>
         </w:behaviors>
-        <w:guid w:val="{5FE950C1-CA36-4647-9241-59B8B79C8609}"/>
+        <w:guid w:val="{748BB8AF-FE56-4D7A-A57E-9884BD4C49B9}"/>
       </w:docPartPr>
       <w:docPartBody>
         <w:p>
@@ -17664,7 +17633,7 @@
         </w:p>
         <w:p>
           <w:pPr>
-            <w:pStyle w:val="AA1A1BD95D9042D89C964071508E3C78"/>
+            <w:pStyle w:val="3A8A4B9E23634557948172B319499B44"/>
           </w:pPr>
           <w:r>
             <w:t xml:space="preserve">Fusce varius scelerisque est. Aliquam turpis dui, eleifend in, elementum vel, porta vitae, velit. Cras hendrerit vehicula enim. Sed auctor. In hac habitasse platea dictumst. Nulla lectus. Pellentesque habitant morbi tristique senectus et netus et malesuada fames ac turpis egestas. Donec accumsan ante non leo. </w:t>
@@ -17674,7 +17643,7 @@
     </w:docPart>
     <w:docPart>
       <w:docPartPr>
-        <w:name w:val="40CB6421572F400DBB9F387AD6CAE415"/>
+        <w:name w:val="48A5F5A608964DA098A1AF905ACE1828"/>
         <w:category>
           <w:name w:val="General"/>
           <w:gallery w:val="placeholder"/>
@@ -17685,7 +17654,7 @@
         <w:behaviors>
           <w:behavior w:val="content"/>
         </w:behaviors>
-        <w:guid w:val="{A3CC1D7C-52C2-4D8A-A4C9-E2FF4E4D4CBF}"/>
+        <w:guid w:val="{39EDCB18-BD61-4340-B52E-287EB719A08A}"/>
       </w:docPartPr>
       <w:docPartBody>
         <w:p>
@@ -17698,7 +17667,7 @@
         </w:p>
         <w:p>
           <w:pPr>
-            <w:pStyle w:val="40CB6421572F400DBB9F387AD6CAE415"/>
+            <w:pStyle w:val="48A5F5A608964DA098A1AF905ACE1828"/>
           </w:pPr>
           <w:r>
             <w:t xml:space="preserve">Fusce varius scelerisque est. Aliquam turpis dui, eleifend in, elementum vel, porta vitae, velit. Cras hendrerit vehicula enim. Sed auctor. In hac habitasse platea dictumst. Nulla lectus. Pellentesque habitant morbi tristique senectus et netus et malesuada fames ac turpis egestas. Donec accumsan ante non leo. </w:t>
@@ -17708,7 +17677,7 @@
     </w:docPart>
     <w:docPart>
       <w:docPartPr>
-        <w:name w:val="4CF2D006F90549A5972B8EA72DBB3D88"/>
+        <w:name w:val="3D341157DD8440258F7975A2A7AD9158"/>
         <w:category>
           <w:name w:val="General"/>
           <w:gallery w:val="placeholder"/>
@@ -17719,7 +17688,7 @@
         <w:behaviors>
           <w:behavior w:val="content"/>
         </w:behaviors>
-        <w:guid w:val="{497D05B2-BC05-4F09-B609-1C9908E60C86}"/>
+        <w:guid w:val="{0F3FCF42-506A-4051-B720-0CEB770CD18A}"/>
       </w:docPartPr>
       <w:docPartBody>
         <w:p>
@@ -17732,7 +17701,7 @@
         </w:p>
         <w:p>
           <w:pPr>
-            <w:pStyle w:val="4CF2D006F90549A5972B8EA72DBB3D88"/>
+            <w:pStyle w:val="3D341157DD8440258F7975A2A7AD9158"/>
           </w:pPr>
           <w:r>
             <w:t xml:space="preserve">Fusce varius scelerisque est. Aliquam turpis dui, eleifend in, elementum vel, porta vitae, velit. Cras hendrerit vehicula enim. Sed auctor. In hac habitasse platea dictumst. Nulla lectus. Pellentesque habitant morbi tristique senectus et netus et malesuada fames ac turpis egestas. Donec accumsan ante non leo. </w:t>
@@ -17742,7 +17711,7 @@
     </w:docPart>
     <w:docPart>
       <w:docPartPr>
-        <w:name w:val="08C1470AD53648F7BBBA921946F512BB"/>
+        <w:name w:val="823E0FCDFA9E4F9787121C3F71CF3478"/>
         <w:category>
           <w:name w:val="General"/>
           <w:gallery w:val="placeholder"/>
@@ -17753,7 +17722,7 @@
         <w:behaviors>
           <w:behavior w:val="content"/>
         </w:behaviors>
-        <w:guid w:val="{F023C717-B328-46A2-BD3D-C6D8B1651657}"/>
+        <w:guid w:val="{D5D6F621-D5FF-40EA-85F5-8536389A5D0B}"/>
       </w:docPartPr>
       <w:docPartBody>
         <w:p>
@@ -17766,7 +17735,7 @@
         </w:p>
         <w:p>
           <w:pPr>
-            <w:pStyle w:val="08C1470AD53648F7BBBA921946F512BB"/>
+            <w:pStyle w:val="823E0FCDFA9E4F9787121C3F71CF3478"/>
           </w:pPr>
           <w:r>
             <w:t xml:space="preserve">Fusce varius scelerisque est. Aliquam turpis dui, eleifend in, elementum vel, porta vitae, velit. Cras hendrerit vehicula enim. Sed auctor. In hac habitasse platea dictumst. Nulla lectus. Pellentesque habitant morbi tristique senectus et netus et malesuada fames ac turpis egestas. Donec accumsan ante non leo. </w:t>
@@ -17776,7 +17745,7 @@
     </w:docPart>
     <w:docPart>
       <w:docPartPr>
-        <w:name w:val="F02EBFDA221C41E8A6934432B72C2F37"/>
+        <w:name w:val="1C4CC5285D464D95B38E703C7C28B53A"/>
         <w:category>
           <w:name w:val="General"/>
           <w:gallery w:val="placeholder"/>
@@ -17787,7 +17756,7 @@
         <w:behaviors>
           <w:behavior w:val="content"/>
         </w:behaviors>
-        <w:guid w:val="{F1B778AA-FC16-48A9-9C2D-FFC5A443C311}"/>
+        <w:guid w:val="{AB2935DC-4E10-46E9-BC68-3354F0512934}"/>
       </w:docPartPr>
       <w:docPartBody>
         <w:p>
@@ -17800,7 +17769,7 @@
         </w:p>
         <w:p>
           <w:pPr>
-            <w:pStyle w:val="F02EBFDA221C41E8A6934432B72C2F37"/>
+            <w:pStyle w:val="1C4CC5285D464D95B38E703C7C28B53A"/>
           </w:pPr>
           <w:r>
             <w:t xml:space="preserve">Fusce varius scelerisque est. Aliquam turpis dui, eleifend in, elementum vel, porta vitae, velit. Cras hendrerit vehicula enim. Sed auctor. In hac habitasse platea dictumst. Nulla lectus. Pellentesque habitant morbi tristique senectus et netus et malesuada fames ac turpis egestas. Donec accumsan ante non leo. </w:t>
@@ -17810,7 +17779,7 @@
     </w:docPart>
     <w:docPart>
       <w:docPartPr>
-        <w:name w:val="E8455C60EAE44833BF65F71CFD4B8157"/>
+        <w:name w:val="F6DBA1DBEB674E8F86FF70E284309DF8"/>
         <w:category>
           <w:name w:val="General"/>
           <w:gallery w:val="placeholder"/>
@@ -17821,7 +17790,7 @@
         <w:behaviors>
           <w:behavior w:val="content"/>
         </w:behaviors>
-        <w:guid w:val="{6D33E308-DC30-41CB-90C1-CC4CF88FE1DA}"/>
+        <w:guid w:val="{E762E9E6-3B4A-4BD0-8C38-D25B551FE858}"/>
       </w:docPartPr>
       <w:docPartBody>
         <w:p>
@@ -17834,7 +17803,7 @@
         </w:p>
         <w:p>
           <w:pPr>
-            <w:pStyle w:val="E8455C60EAE44833BF65F71CFD4B8157"/>
+            <w:pStyle w:val="F6DBA1DBEB674E8F86FF70E284309DF8"/>
           </w:pPr>
           <w:r>
             <w:t xml:space="preserve">Fusce varius scelerisque est. Aliquam turpis dui, eleifend in, elementum vel, porta vitae, velit. Cras hendrerit vehicula enim. Sed auctor. In hac habitasse platea dictumst. Nulla lectus. Pellentesque habitant morbi tristique senectus et netus et malesuada fames ac turpis egestas. Donec accumsan ante non leo. </w:t>
@@ -17844,7 +17813,7 @@
     </w:docPart>
     <w:docPart>
       <w:docPartPr>
-        <w:name w:val="B1DF278838AC437C90CAC36D362B63A8"/>
+        <w:name w:val="3BC8F95DEB794B589D6E9043A84B7F17"/>
         <w:category>
           <w:name w:val="General"/>
           <w:gallery w:val="placeholder"/>
@@ -17855,7 +17824,7 @@
         <w:behaviors>
           <w:behavior w:val="content"/>
         </w:behaviors>
-        <w:guid w:val="{FEBA09AA-BB61-4FEE-AD53-D6D359A46342}"/>
+        <w:guid w:val="{2FBFA2C4-39A1-486B-B768-D1FDBC440CD5}"/>
       </w:docPartPr>
       <w:docPartBody>
         <w:p>
@@ -17868,7 +17837,7 @@
         </w:p>
         <w:p>
           <w:pPr>
-            <w:pStyle w:val="B1DF278838AC437C90CAC36D362B63A8"/>
+            <w:pStyle w:val="3BC8F95DEB794B589D6E9043A84B7F17"/>
           </w:pPr>
           <w:r>
             <w:t xml:space="preserve">Fusce varius scelerisque est. Aliquam turpis dui, eleifend in, elementum vel, porta vitae, velit. Cras hendrerit vehicula enim. Sed auctor. In hac habitasse platea dictumst. Nulla lectus. Pellentesque habitant morbi tristique senectus et netus et malesuada fames ac turpis egestas. Donec accumsan ante non leo. </w:t>
@@ -17953,20 +17922,12 @@
     <w:pitch w:val="variable"/>
     <w:sig w:usb0="00000287" w:usb1="00000000" w:usb2="00000000" w:usb3="00000000" w:csb0="0000009F" w:csb1="00000000"/>
   </w:font>
-  <w:font w:name="Century Gothic,Times New Roman">
-    <w:altName w:val="Century"/>
-    <w:panose1 w:val="00000000000000000000"/>
-    <w:charset w:val="00"/>
-    <w:family w:val="roman"/>
-    <w:notTrueType/>
-    <w:pitch w:val="default"/>
-  </w:font>
   <w:font w:name="Arial">
     <w:panose1 w:val="020B0604020202020204"/>
     <w:charset w:val="00"/>
     <w:family w:val="swiss"/>
     <w:pitch w:val="variable"/>
-    <w:sig w:usb0="E0002EFF" w:usb1="C0007843" w:usb2="00000009" w:usb3="00000000" w:csb0="000001FF" w:csb1="00000000"/>
+    <w:sig w:usb0="E0002EFF" w:usb1="C000785B" w:usb2="00000009" w:usb3="00000000" w:csb0="000001FF" w:csb1="00000000"/>
   </w:font>
 </w:fonts>
 </file>
@@ -18431,41 +18392,41 @@
     <w:semiHidden/>
     <w:unhideWhenUsed/>
   </w:style>
-  <w:style w:type="paragraph" w:customStyle="1" w:styleId="7D20C614FA0546D48F3AA5549DC8F7C7">
-    <w:name w:val="7D20C614FA0546D48F3AA5549DC8F7C7"/>
+  <w:style w:type="paragraph" w:customStyle="1" w:styleId="8DF8EF5320E349ECA4BC40C9D9747098">
+    <w:name w:val="8DF8EF5320E349ECA4BC40C9D9747098"/>
   </w:style>
-  <w:style w:type="paragraph" w:customStyle="1" w:styleId="9C09525C7BE2492BA0E48ECBDC35536C">
-    <w:name w:val="9C09525C7BE2492BA0E48ECBDC35536C"/>
+  <w:style w:type="paragraph" w:customStyle="1" w:styleId="46084669B0B744CEAD0E4214CB0324DE">
+    <w:name w:val="46084669B0B744CEAD0E4214CB0324DE"/>
   </w:style>
-  <w:style w:type="paragraph" w:customStyle="1" w:styleId="3B67F2E15A564D4DAE2D0987688C93AC">
-    <w:name w:val="3B67F2E15A564D4DAE2D0987688C93AC"/>
+  <w:style w:type="paragraph" w:customStyle="1" w:styleId="A8415F91E2794FFBABEB0D61168C9A9E">
+    <w:name w:val="A8415F91E2794FFBABEB0D61168C9A9E"/>
   </w:style>
-  <w:style w:type="paragraph" w:customStyle="1" w:styleId="A5BFFB5039C14273B076F2A31487E9CB">
-    <w:name w:val="A5BFFB5039C14273B076F2A31487E9CB"/>
+  <w:style w:type="paragraph" w:customStyle="1" w:styleId="2EBD738BCB494CDEAAD592F6062AD2E0">
+    <w:name w:val="2EBD738BCB494CDEAAD592F6062AD2E0"/>
   </w:style>
-  <w:style w:type="paragraph" w:customStyle="1" w:styleId="7AE6C9B58C1043DCA1AC37A634E87F02">
-    <w:name w:val="7AE6C9B58C1043DCA1AC37A634E87F02"/>
+  <w:style w:type="paragraph" w:customStyle="1" w:styleId="411F1825B9E74129B2B804EC88D45196">
+    <w:name w:val="411F1825B9E74129B2B804EC88D45196"/>
   </w:style>
-  <w:style w:type="paragraph" w:customStyle="1" w:styleId="76D4E12EAC12439EB32EBD41456760BC">
-    <w:name w:val="76D4E12EAC12439EB32EBD41456760BC"/>
+  <w:style w:type="paragraph" w:customStyle="1" w:styleId="4D0524965DAB46A1888820118C087F93">
+    <w:name w:val="4D0524965DAB46A1888820118C087F93"/>
   </w:style>
-  <w:style w:type="paragraph" w:customStyle="1" w:styleId="0139C534AEB34E998D7B0A9CFC3C3A2C">
-    <w:name w:val="0139C534AEB34E998D7B0A9CFC3C3A2C"/>
+  <w:style w:type="paragraph" w:customStyle="1" w:styleId="F483A2939417410B856D2E486B4C2F80">
+    <w:name w:val="F483A2939417410B856D2E486B4C2F80"/>
   </w:style>
-  <w:style w:type="paragraph" w:customStyle="1" w:styleId="9E126A44F8474986A9B63A8F999F7CCA">
-    <w:name w:val="9E126A44F8474986A9B63A8F999F7CCA"/>
+  <w:style w:type="paragraph" w:customStyle="1" w:styleId="07FA6FAA8199449782396D1D5048570E">
+    <w:name w:val="07FA6FAA8199449782396D1D5048570E"/>
   </w:style>
-  <w:style w:type="paragraph" w:customStyle="1" w:styleId="127FF25CA4A94087B65C01D71B9450D3">
-    <w:name w:val="127FF25CA4A94087B65C01D71B9450D3"/>
+  <w:style w:type="paragraph" w:customStyle="1" w:styleId="B49C7365D41B4C798AACAE0F59189B47">
+    <w:name w:val="B49C7365D41B4C798AACAE0F59189B47"/>
   </w:style>
-  <w:style w:type="paragraph" w:customStyle="1" w:styleId="E39A4B2A29CD428E8FE7C57628ACAB65">
-    <w:name w:val="E39A4B2A29CD428E8FE7C57628ACAB65"/>
+  <w:style w:type="paragraph" w:customStyle="1" w:styleId="1512092670CA447F825A4036E8F0E3CF">
+    <w:name w:val="1512092670CA447F825A4036E8F0E3CF"/>
   </w:style>
-  <w:style w:type="paragraph" w:customStyle="1" w:styleId="9CA1A717E7924CADAC048C7C5C2DC5B1">
-    <w:name w:val="9CA1A717E7924CADAC048C7C5C2DC5B1"/>
+  <w:style w:type="paragraph" w:customStyle="1" w:styleId="F5269E2BBBEE425FB3EE5CEF5A79A99C">
+    <w:name w:val="F5269E2BBBEE425FB3EE5CEF5A79A99C"/>
   </w:style>
-  <w:style w:type="paragraph" w:customStyle="1" w:styleId="155FC139946B4046BF839CA83200D9C4">
-    <w:name w:val="155FC139946B4046BF839CA83200D9C4"/>
+  <w:style w:type="paragraph" w:customStyle="1" w:styleId="62B906021D094247B1BEC0A4274E2245">
+    <w:name w:val="62B906021D094247B1BEC0A4274E2245"/>
   </w:style>
   <w:style w:type="paragraph" w:styleId="BodyText">
     <w:name w:val="Body Text"/>
@@ -18488,44 +18449,44 @@
       <w:sz w:val="20"/>
     </w:rPr>
   </w:style>
-  <w:style w:type="paragraph" w:customStyle="1" w:styleId="B2E38A153A554B88B9A93F997EFB6E1F">
-    <w:name w:val="B2E38A153A554B88B9A93F997EFB6E1F"/>
+  <w:style w:type="paragraph" w:customStyle="1" w:styleId="9828E1A5566A4103835DD04143A6A6DF">
+    <w:name w:val="9828E1A5566A4103835DD04143A6A6DF"/>
   </w:style>
-  <w:style w:type="paragraph" w:customStyle="1" w:styleId="CC87C8458A614C979CD29E96A23D1B53">
-    <w:name w:val="CC87C8458A614C979CD29E96A23D1B53"/>
+  <w:style w:type="paragraph" w:customStyle="1" w:styleId="391EC89755664084A6436A7A8C169E39">
+    <w:name w:val="391EC89755664084A6436A7A8C169E39"/>
   </w:style>
-  <w:style w:type="paragraph" w:customStyle="1" w:styleId="1F5CC280A1BB48A2BFDEB37CA0C03963">
-    <w:name w:val="1F5CC280A1BB48A2BFDEB37CA0C03963"/>
+  <w:style w:type="paragraph" w:customStyle="1" w:styleId="E5786501C4AC405F8302358AE97E1AD7">
+    <w:name w:val="E5786501C4AC405F8302358AE97E1AD7"/>
   </w:style>
-  <w:style w:type="paragraph" w:customStyle="1" w:styleId="BB62FF3AB08F4190B328B004947A29DF">
-    <w:name w:val="BB62FF3AB08F4190B328B004947A29DF"/>
+  <w:style w:type="paragraph" w:customStyle="1" w:styleId="D10276A8B78546DB80CAA77C05DD177F">
+    <w:name w:val="D10276A8B78546DB80CAA77C05DD177F"/>
   </w:style>
-  <w:style w:type="paragraph" w:customStyle="1" w:styleId="BB2A376C6E5546C0AF94B8C60CCF3A42">
-    <w:name w:val="BB2A376C6E5546C0AF94B8C60CCF3A42"/>
+  <w:style w:type="paragraph" w:customStyle="1" w:styleId="23B765D5EE2B4EEAA1167BCDDCF77678">
+    <w:name w:val="23B765D5EE2B4EEAA1167BCDDCF77678"/>
   </w:style>
-  <w:style w:type="paragraph" w:customStyle="1" w:styleId="69816B0DDFDA496AB86BC4EA767F23E7">
-    <w:name w:val="69816B0DDFDA496AB86BC4EA767F23E7"/>
+  <w:style w:type="paragraph" w:customStyle="1" w:styleId="6CB09271BA51440E97445703FF573E5D">
+    <w:name w:val="6CB09271BA51440E97445703FF573E5D"/>
   </w:style>
-  <w:style w:type="paragraph" w:customStyle="1" w:styleId="AA1A1BD95D9042D89C964071508E3C78">
-    <w:name w:val="AA1A1BD95D9042D89C964071508E3C78"/>
+  <w:style w:type="paragraph" w:customStyle="1" w:styleId="3A8A4B9E23634557948172B319499B44">
+    <w:name w:val="3A8A4B9E23634557948172B319499B44"/>
   </w:style>
-  <w:style w:type="paragraph" w:customStyle="1" w:styleId="40CB6421572F400DBB9F387AD6CAE415">
-    <w:name w:val="40CB6421572F400DBB9F387AD6CAE415"/>
+  <w:style w:type="paragraph" w:customStyle="1" w:styleId="48A5F5A608964DA098A1AF905ACE1828">
+    <w:name w:val="48A5F5A608964DA098A1AF905ACE1828"/>
   </w:style>
-  <w:style w:type="paragraph" w:customStyle="1" w:styleId="4CF2D006F90549A5972B8EA72DBB3D88">
-    <w:name w:val="4CF2D006F90549A5972B8EA72DBB3D88"/>
+  <w:style w:type="paragraph" w:customStyle="1" w:styleId="3D341157DD8440258F7975A2A7AD9158">
+    <w:name w:val="3D341157DD8440258F7975A2A7AD9158"/>
   </w:style>
-  <w:style w:type="paragraph" w:customStyle="1" w:styleId="08C1470AD53648F7BBBA921946F512BB">
-    <w:name w:val="08C1470AD53648F7BBBA921946F512BB"/>
+  <w:style w:type="paragraph" w:customStyle="1" w:styleId="823E0FCDFA9E4F9787121C3F71CF3478">
+    <w:name w:val="823E0FCDFA9E4F9787121C3F71CF3478"/>
   </w:style>
-  <w:style w:type="paragraph" w:customStyle="1" w:styleId="F02EBFDA221C41E8A6934432B72C2F37">
-    <w:name w:val="F02EBFDA221C41E8A6934432B72C2F37"/>
+  <w:style w:type="paragraph" w:customStyle="1" w:styleId="1C4CC5285D464D95B38E703C7C28B53A">
+    <w:name w:val="1C4CC5285D464D95B38E703C7C28B53A"/>
   </w:style>
-  <w:style w:type="paragraph" w:customStyle="1" w:styleId="E8455C60EAE44833BF65F71CFD4B8157">
-    <w:name w:val="E8455C60EAE44833BF65F71CFD4B8157"/>
+  <w:style w:type="paragraph" w:customStyle="1" w:styleId="F6DBA1DBEB674E8F86FF70E284309DF8">
+    <w:name w:val="F6DBA1DBEB674E8F86FF70E284309DF8"/>
   </w:style>
-  <w:style w:type="paragraph" w:customStyle="1" w:styleId="B1DF278838AC437C90CAC36D362B63A8">
-    <w:name w:val="B1DF278838AC437C90CAC36D362B63A8"/>
+  <w:style w:type="paragraph" w:customStyle="1" w:styleId="3BC8F95DEB794B589D6E9043A84B7F17">
+    <w:name w:val="3BC8F95DEB794B589D6E9043A84B7F17"/>
   </w:style>
 </w:styles>
 </file>
@@ -18808,6 +18769,12 @@
 </file>
 
 <file path=customXml/item2.xml><?xml version="1.0" encoding="utf-8"?>
+<p:properties xmlns:p="http://schemas.microsoft.com/office/2006/metadata/properties" xmlns:xsi="http://www.w3.org/2001/XMLSchema-instance" xmlns:pc="http://schemas.microsoft.com/office/infopath/2007/PartnerControls">
+  <documentManagement/>
+</p:properties>
+</file>
+
+<file path=customXml/item3.xml><?xml version="1.0" encoding="utf-8"?>
 <ct:contentTypeSchema xmlns:ct="http://schemas.microsoft.com/office/2006/metadata/contentType" xmlns:ma="http://schemas.microsoft.com/office/2006/metadata/properties/metaAttributes" ct:_="" ma:_="" ma:contentTypeName="Document" ma:contentTypeID="0x010100AB78F5E3DB9D4847826B01AF2E060577" ma:contentTypeVersion="5" ma:contentTypeDescription="Create a new document." ma:contentTypeScope="" ma:versionID="e4b536cdca340714dca145d733052701">
   <xsd:schema xmlns:xsd="http://www.w3.org/2001/XMLSchema" xmlns:xs="http://www.w3.org/2001/XMLSchema" xmlns:p="http://schemas.microsoft.com/office/2006/metadata/properties" xmlns:ns2="c0cf2ece-67eb-4bab-b0f7-99647d1cbd63" targetNamespace="http://schemas.microsoft.com/office/2006/metadata/properties" ma:root="true" ma:fieldsID="d8e8366639fa19ed88382ccd086e2108" ns2:_="">
     <xsd:import namespace="c0cf2ece-67eb-4bab-b0f7-99647d1cbd63"/>
@@ -18959,10 +18926,8 @@
 </ct:contentTypeSchema>
 </file>
 
-<file path=customXml/item3.xml><?xml version="1.0" encoding="utf-8"?>
-<p:properties xmlns:p="http://schemas.microsoft.com/office/2006/metadata/properties" xmlns:xsi="http://www.w3.org/2001/XMLSchema-instance" xmlns:pc="http://schemas.microsoft.com/office/infopath/2007/PartnerControls">
-  <documentManagement/>
-</p:properties>
+<file path=customXml/item4.xml><?xml version="1.0" encoding="utf-8"?>
+<b:Sources xmlns:b="http://schemas.openxmlformats.org/officeDocument/2006/bibliography" xmlns="http://schemas.openxmlformats.org/officeDocument/2006/bibliography" SelectedStyle="\APASixthEditionOfficeOnline.xsl" StyleName="APA" Version="6"/>
 </file>
 
 <file path=customXml/itemProps1.xml><?xml version="1.0" encoding="utf-8"?>
@@ -18974,6 +18939,15 @@
 </file>
 
 <file path=customXml/itemProps2.xml><?xml version="1.0" encoding="utf-8"?>
+<ds:datastoreItem xmlns:ds="http://schemas.openxmlformats.org/officeDocument/2006/customXml" ds:itemID="{A9AA5209-A137-4AE4-8CB5-BAE5F8BBF5B3}">
+  <ds:schemaRefs>
+    <ds:schemaRef ds:uri="http://schemas.microsoft.com/office/2006/metadata/properties"/>
+    <ds:schemaRef ds:uri="http://schemas.microsoft.com/office/infopath/2007/PartnerControls"/>
+  </ds:schemaRefs>
+</ds:datastoreItem>
+</file>
+
+<file path=customXml/itemProps3.xml><?xml version="1.0" encoding="utf-8"?>
 <ds:datastoreItem xmlns:ds="http://schemas.openxmlformats.org/officeDocument/2006/customXml" ds:itemID="{001A3EA2-171A-4CCE-BAFD-9768F00006BC}">
   <ds:schemaRefs>
     <ds:schemaRef ds:uri="http://schemas.microsoft.com/office/2006/metadata/contentType"/>
@@ -18991,11 +18965,10 @@
 </ds:datastoreItem>
 </file>
 
-<file path=customXml/itemProps3.xml><?xml version="1.0" encoding="utf-8"?>
-<ds:datastoreItem xmlns:ds="http://schemas.openxmlformats.org/officeDocument/2006/customXml" ds:itemID="{A9AA5209-A137-4AE4-8CB5-BAE5F8BBF5B3}">
+<file path=customXml/itemProps4.xml><?xml version="1.0" encoding="utf-8"?>
+<ds:datastoreItem xmlns:ds="http://schemas.openxmlformats.org/officeDocument/2006/customXml" ds:itemID="{32ADBDC8-049D-4A9A-9035-B72E77104D93}">
   <ds:schemaRefs>
-    <ds:schemaRef ds:uri="http://schemas.microsoft.com/office/2006/metadata/properties"/>
-    <ds:schemaRef ds:uri="http://schemas.microsoft.com/office/infopath/2007/PartnerControls"/>
+    <ds:schemaRef ds:uri="http://schemas.openxmlformats.org/officeDocument/2006/bibliography"/>
   </ds:schemaRefs>
 </ds:datastoreItem>
 </file>
</xml_diff>

<commit_message>
Add additional input fields
</commit_message>
<xml_diff>
--- a/Syllabus Generator/bin/Debug/OM806.01.2019F.docx
+++ b/Syllabus Generator/bin/Debug/OM806.01.2019F.docx
@@ -23,7 +23,7 @@
         </w:rPr>
         <w:id w:val="9459735"/>
         <w:placeholder>
-          <w:docPart w:val="8DF8EF5320E349ECA4BC40C9D9747098"/>
+          <w:docPart w:val="1383C04770C748C4A56EAA5D5CB882BD"/>
         </w:placeholder>
       </w:sdtPr>
       <w:sdtEndPr>
@@ -67,7 +67,7 @@
       <w:sdtPr>
         <w:id w:val="1314755397"/>
         <w:placeholder>
-          <w:docPart w:val="46084669B0B744CEAD0E4214CB0324DE"/>
+          <w:docPart w:val="4B4135D7B22D4FD0AB2BB8C7A769175D"/>
         </w:placeholder>
       </w:sdtPr>
       <w:sdtEndPr>
@@ -271,7 +271,7 @@
       <w:sdtPr>
         <w:id w:val="-408849915"/>
         <w:placeholder>
-          <w:docPart w:val="A8415F91E2794FFBABEB0D61168C9A9E"/>
+          <w:docPart w:val="ADFBA805FFCF4D829E1FAB2F64AAC1FD"/>
         </w:placeholder>
       </w:sdtPr>
       <w:sdtEndPr>
@@ -284,7 +284,7 @@
           <w:sdtPr>
             <w:id w:val="-1833832768"/>
             <w:placeholder>
-              <w:docPart w:val="2EBD738BCB494CDEAAD592F6062AD2E0"/>
+              <w:docPart w:val="996E1533322B4F39BAB7A610894EA071"/>
             </w:placeholder>
           </w:sdtPr>
           <w:sdtEndPr>
@@ -317,7 +317,7 @@
       <w:sdtPr>
         <w:id w:val="-1147196240"/>
         <w:placeholder>
-          <w:docPart w:val="411F1825B9E74129B2B804EC88D45196"/>
+          <w:docPart w:val="8B70AEFAC91A466B8A141D26B6FD2E40"/>
         </w:placeholder>
       </w:sdtPr>
       <w:sdtEndPr/>
@@ -326,7 +326,7 @@
           <w:sdtPr>
             <w:id w:val="-1218588296"/>
             <w:placeholder>
-              <w:docPart w:val="4D0524965DAB46A1888820118C087F93"/>
+              <w:docPart w:val="F88A562F200A43F4916D7D879BEFB62C"/>
             </w:placeholder>
           </w:sdtPr>
           <w:sdtEndPr>
@@ -339,7 +339,7 @@
               <w:sdtPr>
                 <w:id w:val="1097215443"/>
                 <w:placeholder>
-                  <w:docPart w:val="F483A2939417410B856D2E486B4C2F80"/>
+                  <w:docPart w:val="489166960D154A07AD5626D8B697058D"/>
                 </w:placeholder>
               </w:sdtPr>
               <w:sdtEndPr>
@@ -6642,7 +6642,7 @@
           </w:rPr>
           <w:id w:val="59532323"/>
           <w:placeholder>
-            <w:docPart w:val="07FA6FAA8199449782396D1D5048570E"/>
+            <w:docPart w:val="8D46C448453240CA9BFA17FF500052DE"/>
           </w:placeholder>
         </w:sdtPr>
         <w:sdtEndPr/>
@@ -7058,7 +7058,7 @@
       <w:sdtPr>
         <w:id w:val="680017570"/>
         <w:placeholder>
-          <w:docPart w:val="B49C7365D41B4C798AACAE0F59189B47"/>
+          <w:docPart w:val="8B13EE0DF49B479F9A04EB08CDFD3DCD"/>
         </w:placeholder>
       </w:sdtPr>
       <w:sdtEndPr/>
@@ -7675,7 +7675,7 @@
             </w:rPr>
             <w:id w:val="1333251155"/>
             <w:placeholder>
-              <w:docPart w:val="1512092670CA447F825A4036E8F0E3CF"/>
+              <w:docPart w:val="E0AED3D29D8D4A3BBE01DD8330C43916"/>
             </w:placeholder>
           </w:sdtPr>
           <w:sdtEndPr>
@@ -8225,7 +8225,7 @@
               </w:rPr>
               <w:id w:val="-991869283"/>
               <w:placeholder>
-                <w:docPart w:val="F5269E2BBBEE425FB3EE5CEF5A79A99C"/>
+                <w:docPart w:val="18528D7ED3D94FC69FBAA16353A391C0"/>
               </w:placeholder>
             </w:sdtPr>
             <w:sdtEndPr>
@@ -8401,7 +8401,7 @@
           <w:sdtPr>
             <w:id w:val="316625931"/>
             <w:placeholder>
-              <w:docPart w:val="62B906021D094247B1BEC0A4274E2245"/>
+              <w:docPart w:val="BE7E6AA3126C4CAFAD934432FF9759B7"/>
             </w:placeholder>
           </w:sdtPr>
           <w:sdtEndPr/>
@@ -8568,7 +8568,7 @@
           <w:sdtPr>
             <w:id w:val="-628632739"/>
             <w:placeholder>
-              <w:docPart w:val="9828E1A5566A4103835DD04143A6A6DF"/>
+              <w:docPart w:val="23E5FB60490E47649467A2FF6AC3ABC3"/>
             </w:placeholder>
           </w:sdtPr>
           <w:sdtEndPr/>
@@ -8634,7 +8634,7 @@
             </w:rPr>
             <w:id w:val="715165974"/>
             <w:placeholder>
-              <w:docPart w:val="391EC89755664084A6436A7A8C169E39"/>
+              <w:docPart w:val="FCCE527C92974F96B912EA1E1B51FFAC"/>
             </w:placeholder>
           </w:sdtPr>
           <w:sdtEndPr/>
@@ -8651,7 +8651,7 @@
               <w:sdtPr>
                 <w:id w:val="-343097348"/>
                 <w:placeholder>
-                  <w:docPart w:val="E5786501C4AC405F8302358AE97E1AD7"/>
+                  <w:docPart w:val="FE15417286CD4CA1A896EBF5A42B5509"/>
                 </w:placeholder>
               </w:sdtPr>
               <w:sdtEndPr/>
@@ -8930,7 +8930,7 @@
                   <w:sdtPr>
                     <w:id w:val="-1963567298"/>
                     <w:placeholder>
-                      <w:docPart w:val="D10276A8B78546DB80CAA77C05DD177F"/>
+                      <w:docPart w:val="F09A43D6033D43BFA05532773F377394"/>
                     </w:placeholder>
                   </w:sdtPr>
                   <w:sdtEndPr/>
@@ -8976,7 +8976,7 @@
                       <w:sdtPr>
                         <w:id w:val="-495567629"/>
                         <w:placeholder>
-                          <w:docPart w:val="23B765D5EE2B4EEAA1167BCDDCF77678"/>
+                          <w:docPart w:val="3F1E9505FEFA4E0B92D06802BF664491"/>
                         </w:placeholder>
                       </w:sdtPr>
                       <w:sdtEndPr/>
@@ -9193,7 +9193,7 @@
                           <w:sdtPr>
                             <w:id w:val="274829908"/>
                             <w:placeholder>
-                              <w:docPart w:val="6CB09271BA51440E97445703FF573E5D"/>
+                              <w:docPart w:val="4D4D66091623458D8053F7584F4F598F"/>
                             </w:placeholder>
                           </w:sdtPr>
                           <w:sdtEndPr/>
@@ -9348,7 +9348,7 @@
                               <w:sdtPr>
                                 <w:id w:val="-2047369354"/>
                                 <w:placeholder>
-                                  <w:docPart w:val="3A8A4B9E23634557948172B319499B44"/>
+                                  <w:docPart w:val="D7E4091C380F4F30B3346E7E5999739B"/>
                                 </w:placeholder>
                               </w:sdtPr>
                               <w:sdtEndPr/>
@@ -9407,7 +9407,7 @@
                                   <w:sdtPr>
                                     <w:id w:val="1367873485"/>
                                     <w:placeholder>
-                                      <w:docPart w:val="48A5F5A608964DA098A1AF905ACE1828"/>
+                                      <w:docPart w:val="AC2BABA226924565B28D2A8EFF4BF807"/>
                                     </w:placeholder>
                                   </w:sdtPr>
                                   <w:sdtEndPr/>
@@ -9541,7 +9541,7 @@
                                         </w:rPr>
                                         <w:id w:val="-2084744605"/>
                                         <w:placeholder>
-                                          <w:docPart w:val="3D341157DD8440258F7975A2A7AD9158"/>
+                                          <w:docPart w:val="ACE1320D1E4F49088637488C9B535EB3"/>
                                         </w:placeholder>
                                       </w:sdtPr>
                                       <w:sdtEndPr/>
@@ -9558,7 +9558,7 @@
                                           <w:sdtPr>
                                             <w:id w:val="606465196"/>
                                             <w:placeholder>
-                                              <w:docPart w:val="823E0FCDFA9E4F9787121C3F71CF3478"/>
+                                              <w:docPart w:val="08E65AE9C5E9439B956782479D9AFA3B"/>
                                             </w:placeholder>
                                           </w:sdtPr>
                                           <w:sdtEndPr/>
@@ -9689,7 +9689,7 @@
                                               <w:sdtPr>
                                                 <w:id w:val="1647015073"/>
                                                 <w:placeholder>
-                                                  <w:docPart w:val="1C4CC5285D464D95B38E703C7C28B53A"/>
+                                                  <w:docPart w:val="D2C3E243A316477AA72651074942BAAD"/>
                                                 </w:placeholder>
                                               </w:sdtPr>
                                               <w:sdtEndPr/>
@@ -9863,7 +9863,7 @@
                                                   <w:sdtPr>
                                                     <w:id w:val="-577820073"/>
                                                     <w:placeholder>
-                                                      <w:docPart w:val="F6DBA1DBEB674E8F86FF70E284309DF8"/>
+                                                      <w:docPart w:val="F5C2D70E930745DC8F6BC234077C000B"/>
                                                     </w:placeholder>
                                                   </w:sdtPr>
                                                   <w:sdtEndPr/>
@@ -10486,7 +10486,7 @@
                                                       <w:sdtPr>
                                                         <w:id w:val="-1055767695"/>
                                                         <w:placeholder>
-                                                          <w:docPart w:val="3BC8F95DEB794B589D6E9043A84B7F17"/>
+                                                          <w:docPart w:val="BC34AF51C74848CE86FE3A1833CAE5B7"/>
                                                         </w:placeholder>
                                                       </w:sdtPr>
                                                       <w:sdtEndPr/>
@@ -10814,7 +10814,7 @@
             <w:t xml:space="preserve"> </w:t>
           </w:r>
           <w:r>
-            <w:t>OM810</w:t>
+            <w:t>OM810.01</w:t>
           </w:r>
         </w:p>
         <w:p>
@@ -10867,7 +10867,7 @@
             <w:t xml:space="preserve"> Course Hours |</w:t>
           </w:r>
           <w:r>
-            <w:t>OM810</w:t>
+            <w:t>OM810.01</w:t>
           </w:r>
         </w:p>
         <w:p>
@@ -17093,7 +17093,7 @@
   <w:docParts>
     <w:docPart>
       <w:docPartPr>
-        <w:name w:val="8DF8EF5320E349ECA4BC40C9D9747098"/>
+        <w:name w:val="1383C04770C748C4A56EAA5D5CB882BD"/>
         <w:category>
           <w:name w:val="General"/>
           <w:gallery w:val="placeholder"/>
@@ -17104,12 +17104,12 @@
         <w:behaviors>
           <w:behavior w:val="content"/>
         </w:behaviors>
-        <w:guid w:val="{6AE76EAF-9427-435F-BAA9-9CEF3DF7DD8F}"/>
+        <w:guid w:val="{ADFA3F3D-EDC5-4A90-BFA0-2A0C620CE03F}"/>
       </w:docPartPr>
       <w:docPartBody>
         <w:p>
           <w:pPr>
-            <w:pStyle w:val="8DF8EF5320E349ECA4BC40C9D9747098"/>
+            <w:pStyle w:val="1383C04770C748C4A56EAA5D5CB882BD"/>
           </w:pPr>
           <w:r>
             <w:t>Donec sollicitudin mi et magna. Proin non est. Vestibulum diam. Quisque in enim. Sed id dui. Nunc nec sapien. Nulla lacus. Quisque in ante vel nunc semper pellentesque. Nam sit amet lacus sit amet ipsum auctor eleifend. Quisque vitae justo eu neque mattis pellentesque. Suspendisse tristique. Nulla facilisi. Pellentesque hendrerit tristique turpis. Pellentesque eget mi. Vestibulum a lacus.</w:t>
@@ -17119,7 +17119,7 @@
     </w:docPart>
     <w:docPart>
       <w:docPartPr>
-        <w:name w:val="46084669B0B744CEAD0E4214CB0324DE"/>
+        <w:name w:val="4B4135D7B22D4FD0AB2BB8C7A769175D"/>
         <w:category>
           <w:name w:val="General"/>
           <w:gallery w:val="placeholder"/>
@@ -17130,12 +17130,12 @@
         <w:behaviors>
           <w:behavior w:val="content"/>
         </w:behaviors>
-        <w:guid w:val="{7A107D3C-9706-4C34-88BB-08E09337B298}"/>
+        <w:guid w:val="{D78FDF4A-1349-4742-80D6-9A6449FC899A}"/>
       </w:docPartPr>
       <w:docPartBody>
         <w:p>
           <w:pPr>
-            <w:pStyle w:val="46084669B0B744CEAD0E4214CB0324DE"/>
+            <w:pStyle w:val="4B4135D7B22D4FD0AB2BB8C7A769175D"/>
           </w:pPr>
           <w:r>
             <w:t>Donec sollicitudin mi et magna. Proin non est. Vestibulum diam. Quisque in enim. Sed id dui. Nunc nec sapien. Nulla lacus. Quisque in ante vel nunc semper pellentesque. Nam sit amet lacus sit amet ipsum auctor eleifend. Quisque vitae justo eu neque mattis pellentesque. Suspendisse tristique. Nulla facilisi. Pellentesque hendrerit tristique turpis. Pellentesque eget mi. Vestibulum a lacus.</w:t>
@@ -17145,7 +17145,7 @@
     </w:docPart>
     <w:docPart>
       <w:docPartPr>
-        <w:name w:val="A8415F91E2794FFBABEB0D61168C9A9E"/>
+        <w:name w:val="ADFBA805FFCF4D829E1FAB2F64AAC1FD"/>
         <w:category>
           <w:name w:val="General"/>
           <w:gallery w:val="placeholder"/>
@@ -17156,12 +17156,12 @@
         <w:behaviors>
           <w:behavior w:val="content"/>
         </w:behaviors>
-        <w:guid w:val="{25B12BE6-C18D-4F54-B261-96BC828948EB}"/>
+        <w:guid w:val="{26066F4D-51ED-4E1A-A413-6445623B2234}"/>
       </w:docPartPr>
       <w:docPartBody>
         <w:p>
           <w:pPr>
-            <w:pStyle w:val="A8415F91E2794FFBABEB0D61168C9A9E"/>
+            <w:pStyle w:val="ADFBA805FFCF4D829E1FAB2F64AAC1FD"/>
           </w:pPr>
           <w:r>
             <w:t xml:space="preserve">Nam ut est. In vehicula venenatis dui. Vestibulum ante ipsum primis in faucibus orci luctus et ultrices posuere cubilia Curae; Praesent venenatis gravida justo. In hac habitasse platea dictumst. Suspendisse dui. </w:t>
@@ -17171,7 +17171,7 @@
     </w:docPart>
     <w:docPart>
       <w:docPartPr>
-        <w:name w:val="2EBD738BCB494CDEAAD592F6062AD2E0"/>
+        <w:name w:val="996E1533322B4F39BAB7A610894EA071"/>
         <w:category>
           <w:name w:val="General"/>
           <w:gallery w:val="placeholder"/>
@@ -17182,12 +17182,12 @@
         <w:behaviors>
           <w:behavior w:val="content"/>
         </w:behaviors>
-        <w:guid w:val="{03A4E238-CB88-4BC0-A57E-4E501A63263F}"/>
+        <w:guid w:val="{1B6604A2-32F6-424B-966C-0341611BC8A8}"/>
       </w:docPartPr>
       <w:docPartBody>
         <w:p>
           <w:pPr>
-            <w:pStyle w:val="2EBD738BCB494CDEAAD592F6062AD2E0"/>
+            <w:pStyle w:val="996E1533322B4F39BAB7A610894EA071"/>
           </w:pPr>
           <w:r>
             <w:t>Donec sollicitudin mi et magna. Proin non est. Vestibulum diam. Quisque in enim. Sed id dui. Nunc nec sapien. Nulla lacus. Quisque in ante vel nunc semper pellentesque. Nam sit amet lacus sit amet ipsum auctor eleifend. Quisque vitae justo eu neque mattis pellentesque. Suspendisse tristique. Nulla facilisi. Pellentesque hendrerit tristique turpis. Pellentesque eget mi. Vestibulum a lacus.</w:t>
@@ -17197,7 +17197,7 @@
     </w:docPart>
     <w:docPart>
       <w:docPartPr>
-        <w:name w:val="411F1825B9E74129B2B804EC88D45196"/>
+        <w:name w:val="8B70AEFAC91A466B8A141D26B6FD2E40"/>
         <w:category>
           <w:name w:val="General"/>
           <w:gallery w:val="placeholder"/>
@@ -17208,12 +17208,12 @@
         <w:behaviors>
           <w:behavior w:val="content"/>
         </w:behaviors>
-        <w:guid w:val="{DC22F5DD-AEF0-4B28-82C0-C167B3E7D6E2}"/>
+        <w:guid w:val="{FEB32138-EDE3-4590-A892-C22FFB337D37}"/>
       </w:docPartPr>
       <w:docPartBody>
         <w:p>
           <w:pPr>
-            <w:pStyle w:val="411F1825B9E74129B2B804EC88D45196"/>
+            <w:pStyle w:val="8B70AEFAC91A466B8A141D26B6FD2E40"/>
           </w:pPr>
           <w:r>
             <w:t>Donec sollicitudin mi et magna. Proin non est. Vestibulum diam. Quisque in enim. Sed id dui. Nunc nec sapien. Nulla lacus. Quisque in ante vel nunc semper pellentesque. Nam sit amet lacus sit amet ipsum auctor eleifend. Quisque vitae justo eu neque mattis pellentesque. Suspendisse tristique. Nulla facilisi. Pellentesque hendrerit tristique turpis. Pellentesque eget mi. Vestibulum a lacus.</w:t>
@@ -17223,7 +17223,7 @@
     </w:docPart>
     <w:docPart>
       <w:docPartPr>
-        <w:name w:val="4D0524965DAB46A1888820118C087F93"/>
+        <w:name w:val="F88A562F200A43F4916D7D879BEFB62C"/>
         <w:category>
           <w:name w:val="General"/>
           <w:gallery w:val="placeholder"/>
@@ -17234,12 +17234,12 @@
         <w:behaviors>
           <w:behavior w:val="content"/>
         </w:behaviors>
-        <w:guid w:val="{3A688782-3E21-49B8-A121-BEC92FF98337}"/>
+        <w:guid w:val="{BEA640D7-92EB-4268-ADD4-F14C811FDF24}"/>
       </w:docPartPr>
       <w:docPartBody>
         <w:p>
           <w:pPr>
-            <w:pStyle w:val="4D0524965DAB46A1888820118C087F93"/>
+            <w:pStyle w:val="F88A562F200A43F4916D7D879BEFB62C"/>
           </w:pPr>
           <w:r>
             <w:t xml:space="preserve">Nam ut est. In vehicula venenatis dui. Vestibulum ante ipsum primis in faucibus orci luctus et ultrices posuere cubilia Curae; Praesent venenatis gravida justo. In hac habitasse platea dictumst. Suspendisse dui. </w:t>
@@ -17249,7 +17249,7 @@
     </w:docPart>
     <w:docPart>
       <w:docPartPr>
-        <w:name w:val="F483A2939417410B856D2E486B4C2F80"/>
+        <w:name w:val="489166960D154A07AD5626D8B697058D"/>
         <w:category>
           <w:name w:val="General"/>
           <w:gallery w:val="placeholder"/>
@@ -17260,12 +17260,12 @@
         <w:behaviors>
           <w:behavior w:val="content"/>
         </w:behaviors>
-        <w:guid w:val="{F8766A9E-BB83-40A5-8781-62CAFCBB05B1}"/>
+        <w:guid w:val="{C0C065B7-1AE0-4BB0-8E42-87515089DD19}"/>
       </w:docPartPr>
       <w:docPartBody>
         <w:p>
           <w:pPr>
-            <w:pStyle w:val="F483A2939417410B856D2E486B4C2F80"/>
+            <w:pStyle w:val="489166960D154A07AD5626D8B697058D"/>
           </w:pPr>
           <w:r>
             <w:t>Donec sollicitudin mi et magna. Proin non est. Vestibulum diam. Quisque in enim. Sed id dui. Nunc nec sapien. Nulla lacus. Quisque in ante vel nunc semper pellentesque. Nam sit amet lacus sit amet ipsum auctor eleifend. Quisque vitae justo eu neque mattis pellentesque. Suspendisse tristique. Nulla facilisi. Pellentesque hendrerit tristique turpis. Pellentesque eget mi. Vestibulum a lacus.</w:t>
@@ -17275,7 +17275,7 @@
     </w:docPart>
     <w:docPart>
       <w:docPartPr>
-        <w:name w:val="07FA6FAA8199449782396D1D5048570E"/>
+        <w:name w:val="8D46C448453240CA9BFA17FF500052DE"/>
         <w:category>
           <w:name w:val="General"/>
           <w:gallery w:val="placeholder"/>
@@ -17286,12 +17286,12 @@
         <w:behaviors>
           <w:behavior w:val="content"/>
         </w:behaviors>
-        <w:guid w:val="{2BDEBB5B-DE78-4C0C-9ECD-5BDC2086F7DB}"/>
+        <w:guid w:val="{F7C368AD-9D7A-4C2B-BED6-ECF2D68C7441}"/>
       </w:docPartPr>
       <w:docPartBody>
         <w:p>
           <w:pPr>
-            <w:pStyle w:val="07FA6FAA8199449782396D1D5048570E"/>
+            <w:pStyle w:val="8D46C448453240CA9BFA17FF500052DE"/>
           </w:pPr>
           <w:r>
             <w:t xml:space="preserve">Nam ut est. In vehicula venenatis dui. Vestibulum ante ipsum primis in faucibus orci luctus et ultrices posuere cubilia Curae; Praesent venenatis gravida justo. In hac habitasse platea dictumst. Suspendisse dui. </w:t>
@@ -17301,7 +17301,7 @@
     </w:docPart>
     <w:docPart>
       <w:docPartPr>
-        <w:name w:val="B49C7365D41B4C798AACAE0F59189B47"/>
+        <w:name w:val="8B13EE0DF49B479F9A04EB08CDFD3DCD"/>
         <w:category>
           <w:name w:val="General"/>
           <w:gallery w:val="placeholder"/>
@@ -17312,12 +17312,12 @@
         <w:behaviors>
           <w:behavior w:val="content"/>
         </w:behaviors>
-        <w:guid w:val="{660CB537-5549-466B-B3FF-0E96E30543D7}"/>
+        <w:guid w:val="{1774DBB1-C21C-4774-8BCF-B83A8F9B3D4B}"/>
       </w:docPartPr>
       <w:docPartBody>
         <w:p>
           <w:pPr>
-            <w:pStyle w:val="B49C7365D41B4C798AACAE0F59189B47"/>
+            <w:pStyle w:val="8B13EE0DF49B479F9A04EB08CDFD3DCD"/>
           </w:pPr>
           <w:r>
             <w:t xml:space="preserve">Nam ut est. In vehicula venenatis dui. Vestibulum ante ipsum primis in faucibus orci luctus et ultrices posuere cubilia Curae; Praesent venenatis gravida justo. In hac habitasse platea dictumst. Suspendisse dui. </w:t>
@@ -17327,7 +17327,7 @@
     </w:docPart>
     <w:docPart>
       <w:docPartPr>
-        <w:name w:val="1512092670CA447F825A4036E8F0E3CF"/>
+        <w:name w:val="E0AED3D29D8D4A3BBE01DD8330C43916"/>
         <w:category>
           <w:name w:val="General"/>
           <w:gallery w:val="placeholder"/>
@@ -17338,12 +17338,12 @@
         <w:behaviors>
           <w:behavior w:val="content"/>
         </w:behaviors>
-        <w:guid w:val="{2E098B43-7C2A-4C1F-89A6-A3071CCC6E43}"/>
+        <w:guid w:val="{F6D720E8-8A22-4B37-8581-D894F221E316}"/>
       </w:docPartPr>
       <w:docPartBody>
         <w:p>
           <w:pPr>
-            <w:pStyle w:val="1512092670CA447F825A4036E8F0E3CF"/>
+            <w:pStyle w:val="E0AED3D29D8D4A3BBE01DD8330C43916"/>
           </w:pPr>
           <w:r>
             <w:t>Aliquam dapibus.</w:t>
@@ -17353,7 +17353,7 @@
     </w:docPart>
     <w:docPart>
       <w:docPartPr>
-        <w:name w:val="F5269E2BBBEE425FB3EE5CEF5A79A99C"/>
+        <w:name w:val="18528D7ED3D94FC69FBAA16353A391C0"/>
         <w:category>
           <w:name w:val="General"/>
           <w:gallery w:val="placeholder"/>
@@ -17364,12 +17364,12 @@
         <w:behaviors>
           <w:behavior w:val="content"/>
         </w:behaviors>
-        <w:guid w:val="{6BDAE5D4-836C-4050-BB46-CBD2B33D96AA}"/>
+        <w:guid w:val="{BDE2FE42-5552-4672-A05E-3E499AA74D8D}"/>
       </w:docPartPr>
       <w:docPartBody>
         <w:p>
           <w:pPr>
-            <w:pStyle w:val="F5269E2BBBEE425FB3EE5CEF5A79A99C"/>
+            <w:pStyle w:val="18528D7ED3D94FC69FBAA16353A391C0"/>
           </w:pPr>
           <w:r>
             <w:t>Aliquam dapibus.</w:t>
@@ -17379,7 +17379,7 @@
     </w:docPart>
     <w:docPart>
       <w:docPartPr>
-        <w:name w:val="62B906021D094247B1BEC0A4274E2245"/>
+        <w:name w:val="BE7E6AA3126C4CAFAD934432FF9759B7"/>
         <w:category>
           <w:name w:val="General"/>
           <w:gallery w:val="placeholder"/>
@@ -17390,12 +17390,12 @@
         <w:behaviors>
           <w:behavior w:val="content"/>
         </w:behaviors>
-        <w:guid w:val="{8AB8AD1D-1881-4161-87D4-8690A2135345}"/>
+        <w:guid w:val="{AA66271B-2201-4AC6-BF10-B095DD9A2976}"/>
       </w:docPartPr>
       <w:docPartBody>
         <w:p>
           <w:pPr>
-            <w:pStyle w:val="62B906021D094247B1BEC0A4274E2245"/>
+            <w:pStyle w:val="BE7E6AA3126C4CAFAD934432FF9759B7"/>
           </w:pPr>
           <w:r>
             <w:t>Aliquam dapibus.</w:t>
@@ -17405,7 +17405,7 @@
     </w:docPart>
     <w:docPart>
       <w:docPartPr>
-        <w:name w:val="9828E1A5566A4103835DD04143A6A6DF"/>
+        <w:name w:val="23E5FB60490E47649467A2FF6AC3ABC3"/>
         <w:category>
           <w:name w:val="General"/>
           <w:gallery w:val="placeholder"/>
@@ -17416,7 +17416,7 @@
         <w:behaviors>
           <w:behavior w:val="content"/>
         </w:behaviors>
-        <w:guid w:val="{382E792D-9BF6-4BB5-ADC7-525C2BB5AC11}"/>
+        <w:guid w:val="{1AD99DBD-F841-491E-A33D-3AEB7BA4A331}"/>
       </w:docPartPr>
       <w:docPartBody>
         <w:p>
@@ -17429,7 +17429,7 @@
         </w:p>
         <w:p>
           <w:pPr>
-            <w:pStyle w:val="9828E1A5566A4103835DD04143A6A6DF"/>
+            <w:pStyle w:val="23E5FB60490E47649467A2FF6AC3ABC3"/>
           </w:pPr>
           <w:r>
             <w:t xml:space="preserve">Fusce varius scelerisque est. Aliquam turpis dui, eleifend in, elementum vel, porta vitae, velit. Cras hendrerit vehicula enim. Sed auctor. In hac habitasse platea dictumst. Nulla lectus. Pellentesque habitant morbi tristique senectus et netus et malesuada fames ac turpis egestas. Donec accumsan ante non leo. </w:t>
@@ -17439,7 +17439,7 @@
     </w:docPart>
     <w:docPart>
       <w:docPartPr>
-        <w:name w:val="391EC89755664084A6436A7A8C169E39"/>
+        <w:name w:val="FCCE527C92974F96B912EA1E1B51FFAC"/>
         <w:category>
           <w:name w:val="General"/>
           <w:gallery w:val="placeholder"/>
@@ -17450,7 +17450,7 @@
         <w:behaviors>
           <w:behavior w:val="content"/>
         </w:behaviors>
-        <w:guid w:val="{3E0851DF-087F-496F-8B0D-526102AA89A1}"/>
+        <w:guid w:val="{8577CB66-B324-4826-9D14-9F3FAC049D25}"/>
       </w:docPartPr>
       <w:docPartBody>
         <w:p>
@@ -17463,7 +17463,7 @@
         </w:p>
         <w:p>
           <w:pPr>
-            <w:pStyle w:val="391EC89755664084A6436A7A8C169E39"/>
+            <w:pStyle w:val="FCCE527C92974F96B912EA1E1B51FFAC"/>
           </w:pPr>
           <w:r>
             <w:t xml:space="preserve">Fusce varius scelerisque est. Aliquam turpis dui, eleifend in, elementum vel, porta vitae, velit. Cras hendrerit vehicula enim. Sed auctor. In hac habitasse platea dictumst. Nulla lectus. Pellentesque habitant morbi tristique senectus et netus et malesuada fames ac turpis egestas. Donec accumsan ante non leo. </w:t>
@@ -17473,7 +17473,7 @@
     </w:docPart>
     <w:docPart>
       <w:docPartPr>
-        <w:name w:val="E5786501C4AC405F8302358AE97E1AD7"/>
+        <w:name w:val="FE15417286CD4CA1A896EBF5A42B5509"/>
         <w:category>
           <w:name w:val="General"/>
           <w:gallery w:val="placeholder"/>
@@ -17484,7 +17484,7 @@
         <w:behaviors>
           <w:behavior w:val="content"/>
         </w:behaviors>
-        <w:guid w:val="{13B16E91-50DD-40A5-8AD8-374372BF5311}"/>
+        <w:guid w:val="{185C81AA-9C6B-408A-855C-31E417A0CE92}"/>
       </w:docPartPr>
       <w:docPartBody>
         <w:p>
@@ -17497,7 +17497,7 @@
         </w:p>
         <w:p>
           <w:pPr>
-            <w:pStyle w:val="E5786501C4AC405F8302358AE97E1AD7"/>
+            <w:pStyle w:val="FE15417286CD4CA1A896EBF5A42B5509"/>
           </w:pPr>
           <w:r>
             <w:t xml:space="preserve">Fusce varius scelerisque est. Aliquam turpis dui, eleifend in, elementum vel, porta vitae, velit. Cras hendrerit vehicula enim. Sed auctor. In hac habitasse platea dictumst. Nulla lectus. Pellentesque habitant morbi tristique senectus et netus et malesuada fames ac turpis egestas. Donec accumsan ante non leo. </w:t>
@@ -17507,7 +17507,7 @@
     </w:docPart>
     <w:docPart>
       <w:docPartPr>
-        <w:name w:val="D10276A8B78546DB80CAA77C05DD177F"/>
+        <w:name w:val="F09A43D6033D43BFA05532773F377394"/>
         <w:category>
           <w:name w:val="General"/>
           <w:gallery w:val="placeholder"/>
@@ -17518,7 +17518,7 @@
         <w:behaviors>
           <w:behavior w:val="content"/>
         </w:behaviors>
-        <w:guid w:val="{608D29F9-1E8C-426C-98CE-60263F968E39}"/>
+        <w:guid w:val="{E7E2D947-0605-4FB9-B577-60F6993494C9}"/>
       </w:docPartPr>
       <w:docPartBody>
         <w:p>
@@ -17531,7 +17531,7 @@
         </w:p>
         <w:p>
           <w:pPr>
-            <w:pStyle w:val="D10276A8B78546DB80CAA77C05DD177F"/>
+            <w:pStyle w:val="F09A43D6033D43BFA05532773F377394"/>
           </w:pPr>
           <w:r>
             <w:t xml:space="preserve">Fusce varius scelerisque est. Aliquam turpis dui, eleifend in, elementum vel, porta vitae, velit. Cras hendrerit vehicula enim. Sed auctor. In hac habitasse platea dictumst. Nulla lectus. Pellentesque habitant morbi tristique senectus et netus et malesuada fames ac turpis egestas. Donec accumsan ante non leo. </w:t>
@@ -17541,7 +17541,7 @@
     </w:docPart>
     <w:docPart>
       <w:docPartPr>
-        <w:name w:val="23B765D5EE2B4EEAA1167BCDDCF77678"/>
+        <w:name w:val="3F1E9505FEFA4E0B92D06802BF664491"/>
         <w:category>
           <w:name w:val="General"/>
           <w:gallery w:val="placeholder"/>
@@ -17552,7 +17552,7 @@
         <w:behaviors>
           <w:behavior w:val="content"/>
         </w:behaviors>
-        <w:guid w:val="{06777485-0824-4203-9380-638E2B9B2BBB}"/>
+        <w:guid w:val="{AAC6DE90-261B-458D-9516-DA1E21EF3E35}"/>
       </w:docPartPr>
       <w:docPartBody>
         <w:p>
@@ -17565,7 +17565,7 @@
         </w:p>
         <w:p>
           <w:pPr>
-            <w:pStyle w:val="23B765D5EE2B4EEAA1167BCDDCF77678"/>
+            <w:pStyle w:val="3F1E9505FEFA4E0B92D06802BF664491"/>
           </w:pPr>
           <w:r>
             <w:t xml:space="preserve">Fusce varius scelerisque est. Aliquam turpis dui, eleifend in, elementum vel, porta vitae, velit. Cras hendrerit vehicula enim. Sed auctor. In hac habitasse platea dictumst. Nulla lectus. Pellentesque habitant morbi tristique senectus et netus et malesuada fames ac turpis egestas. Donec accumsan ante non leo. </w:t>
@@ -17575,7 +17575,7 @@
     </w:docPart>
     <w:docPart>
       <w:docPartPr>
-        <w:name w:val="6CB09271BA51440E97445703FF573E5D"/>
+        <w:name w:val="4D4D66091623458D8053F7584F4F598F"/>
         <w:category>
           <w:name w:val="General"/>
           <w:gallery w:val="placeholder"/>
@@ -17586,7 +17586,7 @@
         <w:behaviors>
           <w:behavior w:val="content"/>
         </w:behaviors>
-        <w:guid w:val="{517ABD3C-C6F1-4343-9A08-7DA2C8208D88}"/>
+        <w:guid w:val="{1EF185F4-352A-4708-86A9-240DC0F3A987}"/>
       </w:docPartPr>
       <w:docPartBody>
         <w:p>
@@ -17599,7 +17599,7 @@
         </w:p>
         <w:p>
           <w:pPr>
-            <w:pStyle w:val="6CB09271BA51440E97445703FF573E5D"/>
+            <w:pStyle w:val="4D4D66091623458D8053F7584F4F598F"/>
           </w:pPr>
           <w:r>
             <w:t xml:space="preserve">Fusce varius scelerisque est. Aliquam turpis dui, eleifend in, elementum vel, porta vitae, velit. Cras hendrerit vehicula enim. Sed auctor. In hac habitasse platea dictumst. Nulla lectus. Pellentesque habitant morbi tristique senectus et netus et malesuada fames ac turpis egestas. Donec accumsan ante non leo. </w:t>
@@ -17609,7 +17609,7 @@
     </w:docPart>
     <w:docPart>
       <w:docPartPr>
-        <w:name w:val="3A8A4B9E23634557948172B319499B44"/>
+        <w:name w:val="D7E4091C380F4F30B3346E7E5999739B"/>
         <w:category>
           <w:name w:val="General"/>
           <w:gallery w:val="placeholder"/>
@@ -17620,7 +17620,7 @@
         <w:behaviors>
           <w:behavior w:val="content"/>
         </w:behaviors>
-        <w:guid w:val="{748BB8AF-FE56-4D7A-A57E-9884BD4C49B9}"/>
+        <w:guid w:val="{14198CB2-BAC1-4FD8-AF29-B10D394A9281}"/>
       </w:docPartPr>
       <w:docPartBody>
         <w:p>
@@ -17633,7 +17633,7 @@
         </w:p>
         <w:p>
           <w:pPr>
-            <w:pStyle w:val="3A8A4B9E23634557948172B319499B44"/>
+            <w:pStyle w:val="D7E4091C380F4F30B3346E7E5999739B"/>
           </w:pPr>
           <w:r>
             <w:t xml:space="preserve">Fusce varius scelerisque est. Aliquam turpis dui, eleifend in, elementum vel, porta vitae, velit. Cras hendrerit vehicula enim. Sed auctor. In hac habitasse platea dictumst. Nulla lectus. Pellentesque habitant morbi tristique senectus et netus et malesuada fames ac turpis egestas. Donec accumsan ante non leo. </w:t>
@@ -17643,7 +17643,7 @@
     </w:docPart>
     <w:docPart>
       <w:docPartPr>
-        <w:name w:val="48A5F5A608964DA098A1AF905ACE1828"/>
+        <w:name w:val="AC2BABA226924565B28D2A8EFF4BF807"/>
         <w:category>
           <w:name w:val="General"/>
           <w:gallery w:val="placeholder"/>
@@ -17654,7 +17654,7 @@
         <w:behaviors>
           <w:behavior w:val="content"/>
         </w:behaviors>
-        <w:guid w:val="{39EDCB18-BD61-4340-B52E-287EB719A08A}"/>
+        <w:guid w:val="{E597850F-1B5B-4EB5-BBB6-EBA19084EBBF}"/>
       </w:docPartPr>
       <w:docPartBody>
         <w:p>
@@ -17667,7 +17667,7 @@
         </w:p>
         <w:p>
           <w:pPr>
-            <w:pStyle w:val="48A5F5A608964DA098A1AF905ACE1828"/>
+            <w:pStyle w:val="AC2BABA226924565B28D2A8EFF4BF807"/>
           </w:pPr>
           <w:r>
             <w:t xml:space="preserve">Fusce varius scelerisque est. Aliquam turpis dui, eleifend in, elementum vel, porta vitae, velit. Cras hendrerit vehicula enim. Sed auctor. In hac habitasse platea dictumst. Nulla lectus. Pellentesque habitant morbi tristique senectus et netus et malesuada fames ac turpis egestas. Donec accumsan ante non leo. </w:t>
@@ -17677,7 +17677,7 @@
     </w:docPart>
     <w:docPart>
       <w:docPartPr>
-        <w:name w:val="3D341157DD8440258F7975A2A7AD9158"/>
+        <w:name w:val="ACE1320D1E4F49088637488C9B535EB3"/>
         <w:category>
           <w:name w:val="General"/>
           <w:gallery w:val="placeholder"/>
@@ -17688,7 +17688,7 @@
         <w:behaviors>
           <w:behavior w:val="content"/>
         </w:behaviors>
-        <w:guid w:val="{0F3FCF42-506A-4051-B720-0CEB770CD18A}"/>
+        <w:guid w:val="{27F926E9-78B1-4B6E-BA76-E9860DAADDEE}"/>
       </w:docPartPr>
       <w:docPartBody>
         <w:p>
@@ -17701,7 +17701,7 @@
         </w:p>
         <w:p>
           <w:pPr>
-            <w:pStyle w:val="3D341157DD8440258F7975A2A7AD9158"/>
+            <w:pStyle w:val="ACE1320D1E4F49088637488C9B535EB3"/>
           </w:pPr>
           <w:r>
             <w:t xml:space="preserve">Fusce varius scelerisque est. Aliquam turpis dui, eleifend in, elementum vel, porta vitae, velit. Cras hendrerit vehicula enim. Sed auctor. In hac habitasse platea dictumst. Nulla lectus. Pellentesque habitant morbi tristique senectus et netus et malesuada fames ac turpis egestas. Donec accumsan ante non leo. </w:t>
@@ -17711,7 +17711,7 @@
     </w:docPart>
     <w:docPart>
       <w:docPartPr>
-        <w:name w:val="823E0FCDFA9E4F9787121C3F71CF3478"/>
+        <w:name w:val="08E65AE9C5E9439B956782479D9AFA3B"/>
         <w:category>
           <w:name w:val="General"/>
           <w:gallery w:val="placeholder"/>
@@ -17722,7 +17722,7 @@
         <w:behaviors>
           <w:behavior w:val="content"/>
         </w:behaviors>
-        <w:guid w:val="{D5D6F621-D5FF-40EA-85F5-8536389A5D0B}"/>
+        <w:guid w:val="{B5B8AEC0-A1C7-4FDC-8DD1-279B0BB13E38}"/>
       </w:docPartPr>
       <w:docPartBody>
         <w:p>
@@ -17735,7 +17735,7 @@
         </w:p>
         <w:p>
           <w:pPr>
-            <w:pStyle w:val="823E0FCDFA9E4F9787121C3F71CF3478"/>
+            <w:pStyle w:val="08E65AE9C5E9439B956782479D9AFA3B"/>
           </w:pPr>
           <w:r>
             <w:t xml:space="preserve">Fusce varius scelerisque est. Aliquam turpis dui, eleifend in, elementum vel, porta vitae, velit. Cras hendrerit vehicula enim. Sed auctor. In hac habitasse platea dictumst. Nulla lectus. Pellentesque habitant morbi tristique senectus et netus et malesuada fames ac turpis egestas. Donec accumsan ante non leo. </w:t>
@@ -17745,7 +17745,7 @@
     </w:docPart>
     <w:docPart>
       <w:docPartPr>
-        <w:name w:val="1C4CC5285D464D95B38E703C7C28B53A"/>
+        <w:name w:val="D2C3E243A316477AA72651074942BAAD"/>
         <w:category>
           <w:name w:val="General"/>
           <w:gallery w:val="placeholder"/>
@@ -17756,7 +17756,7 @@
         <w:behaviors>
           <w:behavior w:val="content"/>
         </w:behaviors>
-        <w:guid w:val="{AB2935DC-4E10-46E9-BC68-3354F0512934}"/>
+        <w:guid w:val="{88587EE8-171D-4B57-B95C-FDAB17922F78}"/>
       </w:docPartPr>
       <w:docPartBody>
         <w:p>
@@ -17769,7 +17769,7 @@
         </w:p>
         <w:p>
           <w:pPr>
-            <w:pStyle w:val="1C4CC5285D464D95B38E703C7C28B53A"/>
+            <w:pStyle w:val="D2C3E243A316477AA72651074942BAAD"/>
           </w:pPr>
           <w:r>
             <w:t xml:space="preserve">Fusce varius scelerisque est. Aliquam turpis dui, eleifend in, elementum vel, porta vitae, velit. Cras hendrerit vehicula enim. Sed auctor. In hac habitasse platea dictumst. Nulla lectus. Pellentesque habitant morbi tristique senectus et netus et malesuada fames ac turpis egestas. Donec accumsan ante non leo. </w:t>
@@ -17779,7 +17779,7 @@
     </w:docPart>
     <w:docPart>
       <w:docPartPr>
-        <w:name w:val="F6DBA1DBEB674E8F86FF70E284309DF8"/>
+        <w:name w:val="F5C2D70E930745DC8F6BC234077C000B"/>
         <w:category>
           <w:name w:val="General"/>
           <w:gallery w:val="placeholder"/>
@@ -17790,7 +17790,7 @@
         <w:behaviors>
           <w:behavior w:val="content"/>
         </w:behaviors>
-        <w:guid w:val="{E762E9E6-3B4A-4BD0-8C38-D25B551FE858}"/>
+        <w:guid w:val="{5AE8400A-D215-4DD9-8C44-EB1EFC0F75B9}"/>
       </w:docPartPr>
       <w:docPartBody>
         <w:p>
@@ -17803,7 +17803,7 @@
         </w:p>
         <w:p>
           <w:pPr>
-            <w:pStyle w:val="F6DBA1DBEB674E8F86FF70E284309DF8"/>
+            <w:pStyle w:val="F5C2D70E930745DC8F6BC234077C000B"/>
           </w:pPr>
           <w:r>
             <w:t xml:space="preserve">Fusce varius scelerisque est. Aliquam turpis dui, eleifend in, elementum vel, porta vitae, velit. Cras hendrerit vehicula enim. Sed auctor. In hac habitasse platea dictumst. Nulla lectus. Pellentesque habitant morbi tristique senectus et netus et malesuada fames ac turpis egestas. Donec accumsan ante non leo. </w:t>
@@ -17813,7 +17813,7 @@
     </w:docPart>
     <w:docPart>
       <w:docPartPr>
-        <w:name w:val="3BC8F95DEB794B589D6E9043A84B7F17"/>
+        <w:name w:val="BC34AF51C74848CE86FE3A1833CAE5B7"/>
         <w:category>
           <w:name w:val="General"/>
           <w:gallery w:val="placeholder"/>
@@ -17824,7 +17824,7 @@
         <w:behaviors>
           <w:behavior w:val="content"/>
         </w:behaviors>
-        <w:guid w:val="{2FBFA2C4-39A1-486B-B768-D1FDBC440CD5}"/>
+        <w:guid w:val="{9E9BF9FB-2D62-424E-AD21-26C0C71C27F0}"/>
       </w:docPartPr>
       <w:docPartBody>
         <w:p>
@@ -17837,7 +17837,7 @@
         </w:p>
         <w:p>
           <w:pPr>
-            <w:pStyle w:val="3BC8F95DEB794B589D6E9043A84B7F17"/>
+            <w:pStyle w:val="BC34AF51C74848CE86FE3A1833CAE5B7"/>
           </w:pPr>
           <w:r>
             <w:t xml:space="preserve">Fusce varius scelerisque est. Aliquam turpis dui, eleifend in, elementum vel, porta vitae, velit. Cras hendrerit vehicula enim. Sed auctor. In hac habitasse platea dictumst. Nulla lectus. Pellentesque habitant morbi tristique senectus et netus et malesuada fames ac turpis egestas. Donec accumsan ante non leo. </w:t>
@@ -18392,41 +18392,41 @@
     <w:semiHidden/>
     <w:unhideWhenUsed/>
   </w:style>
-  <w:style w:type="paragraph" w:customStyle="1" w:styleId="8DF8EF5320E349ECA4BC40C9D9747098">
-    <w:name w:val="8DF8EF5320E349ECA4BC40C9D9747098"/>
+  <w:style w:type="paragraph" w:customStyle="1" w:styleId="1383C04770C748C4A56EAA5D5CB882BD">
+    <w:name w:val="1383C04770C748C4A56EAA5D5CB882BD"/>
   </w:style>
-  <w:style w:type="paragraph" w:customStyle="1" w:styleId="46084669B0B744CEAD0E4214CB0324DE">
-    <w:name w:val="46084669B0B744CEAD0E4214CB0324DE"/>
+  <w:style w:type="paragraph" w:customStyle="1" w:styleId="4B4135D7B22D4FD0AB2BB8C7A769175D">
+    <w:name w:val="4B4135D7B22D4FD0AB2BB8C7A769175D"/>
   </w:style>
-  <w:style w:type="paragraph" w:customStyle="1" w:styleId="A8415F91E2794FFBABEB0D61168C9A9E">
-    <w:name w:val="A8415F91E2794FFBABEB0D61168C9A9E"/>
+  <w:style w:type="paragraph" w:customStyle="1" w:styleId="ADFBA805FFCF4D829E1FAB2F64AAC1FD">
+    <w:name w:val="ADFBA805FFCF4D829E1FAB2F64AAC1FD"/>
   </w:style>
-  <w:style w:type="paragraph" w:customStyle="1" w:styleId="2EBD738BCB494CDEAAD592F6062AD2E0">
-    <w:name w:val="2EBD738BCB494CDEAAD592F6062AD2E0"/>
+  <w:style w:type="paragraph" w:customStyle="1" w:styleId="996E1533322B4F39BAB7A610894EA071">
+    <w:name w:val="996E1533322B4F39BAB7A610894EA071"/>
   </w:style>
-  <w:style w:type="paragraph" w:customStyle="1" w:styleId="411F1825B9E74129B2B804EC88D45196">
-    <w:name w:val="411F1825B9E74129B2B804EC88D45196"/>
+  <w:style w:type="paragraph" w:customStyle="1" w:styleId="8B70AEFAC91A466B8A141D26B6FD2E40">
+    <w:name w:val="8B70AEFAC91A466B8A141D26B6FD2E40"/>
   </w:style>
-  <w:style w:type="paragraph" w:customStyle="1" w:styleId="4D0524965DAB46A1888820118C087F93">
-    <w:name w:val="4D0524965DAB46A1888820118C087F93"/>
+  <w:style w:type="paragraph" w:customStyle="1" w:styleId="F88A562F200A43F4916D7D879BEFB62C">
+    <w:name w:val="F88A562F200A43F4916D7D879BEFB62C"/>
   </w:style>
-  <w:style w:type="paragraph" w:customStyle="1" w:styleId="F483A2939417410B856D2E486B4C2F80">
-    <w:name w:val="F483A2939417410B856D2E486B4C2F80"/>
+  <w:style w:type="paragraph" w:customStyle="1" w:styleId="489166960D154A07AD5626D8B697058D">
+    <w:name w:val="489166960D154A07AD5626D8B697058D"/>
   </w:style>
-  <w:style w:type="paragraph" w:customStyle="1" w:styleId="07FA6FAA8199449782396D1D5048570E">
-    <w:name w:val="07FA6FAA8199449782396D1D5048570E"/>
+  <w:style w:type="paragraph" w:customStyle="1" w:styleId="8D46C448453240CA9BFA17FF500052DE">
+    <w:name w:val="8D46C448453240CA9BFA17FF500052DE"/>
   </w:style>
-  <w:style w:type="paragraph" w:customStyle="1" w:styleId="B49C7365D41B4C798AACAE0F59189B47">
-    <w:name w:val="B49C7365D41B4C798AACAE0F59189B47"/>
+  <w:style w:type="paragraph" w:customStyle="1" w:styleId="8B13EE0DF49B479F9A04EB08CDFD3DCD">
+    <w:name w:val="8B13EE0DF49B479F9A04EB08CDFD3DCD"/>
   </w:style>
-  <w:style w:type="paragraph" w:customStyle="1" w:styleId="1512092670CA447F825A4036E8F0E3CF">
-    <w:name w:val="1512092670CA447F825A4036E8F0E3CF"/>
+  <w:style w:type="paragraph" w:customStyle="1" w:styleId="E0AED3D29D8D4A3BBE01DD8330C43916">
+    <w:name w:val="E0AED3D29D8D4A3BBE01DD8330C43916"/>
   </w:style>
-  <w:style w:type="paragraph" w:customStyle="1" w:styleId="F5269E2BBBEE425FB3EE5CEF5A79A99C">
-    <w:name w:val="F5269E2BBBEE425FB3EE5CEF5A79A99C"/>
+  <w:style w:type="paragraph" w:customStyle="1" w:styleId="18528D7ED3D94FC69FBAA16353A391C0">
+    <w:name w:val="18528D7ED3D94FC69FBAA16353A391C0"/>
   </w:style>
-  <w:style w:type="paragraph" w:customStyle="1" w:styleId="62B906021D094247B1BEC0A4274E2245">
-    <w:name w:val="62B906021D094247B1BEC0A4274E2245"/>
+  <w:style w:type="paragraph" w:customStyle="1" w:styleId="BE7E6AA3126C4CAFAD934432FF9759B7">
+    <w:name w:val="BE7E6AA3126C4CAFAD934432FF9759B7"/>
   </w:style>
   <w:style w:type="paragraph" w:styleId="BodyText">
     <w:name w:val="Body Text"/>
@@ -18449,44 +18449,44 @@
       <w:sz w:val="20"/>
     </w:rPr>
   </w:style>
-  <w:style w:type="paragraph" w:customStyle="1" w:styleId="9828E1A5566A4103835DD04143A6A6DF">
-    <w:name w:val="9828E1A5566A4103835DD04143A6A6DF"/>
+  <w:style w:type="paragraph" w:customStyle="1" w:styleId="23E5FB60490E47649467A2FF6AC3ABC3">
+    <w:name w:val="23E5FB60490E47649467A2FF6AC3ABC3"/>
   </w:style>
-  <w:style w:type="paragraph" w:customStyle="1" w:styleId="391EC89755664084A6436A7A8C169E39">
-    <w:name w:val="391EC89755664084A6436A7A8C169E39"/>
+  <w:style w:type="paragraph" w:customStyle="1" w:styleId="FCCE527C92974F96B912EA1E1B51FFAC">
+    <w:name w:val="FCCE527C92974F96B912EA1E1B51FFAC"/>
   </w:style>
-  <w:style w:type="paragraph" w:customStyle="1" w:styleId="E5786501C4AC405F8302358AE97E1AD7">
-    <w:name w:val="E5786501C4AC405F8302358AE97E1AD7"/>
+  <w:style w:type="paragraph" w:customStyle="1" w:styleId="FE15417286CD4CA1A896EBF5A42B5509">
+    <w:name w:val="FE15417286CD4CA1A896EBF5A42B5509"/>
   </w:style>
-  <w:style w:type="paragraph" w:customStyle="1" w:styleId="D10276A8B78546DB80CAA77C05DD177F">
-    <w:name w:val="D10276A8B78546DB80CAA77C05DD177F"/>
+  <w:style w:type="paragraph" w:customStyle="1" w:styleId="F09A43D6033D43BFA05532773F377394">
+    <w:name w:val="F09A43D6033D43BFA05532773F377394"/>
   </w:style>
-  <w:style w:type="paragraph" w:customStyle="1" w:styleId="23B765D5EE2B4EEAA1167BCDDCF77678">
-    <w:name w:val="23B765D5EE2B4EEAA1167BCDDCF77678"/>
+  <w:style w:type="paragraph" w:customStyle="1" w:styleId="3F1E9505FEFA4E0B92D06802BF664491">
+    <w:name w:val="3F1E9505FEFA4E0B92D06802BF664491"/>
   </w:style>
-  <w:style w:type="paragraph" w:customStyle="1" w:styleId="6CB09271BA51440E97445703FF573E5D">
-    <w:name w:val="6CB09271BA51440E97445703FF573E5D"/>
+  <w:style w:type="paragraph" w:customStyle="1" w:styleId="4D4D66091623458D8053F7584F4F598F">
+    <w:name w:val="4D4D66091623458D8053F7584F4F598F"/>
   </w:style>
-  <w:style w:type="paragraph" w:customStyle="1" w:styleId="3A8A4B9E23634557948172B319499B44">
-    <w:name w:val="3A8A4B9E23634557948172B319499B44"/>
+  <w:style w:type="paragraph" w:customStyle="1" w:styleId="D7E4091C380F4F30B3346E7E5999739B">
+    <w:name w:val="D7E4091C380F4F30B3346E7E5999739B"/>
   </w:style>
-  <w:style w:type="paragraph" w:customStyle="1" w:styleId="48A5F5A608964DA098A1AF905ACE1828">
-    <w:name w:val="48A5F5A608964DA098A1AF905ACE1828"/>
+  <w:style w:type="paragraph" w:customStyle="1" w:styleId="AC2BABA226924565B28D2A8EFF4BF807">
+    <w:name w:val="AC2BABA226924565B28D2A8EFF4BF807"/>
   </w:style>
-  <w:style w:type="paragraph" w:customStyle="1" w:styleId="3D341157DD8440258F7975A2A7AD9158">
-    <w:name w:val="3D341157DD8440258F7975A2A7AD9158"/>
+  <w:style w:type="paragraph" w:customStyle="1" w:styleId="ACE1320D1E4F49088637488C9B535EB3">
+    <w:name w:val="ACE1320D1E4F49088637488C9B535EB3"/>
   </w:style>
-  <w:style w:type="paragraph" w:customStyle="1" w:styleId="823E0FCDFA9E4F9787121C3F71CF3478">
-    <w:name w:val="823E0FCDFA9E4F9787121C3F71CF3478"/>
+  <w:style w:type="paragraph" w:customStyle="1" w:styleId="08E65AE9C5E9439B956782479D9AFA3B">
+    <w:name w:val="08E65AE9C5E9439B956782479D9AFA3B"/>
   </w:style>
-  <w:style w:type="paragraph" w:customStyle="1" w:styleId="1C4CC5285D464D95B38E703C7C28B53A">
-    <w:name w:val="1C4CC5285D464D95B38E703C7C28B53A"/>
+  <w:style w:type="paragraph" w:customStyle="1" w:styleId="D2C3E243A316477AA72651074942BAAD">
+    <w:name w:val="D2C3E243A316477AA72651074942BAAD"/>
   </w:style>
-  <w:style w:type="paragraph" w:customStyle="1" w:styleId="F6DBA1DBEB674E8F86FF70E284309DF8">
-    <w:name w:val="F6DBA1DBEB674E8F86FF70E284309DF8"/>
+  <w:style w:type="paragraph" w:customStyle="1" w:styleId="F5C2D70E930745DC8F6BC234077C000B">
+    <w:name w:val="F5C2D70E930745DC8F6BC234077C000B"/>
   </w:style>
-  <w:style w:type="paragraph" w:customStyle="1" w:styleId="3BC8F95DEB794B589D6E9043A84B7F17">
-    <w:name w:val="3BC8F95DEB794B589D6E9043A84B7F17"/>
+  <w:style w:type="paragraph" w:customStyle="1" w:styleId="BC34AF51C74848CE86FE3A1833CAE5B7">
+    <w:name w:val="BC34AF51C74848CE86FE3A1833CAE5B7"/>
   </w:style>
 </w:styles>
 </file>
@@ -18966,7 +18966,7 @@
 </file>
 
 <file path=customXml/itemProps4.xml><?xml version="1.0" encoding="utf-8"?>
-<ds:datastoreItem xmlns:ds="http://schemas.openxmlformats.org/officeDocument/2006/customXml" ds:itemID="{32ADBDC8-049D-4A9A-9035-B72E77104D93}">
+<ds:datastoreItem xmlns:ds="http://schemas.openxmlformats.org/officeDocument/2006/customXml" ds:itemID="{98A23BED-6949-4F8B-8E1A-BA0F7DDF5990}">
   <ds:schemaRefs>
     <ds:schemaRef ds:uri="http://schemas.openxmlformats.org/officeDocument/2006/bibliography"/>
   </ds:schemaRefs>

</xml_diff>

<commit_message>
Added Add Table Function
</commit_message>
<xml_diff>
--- a/Syllabus Generator/bin/Debug/OM806.01.2019F.docx
+++ b/Syllabus Generator/bin/Debug/OM806.01.2019F.docx
@@ -23,7 +23,7 @@
         </w:rPr>
         <w:id w:val="9459735"/>
         <w:placeholder>
-          <w:docPart w:val="1383C04770C748C4A56EAA5D5CB882BD"/>
+          <w:docPart w:val="52494291A0A147B5ACA44FA65C44A523"/>
         </w:placeholder>
       </w:sdtPr>
       <w:sdtEndPr>
@@ -67,7 +67,7 @@
       <w:sdtPr>
         <w:id w:val="1314755397"/>
         <w:placeholder>
-          <w:docPart w:val="4B4135D7B22D4FD0AB2BB8C7A769175D"/>
+          <w:docPart w:val="3730637AA5F346FBA42C21266A405091"/>
         </w:placeholder>
       </w:sdtPr>
       <w:sdtEndPr>
@@ -271,7 +271,7 @@
       <w:sdtPr>
         <w:id w:val="-408849915"/>
         <w:placeholder>
-          <w:docPart w:val="ADFBA805FFCF4D829E1FAB2F64AAC1FD"/>
+          <w:docPart w:val="2BC9FEDD46C8490C8DCAD3B85E90F1FD"/>
         </w:placeholder>
       </w:sdtPr>
       <w:sdtEndPr>
@@ -284,7 +284,7 @@
           <w:sdtPr>
             <w:id w:val="-1833832768"/>
             <w:placeholder>
-              <w:docPart w:val="996E1533322B4F39BAB7A610894EA071"/>
+              <w:docPart w:val="294573336E514EFB84A7EC5C76FCE833"/>
             </w:placeholder>
           </w:sdtPr>
           <w:sdtEndPr>
@@ -317,7 +317,7 @@
       <w:sdtPr>
         <w:id w:val="-1147196240"/>
         <w:placeholder>
-          <w:docPart w:val="8B70AEFAC91A466B8A141D26B6FD2E40"/>
+          <w:docPart w:val="C243FE6807144E1885C283D3E55B71ED"/>
         </w:placeholder>
       </w:sdtPr>
       <w:sdtEndPr/>
@@ -326,7 +326,7 @@
           <w:sdtPr>
             <w:id w:val="-1218588296"/>
             <w:placeholder>
-              <w:docPart w:val="F88A562F200A43F4916D7D879BEFB62C"/>
+              <w:docPart w:val="8ABFF920AC0540979472EEBAEFC48C93"/>
             </w:placeholder>
           </w:sdtPr>
           <w:sdtEndPr>
@@ -339,7 +339,7 @@
               <w:sdtPr>
                 <w:id w:val="1097215443"/>
                 <w:placeholder>
-                  <w:docPart w:val="489166960D154A07AD5626D8B697058D"/>
+                  <w:docPart w:val="076132D379064872A934E773184E5878"/>
                 </w:placeholder>
               </w:sdtPr>
               <w:sdtEndPr>
@@ -430,6 +430,177 @@
         <w:t>In keeping with the course learning outcomes, students will be evaluated on course assignments (900 points possible) as well as participation in 3 discussion forums (100 points possible), details of which are outlined below, respectively:</w:t>
       </w:r>
     </w:p>
+    <w:p>
+      <w:pPr>
+        <w:ind w:right="360"/>
+        <w:rPr>
+          <w:rFonts w:asciiTheme="majorHAnsi" w:hAnsiTheme="majorHAnsi"/>
+          <w:szCs w:val="20"/>
+        </w:rPr>
+      </w:pPr>
+    </w:p>
+    <w:tbl>
+      <w:tblPr>
+        <w:tblW w:w="0" w:type="auto"/>
+        <w:tblLayout w:type="fixed"/>
+        <w:tblLook w:val="0000" w:firstRow="0" w:lastRow="0" w:firstColumn="0" w:lastColumn="0" w:noHBand="0" w:noVBand="0"/>
+      </w:tblPr>
+      <w:tblGrid>
+        <w:gridCol w:w="3600"/>
+        <w:gridCol w:w="3600"/>
+        <w:gridCol w:w="3600"/>
+      </w:tblGrid>
+      <w:tr>
+        <w:tblPrEx>
+          <w:tblCellMar>
+            <w:top w:w="0" w:type="dxa"/>
+            <w:bottom w:w="0" w:type="dxa"/>
+          </w:tblCellMar>
+        </w:tblPrEx>
+        <w:tc>
+          <w:tcPr>
+            <w:tcW w:w="3600" w:type="dxa"/>
+          </w:tcPr>
+          <w:p>
+            <w:pPr>
+              <w:ind w:right="360"/>
+              <w:rPr>
+                <w:rFonts w:asciiTheme="majorHAnsi" w:hAnsiTheme="majorHAnsi"/>
+                <w:szCs w:val="20"/>
+              </w:rPr>
+            </w:pPr>
+          </w:p>
+        </w:tc>
+        <w:tc>
+          <w:tcPr>
+            <w:tcW w:w="3600" w:type="dxa"/>
+          </w:tcPr>
+          <w:p>
+            <w:pPr>
+              <w:ind w:right="360"/>
+              <w:rPr>
+                <w:rFonts w:asciiTheme="majorHAnsi" w:hAnsiTheme="majorHAnsi"/>
+                <w:szCs w:val="20"/>
+              </w:rPr>
+            </w:pPr>
+          </w:p>
+        </w:tc>
+        <w:tc>
+          <w:tcPr>
+            <w:tcW w:w="3600" w:type="dxa"/>
+          </w:tcPr>
+          <w:p>
+            <w:pPr>
+              <w:ind w:right="360"/>
+              <w:rPr>
+                <w:rFonts w:asciiTheme="majorHAnsi" w:hAnsiTheme="majorHAnsi"/>
+                <w:szCs w:val="20"/>
+              </w:rPr>
+            </w:pPr>
+          </w:p>
+        </w:tc>
+      </w:tr>
+      <w:tr>
+        <w:tblPrEx>
+          <w:tblCellMar>
+            <w:top w:w="0" w:type="dxa"/>
+            <w:bottom w:w="0" w:type="dxa"/>
+          </w:tblCellMar>
+        </w:tblPrEx>
+        <w:tc>
+          <w:tcPr>
+            <w:tcW w:w="3600" w:type="dxa"/>
+          </w:tcPr>
+          <w:p>
+            <w:pPr>
+              <w:ind w:right="360"/>
+              <w:rPr>
+                <w:rFonts w:asciiTheme="majorHAnsi" w:hAnsiTheme="majorHAnsi"/>
+                <w:szCs w:val="20"/>
+              </w:rPr>
+            </w:pPr>
+          </w:p>
+        </w:tc>
+        <w:tc>
+          <w:tcPr>
+            <w:tcW w:w="3600" w:type="dxa"/>
+          </w:tcPr>
+          <w:p>
+            <w:pPr>
+              <w:ind w:right="360"/>
+              <w:rPr>
+                <w:rFonts w:asciiTheme="majorHAnsi" w:hAnsiTheme="majorHAnsi"/>
+                <w:szCs w:val="20"/>
+              </w:rPr>
+            </w:pPr>
+          </w:p>
+        </w:tc>
+        <w:tc>
+          <w:tcPr>
+            <w:tcW w:w="3600" w:type="dxa"/>
+          </w:tcPr>
+          <w:p>
+            <w:pPr>
+              <w:ind w:right="360"/>
+              <w:rPr>
+                <w:rFonts w:asciiTheme="majorHAnsi" w:hAnsiTheme="majorHAnsi"/>
+                <w:szCs w:val="20"/>
+              </w:rPr>
+            </w:pPr>
+          </w:p>
+        </w:tc>
+      </w:tr>
+      <w:tr>
+        <w:tblPrEx>
+          <w:tblCellMar>
+            <w:top w:w="0" w:type="dxa"/>
+            <w:bottom w:w="0" w:type="dxa"/>
+          </w:tblCellMar>
+        </w:tblPrEx>
+        <w:tc>
+          <w:tcPr>
+            <w:tcW w:w="3600" w:type="dxa"/>
+          </w:tcPr>
+          <w:p>
+            <w:pPr>
+              <w:ind w:right="360"/>
+              <w:rPr>
+                <w:rFonts w:asciiTheme="majorHAnsi" w:hAnsiTheme="majorHAnsi"/>
+                <w:szCs w:val="20"/>
+              </w:rPr>
+            </w:pPr>
+          </w:p>
+        </w:tc>
+        <w:tc>
+          <w:tcPr>
+            <w:tcW w:w="3600" w:type="dxa"/>
+          </w:tcPr>
+          <w:p>
+            <w:pPr>
+              <w:ind w:right="360"/>
+              <w:rPr>
+                <w:rFonts w:asciiTheme="majorHAnsi" w:hAnsiTheme="majorHAnsi"/>
+                <w:szCs w:val="20"/>
+              </w:rPr>
+            </w:pPr>
+          </w:p>
+        </w:tc>
+        <w:tc>
+          <w:tcPr>
+            <w:tcW w:w="3600" w:type="dxa"/>
+          </w:tcPr>
+          <w:p>
+            <w:pPr>
+              <w:ind w:right="360"/>
+              <w:rPr>
+                <w:rFonts w:asciiTheme="majorHAnsi" w:hAnsiTheme="majorHAnsi"/>
+                <w:szCs w:val="20"/>
+              </w:rPr>
+            </w:pPr>
+          </w:p>
+        </w:tc>
+      </w:tr>
+    </w:tbl>
     <w:p>
       <w:pPr>
         <w:ind w:right="360"/>
@@ -2571,6 +2742,7 @@
         <w:rPr>
           <w:color w:val="auto"/>
         </w:rPr>
+        <w:lastRenderedPageBreak/>
         <w:t>Late Assignments</w:t>
       </w:r>
     </w:p>
@@ -2607,7 +2779,6 @@
           <w:b/>
           <w:bCs/>
         </w:rPr>
-        <w:lastRenderedPageBreak/>
         <w:t>Zero points received on day 14 and later.</w:t>
       </w:r>
     </w:p>
@@ -3378,21 +3549,7 @@
               <w:rPr>
                 <w:rFonts w:asciiTheme="majorHAnsi" w:eastAsiaTheme="majorEastAsia" w:hAnsiTheme="majorHAnsi" w:cstheme="majorBidi"/>
               </w:rPr>
-              <w:t xml:space="preserve">25 points if both </w:t>
-            </w:r>
-            <w:proofErr w:type="gramStart"/>
-            <w:r>
-              <w:rPr>
-                <w:rFonts w:asciiTheme="majorHAnsi" w:eastAsiaTheme="majorEastAsia" w:hAnsiTheme="majorHAnsi" w:cstheme="majorBidi"/>
-              </w:rPr>
-              <w:t>5 and 10 year</w:t>
-            </w:r>
-            <w:proofErr w:type="gramEnd"/>
-            <w:r>
-              <w:rPr>
-                <w:rFonts w:asciiTheme="majorHAnsi" w:eastAsiaTheme="majorEastAsia" w:hAnsiTheme="majorHAnsi" w:cstheme="majorBidi"/>
-              </w:rPr>
-              <w:t xml:space="preserve"> plans are complete.  </w:t>
+              <w:t xml:space="preserve">25 points if both 5 and 10 year plans are complete.  </w:t>
             </w:r>
           </w:p>
           <w:p>
@@ -4040,21 +4197,7 @@
         <w:rPr>
           <w:rFonts w:asciiTheme="majorHAnsi" w:eastAsiaTheme="majorEastAsia" w:hAnsiTheme="majorHAnsi" w:cstheme="majorBidi"/>
         </w:rPr>
-        <w:t xml:space="preserve"> your chosen area of interest/specialty in the </w:t>
-      </w:r>
-      <w:proofErr w:type="gramStart"/>
-      <w:r>
-        <w:rPr>
-          <w:rFonts w:asciiTheme="majorHAnsi" w:eastAsiaTheme="majorEastAsia" w:hAnsiTheme="majorHAnsi" w:cstheme="majorBidi"/>
-        </w:rPr>
-        <w:t>practice based</w:t>
-      </w:r>
-      <w:proofErr w:type="gramEnd"/>
-      <w:r>
-        <w:rPr>
-          <w:rFonts w:asciiTheme="majorHAnsi" w:eastAsiaTheme="majorEastAsia" w:hAnsiTheme="majorHAnsi" w:cstheme="majorBidi"/>
-        </w:rPr>
-        <w:t xml:space="preserve"> learning course.  The ROF/clinical case must include the following:</w:t>
+        <w:t xml:space="preserve"> your chosen area of interest/specialty in the practice based learning course.  The ROF/clinical case must include the following:</w:t>
       </w:r>
     </w:p>
     <w:p>
@@ -6319,6 +6462,7 @@
         <w:t xml:space="preserve"> </w:t>
       </w:r>
       <w:r>
+        <w:lastRenderedPageBreak/>
         <w:t>and</w:t>
       </w:r>
       <w:r>
@@ -6642,7 +6786,7 @@
           </w:rPr>
           <w:id w:val="59532323"/>
           <w:placeholder>
-            <w:docPart w:val="8D46C448453240CA9BFA17FF500052DE"/>
+            <w:docPart w:val="88E1779457A6434AAA5A1D2E32A5D186"/>
           </w:placeholder>
         </w:sdtPr>
         <w:sdtEndPr/>
@@ -6657,27 +6801,13 @@
             <w:rPr>
               <w:b w:val="0"/>
             </w:rPr>
-            <w:t xml:space="preserve">he purpose of </w:t>
-          </w:r>
-          <w:proofErr w:type="gramStart"/>
-          <w:r>
-            <w:rPr>
-              <w:b w:val="0"/>
-            </w:rPr>
-            <w:t xml:space="preserve">practice </w:t>
+            <w:t xml:space="preserve">he purpose of practice </w:t>
           </w:r>
           <w:r>
             <w:rPr>
               <w:b w:val="0"/>
             </w:rPr>
-            <w:t>based</w:t>
-          </w:r>
-          <w:proofErr w:type="gramEnd"/>
-          <w:r>
-            <w:rPr>
-              <w:b w:val="0"/>
-            </w:rPr>
-            <w:t xml:space="preserve"> learning within healthcare and completion of self-assessments.  Identifying where you are now and where you want to go.  Discuss mission and vision statements.</w:t>
+            <w:t>based learning within healthcare and completion of self-assessments.  Identifying where you are now and where you want to go.  Discuss mission and vision statements.</w:t>
           </w:r>
         </w:sdtContent>
       </w:sdt>
@@ -6694,21 +6824,7 @@
         <w:rPr>
           <w:rFonts w:asciiTheme="majorHAnsi" w:eastAsiaTheme="majorEastAsia" w:hAnsiTheme="majorHAnsi" w:cstheme="majorBidi"/>
         </w:rPr>
-        <w:t xml:space="preserve">Review class syllabus, learning objectives and class assignments.  Discuss the purpose of </w:t>
-      </w:r>
-      <w:proofErr w:type="gramStart"/>
-      <w:r>
-        <w:rPr>
-          <w:rFonts w:asciiTheme="majorHAnsi" w:eastAsiaTheme="majorEastAsia" w:hAnsiTheme="majorHAnsi" w:cstheme="majorBidi"/>
-        </w:rPr>
-        <w:t>practice based</w:t>
-      </w:r>
-      <w:proofErr w:type="gramEnd"/>
-      <w:r>
-        <w:rPr>
-          <w:rFonts w:asciiTheme="majorHAnsi" w:eastAsiaTheme="majorEastAsia" w:hAnsiTheme="majorHAnsi" w:cstheme="majorBidi"/>
-        </w:rPr>
-        <w:t xml:space="preserve"> learning within healthcare and completion of self-assessments.  Identifying where you are now and where you want to go.  Discuss mission and vision statements.</w:t>
+        <w:t>Review class syllabus, learning objectives and class assignments.  Discuss the purpose of practice based learning within healthcare and completion of self-assessments.  Identifying where you are now and where you want to go.  Discuss mission and vision statements.</w:t>
       </w:r>
       <w:r>
         <w:rPr>
@@ -6797,84 +6913,75 @@
           <w:rFonts w:asciiTheme="majorHAnsi" w:hAnsiTheme="majorHAnsi" w:cstheme="majorHAnsi"/>
           <w:b/>
         </w:rPr>
-        <w:t xml:space="preserve">Becoming a Subject Matter Expert &amp; Getting </w:t>
-      </w:r>
-      <w:proofErr w:type="gramStart"/>
+        <w:t>Becoming a Subject Matter Expert &amp; Getting Published</w:t>
+      </w:r>
+      <w:r>
+        <w:rPr>
+          <w:rFonts w:asciiTheme="majorHAnsi" w:hAnsiTheme="majorHAnsi" w:cstheme="majorHAnsi"/>
+        </w:rPr>
+        <w:t xml:space="preserve">  </w:t>
+      </w:r>
+      <w:r>
+        <w:rPr>
+          <w:rFonts w:asciiTheme="majorHAnsi" w:hAnsiTheme="majorHAnsi" w:cstheme="majorHAnsi"/>
+        </w:rPr>
+        <w:tab/>
+      </w:r>
+      <w:r>
+        <w:rPr>
+          <w:rFonts w:asciiTheme="majorHAnsi" w:hAnsiTheme="majorHAnsi" w:cstheme="majorHAnsi"/>
+        </w:rPr>
+        <w:tab/>
+      </w:r>
+      <w:r>
+        <w:rPr>
+          <w:rFonts w:asciiTheme="majorHAnsi" w:hAnsiTheme="majorHAnsi" w:cstheme="majorHAnsi"/>
+        </w:rPr>
+        <w:tab/>
+      </w:r>
+      <w:r>
+        <w:rPr>
+          <w:rFonts w:asciiTheme="majorHAnsi" w:hAnsiTheme="majorHAnsi" w:cstheme="majorHAnsi"/>
+        </w:rPr>
+        <w:tab/>
+      </w:r>
+      <w:r>
+        <w:rPr>
+          <w:rFonts w:asciiTheme="majorHAnsi" w:hAnsiTheme="majorHAnsi" w:cstheme="majorHAnsi"/>
+        </w:rPr>
+        <w:tab/>
+      </w:r>
+      <w:r>
+        <w:rPr>
+          <w:rFonts w:asciiTheme="majorHAnsi" w:hAnsiTheme="majorHAnsi" w:cstheme="majorHAnsi"/>
+        </w:rPr>
+        <w:tab/>
+      </w:r>
+      <w:r>
+        <w:rPr>
+          <w:rFonts w:asciiTheme="majorHAnsi" w:hAnsiTheme="majorHAnsi" w:cstheme="majorHAnsi"/>
+        </w:rPr>
+        <w:tab/>
+      </w:r>
       <w:r>
         <w:rPr>
           <w:rFonts w:asciiTheme="majorHAnsi" w:hAnsiTheme="majorHAnsi" w:cstheme="majorHAnsi"/>
           <w:b/>
         </w:rPr>
-        <w:t>Published</w:t>
-      </w:r>
-      <w:r>
-        <w:rPr>
-          <w:rFonts w:asciiTheme="majorHAnsi" w:hAnsiTheme="majorHAnsi" w:cstheme="majorHAnsi"/>
-        </w:rPr>
-        <w:t xml:space="preserve">  </w:t>
-      </w:r>
-      <w:r>
-        <w:rPr>
-          <w:rFonts w:asciiTheme="majorHAnsi" w:hAnsiTheme="majorHAnsi" w:cstheme="majorHAnsi"/>
-        </w:rPr>
-        <w:tab/>
-      </w:r>
-      <w:proofErr w:type="gramEnd"/>
-      <w:r>
-        <w:rPr>
-          <w:rFonts w:asciiTheme="majorHAnsi" w:hAnsiTheme="majorHAnsi" w:cstheme="majorHAnsi"/>
-        </w:rPr>
-        <w:tab/>
-      </w:r>
-      <w:r>
-        <w:rPr>
-          <w:rFonts w:asciiTheme="majorHAnsi" w:hAnsiTheme="majorHAnsi" w:cstheme="majorHAnsi"/>
-        </w:rPr>
-        <w:tab/>
-      </w:r>
-      <w:r>
-        <w:rPr>
-          <w:rFonts w:asciiTheme="majorHAnsi" w:hAnsiTheme="majorHAnsi" w:cstheme="majorHAnsi"/>
-        </w:rPr>
-        <w:tab/>
-      </w:r>
-      <w:r>
-        <w:rPr>
-          <w:rFonts w:asciiTheme="majorHAnsi" w:hAnsiTheme="majorHAnsi" w:cstheme="majorHAnsi"/>
-        </w:rPr>
-        <w:tab/>
-      </w:r>
-      <w:r>
-        <w:rPr>
-          <w:rFonts w:asciiTheme="majorHAnsi" w:hAnsiTheme="majorHAnsi" w:cstheme="majorHAnsi"/>
-        </w:rPr>
-        <w:tab/>
-      </w:r>
-      <w:r>
-        <w:rPr>
-          <w:rFonts w:asciiTheme="majorHAnsi" w:hAnsiTheme="majorHAnsi" w:cstheme="majorHAnsi"/>
-        </w:rPr>
-        <w:tab/>
+        <w:t>Sep</w:t>
       </w:r>
       <w:r>
         <w:rPr>
           <w:rFonts w:asciiTheme="majorHAnsi" w:hAnsiTheme="majorHAnsi" w:cstheme="majorHAnsi"/>
           <w:b/>
         </w:rPr>
-        <w:t>Sep</w:t>
+        <w:t>t</w:t>
       </w:r>
       <w:r>
         <w:rPr>
           <w:rFonts w:asciiTheme="majorHAnsi" w:hAnsiTheme="majorHAnsi" w:cstheme="majorHAnsi"/>
           <w:b/>
         </w:rPr>
-        <w:t>t</w:t>
-      </w:r>
-      <w:r>
-        <w:rPr>
-          <w:rFonts w:asciiTheme="majorHAnsi" w:hAnsiTheme="majorHAnsi" w:cstheme="majorHAnsi"/>
-          <w:b/>
-        </w:rPr>
         <w:t xml:space="preserve"> 11</w:t>
       </w:r>
     </w:p>
@@ -6883,15 +6990,7 @@
         <w:pStyle w:val="BodyText"/>
       </w:pPr>
       <w:r>
-        <w:t xml:space="preserve">Discuss the notion of becoming a “subject matter expert”.  Each student will identify one area of interest/specialty/expertise.  Determine what steps are needed to become considered a subject matter expert in that </w:t>
-      </w:r>
-      <w:proofErr w:type="gramStart"/>
-      <w:r>
-        <w:t>particular field</w:t>
-      </w:r>
-      <w:proofErr w:type="gramEnd"/>
-      <w:r>
-        <w:t xml:space="preserve"> or area of expertise.  The how-</w:t>
+        <w:t>Discuss the notion of becoming a “subject matter expert”.  Each student will identify one area of interest/specialty/expertise.  Determine what steps are needed to become considered a subject matter expert in that particular field or area of expertise.  The how-</w:t>
       </w:r>
       <w:proofErr w:type="spellStart"/>
       <w:r>
@@ -7058,7 +7157,7 @@
       <w:sdtPr>
         <w:id w:val="680017570"/>
         <w:placeholder>
-          <w:docPart w:val="8B13EE0DF49B479F9A04EB08CDFD3DCD"/>
+          <w:docPart w:val="E6142B6DF1494EED9774A8C7980C3881"/>
         </w:placeholder>
       </w:sdtPr>
       <w:sdtEndPr/>
@@ -7416,15 +7515,7 @@
             <w:pStyle w:val="BodyText"/>
           </w:pPr>
           <w:r>
-            <w:t xml:space="preserve">Modern methods of educating the public will be discussed including the use of YouTube, Twitter, Pinterest, Facebook, Instagram, Blogs, and Periscope. The power of video presentations will be discussed along with the various benefits to creating videos such as growing your practice, gaining recognition, patient and community education and more. Each student will be required to produce a short video presenting their </w:t>
-          </w:r>
-          <w:proofErr w:type="gramStart"/>
-          <w:r>
-            <w:t>particular subject/area</w:t>
-          </w:r>
-          <w:proofErr w:type="gramEnd"/>
-          <w:r>
-            <w:t xml:space="preserve"> of interest/expertise or practice.</w:t>
+            <w:t>Modern methods of educating the public will be discussed including the use of YouTube, Twitter, Pinterest, Facebook, Instagram, Blogs, and Periscope. The power of video presentations will be discussed along with the various benefits to creating videos such as growing your practice, gaining recognition, patient and community education and more. Each student will be required to produce a short video presenting their particular subject/area of interest/expertise or practice.</w:t>
           </w:r>
         </w:p>
         <w:p>
@@ -7548,7 +7639,6 @@
             </w:rPr>
             <w:t>Assignments/Reading</w:t>
           </w:r>
-          <w:proofErr w:type="gramStart"/>
           <w:r>
             <w:rPr>
               <w:iCs/>
@@ -7559,14 +7649,7 @@
             <w:rPr>
               <w:iCs/>
             </w:rPr>
-            <w:t>(</w:t>
-          </w:r>
-          <w:proofErr w:type="gramEnd"/>
-          <w:r>
-            <w:rPr>
-              <w:iCs/>
-            </w:rPr>
-            <w:t xml:space="preserve">1) </w:t>
+            <w:t xml:space="preserve">(1) </w:t>
           </w:r>
           <w:r>
             <w:rPr>
@@ -7675,7 +7758,7 @@
             </w:rPr>
             <w:id w:val="1333251155"/>
             <w:placeholder>
-              <w:docPart w:val="E0AED3D29D8D4A3BBE01DD8330C43916"/>
+              <w:docPart w:val="30623AE9178548EDB12709C3933E9770"/>
             </w:placeholder>
           </w:sdtPr>
           <w:sdtEndPr>
@@ -8225,7 +8308,7 @@
               </w:rPr>
               <w:id w:val="-991869283"/>
               <w:placeholder>
-                <w:docPart w:val="18528D7ED3D94FC69FBAA16353A391C0"/>
+                <w:docPart w:val="BABCD8CA953A4D74B48687A34347CB69"/>
               </w:placeholder>
             </w:sdtPr>
             <w:sdtEndPr>
@@ -8401,7 +8484,7 @@
           <w:sdtPr>
             <w:id w:val="316625931"/>
             <w:placeholder>
-              <w:docPart w:val="BE7E6AA3126C4CAFAD934432FF9759B7"/>
+              <w:docPart w:val="EA17A1E7480D4A358AF759AC6C0AF6E1"/>
             </w:placeholder>
           </w:sdtPr>
           <w:sdtEndPr/>
@@ -8568,7 +8651,7 @@
           <w:sdtPr>
             <w:id w:val="-628632739"/>
             <w:placeholder>
-              <w:docPart w:val="23E5FB60490E47649467A2FF6AC3ABC3"/>
+              <w:docPart w:val="253F7F44F5804D4BBE6501CA48D5B739"/>
             </w:placeholder>
           </w:sdtPr>
           <w:sdtEndPr/>
@@ -8582,15 +8665,7 @@
               </w:r>
               <w:r>
                 <w:softHyphen/>
-                <w:t xml:space="preserve">nection that meet certain specifications. These specifications are outlined in the PCOM catalog, which is available as a free download from the college’s website. Computers that meet these specifications are also available for use in the college library during normal hours of operation. Students are expected to have basic proficiency in the use of word processing software such as Microsoft® Word (including the ability to “track changes”), and presentation software such as PowerPoint®. Students should also be checking their PCOM email accounts </w:t>
-              </w:r>
-              <w:proofErr w:type="gramStart"/>
-              <w:r>
-                <w:t>on a daily basis</w:t>
-              </w:r>
-              <w:proofErr w:type="gramEnd"/>
-              <w:r>
-                <w:t xml:space="preserve"> to keep abreast of any course-related announcements. </w:t>
+                <w:t xml:space="preserve">nection that meet certain specifications. These specifications are outlined in the PCOM catalog, which is available as a free download from the college’s website. Computers that meet these specifications are also available for use in the college library during normal hours of operation. Students are expected to have basic proficiency in the use of word processing software such as Microsoft® Word (including the ability to “track changes”), and presentation software such as PowerPoint®. Students should also be checking their PCOM email accounts on a daily basis to keep abreast of any course-related announcements. </w:t>
               </w:r>
             </w:p>
             <w:p>
@@ -8609,15 +8684,7 @@
                 <w:t>The college requires that all students have access to a computer, software applications, and an internet con</w:t>
               </w:r>
               <w:r>
-                <w:t xml:space="preserve">nection that meet certain specifications. These specifications are outlined in the PCOM catalog, which is available as a free download from the college’s website. Computers that meet these specifications are also available for use in the college library during normal hours of operation. Students are expected to have basic proficiency in the use of word processing software such as Microsoft® Word (including the ability to “track changes”), and presentation software such as PowerPoint®. Students should also be checking their PCOM email accounts </w:t>
-              </w:r>
-              <w:proofErr w:type="gramStart"/>
-              <w:r>
-                <w:t>on a daily basis</w:t>
-              </w:r>
-              <w:proofErr w:type="gramEnd"/>
-              <w:r>
-                <w:t xml:space="preserve"> to keep abreast of any course-related announcements. </w:t>
+                <w:t xml:space="preserve">nection that meet certain specifications. These specifications are outlined in the PCOM catalog, which is available as a free download from the college’s website. Computers that meet these specifications are also available for use in the college library during normal hours of operation. Students are expected to have basic proficiency in the use of word processing software such as Microsoft® Word (including the ability to “track changes”), and presentation software such as PowerPoint®. Students should also be checking their PCOM email accounts on a daily basis to keep abreast of any course-related announcements. </w:t>
               </w:r>
             </w:p>
           </w:sdtContent>
@@ -8634,7 +8701,7 @@
             </w:rPr>
             <w:id w:val="715165974"/>
             <w:placeholder>
-              <w:docPart w:val="FCCE527C92974F96B912EA1E1B51FFAC"/>
+              <w:docPart w:val="46C7C21721B24E26A2C8EE8BFA41E625"/>
             </w:placeholder>
           </w:sdtPr>
           <w:sdtEndPr/>
@@ -8651,7 +8718,7 @@
               <w:sdtPr>
                 <w:id w:val="-343097348"/>
                 <w:placeholder>
-                  <w:docPart w:val="FE15417286CD4CA1A896EBF5A42B5509"/>
+                  <w:docPart w:val="66320A2C37DA4FB3A7F3451B828F1186"/>
                 </w:placeholder>
               </w:sdtPr>
               <w:sdtEndPr/>
@@ -8861,15 +8928,7 @@
                   </w:r>
                   <w:r>
                     <w:softHyphen/>
-                    <w:t xml:space="preserve">jectives, but the student may still need remedial work </w:t>
-                  </w:r>
-                  <w:proofErr w:type="gramStart"/>
-                  <w:r>
-                    <w:t>in order to</w:t>
-                  </w:r>
-                  <w:proofErr w:type="gramEnd"/>
-                  <w:r>
-                    <w:t xml:space="preserve"> fully meet the course objectives. Because all course objectives are important in this curriculum, some remediation (either by focused independent study or tutorial) is recommended before proceeding to more advanced courses. </w:t>
+                    <w:t xml:space="preserve">jectives, but the student may still need remedial work in order to fully meet the course objectives. Because all course objectives are important in this curriculum, some remediation (either by focused independent study or tutorial) is recommended before proceeding to more advanced courses. </w:t>
                   </w:r>
                 </w:p>
                 <w:p>
@@ -8915,22 +8974,14 @@
                     <w:t>B</w:t>
                   </w:r>
                   <w:r>
-                    <w:t xml:space="preserve">” represents substantially acceptable performance. The student has met at least 80% of the course objectives, but the student may still need remedial work </w:t>
-                  </w:r>
-                  <w:proofErr w:type="gramStart"/>
-                  <w:r>
-                    <w:t>in order to</w:t>
-                  </w:r>
-                  <w:proofErr w:type="gramEnd"/>
-                  <w:r>
-                    <w:t xml:space="preserve"> fully meet the course objectives. Because all course objectives are important in this curriculum, some remediation (either by focused independent study or tutorial) is recommended before proceeding to more advanced courses. </w:t>
+                    <w:t xml:space="preserve">” represents substantially acceptable performance. The student has met at least 80% of the course objectives, but the student may still need remedial work in order to fully meet the course objectives. Because all course objectives are important in this curriculum, some remediation (either by focused independent study or tutorial) is recommended before proceeding to more advanced courses. </w:t>
                   </w:r>
                 </w:p>
                 <w:sdt>
                   <w:sdtPr>
                     <w:id w:val="-1963567298"/>
                     <w:placeholder>
-                      <w:docPart w:val="F09A43D6033D43BFA05532773F377394"/>
+                      <w:docPart w:val="CDD9774E1D4A452D9F1966972F7F2F0B"/>
                     </w:placeholder>
                   </w:sdtPr>
                   <w:sdtEndPr/>
@@ -8942,22 +8993,13 @@
                       <w:r>
                         <w:t xml:space="preserve">A </w:t>
                       </w:r>
-                      <w:proofErr w:type="gramStart"/>
                       <w:r>
                         <w:rPr>
                           <w:b/>
                           <w:bCs/>
                         </w:rPr>
                         <w:softHyphen/>
-                        <w:t>“</w:t>
-                      </w:r>
-                      <w:proofErr w:type="gramEnd"/>
-                      <w:r>
-                        <w:rPr>
-                          <w:b/>
-                          <w:bCs/>
-                        </w:rPr>
-                        <w:t>C</w:t>
+                        <w:t>“C</w:t>
                       </w:r>
                       <w:r>
                         <w:t>” is awarded for marginally satisfactory performance. The student may proceed to courses for which the completed course is a prerequisite, but remediation is strongly recommended. A “C” should be considered a warning grade; it is the college’s observation that “C” students are at risk of failure on comprehensive and state licensure exams.</w:t>
@@ -8976,7 +9018,7 @@
                       <w:sdtPr>
                         <w:id w:val="-495567629"/>
                         <w:placeholder>
-                          <w:docPart w:val="3F1E9505FEFA4E0B92D06802BF664491"/>
+                          <w:docPart w:val="60C84482FFB6473AA63BF34F1B9F6879"/>
                         </w:placeholder>
                       </w:sdtPr>
                       <w:sdtEndPr/>
@@ -8986,15 +9028,7 @@
                             <w:pStyle w:val="BodyText"/>
                           </w:pPr>
                           <w:r>
-                            <w:t xml:space="preserve">Any student seeking authorization for grade of “I” must first present a written petition to the Academic Dean. It is the responsibility of the student to bring pertinent information to the instructor and the Dean, and to reach an agreement on </w:t>
-                          </w:r>
-                          <w:proofErr w:type="gramStart"/>
-                          <w:r>
-                            <w:t>the means by which</w:t>
-                          </w:r>
-                          <w:proofErr w:type="gramEnd"/>
-                          <w:r>
-                            <w:t xml:space="preserve"> the remaining course requirements will be satisfied. An incomplete shall not be assigned when the only way a student can make up the work would be to attend a major portion of the course when the class is next offered. An “I” may not be assigned when the student’s course total is less </w:t>
+                            <w:t xml:space="preserve">Any student seeking authorization for grade of “I” must first present a written petition to the Academic Dean. It is the responsibility of the student to bring pertinent information to the instructor and the Dean, and to reach an agreement on the means by which the remaining course requirements will be satisfied. An incomplete shall not be assigned when the only way a student can make up the work would be to attend a major portion of the course when the class is next offered. An “I” may not be assigned when the student’s course total is less </w:t>
                           </w:r>
                           <w:proofErr w:type="spellStart"/>
                           <w:r>
@@ -9084,15 +9118,7 @@
                             <w:pStyle w:val="BodyText"/>
                           </w:pPr>
                           <w:r>
-                            <w:t xml:space="preserve">Students must attend at least 75% of the class hours scheduled </w:t>
-                          </w:r>
-                          <w:proofErr w:type="gramStart"/>
-                          <w:r>
-                            <w:t>in order to</w:t>
-                          </w:r>
-                          <w:proofErr w:type="gramEnd"/>
-                          <w:r>
-                            <w:t xml:space="preserve"> receive credit for a given aca</w:t>
+                            <w:t>Students must attend at least 75% of the class hours scheduled in order to receive credit for a given aca</w:t>
                           </w:r>
                           <w:r>
                             <w:t xml:space="preserve">demic course. Excessive absences, regardless of the reason for the absences, will result in a grade of “WF” (unless a grade of “I” has been approved). Students who receive a grade of “WF” must retake the course at normal tuition rates. </w:t>
@@ -9112,13 +9138,8 @@
                             <w:pStyle w:val="BodyText"/>
                             <w:contextualSpacing/>
                           </w:pPr>
-                          <w:proofErr w:type="gramStart"/>
                           <w:r>
-                            <w:t>In order to</w:t>
-                          </w:r>
-                          <w:proofErr w:type="gramEnd"/>
-                          <w:r>
-                            <w:t xml:space="preserve"> be marked present in a webinar, students are required to ensure the following: </w:t>
+                            <w:t xml:space="preserve">In order to be marked present in a webinar, students are required to ensure the following: </w:t>
                           </w:r>
                         </w:p>
                         <w:p>
@@ -9138,15 +9159,7 @@
                             <w:pStyle w:val="BodyText"/>
                           </w:pPr>
                           <w:r>
-                            <w:t xml:space="preserve">Their face </w:t>
-                          </w:r>
-                          <w:proofErr w:type="gramStart"/>
-                          <w:r>
-                            <w:t>must clearly visible on the webcam at all times</w:t>
-                          </w:r>
-                          <w:proofErr w:type="gramEnd"/>
-                          <w:r>
-                            <w:t xml:space="preserve"> </w:t>
+                            <w:t xml:space="preserve">Their face must clearly visible on the webcam at all times </w:t>
                           </w:r>
                         </w:p>
                         <w:p>
@@ -9154,15 +9167,7 @@
                             <w:pStyle w:val="BodyText"/>
                           </w:pPr>
                           <w:r>
-                            <w:t xml:space="preserve">Their webcam </w:t>
-                          </w:r>
-                          <w:proofErr w:type="gramStart"/>
-                          <w:r>
-                            <w:t>must be active and not paused at all times</w:t>
-                          </w:r>
-                          <w:proofErr w:type="gramEnd"/>
-                          <w:r>
-                            <w:t xml:space="preserve"> except class breaks </w:t>
+                            <w:t xml:space="preserve">Their webcam must be active and not paused at all times except class breaks </w:t>
                           </w:r>
                         </w:p>
                         <w:p>
@@ -9170,15 +9175,7 @@
                             <w:pStyle w:val="BodyText"/>
                           </w:pPr>
                           <w:r>
-                            <w:t xml:space="preserve">It is the student’s responsibility to stop attending courses for which they are not qualified. No credit and no refund will be granted for courses taken out of sequence </w:t>
-                          </w:r>
-                          <w:proofErr w:type="gramStart"/>
-                          <w:r>
-                            <w:t>whether or not</w:t>
-                          </w:r>
-                          <w:proofErr w:type="gramEnd"/>
-                          <w:r>
-                            <w:t xml:space="preserve"> the student was notified individually. To avoid any inconvenience or unnecessary cost, please make sure you are registered for and attending the correct courses. The Registrar or Academic Dean can provide official answers to related questions. Please do not hesitate to contact them if you have any questions.</w:t>
+                            <w:t>It is the student’s responsibility to stop attending courses for which they are not qualified. No credit and no refund will be granted for courses taken out of sequence whether or not the student was notified individually. To avoid any inconvenience or unnecessary cost, please make sure you are registered for and attending the correct courses. The Registrar or Academic Dean can provide official answers to related questions. Please do not hesitate to contact them if you have any questions.</w:t>
                           </w:r>
                         </w:p>
                         <w:p>
@@ -9193,7 +9190,7 @@
                           <w:sdtPr>
                             <w:id w:val="274829908"/>
                             <w:placeholder>
-                              <w:docPart w:val="4D4D66091623458D8053F7584F4F598F"/>
+                              <w:docPart w:val="28E1C72BA462482B8BD7F70CDB2C3E72"/>
                             </w:placeholder>
                           </w:sdtPr>
                           <w:sdtEndPr/>
@@ -9211,15 +9208,7 @@
                               </w:r>
                               <w:r>
                                 <w:softHyphen/>
-                                <w:t xml:space="preserve">dent’s expulsion. Students must also ensure that they are submitting original work that is written or developed for their </w:t>
-                              </w:r>
-                              <w:proofErr w:type="gramStart"/>
-                              <w:r>
-                                <w:t>particular courses</w:t>
-                              </w:r>
-                              <w:proofErr w:type="gramEnd"/>
-                              <w:r>
-                                <w:t xml:space="preserve">. The presentation of someone else’s ideas or work as one’s own is considered plagiarism and will result in a failing grade for the course. When submitting information that is not their own original research or accepted as common knowledge, students must cite the source of the information using American Psychological Association (APA) standards, unless a different formatting standard is requested by the course instructor. </w:t>
+                                <w:t xml:space="preserve">dent’s expulsion. Students must also ensure that they are submitting original work that is written or developed for their particular courses. The presentation of someone else’s ideas or work as one’s own is considered plagiarism and will result in a failing grade for the course. When submitting information that is not their own original research or accepted as common knowledge, students must cite the source of the information using American Psychological Association (APA) standards, unless a different formatting standard is requested by the course instructor. </w:t>
                               </w:r>
                             </w:p>
                             <w:p>
@@ -9348,7 +9337,7 @@
                               <w:sdtPr>
                                 <w:id w:val="-2047369354"/>
                                 <w:placeholder>
-                                  <w:docPart w:val="D7E4091C380F4F30B3346E7E5999739B"/>
+                                  <w:docPart w:val="162A4F6F13F0489A806185DF15108D7F"/>
                                 </w:placeholder>
                               </w:sdtPr>
                               <w:sdtEndPr/>
@@ -9407,7 +9396,7 @@
                                   <w:sdtPr>
                                     <w:id w:val="1367873485"/>
                                     <w:placeholder>
-                                      <w:docPart w:val="AC2BABA226924565B28D2A8EFF4BF807"/>
+                                      <w:docPart w:val="123A8D81F7074A63915EDFCF7425AD16"/>
                                     </w:placeholder>
                                   </w:sdtPr>
                                   <w:sdtEndPr/>
@@ -9541,7 +9530,7 @@
                                         </w:rPr>
                                         <w:id w:val="-2084744605"/>
                                         <w:placeholder>
-                                          <w:docPart w:val="ACE1320D1E4F49088637488C9B535EB3"/>
+                                          <w:docPart w:val="C78BCE31A8DC49749DDB2D33A12F8EDE"/>
                                         </w:placeholder>
                                       </w:sdtPr>
                                       <w:sdtEndPr/>
@@ -9558,7 +9547,7 @@
                                           <w:sdtPr>
                                             <w:id w:val="606465196"/>
                                             <w:placeholder>
-                                              <w:docPart w:val="08E65AE9C5E9439B956782479D9AFA3B"/>
+                                              <w:docPart w:val="A36E3EF2C271423D9ADDA73E06AB61E9"/>
                                             </w:placeholder>
                                           </w:sdtPr>
                                           <w:sdtEndPr/>
@@ -9568,15 +9557,7 @@
                                                 <w:pStyle w:val="BodyText"/>
                                               </w:pPr>
                                               <w:r>
-                                                <w:t xml:space="preserve">The college </w:t>
-                                              </w:r>
-                                              <w:proofErr w:type="gramStart"/>
-                                              <w:r>
-                                                <w:t>provides assistance for</w:t>
-                                              </w:r>
-                                              <w:proofErr w:type="gramEnd"/>
-                                              <w:r>
-                                                <w:t xml:space="preserve"> students, faculty, staff, and patients with disabilities, and does not dis</w:t>
+                                                <w:t>The college provides assistance for students, faculty, staff, and patients with disabilities, and does not dis</w:t>
                                               </w:r>
                                               <w:r>
                                                 <w:softHyphen/>
@@ -9595,13 +9576,8 @@
                                               <w:pPr>
                                                 <w:pStyle w:val="BodyText"/>
                                               </w:pPr>
-                                              <w:proofErr w:type="gramStart"/>
                                               <w:r>
-                                                <w:t>In order to</w:t>
-                                              </w:r>
-                                              <w:proofErr w:type="gramEnd"/>
-                                              <w:r>
-                                                <w:t xml:space="preserve"> request accommodations, a student must: </w:t>
+                                                <w:t xml:space="preserve">In order to request accommodations, a student must: </w:t>
                                               </w:r>
                                             </w:p>
                                             <w:p>
@@ -9689,7 +9665,7 @@
                                               <w:sdtPr>
                                                 <w:id w:val="1647015073"/>
                                                 <w:placeholder>
-                                                  <w:docPart w:val="D2C3E243A316477AA72651074942BAAD"/>
+                                                  <w:docPart w:val="54855B0752A7483CA34CF62B8FC21769"/>
                                                 </w:placeholder>
                                               </w:sdtPr>
                                               <w:sdtEndPr/>
@@ -9863,7 +9839,7 @@
                                                   <w:sdtPr>
                                                     <w:id w:val="-577820073"/>
                                                     <w:placeholder>
-                                                      <w:docPart w:val="F5C2D70E930745DC8F6BC234077C000B"/>
+                                                      <w:docPart w:val="13268BD9E38B4B38BEA7D704E6844993"/>
                                                     </w:placeholder>
                                                   </w:sdtPr>
                                                   <w:sdtEndPr/>
@@ -10486,7 +10462,7 @@
                                                       <w:sdtPr>
                                                         <w:id w:val="-1055767695"/>
                                                         <w:placeholder>
-                                                          <w:docPart w:val="BC34AF51C74848CE86FE3A1833CAE5B7"/>
+                                                          <w:docPart w:val="64E80B6089F341E09DF3644EB9FA5DD5"/>
                                                         </w:placeholder>
                                                       </w:sdtPr>
                                                       <w:sdtEndPr/>
@@ -10743,33 +10719,7 @@
             <w:rPr>
               <w:color w:val="4472C4" w:themeColor="accent1"/>
             </w:rPr>
-            <w:t>Practice Based Learning</w:t>
-          </w:r>
-          <w:r>
-            <w:rPr>
-              <w:color w:val="4472C4" w:themeColor="accent1"/>
-            </w:rPr>
             <w:t xml:space="preserve"> | </w:t>
-          </w:r>
-          <w:r>
-            <w:rPr>
-              <w:color w:val="4472C4" w:themeColor="accent1"/>
-            </w:rPr>
-            <w:t>&lt;</w:t>
-          </w:r>
-          <w:proofErr w:type="spellStart"/>
-          <w:r>
-            <w:rPr>
-              <w:color w:val="4472C4" w:themeColor="accent1"/>
-            </w:rPr>
-            <w:t>textTeacherName</w:t>
-          </w:r>
-          <w:proofErr w:type="spellEnd"/>
-          <w:r>
-            <w:rPr>
-              <w:color w:val="4472C4" w:themeColor="accent1"/>
-            </w:rPr>
-            <w:t>&gt;</w:t>
           </w:r>
         </w:p>
       </w:tc>
@@ -10808,13 +10758,7 @@
             <w:pStyle w:val="Title"/>
           </w:pPr>
           <w:r>
-            <w:t>Practice Based Learning</w:t>
-          </w:r>
-          <w:r>
             <w:t xml:space="preserve"> </w:t>
-          </w:r>
-          <w:r>
-            <w:t>OM810.01</w:t>
           </w:r>
         </w:p>
         <w:p>
@@ -10832,17 +10776,6 @@
           <w:r>
             <w:t xml:space="preserve">| </w:t>
           </w:r>
-          <w:r>
-            <w:t>&lt;</w:t>
-          </w:r>
-          <w:proofErr w:type="spellStart"/>
-          <w:r>
-            <w:t>textTeacherEmail</w:t>
-          </w:r>
-          <w:proofErr w:type="spellEnd"/>
-          <w:r>
-            <w:t>&gt;</w:t>
-          </w:r>
         </w:p>
         <w:p>
           <w:pPr>
@@ -10852,22 +10785,10 @@
             <w:br/>
           </w:r>
           <w:r>
-            <w:t>5</w:t>
-          </w:r>
-          <w:r>
             <w:t xml:space="preserve"> </w:t>
           </w:r>
           <w:r>
-            <w:t>Units |</w:t>
-          </w:r>
-          <w:r>
-            <w:t>45</w:t>
-          </w:r>
-          <w:r>
-            <w:t xml:space="preserve"> Course Hours |</w:t>
-          </w:r>
-          <w:r>
-            <w:t>OM810.01</w:t>
+            <w:t>Units | Course Hours |</w:t>
           </w:r>
         </w:p>
         <w:p>
@@ -17093,7 +17014,7 @@
   <w:docParts>
     <w:docPart>
       <w:docPartPr>
-        <w:name w:val="1383C04770C748C4A56EAA5D5CB882BD"/>
+        <w:name w:val="52494291A0A147B5ACA44FA65C44A523"/>
         <w:category>
           <w:name w:val="General"/>
           <w:gallery w:val="placeholder"/>
@@ -17104,12 +17025,12 @@
         <w:behaviors>
           <w:behavior w:val="content"/>
         </w:behaviors>
-        <w:guid w:val="{ADFA3F3D-EDC5-4A90-BFA0-2A0C620CE03F}"/>
+        <w:guid w:val="{19339A78-2E11-4A76-9F46-DB237B88702F}"/>
       </w:docPartPr>
       <w:docPartBody>
         <w:p>
           <w:pPr>
-            <w:pStyle w:val="1383C04770C748C4A56EAA5D5CB882BD"/>
+            <w:pStyle w:val="52494291A0A147B5ACA44FA65C44A523"/>
           </w:pPr>
           <w:r>
             <w:t>Donec sollicitudin mi et magna. Proin non est. Vestibulum diam. Quisque in enim. Sed id dui. Nunc nec sapien. Nulla lacus. Quisque in ante vel nunc semper pellentesque. Nam sit amet lacus sit amet ipsum auctor eleifend. Quisque vitae justo eu neque mattis pellentesque. Suspendisse tristique. Nulla facilisi. Pellentesque hendrerit tristique turpis. Pellentesque eget mi. Vestibulum a lacus.</w:t>
@@ -17119,7 +17040,7 @@
     </w:docPart>
     <w:docPart>
       <w:docPartPr>
-        <w:name w:val="4B4135D7B22D4FD0AB2BB8C7A769175D"/>
+        <w:name w:val="3730637AA5F346FBA42C21266A405091"/>
         <w:category>
           <w:name w:val="General"/>
           <w:gallery w:val="placeholder"/>
@@ -17130,12 +17051,12 @@
         <w:behaviors>
           <w:behavior w:val="content"/>
         </w:behaviors>
-        <w:guid w:val="{D78FDF4A-1349-4742-80D6-9A6449FC899A}"/>
+        <w:guid w:val="{94272D53-46F5-4CA5-995C-86FFA86B4208}"/>
       </w:docPartPr>
       <w:docPartBody>
         <w:p>
           <w:pPr>
-            <w:pStyle w:val="4B4135D7B22D4FD0AB2BB8C7A769175D"/>
+            <w:pStyle w:val="3730637AA5F346FBA42C21266A405091"/>
           </w:pPr>
           <w:r>
             <w:t>Donec sollicitudin mi et magna. Proin non est. Vestibulum diam. Quisque in enim. Sed id dui. Nunc nec sapien. Nulla lacus. Quisque in ante vel nunc semper pellentesque. Nam sit amet lacus sit amet ipsum auctor eleifend. Quisque vitae justo eu neque mattis pellentesque. Suspendisse tristique. Nulla facilisi. Pellentesque hendrerit tristique turpis. Pellentesque eget mi. Vestibulum a lacus.</w:t>
@@ -17145,7 +17066,7 @@
     </w:docPart>
     <w:docPart>
       <w:docPartPr>
-        <w:name w:val="ADFBA805FFCF4D829E1FAB2F64AAC1FD"/>
+        <w:name w:val="2BC9FEDD46C8490C8DCAD3B85E90F1FD"/>
         <w:category>
           <w:name w:val="General"/>
           <w:gallery w:val="placeholder"/>
@@ -17156,12 +17077,12 @@
         <w:behaviors>
           <w:behavior w:val="content"/>
         </w:behaviors>
-        <w:guid w:val="{26066F4D-51ED-4E1A-A413-6445623B2234}"/>
+        <w:guid w:val="{D2AC5062-89CE-456F-ADE4-C87F5427CE4D}"/>
       </w:docPartPr>
       <w:docPartBody>
         <w:p>
           <w:pPr>
-            <w:pStyle w:val="ADFBA805FFCF4D829E1FAB2F64AAC1FD"/>
+            <w:pStyle w:val="2BC9FEDD46C8490C8DCAD3B85E90F1FD"/>
           </w:pPr>
           <w:r>
             <w:t xml:space="preserve">Nam ut est. In vehicula venenatis dui. Vestibulum ante ipsum primis in faucibus orci luctus et ultrices posuere cubilia Curae; Praesent venenatis gravida justo. In hac habitasse platea dictumst. Suspendisse dui. </w:t>
@@ -17171,7 +17092,7 @@
     </w:docPart>
     <w:docPart>
       <w:docPartPr>
-        <w:name w:val="996E1533322B4F39BAB7A610894EA071"/>
+        <w:name w:val="294573336E514EFB84A7EC5C76FCE833"/>
         <w:category>
           <w:name w:val="General"/>
           <w:gallery w:val="placeholder"/>
@@ -17182,12 +17103,12 @@
         <w:behaviors>
           <w:behavior w:val="content"/>
         </w:behaviors>
-        <w:guid w:val="{1B6604A2-32F6-424B-966C-0341611BC8A8}"/>
+        <w:guid w:val="{A1117252-6E35-46CC-A054-0B281FD3B490}"/>
       </w:docPartPr>
       <w:docPartBody>
         <w:p>
           <w:pPr>
-            <w:pStyle w:val="996E1533322B4F39BAB7A610894EA071"/>
+            <w:pStyle w:val="294573336E514EFB84A7EC5C76FCE833"/>
           </w:pPr>
           <w:r>
             <w:t>Donec sollicitudin mi et magna. Proin non est. Vestibulum diam. Quisque in enim. Sed id dui. Nunc nec sapien. Nulla lacus. Quisque in ante vel nunc semper pellentesque. Nam sit amet lacus sit amet ipsum auctor eleifend. Quisque vitae justo eu neque mattis pellentesque. Suspendisse tristique. Nulla facilisi. Pellentesque hendrerit tristique turpis. Pellentesque eget mi. Vestibulum a lacus.</w:t>
@@ -17197,7 +17118,7 @@
     </w:docPart>
     <w:docPart>
       <w:docPartPr>
-        <w:name w:val="8B70AEFAC91A466B8A141D26B6FD2E40"/>
+        <w:name w:val="C243FE6807144E1885C283D3E55B71ED"/>
         <w:category>
           <w:name w:val="General"/>
           <w:gallery w:val="placeholder"/>
@@ -17208,12 +17129,12 @@
         <w:behaviors>
           <w:behavior w:val="content"/>
         </w:behaviors>
-        <w:guid w:val="{FEB32138-EDE3-4590-A892-C22FFB337D37}"/>
+        <w:guid w:val="{CE6B543D-F796-4A8F-9CC3-EE97CF0DBDAE}"/>
       </w:docPartPr>
       <w:docPartBody>
         <w:p>
           <w:pPr>
-            <w:pStyle w:val="8B70AEFAC91A466B8A141D26B6FD2E40"/>
+            <w:pStyle w:val="C243FE6807144E1885C283D3E55B71ED"/>
           </w:pPr>
           <w:r>
             <w:t>Donec sollicitudin mi et magna. Proin non est. Vestibulum diam. Quisque in enim. Sed id dui. Nunc nec sapien. Nulla lacus. Quisque in ante vel nunc semper pellentesque. Nam sit amet lacus sit amet ipsum auctor eleifend. Quisque vitae justo eu neque mattis pellentesque. Suspendisse tristique. Nulla facilisi. Pellentesque hendrerit tristique turpis. Pellentesque eget mi. Vestibulum a lacus.</w:t>
@@ -17223,7 +17144,7 @@
     </w:docPart>
     <w:docPart>
       <w:docPartPr>
-        <w:name w:val="F88A562F200A43F4916D7D879BEFB62C"/>
+        <w:name w:val="8ABFF920AC0540979472EEBAEFC48C93"/>
         <w:category>
           <w:name w:val="General"/>
           <w:gallery w:val="placeholder"/>
@@ -17234,12 +17155,12 @@
         <w:behaviors>
           <w:behavior w:val="content"/>
         </w:behaviors>
-        <w:guid w:val="{BEA640D7-92EB-4268-ADD4-F14C811FDF24}"/>
+        <w:guid w:val="{63730590-2308-47D6-A5EE-2F48EEA56810}"/>
       </w:docPartPr>
       <w:docPartBody>
         <w:p>
           <w:pPr>
-            <w:pStyle w:val="F88A562F200A43F4916D7D879BEFB62C"/>
+            <w:pStyle w:val="8ABFF920AC0540979472EEBAEFC48C93"/>
           </w:pPr>
           <w:r>
             <w:t xml:space="preserve">Nam ut est. In vehicula venenatis dui. Vestibulum ante ipsum primis in faucibus orci luctus et ultrices posuere cubilia Curae; Praesent venenatis gravida justo. In hac habitasse platea dictumst. Suspendisse dui. </w:t>
@@ -17249,7 +17170,7 @@
     </w:docPart>
     <w:docPart>
       <w:docPartPr>
-        <w:name w:val="489166960D154A07AD5626D8B697058D"/>
+        <w:name w:val="076132D379064872A934E773184E5878"/>
         <w:category>
           <w:name w:val="General"/>
           <w:gallery w:val="placeholder"/>
@@ -17260,12 +17181,12 @@
         <w:behaviors>
           <w:behavior w:val="content"/>
         </w:behaviors>
-        <w:guid w:val="{C0C065B7-1AE0-4BB0-8E42-87515089DD19}"/>
+        <w:guid w:val="{92D5D894-3D2E-43B2-8954-81BEE169B445}"/>
       </w:docPartPr>
       <w:docPartBody>
         <w:p>
           <w:pPr>
-            <w:pStyle w:val="489166960D154A07AD5626D8B697058D"/>
+            <w:pStyle w:val="076132D379064872A934E773184E5878"/>
           </w:pPr>
           <w:r>
             <w:t>Donec sollicitudin mi et magna. Proin non est. Vestibulum diam. Quisque in enim. Sed id dui. Nunc nec sapien. Nulla lacus. Quisque in ante vel nunc semper pellentesque. Nam sit amet lacus sit amet ipsum auctor eleifend. Quisque vitae justo eu neque mattis pellentesque. Suspendisse tristique. Nulla facilisi. Pellentesque hendrerit tristique turpis. Pellentesque eget mi. Vestibulum a lacus.</w:t>
@@ -17275,7 +17196,7 @@
     </w:docPart>
     <w:docPart>
       <w:docPartPr>
-        <w:name w:val="8D46C448453240CA9BFA17FF500052DE"/>
+        <w:name w:val="88E1779457A6434AAA5A1D2E32A5D186"/>
         <w:category>
           <w:name w:val="General"/>
           <w:gallery w:val="placeholder"/>
@@ -17286,12 +17207,12 @@
         <w:behaviors>
           <w:behavior w:val="content"/>
         </w:behaviors>
-        <w:guid w:val="{F7C368AD-9D7A-4C2B-BED6-ECF2D68C7441}"/>
+        <w:guid w:val="{504AB952-FAFE-4C96-B35F-113C7D3CFD98}"/>
       </w:docPartPr>
       <w:docPartBody>
         <w:p>
           <w:pPr>
-            <w:pStyle w:val="8D46C448453240CA9BFA17FF500052DE"/>
+            <w:pStyle w:val="88E1779457A6434AAA5A1D2E32A5D186"/>
           </w:pPr>
           <w:r>
             <w:t xml:space="preserve">Nam ut est. In vehicula venenatis dui. Vestibulum ante ipsum primis in faucibus orci luctus et ultrices posuere cubilia Curae; Praesent venenatis gravida justo. In hac habitasse platea dictumst. Suspendisse dui. </w:t>
@@ -17301,7 +17222,7 @@
     </w:docPart>
     <w:docPart>
       <w:docPartPr>
-        <w:name w:val="8B13EE0DF49B479F9A04EB08CDFD3DCD"/>
+        <w:name w:val="E6142B6DF1494EED9774A8C7980C3881"/>
         <w:category>
           <w:name w:val="General"/>
           <w:gallery w:val="placeholder"/>
@@ -17312,12 +17233,12 @@
         <w:behaviors>
           <w:behavior w:val="content"/>
         </w:behaviors>
-        <w:guid w:val="{1774DBB1-C21C-4774-8BCF-B83A8F9B3D4B}"/>
+        <w:guid w:val="{1210E0D1-9D72-4F27-835F-FD0D276D184B}"/>
       </w:docPartPr>
       <w:docPartBody>
         <w:p>
           <w:pPr>
-            <w:pStyle w:val="8B13EE0DF49B479F9A04EB08CDFD3DCD"/>
+            <w:pStyle w:val="E6142B6DF1494EED9774A8C7980C3881"/>
           </w:pPr>
           <w:r>
             <w:t xml:space="preserve">Nam ut est. In vehicula venenatis dui. Vestibulum ante ipsum primis in faucibus orci luctus et ultrices posuere cubilia Curae; Praesent venenatis gravida justo. In hac habitasse platea dictumst. Suspendisse dui. </w:t>
@@ -17327,7 +17248,7 @@
     </w:docPart>
     <w:docPart>
       <w:docPartPr>
-        <w:name w:val="E0AED3D29D8D4A3BBE01DD8330C43916"/>
+        <w:name w:val="30623AE9178548EDB12709C3933E9770"/>
         <w:category>
           <w:name w:val="General"/>
           <w:gallery w:val="placeholder"/>
@@ -17338,12 +17259,12 @@
         <w:behaviors>
           <w:behavior w:val="content"/>
         </w:behaviors>
-        <w:guid w:val="{F6D720E8-8A22-4B37-8581-D894F221E316}"/>
+        <w:guid w:val="{49D148FF-28F1-4936-BD73-95D6E555BD5A}"/>
       </w:docPartPr>
       <w:docPartBody>
         <w:p>
           <w:pPr>
-            <w:pStyle w:val="E0AED3D29D8D4A3BBE01DD8330C43916"/>
+            <w:pStyle w:val="30623AE9178548EDB12709C3933E9770"/>
           </w:pPr>
           <w:r>
             <w:t>Aliquam dapibus.</w:t>
@@ -17353,7 +17274,7 @@
     </w:docPart>
     <w:docPart>
       <w:docPartPr>
-        <w:name w:val="18528D7ED3D94FC69FBAA16353A391C0"/>
+        <w:name w:val="BABCD8CA953A4D74B48687A34347CB69"/>
         <w:category>
           <w:name w:val="General"/>
           <w:gallery w:val="placeholder"/>
@@ -17364,12 +17285,12 @@
         <w:behaviors>
           <w:behavior w:val="content"/>
         </w:behaviors>
-        <w:guid w:val="{BDE2FE42-5552-4672-A05E-3E499AA74D8D}"/>
+        <w:guid w:val="{6468F0FB-7F91-47EB-8CC0-07AE2ECAFE65}"/>
       </w:docPartPr>
       <w:docPartBody>
         <w:p>
           <w:pPr>
-            <w:pStyle w:val="18528D7ED3D94FC69FBAA16353A391C0"/>
+            <w:pStyle w:val="BABCD8CA953A4D74B48687A34347CB69"/>
           </w:pPr>
           <w:r>
             <w:t>Aliquam dapibus.</w:t>
@@ -17379,7 +17300,7 @@
     </w:docPart>
     <w:docPart>
       <w:docPartPr>
-        <w:name w:val="BE7E6AA3126C4CAFAD934432FF9759B7"/>
+        <w:name w:val="EA17A1E7480D4A358AF759AC6C0AF6E1"/>
         <w:category>
           <w:name w:val="General"/>
           <w:gallery w:val="placeholder"/>
@@ -17390,12 +17311,12 @@
         <w:behaviors>
           <w:behavior w:val="content"/>
         </w:behaviors>
-        <w:guid w:val="{AA66271B-2201-4AC6-BF10-B095DD9A2976}"/>
+        <w:guid w:val="{30201D1A-8C9D-425E-9BE9-9AA6FE092D82}"/>
       </w:docPartPr>
       <w:docPartBody>
         <w:p>
           <w:pPr>
-            <w:pStyle w:val="BE7E6AA3126C4CAFAD934432FF9759B7"/>
+            <w:pStyle w:val="EA17A1E7480D4A358AF759AC6C0AF6E1"/>
           </w:pPr>
           <w:r>
             <w:t>Aliquam dapibus.</w:t>
@@ -17405,7 +17326,7 @@
     </w:docPart>
     <w:docPart>
       <w:docPartPr>
-        <w:name w:val="23E5FB60490E47649467A2FF6AC3ABC3"/>
+        <w:name w:val="253F7F44F5804D4BBE6501CA48D5B739"/>
         <w:category>
           <w:name w:val="General"/>
           <w:gallery w:val="placeholder"/>
@@ -17416,7 +17337,7 @@
         <w:behaviors>
           <w:behavior w:val="content"/>
         </w:behaviors>
-        <w:guid w:val="{1AD99DBD-F841-491E-A33D-3AEB7BA4A331}"/>
+        <w:guid w:val="{4FD37614-6883-4DC4-804D-F6AC5B0C3268}"/>
       </w:docPartPr>
       <w:docPartBody>
         <w:p>
@@ -17429,7 +17350,7 @@
         </w:p>
         <w:p>
           <w:pPr>
-            <w:pStyle w:val="23E5FB60490E47649467A2FF6AC3ABC3"/>
+            <w:pStyle w:val="253F7F44F5804D4BBE6501CA48D5B739"/>
           </w:pPr>
           <w:r>
             <w:t xml:space="preserve">Fusce varius scelerisque est. Aliquam turpis dui, eleifend in, elementum vel, porta vitae, velit. Cras hendrerit vehicula enim. Sed auctor. In hac habitasse platea dictumst. Nulla lectus. Pellentesque habitant morbi tristique senectus et netus et malesuada fames ac turpis egestas. Donec accumsan ante non leo. </w:t>
@@ -17439,7 +17360,7 @@
     </w:docPart>
     <w:docPart>
       <w:docPartPr>
-        <w:name w:val="FCCE527C92974F96B912EA1E1B51FFAC"/>
+        <w:name w:val="46C7C21721B24E26A2C8EE8BFA41E625"/>
         <w:category>
           <w:name w:val="General"/>
           <w:gallery w:val="placeholder"/>
@@ -17450,7 +17371,7 @@
         <w:behaviors>
           <w:behavior w:val="content"/>
         </w:behaviors>
-        <w:guid w:val="{8577CB66-B324-4826-9D14-9F3FAC049D25}"/>
+        <w:guid w:val="{CD41C1B0-FA00-480D-9AF1-843A8AFD2924}"/>
       </w:docPartPr>
       <w:docPartBody>
         <w:p>
@@ -17463,7 +17384,7 @@
         </w:p>
         <w:p>
           <w:pPr>
-            <w:pStyle w:val="FCCE527C92974F96B912EA1E1B51FFAC"/>
+            <w:pStyle w:val="46C7C21721B24E26A2C8EE8BFA41E625"/>
           </w:pPr>
           <w:r>
             <w:t xml:space="preserve">Fusce varius scelerisque est. Aliquam turpis dui, eleifend in, elementum vel, porta vitae, velit. Cras hendrerit vehicula enim. Sed auctor. In hac habitasse platea dictumst. Nulla lectus. Pellentesque habitant morbi tristique senectus et netus et malesuada fames ac turpis egestas. Donec accumsan ante non leo. </w:t>
@@ -17473,7 +17394,7 @@
     </w:docPart>
     <w:docPart>
       <w:docPartPr>
-        <w:name w:val="FE15417286CD4CA1A896EBF5A42B5509"/>
+        <w:name w:val="66320A2C37DA4FB3A7F3451B828F1186"/>
         <w:category>
           <w:name w:val="General"/>
           <w:gallery w:val="placeholder"/>
@@ -17484,7 +17405,7 @@
         <w:behaviors>
           <w:behavior w:val="content"/>
         </w:behaviors>
-        <w:guid w:val="{185C81AA-9C6B-408A-855C-31E417A0CE92}"/>
+        <w:guid w:val="{0F158F0A-F3D8-485C-BDA6-B8BA57675510}"/>
       </w:docPartPr>
       <w:docPartBody>
         <w:p>
@@ -17497,7 +17418,7 @@
         </w:p>
         <w:p>
           <w:pPr>
-            <w:pStyle w:val="FE15417286CD4CA1A896EBF5A42B5509"/>
+            <w:pStyle w:val="66320A2C37DA4FB3A7F3451B828F1186"/>
           </w:pPr>
           <w:r>
             <w:t xml:space="preserve">Fusce varius scelerisque est. Aliquam turpis dui, eleifend in, elementum vel, porta vitae, velit. Cras hendrerit vehicula enim. Sed auctor. In hac habitasse platea dictumst. Nulla lectus. Pellentesque habitant morbi tristique senectus et netus et malesuada fames ac turpis egestas. Donec accumsan ante non leo. </w:t>
@@ -17507,7 +17428,7 @@
     </w:docPart>
     <w:docPart>
       <w:docPartPr>
-        <w:name w:val="F09A43D6033D43BFA05532773F377394"/>
+        <w:name w:val="CDD9774E1D4A452D9F1966972F7F2F0B"/>
         <w:category>
           <w:name w:val="General"/>
           <w:gallery w:val="placeholder"/>
@@ -17518,7 +17439,7 @@
         <w:behaviors>
           <w:behavior w:val="content"/>
         </w:behaviors>
-        <w:guid w:val="{E7E2D947-0605-4FB9-B577-60F6993494C9}"/>
+        <w:guid w:val="{C943DB55-9776-43AB-97A6-6875BE4C16D8}"/>
       </w:docPartPr>
       <w:docPartBody>
         <w:p>
@@ -17531,7 +17452,7 @@
         </w:p>
         <w:p>
           <w:pPr>
-            <w:pStyle w:val="F09A43D6033D43BFA05532773F377394"/>
+            <w:pStyle w:val="CDD9774E1D4A452D9F1966972F7F2F0B"/>
           </w:pPr>
           <w:r>
             <w:t xml:space="preserve">Fusce varius scelerisque est. Aliquam turpis dui, eleifend in, elementum vel, porta vitae, velit. Cras hendrerit vehicula enim. Sed auctor. In hac habitasse platea dictumst. Nulla lectus. Pellentesque habitant morbi tristique senectus et netus et malesuada fames ac turpis egestas. Donec accumsan ante non leo. </w:t>
@@ -17541,7 +17462,7 @@
     </w:docPart>
     <w:docPart>
       <w:docPartPr>
-        <w:name w:val="3F1E9505FEFA4E0B92D06802BF664491"/>
+        <w:name w:val="60C84482FFB6473AA63BF34F1B9F6879"/>
         <w:category>
           <w:name w:val="General"/>
           <w:gallery w:val="placeholder"/>
@@ -17552,7 +17473,7 @@
         <w:behaviors>
           <w:behavior w:val="content"/>
         </w:behaviors>
-        <w:guid w:val="{AAC6DE90-261B-458D-9516-DA1E21EF3E35}"/>
+        <w:guid w:val="{9C46BE9D-330D-491E-8AC5-0FBB5DD8302B}"/>
       </w:docPartPr>
       <w:docPartBody>
         <w:p>
@@ -17565,7 +17486,7 @@
         </w:p>
         <w:p>
           <w:pPr>
-            <w:pStyle w:val="3F1E9505FEFA4E0B92D06802BF664491"/>
+            <w:pStyle w:val="60C84482FFB6473AA63BF34F1B9F6879"/>
           </w:pPr>
           <w:r>
             <w:t xml:space="preserve">Fusce varius scelerisque est. Aliquam turpis dui, eleifend in, elementum vel, porta vitae, velit. Cras hendrerit vehicula enim. Sed auctor. In hac habitasse platea dictumst. Nulla lectus. Pellentesque habitant morbi tristique senectus et netus et malesuada fames ac turpis egestas. Donec accumsan ante non leo. </w:t>
@@ -17575,7 +17496,7 @@
     </w:docPart>
     <w:docPart>
       <w:docPartPr>
-        <w:name w:val="4D4D66091623458D8053F7584F4F598F"/>
+        <w:name w:val="28E1C72BA462482B8BD7F70CDB2C3E72"/>
         <w:category>
           <w:name w:val="General"/>
           <w:gallery w:val="placeholder"/>
@@ -17586,7 +17507,7 @@
         <w:behaviors>
           <w:behavior w:val="content"/>
         </w:behaviors>
-        <w:guid w:val="{1EF185F4-352A-4708-86A9-240DC0F3A987}"/>
+        <w:guid w:val="{047604DE-DED8-4321-B0A8-4B38F9E15027}"/>
       </w:docPartPr>
       <w:docPartBody>
         <w:p>
@@ -17599,7 +17520,7 @@
         </w:p>
         <w:p>
           <w:pPr>
-            <w:pStyle w:val="4D4D66091623458D8053F7584F4F598F"/>
+            <w:pStyle w:val="28E1C72BA462482B8BD7F70CDB2C3E72"/>
           </w:pPr>
           <w:r>
             <w:t xml:space="preserve">Fusce varius scelerisque est. Aliquam turpis dui, eleifend in, elementum vel, porta vitae, velit. Cras hendrerit vehicula enim. Sed auctor. In hac habitasse platea dictumst. Nulla lectus. Pellentesque habitant morbi tristique senectus et netus et malesuada fames ac turpis egestas. Donec accumsan ante non leo. </w:t>
@@ -17609,7 +17530,7 @@
     </w:docPart>
     <w:docPart>
       <w:docPartPr>
-        <w:name w:val="D7E4091C380F4F30B3346E7E5999739B"/>
+        <w:name w:val="162A4F6F13F0489A806185DF15108D7F"/>
         <w:category>
           <w:name w:val="General"/>
           <w:gallery w:val="placeholder"/>
@@ -17620,7 +17541,7 @@
         <w:behaviors>
           <w:behavior w:val="content"/>
         </w:behaviors>
-        <w:guid w:val="{14198CB2-BAC1-4FD8-AF29-B10D394A9281}"/>
+        <w:guid w:val="{D08F5A29-9ADD-4B57-B443-4709C4AECBBC}"/>
       </w:docPartPr>
       <w:docPartBody>
         <w:p>
@@ -17633,7 +17554,7 @@
         </w:p>
         <w:p>
           <w:pPr>
-            <w:pStyle w:val="D7E4091C380F4F30B3346E7E5999739B"/>
+            <w:pStyle w:val="162A4F6F13F0489A806185DF15108D7F"/>
           </w:pPr>
           <w:r>
             <w:t xml:space="preserve">Fusce varius scelerisque est. Aliquam turpis dui, eleifend in, elementum vel, porta vitae, velit. Cras hendrerit vehicula enim. Sed auctor. In hac habitasse platea dictumst. Nulla lectus. Pellentesque habitant morbi tristique senectus et netus et malesuada fames ac turpis egestas. Donec accumsan ante non leo. </w:t>
@@ -17643,7 +17564,7 @@
     </w:docPart>
     <w:docPart>
       <w:docPartPr>
-        <w:name w:val="AC2BABA226924565B28D2A8EFF4BF807"/>
+        <w:name w:val="123A8D81F7074A63915EDFCF7425AD16"/>
         <w:category>
           <w:name w:val="General"/>
           <w:gallery w:val="placeholder"/>
@@ -17654,7 +17575,7 @@
         <w:behaviors>
           <w:behavior w:val="content"/>
         </w:behaviors>
-        <w:guid w:val="{E597850F-1B5B-4EB5-BBB6-EBA19084EBBF}"/>
+        <w:guid w:val="{1A4C9132-4EB2-4399-BA7A-D408B1788B29}"/>
       </w:docPartPr>
       <w:docPartBody>
         <w:p>
@@ -17667,7 +17588,7 @@
         </w:p>
         <w:p>
           <w:pPr>
-            <w:pStyle w:val="AC2BABA226924565B28D2A8EFF4BF807"/>
+            <w:pStyle w:val="123A8D81F7074A63915EDFCF7425AD16"/>
           </w:pPr>
           <w:r>
             <w:t xml:space="preserve">Fusce varius scelerisque est. Aliquam turpis dui, eleifend in, elementum vel, porta vitae, velit. Cras hendrerit vehicula enim. Sed auctor. In hac habitasse platea dictumst. Nulla lectus. Pellentesque habitant morbi tristique senectus et netus et malesuada fames ac turpis egestas. Donec accumsan ante non leo. </w:t>
@@ -17677,7 +17598,7 @@
     </w:docPart>
     <w:docPart>
       <w:docPartPr>
-        <w:name w:val="ACE1320D1E4F49088637488C9B535EB3"/>
+        <w:name w:val="C78BCE31A8DC49749DDB2D33A12F8EDE"/>
         <w:category>
           <w:name w:val="General"/>
           <w:gallery w:val="placeholder"/>
@@ -17688,7 +17609,7 @@
         <w:behaviors>
           <w:behavior w:val="content"/>
         </w:behaviors>
-        <w:guid w:val="{27F926E9-78B1-4B6E-BA76-E9860DAADDEE}"/>
+        <w:guid w:val="{D061E55F-59FD-4807-8F3D-7F39FA0DD82E}"/>
       </w:docPartPr>
       <w:docPartBody>
         <w:p>
@@ -17701,7 +17622,7 @@
         </w:p>
         <w:p>
           <w:pPr>
-            <w:pStyle w:val="ACE1320D1E4F49088637488C9B535EB3"/>
+            <w:pStyle w:val="C78BCE31A8DC49749DDB2D33A12F8EDE"/>
           </w:pPr>
           <w:r>
             <w:t xml:space="preserve">Fusce varius scelerisque est. Aliquam turpis dui, eleifend in, elementum vel, porta vitae, velit. Cras hendrerit vehicula enim. Sed auctor. In hac habitasse platea dictumst. Nulla lectus. Pellentesque habitant morbi tristique senectus et netus et malesuada fames ac turpis egestas. Donec accumsan ante non leo. </w:t>
@@ -17711,7 +17632,7 @@
     </w:docPart>
     <w:docPart>
       <w:docPartPr>
-        <w:name w:val="08E65AE9C5E9439B956782479D9AFA3B"/>
+        <w:name w:val="A36E3EF2C271423D9ADDA73E06AB61E9"/>
         <w:category>
           <w:name w:val="General"/>
           <w:gallery w:val="placeholder"/>
@@ -17722,7 +17643,7 @@
         <w:behaviors>
           <w:behavior w:val="content"/>
         </w:behaviors>
-        <w:guid w:val="{B5B8AEC0-A1C7-4FDC-8DD1-279B0BB13E38}"/>
+        <w:guid w:val="{BEA4208C-608F-4E13-885C-9C1E5AE300B4}"/>
       </w:docPartPr>
       <w:docPartBody>
         <w:p>
@@ -17735,7 +17656,7 @@
         </w:p>
         <w:p>
           <w:pPr>
-            <w:pStyle w:val="08E65AE9C5E9439B956782479D9AFA3B"/>
+            <w:pStyle w:val="A36E3EF2C271423D9ADDA73E06AB61E9"/>
           </w:pPr>
           <w:r>
             <w:t xml:space="preserve">Fusce varius scelerisque est. Aliquam turpis dui, eleifend in, elementum vel, porta vitae, velit. Cras hendrerit vehicula enim. Sed auctor. In hac habitasse platea dictumst. Nulla lectus. Pellentesque habitant morbi tristique senectus et netus et malesuada fames ac turpis egestas. Donec accumsan ante non leo. </w:t>
@@ -17745,7 +17666,7 @@
     </w:docPart>
     <w:docPart>
       <w:docPartPr>
-        <w:name w:val="D2C3E243A316477AA72651074942BAAD"/>
+        <w:name w:val="54855B0752A7483CA34CF62B8FC21769"/>
         <w:category>
           <w:name w:val="General"/>
           <w:gallery w:val="placeholder"/>
@@ -17756,7 +17677,7 @@
         <w:behaviors>
           <w:behavior w:val="content"/>
         </w:behaviors>
-        <w:guid w:val="{88587EE8-171D-4B57-B95C-FDAB17922F78}"/>
+        <w:guid w:val="{913D035C-36DA-4EAF-85FA-853D133E8805}"/>
       </w:docPartPr>
       <w:docPartBody>
         <w:p>
@@ -17769,7 +17690,7 @@
         </w:p>
         <w:p>
           <w:pPr>
-            <w:pStyle w:val="D2C3E243A316477AA72651074942BAAD"/>
+            <w:pStyle w:val="54855B0752A7483CA34CF62B8FC21769"/>
           </w:pPr>
           <w:r>
             <w:t xml:space="preserve">Fusce varius scelerisque est. Aliquam turpis dui, eleifend in, elementum vel, porta vitae, velit. Cras hendrerit vehicula enim. Sed auctor. In hac habitasse platea dictumst. Nulla lectus. Pellentesque habitant morbi tristique senectus et netus et malesuada fames ac turpis egestas. Donec accumsan ante non leo. </w:t>
@@ -17779,7 +17700,7 @@
     </w:docPart>
     <w:docPart>
       <w:docPartPr>
-        <w:name w:val="F5C2D70E930745DC8F6BC234077C000B"/>
+        <w:name w:val="13268BD9E38B4B38BEA7D704E6844993"/>
         <w:category>
           <w:name w:val="General"/>
           <w:gallery w:val="placeholder"/>
@@ -17790,7 +17711,7 @@
         <w:behaviors>
           <w:behavior w:val="content"/>
         </w:behaviors>
-        <w:guid w:val="{5AE8400A-D215-4DD9-8C44-EB1EFC0F75B9}"/>
+        <w:guid w:val="{189C75CB-C1B5-4774-A551-DAD9B1EBC836}"/>
       </w:docPartPr>
       <w:docPartBody>
         <w:p>
@@ -17803,7 +17724,7 @@
         </w:p>
         <w:p>
           <w:pPr>
-            <w:pStyle w:val="F5C2D70E930745DC8F6BC234077C000B"/>
+            <w:pStyle w:val="13268BD9E38B4B38BEA7D704E6844993"/>
           </w:pPr>
           <w:r>
             <w:t xml:space="preserve">Fusce varius scelerisque est. Aliquam turpis dui, eleifend in, elementum vel, porta vitae, velit. Cras hendrerit vehicula enim. Sed auctor. In hac habitasse platea dictumst. Nulla lectus. Pellentesque habitant morbi tristique senectus et netus et malesuada fames ac turpis egestas. Donec accumsan ante non leo. </w:t>
@@ -17813,7 +17734,7 @@
     </w:docPart>
     <w:docPart>
       <w:docPartPr>
-        <w:name w:val="BC34AF51C74848CE86FE3A1833CAE5B7"/>
+        <w:name w:val="64E80B6089F341E09DF3644EB9FA5DD5"/>
         <w:category>
           <w:name w:val="General"/>
           <w:gallery w:val="placeholder"/>
@@ -17824,7 +17745,7 @@
         <w:behaviors>
           <w:behavior w:val="content"/>
         </w:behaviors>
-        <w:guid w:val="{9E9BF9FB-2D62-424E-AD21-26C0C71C27F0}"/>
+        <w:guid w:val="{4F729F81-7C2F-4866-B08A-334C09001507}"/>
       </w:docPartPr>
       <w:docPartBody>
         <w:p>
@@ -17837,7 +17758,7 @@
         </w:p>
         <w:p>
           <w:pPr>
-            <w:pStyle w:val="BC34AF51C74848CE86FE3A1833CAE5B7"/>
+            <w:pStyle w:val="64E80B6089F341E09DF3644EB9FA5DD5"/>
           </w:pPr>
           <w:r>
             <w:t xml:space="preserve">Fusce varius scelerisque est. Aliquam turpis dui, eleifend in, elementum vel, porta vitae, velit. Cras hendrerit vehicula enim. Sed auctor. In hac habitasse platea dictumst. Nulla lectus. Pellentesque habitant morbi tristique senectus et netus et malesuada fames ac turpis egestas. Donec accumsan ante non leo. </w:t>
@@ -18392,41 +18313,41 @@
     <w:semiHidden/>
     <w:unhideWhenUsed/>
   </w:style>
-  <w:style w:type="paragraph" w:customStyle="1" w:styleId="1383C04770C748C4A56EAA5D5CB882BD">
-    <w:name w:val="1383C04770C748C4A56EAA5D5CB882BD"/>
+  <w:style w:type="paragraph" w:customStyle="1" w:styleId="52494291A0A147B5ACA44FA65C44A523">
+    <w:name w:val="52494291A0A147B5ACA44FA65C44A523"/>
   </w:style>
-  <w:style w:type="paragraph" w:customStyle="1" w:styleId="4B4135D7B22D4FD0AB2BB8C7A769175D">
-    <w:name w:val="4B4135D7B22D4FD0AB2BB8C7A769175D"/>
+  <w:style w:type="paragraph" w:customStyle="1" w:styleId="3730637AA5F346FBA42C21266A405091">
+    <w:name w:val="3730637AA5F346FBA42C21266A405091"/>
   </w:style>
-  <w:style w:type="paragraph" w:customStyle="1" w:styleId="ADFBA805FFCF4D829E1FAB2F64AAC1FD">
-    <w:name w:val="ADFBA805FFCF4D829E1FAB2F64AAC1FD"/>
+  <w:style w:type="paragraph" w:customStyle="1" w:styleId="2BC9FEDD46C8490C8DCAD3B85E90F1FD">
+    <w:name w:val="2BC9FEDD46C8490C8DCAD3B85E90F1FD"/>
   </w:style>
-  <w:style w:type="paragraph" w:customStyle="1" w:styleId="996E1533322B4F39BAB7A610894EA071">
-    <w:name w:val="996E1533322B4F39BAB7A610894EA071"/>
+  <w:style w:type="paragraph" w:customStyle="1" w:styleId="294573336E514EFB84A7EC5C76FCE833">
+    <w:name w:val="294573336E514EFB84A7EC5C76FCE833"/>
   </w:style>
-  <w:style w:type="paragraph" w:customStyle="1" w:styleId="8B70AEFAC91A466B8A141D26B6FD2E40">
-    <w:name w:val="8B70AEFAC91A466B8A141D26B6FD2E40"/>
+  <w:style w:type="paragraph" w:customStyle="1" w:styleId="C243FE6807144E1885C283D3E55B71ED">
+    <w:name w:val="C243FE6807144E1885C283D3E55B71ED"/>
   </w:style>
-  <w:style w:type="paragraph" w:customStyle="1" w:styleId="F88A562F200A43F4916D7D879BEFB62C">
-    <w:name w:val="F88A562F200A43F4916D7D879BEFB62C"/>
+  <w:style w:type="paragraph" w:customStyle="1" w:styleId="8ABFF920AC0540979472EEBAEFC48C93">
+    <w:name w:val="8ABFF920AC0540979472EEBAEFC48C93"/>
   </w:style>
-  <w:style w:type="paragraph" w:customStyle="1" w:styleId="489166960D154A07AD5626D8B697058D">
-    <w:name w:val="489166960D154A07AD5626D8B697058D"/>
+  <w:style w:type="paragraph" w:customStyle="1" w:styleId="076132D379064872A934E773184E5878">
+    <w:name w:val="076132D379064872A934E773184E5878"/>
   </w:style>
-  <w:style w:type="paragraph" w:customStyle="1" w:styleId="8D46C448453240CA9BFA17FF500052DE">
-    <w:name w:val="8D46C448453240CA9BFA17FF500052DE"/>
+  <w:style w:type="paragraph" w:customStyle="1" w:styleId="88E1779457A6434AAA5A1D2E32A5D186">
+    <w:name w:val="88E1779457A6434AAA5A1D2E32A5D186"/>
   </w:style>
-  <w:style w:type="paragraph" w:customStyle="1" w:styleId="8B13EE0DF49B479F9A04EB08CDFD3DCD">
-    <w:name w:val="8B13EE0DF49B479F9A04EB08CDFD3DCD"/>
+  <w:style w:type="paragraph" w:customStyle="1" w:styleId="E6142B6DF1494EED9774A8C7980C3881">
+    <w:name w:val="E6142B6DF1494EED9774A8C7980C3881"/>
   </w:style>
-  <w:style w:type="paragraph" w:customStyle="1" w:styleId="E0AED3D29D8D4A3BBE01DD8330C43916">
-    <w:name w:val="E0AED3D29D8D4A3BBE01DD8330C43916"/>
+  <w:style w:type="paragraph" w:customStyle="1" w:styleId="30623AE9178548EDB12709C3933E9770">
+    <w:name w:val="30623AE9178548EDB12709C3933E9770"/>
   </w:style>
-  <w:style w:type="paragraph" w:customStyle="1" w:styleId="18528D7ED3D94FC69FBAA16353A391C0">
-    <w:name w:val="18528D7ED3D94FC69FBAA16353A391C0"/>
+  <w:style w:type="paragraph" w:customStyle="1" w:styleId="BABCD8CA953A4D74B48687A34347CB69">
+    <w:name w:val="BABCD8CA953A4D74B48687A34347CB69"/>
   </w:style>
-  <w:style w:type="paragraph" w:customStyle="1" w:styleId="BE7E6AA3126C4CAFAD934432FF9759B7">
-    <w:name w:val="BE7E6AA3126C4CAFAD934432FF9759B7"/>
+  <w:style w:type="paragraph" w:customStyle="1" w:styleId="EA17A1E7480D4A358AF759AC6C0AF6E1">
+    <w:name w:val="EA17A1E7480D4A358AF759AC6C0AF6E1"/>
   </w:style>
   <w:style w:type="paragraph" w:styleId="BodyText">
     <w:name w:val="Body Text"/>
@@ -18449,44 +18370,44 @@
       <w:sz w:val="20"/>
     </w:rPr>
   </w:style>
-  <w:style w:type="paragraph" w:customStyle="1" w:styleId="23E5FB60490E47649467A2FF6AC3ABC3">
-    <w:name w:val="23E5FB60490E47649467A2FF6AC3ABC3"/>
+  <w:style w:type="paragraph" w:customStyle="1" w:styleId="253F7F44F5804D4BBE6501CA48D5B739">
+    <w:name w:val="253F7F44F5804D4BBE6501CA48D5B739"/>
   </w:style>
-  <w:style w:type="paragraph" w:customStyle="1" w:styleId="FCCE527C92974F96B912EA1E1B51FFAC">
-    <w:name w:val="FCCE527C92974F96B912EA1E1B51FFAC"/>
+  <w:style w:type="paragraph" w:customStyle="1" w:styleId="46C7C21721B24E26A2C8EE8BFA41E625">
+    <w:name w:val="46C7C21721B24E26A2C8EE8BFA41E625"/>
   </w:style>
-  <w:style w:type="paragraph" w:customStyle="1" w:styleId="FE15417286CD4CA1A896EBF5A42B5509">
-    <w:name w:val="FE15417286CD4CA1A896EBF5A42B5509"/>
+  <w:style w:type="paragraph" w:customStyle="1" w:styleId="66320A2C37DA4FB3A7F3451B828F1186">
+    <w:name w:val="66320A2C37DA4FB3A7F3451B828F1186"/>
   </w:style>
-  <w:style w:type="paragraph" w:customStyle="1" w:styleId="F09A43D6033D43BFA05532773F377394">
-    <w:name w:val="F09A43D6033D43BFA05532773F377394"/>
+  <w:style w:type="paragraph" w:customStyle="1" w:styleId="CDD9774E1D4A452D9F1966972F7F2F0B">
+    <w:name w:val="CDD9774E1D4A452D9F1966972F7F2F0B"/>
   </w:style>
-  <w:style w:type="paragraph" w:customStyle="1" w:styleId="3F1E9505FEFA4E0B92D06802BF664491">
-    <w:name w:val="3F1E9505FEFA4E0B92D06802BF664491"/>
+  <w:style w:type="paragraph" w:customStyle="1" w:styleId="60C84482FFB6473AA63BF34F1B9F6879">
+    <w:name w:val="60C84482FFB6473AA63BF34F1B9F6879"/>
   </w:style>
-  <w:style w:type="paragraph" w:customStyle="1" w:styleId="4D4D66091623458D8053F7584F4F598F">
-    <w:name w:val="4D4D66091623458D8053F7584F4F598F"/>
+  <w:style w:type="paragraph" w:customStyle="1" w:styleId="28E1C72BA462482B8BD7F70CDB2C3E72">
+    <w:name w:val="28E1C72BA462482B8BD7F70CDB2C3E72"/>
   </w:style>
-  <w:style w:type="paragraph" w:customStyle="1" w:styleId="D7E4091C380F4F30B3346E7E5999739B">
-    <w:name w:val="D7E4091C380F4F30B3346E7E5999739B"/>
+  <w:style w:type="paragraph" w:customStyle="1" w:styleId="162A4F6F13F0489A806185DF15108D7F">
+    <w:name w:val="162A4F6F13F0489A806185DF15108D7F"/>
   </w:style>
-  <w:style w:type="paragraph" w:customStyle="1" w:styleId="AC2BABA226924565B28D2A8EFF4BF807">
-    <w:name w:val="AC2BABA226924565B28D2A8EFF4BF807"/>
+  <w:style w:type="paragraph" w:customStyle="1" w:styleId="123A8D81F7074A63915EDFCF7425AD16">
+    <w:name w:val="123A8D81F7074A63915EDFCF7425AD16"/>
   </w:style>
-  <w:style w:type="paragraph" w:customStyle="1" w:styleId="ACE1320D1E4F49088637488C9B535EB3">
-    <w:name w:val="ACE1320D1E4F49088637488C9B535EB3"/>
+  <w:style w:type="paragraph" w:customStyle="1" w:styleId="C78BCE31A8DC49749DDB2D33A12F8EDE">
+    <w:name w:val="C78BCE31A8DC49749DDB2D33A12F8EDE"/>
   </w:style>
-  <w:style w:type="paragraph" w:customStyle="1" w:styleId="08E65AE9C5E9439B956782479D9AFA3B">
-    <w:name w:val="08E65AE9C5E9439B956782479D9AFA3B"/>
+  <w:style w:type="paragraph" w:customStyle="1" w:styleId="A36E3EF2C271423D9ADDA73E06AB61E9">
+    <w:name w:val="A36E3EF2C271423D9ADDA73E06AB61E9"/>
   </w:style>
-  <w:style w:type="paragraph" w:customStyle="1" w:styleId="D2C3E243A316477AA72651074942BAAD">
-    <w:name w:val="D2C3E243A316477AA72651074942BAAD"/>
+  <w:style w:type="paragraph" w:customStyle="1" w:styleId="54855B0752A7483CA34CF62B8FC21769">
+    <w:name w:val="54855B0752A7483CA34CF62B8FC21769"/>
   </w:style>
-  <w:style w:type="paragraph" w:customStyle="1" w:styleId="F5C2D70E930745DC8F6BC234077C000B">
-    <w:name w:val="F5C2D70E930745DC8F6BC234077C000B"/>
+  <w:style w:type="paragraph" w:customStyle="1" w:styleId="13268BD9E38B4B38BEA7D704E6844993">
+    <w:name w:val="13268BD9E38B4B38BEA7D704E6844993"/>
   </w:style>
-  <w:style w:type="paragraph" w:customStyle="1" w:styleId="BC34AF51C74848CE86FE3A1833CAE5B7">
-    <w:name w:val="BC34AF51C74848CE86FE3A1833CAE5B7"/>
+  <w:style w:type="paragraph" w:customStyle="1" w:styleId="64E80B6089F341E09DF3644EB9FA5DD5">
+    <w:name w:val="64E80B6089F341E09DF3644EB9FA5DD5"/>
   </w:style>
 </w:styles>
 </file>
@@ -18760,21 +18681,6 @@
 </file>
 
 <file path=customXml/item1.xml><?xml version="1.0" encoding="utf-8"?>
-<?mso-contentType ?>
-<FormTemplates xmlns="http://schemas.microsoft.com/sharepoint/v3/contenttype/forms">
-  <Display>DocumentLibraryForm</Display>
-  <Edit>DocumentLibraryForm</Edit>
-  <New>DocumentLibraryForm</New>
-</FormTemplates>
-</file>
-
-<file path=customXml/item2.xml><?xml version="1.0" encoding="utf-8"?>
-<p:properties xmlns:p="http://schemas.microsoft.com/office/2006/metadata/properties" xmlns:xsi="http://www.w3.org/2001/XMLSchema-instance" xmlns:pc="http://schemas.microsoft.com/office/infopath/2007/PartnerControls">
-  <documentManagement/>
-</p:properties>
-</file>
-
-<file path=customXml/item3.xml><?xml version="1.0" encoding="utf-8"?>
 <ct:contentTypeSchema xmlns:ct="http://schemas.microsoft.com/office/2006/metadata/contentType" xmlns:ma="http://schemas.microsoft.com/office/2006/metadata/properties/metaAttributes" ct:_="" ma:_="" ma:contentTypeName="Document" ma:contentTypeID="0x010100AB78F5E3DB9D4847826B01AF2E060577" ma:contentTypeVersion="5" ma:contentTypeDescription="Create a new document." ma:contentTypeScope="" ma:versionID="e4b536cdca340714dca145d733052701">
   <xsd:schema xmlns:xsd="http://www.w3.org/2001/XMLSchema" xmlns:xs="http://www.w3.org/2001/XMLSchema" xmlns:p="http://schemas.microsoft.com/office/2006/metadata/properties" xmlns:ns2="c0cf2ece-67eb-4bab-b0f7-99647d1cbd63" targetNamespace="http://schemas.microsoft.com/office/2006/metadata/properties" ma:root="true" ma:fieldsID="d8e8366639fa19ed88382ccd086e2108" ns2:_="">
     <xsd:import namespace="c0cf2ece-67eb-4bab-b0f7-99647d1cbd63"/>
@@ -18926,28 +18832,26 @@
 </ct:contentTypeSchema>
 </file>
 
+<file path=customXml/item2.xml><?xml version="1.0" encoding="utf-8"?>
+<p:properties xmlns:p="http://schemas.microsoft.com/office/2006/metadata/properties" xmlns:xsi="http://www.w3.org/2001/XMLSchema-instance" xmlns:pc="http://schemas.microsoft.com/office/infopath/2007/PartnerControls">
+  <documentManagement/>
+</p:properties>
+</file>
+
+<file path=customXml/item3.xml><?xml version="1.0" encoding="utf-8"?>
+<?mso-contentType ?>
+<FormTemplates xmlns="http://schemas.microsoft.com/sharepoint/v3/contenttype/forms">
+  <Display>DocumentLibraryForm</Display>
+  <Edit>DocumentLibraryForm</Edit>
+  <New>DocumentLibraryForm</New>
+</FormTemplates>
+</file>
+
 <file path=customXml/item4.xml><?xml version="1.0" encoding="utf-8"?>
 <b:Sources xmlns:b="http://schemas.openxmlformats.org/officeDocument/2006/bibliography" xmlns="http://schemas.openxmlformats.org/officeDocument/2006/bibliography" SelectedStyle="\APASixthEditionOfficeOnline.xsl" StyleName="APA" Version="6"/>
 </file>
 
 <file path=customXml/itemProps1.xml><?xml version="1.0" encoding="utf-8"?>
-<ds:datastoreItem xmlns:ds="http://schemas.openxmlformats.org/officeDocument/2006/customXml" ds:itemID="{33562B68-766A-4519-A848-7B92E99FC787}">
-  <ds:schemaRefs>
-    <ds:schemaRef ds:uri="http://schemas.microsoft.com/sharepoint/v3/contenttype/forms"/>
-  </ds:schemaRefs>
-</ds:datastoreItem>
-</file>
-
-<file path=customXml/itemProps2.xml><?xml version="1.0" encoding="utf-8"?>
-<ds:datastoreItem xmlns:ds="http://schemas.openxmlformats.org/officeDocument/2006/customXml" ds:itemID="{A9AA5209-A137-4AE4-8CB5-BAE5F8BBF5B3}">
-  <ds:schemaRefs>
-    <ds:schemaRef ds:uri="http://schemas.microsoft.com/office/2006/metadata/properties"/>
-    <ds:schemaRef ds:uri="http://schemas.microsoft.com/office/infopath/2007/PartnerControls"/>
-  </ds:schemaRefs>
-</ds:datastoreItem>
-</file>
-
-<file path=customXml/itemProps3.xml><?xml version="1.0" encoding="utf-8"?>
 <ds:datastoreItem xmlns:ds="http://schemas.openxmlformats.org/officeDocument/2006/customXml" ds:itemID="{001A3EA2-171A-4CCE-BAFD-9768F00006BC}">
   <ds:schemaRefs>
     <ds:schemaRef ds:uri="http://schemas.microsoft.com/office/2006/metadata/contentType"/>
@@ -18965,8 +18869,25 @@
 </ds:datastoreItem>
 </file>
 
+<file path=customXml/itemProps2.xml><?xml version="1.0" encoding="utf-8"?>
+<ds:datastoreItem xmlns:ds="http://schemas.openxmlformats.org/officeDocument/2006/customXml" ds:itemID="{A9AA5209-A137-4AE4-8CB5-BAE5F8BBF5B3}">
+  <ds:schemaRefs>
+    <ds:schemaRef ds:uri="http://schemas.microsoft.com/office/2006/metadata/properties"/>
+    <ds:schemaRef ds:uri="http://schemas.microsoft.com/office/infopath/2007/PartnerControls"/>
+  </ds:schemaRefs>
+</ds:datastoreItem>
+</file>
+
+<file path=customXml/itemProps3.xml><?xml version="1.0" encoding="utf-8"?>
+<ds:datastoreItem xmlns:ds="http://schemas.openxmlformats.org/officeDocument/2006/customXml" ds:itemID="{33562B68-766A-4519-A848-7B92E99FC787}">
+  <ds:schemaRefs>
+    <ds:schemaRef ds:uri="http://schemas.microsoft.com/sharepoint/v3/contenttype/forms"/>
+  </ds:schemaRefs>
+</ds:datastoreItem>
+</file>
+
 <file path=customXml/itemProps4.xml><?xml version="1.0" encoding="utf-8"?>
-<ds:datastoreItem xmlns:ds="http://schemas.openxmlformats.org/officeDocument/2006/customXml" ds:itemID="{98A23BED-6949-4F8B-8E1A-BA0F7DDF5990}">
+<ds:datastoreItem xmlns:ds="http://schemas.openxmlformats.org/officeDocument/2006/customXml" ds:itemID="{457E9FD8-DEBE-45FC-BF28-FBAEDC54467D}">
   <ds:schemaRefs>
     <ds:schemaRef ds:uri="http://schemas.openxmlformats.org/officeDocument/2006/bibliography"/>
   </ds:schemaRefs>

</xml_diff>

<commit_message>
Add Table FillCell function
</commit_message>
<xml_diff>
--- a/Syllabus Generator/bin/Debug/OM806.01.2019F.docx
+++ b/Syllabus Generator/bin/Debug/OM806.01.2019F.docx
@@ -23,7 +23,7 @@
         </w:rPr>
         <w:id w:val="9459735"/>
         <w:placeholder>
-          <w:docPart w:val="52494291A0A147B5ACA44FA65C44A523"/>
+          <w:docPart w:val="77AE9E741D034A60A699E01D28734190"/>
         </w:placeholder>
       </w:sdtPr>
       <w:sdtEndPr>
@@ -67,7 +67,7 @@
       <w:sdtPr>
         <w:id w:val="1314755397"/>
         <w:placeholder>
-          <w:docPart w:val="3730637AA5F346FBA42C21266A405091"/>
+          <w:docPart w:val="EC49463EC05B433A96CF17A9C8AAB22F"/>
         </w:placeholder>
       </w:sdtPr>
       <w:sdtEndPr>
@@ -271,7 +271,7 @@
       <w:sdtPr>
         <w:id w:val="-408849915"/>
         <w:placeholder>
-          <w:docPart w:val="2BC9FEDD46C8490C8DCAD3B85E90F1FD"/>
+          <w:docPart w:val="84EBEE3F970F4F89BA65FF4344739931"/>
         </w:placeholder>
       </w:sdtPr>
       <w:sdtEndPr>
@@ -284,7 +284,7 @@
           <w:sdtPr>
             <w:id w:val="-1833832768"/>
             <w:placeholder>
-              <w:docPart w:val="294573336E514EFB84A7EC5C76FCE833"/>
+              <w:docPart w:val="3399F72A62B84DB0A54FDEA2D25C9C7E"/>
             </w:placeholder>
           </w:sdtPr>
           <w:sdtEndPr>
@@ -317,7 +317,7 @@
       <w:sdtPr>
         <w:id w:val="-1147196240"/>
         <w:placeholder>
-          <w:docPart w:val="C243FE6807144E1885C283D3E55B71ED"/>
+          <w:docPart w:val="6D3CCADD66D94D0F8D46A0018BB4D3F1"/>
         </w:placeholder>
       </w:sdtPr>
       <w:sdtEndPr/>
@@ -326,7 +326,7 @@
           <w:sdtPr>
             <w:id w:val="-1218588296"/>
             <w:placeholder>
-              <w:docPart w:val="8ABFF920AC0540979472EEBAEFC48C93"/>
+              <w:docPart w:val="DC8F4F1E11C24FB298BCF69ECAE35488"/>
             </w:placeholder>
           </w:sdtPr>
           <w:sdtEndPr>
@@ -339,7 +339,7 @@
               <w:sdtPr>
                 <w:id w:val="1097215443"/>
                 <w:placeholder>
-                  <w:docPart w:val="076132D379064872A934E773184E5878"/>
+                  <w:docPart w:val="4CF449D0637F4AD6AD23781E39110D0F"/>
                 </w:placeholder>
               </w:sdtPr>
               <w:sdtEndPr>
@@ -464,11 +464,19 @@
           <w:p>
             <w:pPr>
               <w:ind w:right="360"/>
+              <w:jc w:val="right"/>
               <w:rPr>
                 <w:rFonts w:asciiTheme="majorHAnsi" w:hAnsiTheme="majorHAnsi"/>
                 <w:szCs w:val="20"/>
               </w:rPr>
             </w:pPr>
+            <w:r>
+              <w:rPr>
+                <w:rFonts w:asciiTheme="majorHAnsi" w:hAnsiTheme="majorHAnsi"/>
+                <w:szCs w:val="20"/>
+              </w:rPr>
+              <w:t>Test</w:t>
+            </w:r>
           </w:p>
         </w:tc>
         <w:tc>
@@ -478,11 +486,19 @@
           <w:p>
             <w:pPr>
               <w:ind w:right="360"/>
+              <w:jc w:val="right"/>
               <w:rPr>
                 <w:rFonts w:asciiTheme="majorHAnsi" w:hAnsiTheme="majorHAnsi"/>
                 <w:szCs w:val="20"/>
               </w:rPr>
             </w:pPr>
+            <w:r>
+              <w:rPr>
+                <w:rFonts w:asciiTheme="majorHAnsi" w:hAnsiTheme="majorHAnsi"/>
+                <w:szCs w:val="20"/>
+              </w:rPr>
+              <w:t xml:space="preserve"> 32</w:t>
+            </w:r>
           </w:p>
         </w:tc>
         <w:tc>
@@ -492,11 +508,19 @@
           <w:p>
             <w:pPr>
               <w:ind w:right="360"/>
+              <w:jc w:val="right"/>
               <w:rPr>
                 <w:rFonts w:asciiTheme="majorHAnsi" w:hAnsiTheme="majorHAnsi"/>
                 <w:szCs w:val="20"/>
               </w:rPr>
             </w:pPr>
+            <w:r>
+              <w:rPr>
+                <w:rFonts w:asciiTheme="majorHAnsi" w:hAnsiTheme="majorHAnsi"/>
+                <w:szCs w:val="20"/>
+              </w:rPr>
+              <w:t xml:space="preserve"> 12/12/1212</w:t>
+            </w:r>
           </w:p>
         </w:tc>
       </w:tr>
@@ -514,11 +538,19 @@
           <w:p>
             <w:pPr>
               <w:ind w:right="360"/>
+              <w:jc w:val="right"/>
               <w:rPr>
                 <w:rFonts w:asciiTheme="majorHAnsi" w:hAnsiTheme="majorHAnsi"/>
                 <w:szCs w:val="20"/>
               </w:rPr>
             </w:pPr>
+            <w:r>
+              <w:rPr>
+                <w:rFonts w:asciiTheme="majorHAnsi" w:hAnsiTheme="majorHAnsi"/>
+                <w:szCs w:val="20"/>
+              </w:rPr>
+              <w:t>Test</w:t>
+            </w:r>
           </w:p>
         </w:tc>
         <w:tc>
@@ -528,11 +560,19 @@
           <w:p>
             <w:pPr>
               <w:ind w:right="360"/>
+              <w:jc w:val="right"/>
               <w:rPr>
                 <w:rFonts w:asciiTheme="majorHAnsi" w:hAnsiTheme="majorHAnsi"/>
                 <w:szCs w:val="20"/>
               </w:rPr>
             </w:pPr>
+            <w:r>
+              <w:rPr>
+                <w:rFonts w:asciiTheme="majorHAnsi" w:hAnsiTheme="majorHAnsi"/>
+                <w:szCs w:val="20"/>
+              </w:rPr>
+              <w:t xml:space="preserve"> 32</w:t>
+            </w:r>
           </w:p>
         </w:tc>
         <w:tc>
@@ -542,11 +582,19 @@
           <w:p>
             <w:pPr>
               <w:ind w:right="360"/>
+              <w:jc w:val="right"/>
               <w:rPr>
                 <w:rFonts w:asciiTheme="majorHAnsi" w:hAnsiTheme="majorHAnsi"/>
                 <w:szCs w:val="20"/>
               </w:rPr>
             </w:pPr>
+            <w:r>
+              <w:rPr>
+                <w:rFonts w:asciiTheme="majorHAnsi" w:hAnsiTheme="majorHAnsi"/>
+                <w:szCs w:val="20"/>
+              </w:rPr>
+              <w:t xml:space="preserve"> 12/12/1212</w:t>
+            </w:r>
           </w:p>
         </w:tc>
       </w:tr>
@@ -564,11 +612,19 @@
           <w:p>
             <w:pPr>
               <w:ind w:right="360"/>
+              <w:jc w:val="right"/>
               <w:rPr>
                 <w:rFonts w:asciiTheme="majorHAnsi" w:hAnsiTheme="majorHAnsi"/>
                 <w:szCs w:val="20"/>
               </w:rPr>
             </w:pPr>
+            <w:r>
+              <w:rPr>
+                <w:rFonts w:asciiTheme="majorHAnsi" w:hAnsiTheme="majorHAnsi"/>
+                <w:szCs w:val="20"/>
+              </w:rPr>
+              <w:t>Test</w:t>
+            </w:r>
           </w:p>
         </w:tc>
         <w:tc>
@@ -578,11 +634,19 @@
           <w:p>
             <w:pPr>
               <w:ind w:right="360"/>
+              <w:jc w:val="right"/>
               <w:rPr>
                 <w:rFonts w:asciiTheme="majorHAnsi" w:hAnsiTheme="majorHAnsi"/>
                 <w:szCs w:val="20"/>
               </w:rPr>
             </w:pPr>
+            <w:r>
+              <w:rPr>
+                <w:rFonts w:asciiTheme="majorHAnsi" w:hAnsiTheme="majorHAnsi"/>
+                <w:szCs w:val="20"/>
+              </w:rPr>
+              <w:t xml:space="preserve"> 32</w:t>
+            </w:r>
           </w:p>
         </w:tc>
         <w:tc>
@@ -592,11 +656,685 @@
           <w:p>
             <w:pPr>
               <w:ind w:right="360"/>
+              <w:jc w:val="right"/>
               <w:rPr>
                 <w:rFonts w:asciiTheme="majorHAnsi" w:hAnsiTheme="majorHAnsi"/>
                 <w:szCs w:val="20"/>
               </w:rPr>
             </w:pPr>
+            <w:r>
+              <w:rPr>
+                <w:rFonts w:asciiTheme="majorHAnsi" w:hAnsiTheme="majorHAnsi"/>
+                <w:szCs w:val="20"/>
+              </w:rPr>
+              <w:t xml:space="preserve"> 12/12/1212</w:t>
+            </w:r>
+          </w:p>
+        </w:tc>
+      </w:tr>
+      <w:tr>
+        <w:tblPrEx>
+          <w:tblCellMar>
+            <w:top w:w="0" w:type="dxa"/>
+            <w:bottom w:w="0" w:type="dxa"/>
+          </w:tblCellMar>
+        </w:tblPrEx>
+        <w:tc>
+          <w:tcPr>
+            <w:tcW w:w="3600" w:type="dxa"/>
+          </w:tcPr>
+          <w:p>
+            <w:pPr>
+              <w:ind w:right="360"/>
+              <w:jc w:val="right"/>
+              <w:rPr>
+                <w:rFonts w:asciiTheme="majorHAnsi" w:hAnsiTheme="majorHAnsi"/>
+                <w:szCs w:val="20"/>
+              </w:rPr>
+            </w:pPr>
+            <w:r>
+              <w:rPr>
+                <w:rFonts w:asciiTheme="majorHAnsi" w:hAnsiTheme="majorHAnsi"/>
+                <w:szCs w:val="20"/>
+              </w:rPr>
+              <w:t>Test</w:t>
+            </w:r>
+          </w:p>
+        </w:tc>
+        <w:tc>
+          <w:tcPr>
+            <w:tcW w:w="3600" w:type="dxa"/>
+          </w:tcPr>
+          <w:p>
+            <w:pPr>
+              <w:ind w:right="360"/>
+              <w:jc w:val="right"/>
+              <w:rPr>
+                <w:rFonts w:asciiTheme="majorHAnsi" w:hAnsiTheme="majorHAnsi"/>
+                <w:szCs w:val="20"/>
+              </w:rPr>
+            </w:pPr>
+            <w:r>
+              <w:rPr>
+                <w:rFonts w:asciiTheme="majorHAnsi" w:hAnsiTheme="majorHAnsi"/>
+                <w:szCs w:val="20"/>
+              </w:rPr>
+              <w:t xml:space="preserve"> 32</w:t>
+            </w:r>
+          </w:p>
+        </w:tc>
+        <w:tc>
+          <w:tcPr>
+            <w:tcW w:w="3600" w:type="dxa"/>
+          </w:tcPr>
+          <w:p>
+            <w:pPr>
+              <w:ind w:right="360"/>
+              <w:jc w:val="right"/>
+              <w:rPr>
+                <w:rFonts w:asciiTheme="majorHAnsi" w:hAnsiTheme="majorHAnsi"/>
+                <w:szCs w:val="20"/>
+              </w:rPr>
+            </w:pPr>
+            <w:r>
+              <w:rPr>
+                <w:rFonts w:asciiTheme="majorHAnsi" w:hAnsiTheme="majorHAnsi"/>
+                <w:szCs w:val="20"/>
+              </w:rPr>
+              <w:t xml:space="preserve"> 12/12/1212</w:t>
+            </w:r>
+          </w:p>
+        </w:tc>
+      </w:tr>
+      <w:tr>
+        <w:tblPrEx>
+          <w:tblCellMar>
+            <w:top w:w="0" w:type="dxa"/>
+            <w:bottom w:w="0" w:type="dxa"/>
+          </w:tblCellMar>
+        </w:tblPrEx>
+        <w:tc>
+          <w:tcPr>
+            <w:tcW w:w="3600" w:type="dxa"/>
+          </w:tcPr>
+          <w:p>
+            <w:pPr>
+              <w:ind w:right="360"/>
+              <w:jc w:val="right"/>
+              <w:rPr>
+                <w:rFonts w:asciiTheme="majorHAnsi" w:hAnsiTheme="majorHAnsi"/>
+                <w:szCs w:val="20"/>
+              </w:rPr>
+            </w:pPr>
+            <w:r>
+              <w:rPr>
+                <w:rFonts w:asciiTheme="majorHAnsi" w:hAnsiTheme="majorHAnsi"/>
+                <w:szCs w:val="20"/>
+              </w:rPr>
+              <w:t>Test</w:t>
+            </w:r>
+          </w:p>
+        </w:tc>
+        <w:tc>
+          <w:tcPr>
+            <w:tcW w:w="3600" w:type="dxa"/>
+          </w:tcPr>
+          <w:p>
+            <w:pPr>
+              <w:ind w:right="360"/>
+              <w:jc w:val="right"/>
+              <w:rPr>
+                <w:rFonts w:asciiTheme="majorHAnsi" w:hAnsiTheme="majorHAnsi"/>
+                <w:szCs w:val="20"/>
+              </w:rPr>
+            </w:pPr>
+            <w:r>
+              <w:rPr>
+                <w:rFonts w:asciiTheme="majorHAnsi" w:hAnsiTheme="majorHAnsi"/>
+                <w:szCs w:val="20"/>
+              </w:rPr>
+              <w:t xml:space="preserve"> 32</w:t>
+            </w:r>
+          </w:p>
+        </w:tc>
+        <w:tc>
+          <w:tcPr>
+            <w:tcW w:w="3600" w:type="dxa"/>
+          </w:tcPr>
+          <w:p>
+            <w:pPr>
+              <w:ind w:right="360"/>
+              <w:jc w:val="right"/>
+              <w:rPr>
+                <w:rFonts w:asciiTheme="majorHAnsi" w:hAnsiTheme="majorHAnsi"/>
+                <w:szCs w:val="20"/>
+              </w:rPr>
+            </w:pPr>
+            <w:r>
+              <w:rPr>
+                <w:rFonts w:asciiTheme="majorHAnsi" w:hAnsiTheme="majorHAnsi"/>
+                <w:szCs w:val="20"/>
+              </w:rPr>
+              <w:t xml:space="preserve"> 12/12/1212</w:t>
+            </w:r>
+          </w:p>
+        </w:tc>
+      </w:tr>
+      <w:tr>
+        <w:tblPrEx>
+          <w:tblCellMar>
+            <w:top w:w="0" w:type="dxa"/>
+            <w:bottom w:w="0" w:type="dxa"/>
+          </w:tblCellMar>
+        </w:tblPrEx>
+        <w:tc>
+          <w:tcPr>
+            <w:tcW w:w="3600" w:type="dxa"/>
+          </w:tcPr>
+          <w:p>
+            <w:pPr>
+              <w:ind w:right="360"/>
+              <w:jc w:val="right"/>
+              <w:rPr>
+                <w:rFonts w:asciiTheme="majorHAnsi" w:hAnsiTheme="majorHAnsi"/>
+                <w:szCs w:val="20"/>
+              </w:rPr>
+            </w:pPr>
+            <w:r>
+              <w:rPr>
+                <w:rFonts w:asciiTheme="majorHAnsi" w:hAnsiTheme="majorHAnsi"/>
+                <w:szCs w:val="20"/>
+              </w:rPr>
+              <w:t>Test</w:t>
+            </w:r>
+          </w:p>
+        </w:tc>
+        <w:tc>
+          <w:tcPr>
+            <w:tcW w:w="3600" w:type="dxa"/>
+          </w:tcPr>
+          <w:p>
+            <w:pPr>
+              <w:ind w:right="360"/>
+              <w:jc w:val="right"/>
+              <w:rPr>
+                <w:rFonts w:asciiTheme="majorHAnsi" w:hAnsiTheme="majorHAnsi"/>
+                <w:szCs w:val="20"/>
+              </w:rPr>
+            </w:pPr>
+            <w:r>
+              <w:rPr>
+                <w:rFonts w:asciiTheme="majorHAnsi" w:hAnsiTheme="majorHAnsi"/>
+                <w:szCs w:val="20"/>
+              </w:rPr>
+              <w:t xml:space="preserve"> 32</w:t>
+            </w:r>
+          </w:p>
+        </w:tc>
+        <w:tc>
+          <w:tcPr>
+            <w:tcW w:w="3600" w:type="dxa"/>
+          </w:tcPr>
+          <w:p>
+            <w:pPr>
+              <w:ind w:right="360"/>
+              <w:jc w:val="right"/>
+              <w:rPr>
+                <w:rFonts w:asciiTheme="majorHAnsi" w:hAnsiTheme="majorHAnsi"/>
+                <w:szCs w:val="20"/>
+              </w:rPr>
+            </w:pPr>
+            <w:r>
+              <w:rPr>
+                <w:rFonts w:asciiTheme="majorHAnsi" w:hAnsiTheme="majorHAnsi"/>
+                <w:szCs w:val="20"/>
+              </w:rPr>
+              <w:t xml:space="preserve"> 12/12/1212</w:t>
+            </w:r>
+          </w:p>
+        </w:tc>
+      </w:tr>
+      <w:tr>
+        <w:tblPrEx>
+          <w:tblCellMar>
+            <w:top w:w="0" w:type="dxa"/>
+            <w:bottom w:w="0" w:type="dxa"/>
+          </w:tblCellMar>
+        </w:tblPrEx>
+        <w:tc>
+          <w:tcPr>
+            <w:tcW w:w="3600" w:type="dxa"/>
+          </w:tcPr>
+          <w:p>
+            <w:pPr>
+              <w:ind w:right="360"/>
+              <w:jc w:val="right"/>
+              <w:rPr>
+                <w:rFonts w:asciiTheme="majorHAnsi" w:hAnsiTheme="majorHAnsi"/>
+                <w:szCs w:val="20"/>
+              </w:rPr>
+            </w:pPr>
+            <w:r>
+              <w:rPr>
+                <w:rFonts w:asciiTheme="majorHAnsi" w:hAnsiTheme="majorHAnsi"/>
+                <w:szCs w:val="20"/>
+              </w:rPr>
+              <w:t>Test</w:t>
+            </w:r>
+          </w:p>
+        </w:tc>
+        <w:tc>
+          <w:tcPr>
+            <w:tcW w:w="3600" w:type="dxa"/>
+          </w:tcPr>
+          <w:p>
+            <w:pPr>
+              <w:ind w:right="360"/>
+              <w:jc w:val="right"/>
+              <w:rPr>
+                <w:rFonts w:asciiTheme="majorHAnsi" w:hAnsiTheme="majorHAnsi"/>
+                <w:szCs w:val="20"/>
+              </w:rPr>
+            </w:pPr>
+            <w:r>
+              <w:rPr>
+                <w:rFonts w:asciiTheme="majorHAnsi" w:hAnsiTheme="majorHAnsi"/>
+                <w:szCs w:val="20"/>
+              </w:rPr>
+              <w:t xml:space="preserve"> 32</w:t>
+            </w:r>
+          </w:p>
+        </w:tc>
+        <w:tc>
+          <w:tcPr>
+            <w:tcW w:w="3600" w:type="dxa"/>
+          </w:tcPr>
+          <w:p>
+            <w:pPr>
+              <w:ind w:right="360"/>
+              <w:jc w:val="right"/>
+              <w:rPr>
+                <w:rFonts w:asciiTheme="majorHAnsi" w:hAnsiTheme="majorHAnsi"/>
+                <w:szCs w:val="20"/>
+              </w:rPr>
+            </w:pPr>
+            <w:r>
+              <w:rPr>
+                <w:rFonts w:asciiTheme="majorHAnsi" w:hAnsiTheme="majorHAnsi"/>
+                <w:szCs w:val="20"/>
+              </w:rPr>
+              <w:t xml:space="preserve"> 12/12/1212</w:t>
+            </w:r>
+          </w:p>
+        </w:tc>
+      </w:tr>
+      <w:tr>
+        <w:tblPrEx>
+          <w:tblCellMar>
+            <w:top w:w="0" w:type="dxa"/>
+            <w:bottom w:w="0" w:type="dxa"/>
+          </w:tblCellMar>
+        </w:tblPrEx>
+        <w:tc>
+          <w:tcPr>
+            <w:tcW w:w="3600" w:type="dxa"/>
+          </w:tcPr>
+          <w:p>
+            <w:pPr>
+              <w:ind w:right="360"/>
+              <w:jc w:val="right"/>
+              <w:rPr>
+                <w:rFonts w:asciiTheme="majorHAnsi" w:hAnsiTheme="majorHAnsi"/>
+                <w:szCs w:val="20"/>
+              </w:rPr>
+            </w:pPr>
+            <w:r>
+              <w:rPr>
+                <w:rFonts w:asciiTheme="majorHAnsi" w:hAnsiTheme="majorHAnsi"/>
+                <w:szCs w:val="20"/>
+              </w:rPr>
+              <w:t>Test</w:t>
+            </w:r>
+          </w:p>
+        </w:tc>
+        <w:tc>
+          <w:tcPr>
+            <w:tcW w:w="3600" w:type="dxa"/>
+          </w:tcPr>
+          <w:p>
+            <w:pPr>
+              <w:ind w:right="360"/>
+              <w:jc w:val="right"/>
+              <w:rPr>
+                <w:rFonts w:asciiTheme="majorHAnsi" w:hAnsiTheme="majorHAnsi"/>
+                <w:szCs w:val="20"/>
+              </w:rPr>
+            </w:pPr>
+            <w:r>
+              <w:rPr>
+                <w:rFonts w:asciiTheme="majorHAnsi" w:hAnsiTheme="majorHAnsi"/>
+                <w:szCs w:val="20"/>
+              </w:rPr>
+              <w:t xml:space="preserve"> 32</w:t>
+            </w:r>
+          </w:p>
+        </w:tc>
+        <w:tc>
+          <w:tcPr>
+            <w:tcW w:w="3600" w:type="dxa"/>
+          </w:tcPr>
+          <w:p>
+            <w:pPr>
+              <w:ind w:right="360"/>
+              <w:jc w:val="right"/>
+              <w:rPr>
+                <w:rFonts w:asciiTheme="majorHAnsi" w:hAnsiTheme="majorHAnsi"/>
+                <w:szCs w:val="20"/>
+              </w:rPr>
+            </w:pPr>
+            <w:r>
+              <w:rPr>
+                <w:rFonts w:asciiTheme="majorHAnsi" w:hAnsiTheme="majorHAnsi"/>
+                <w:szCs w:val="20"/>
+              </w:rPr>
+              <w:t xml:space="preserve"> 12/12/1212</w:t>
+            </w:r>
+          </w:p>
+        </w:tc>
+      </w:tr>
+      <w:tr>
+        <w:tblPrEx>
+          <w:tblCellMar>
+            <w:top w:w="0" w:type="dxa"/>
+            <w:bottom w:w="0" w:type="dxa"/>
+          </w:tblCellMar>
+        </w:tblPrEx>
+        <w:tc>
+          <w:tcPr>
+            <w:tcW w:w="3600" w:type="dxa"/>
+          </w:tcPr>
+          <w:p>
+            <w:pPr>
+              <w:ind w:right="360"/>
+              <w:jc w:val="right"/>
+              <w:rPr>
+                <w:rFonts w:asciiTheme="majorHAnsi" w:hAnsiTheme="majorHAnsi"/>
+                <w:szCs w:val="20"/>
+              </w:rPr>
+            </w:pPr>
+            <w:r>
+              <w:rPr>
+                <w:rFonts w:asciiTheme="majorHAnsi" w:hAnsiTheme="majorHAnsi"/>
+                <w:szCs w:val="20"/>
+              </w:rPr>
+              <w:t>Test</w:t>
+            </w:r>
+          </w:p>
+        </w:tc>
+        <w:tc>
+          <w:tcPr>
+            <w:tcW w:w="3600" w:type="dxa"/>
+          </w:tcPr>
+          <w:p>
+            <w:pPr>
+              <w:ind w:right="360"/>
+              <w:jc w:val="right"/>
+              <w:rPr>
+                <w:rFonts w:asciiTheme="majorHAnsi" w:hAnsiTheme="majorHAnsi"/>
+                <w:szCs w:val="20"/>
+              </w:rPr>
+            </w:pPr>
+            <w:r>
+              <w:rPr>
+                <w:rFonts w:asciiTheme="majorHAnsi" w:hAnsiTheme="majorHAnsi"/>
+                <w:szCs w:val="20"/>
+              </w:rPr>
+              <w:t xml:space="preserve"> 32</w:t>
+            </w:r>
+          </w:p>
+        </w:tc>
+        <w:tc>
+          <w:tcPr>
+            <w:tcW w:w="3600" w:type="dxa"/>
+          </w:tcPr>
+          <w:p>
+            <w:pPr>
+              <w:ind w:right="360"/>
+              <w:jc w:val="right"/>
+              <w:rPr>
+                <w:rFonts w:asciiTheme="majorHAnsi" w:hAnsiTheme="majorHAnsi"/>
+                <w:szCs w:val="20"/>
+              </w:rPr>
+            </w:pPr>
+            <w:r>
+              <w:rPr>
+                <w:rFonts w:asciiTheme="majorHAnsi" w:hAnsiTheme="majorHAnsi"/>
+                <w:szCs w:val="20"/>
+              </w:rPr>
+              <w:t xml:space="preserve"> 12/12/1212</w:t>
+            </w:r>
+          </w:p>
+        </w:tc>
+      </w:tr>
+      <w:tr>
+        <w:tblPrEx>
+          <w:tblCellMar>
+            <w:top w:w="0" w:type="dxa"/>
+            <w:bottom w:w="0" w:type="dxa"/>
+          </w:tblCellMar>
+        </w:tblPrEx>
+        <w:tc>
+          <w:tcPr>
+            <w:tcW w:w="3600" w:type="dxa"/>
+          </w:tcPr>
+          <w:p>
+            <w:pPr>
+              <w:ind w:right="360"/>
+              <w:jc w:val="right"/>
+              <w:rPr>
+                <w:rFonts w:asciiTheme="majorHAnsi" w:hAnsiTheme="majorHAnsi"/>
+                <w:szCs w:val="20"/>
+              </w:rPr>
+            </w:pPr>
+            <w:r>
+              <w:rPr>
+                <w:rFonts w:asciiTheme="majorHAnsi" w:hAnsiTheme="majorHAnsi"/>
+                <w:szCs w:val="20"/>
+              </w:rPr>
+              <w:t>Test</w:t>
+            </w:r>
+          </w:p>
+        </w:tc>
+        <w:tc>
+          <w:tcPr>
+            <w:tcW w:w="3600" w:type="dxa"/>
+          </w:tcPr>
+          <w:p>
+            <w:pPr>
+              <w:ind w:right="360"/>
+              <w:jc w:val="right"/>
+              <w:rPr>
+                <w:rFonts w:asciiTheme="majorHAnsi" w:hAnsiTheme="majorHAnsi"/>
+                <w:szCs w:val="20"/>
+              </w:rPr>
+            </w:pPr>
+            <w:r>
+              <w:rPr>
+                <w:rFonts w:asciiTheme="majorHAnsi" w:hAnsiTheme="majorHAnsi"/>
+                <w:szCs w:val="20"/>
+              </w:rPr>
+              <w:t xml:space="preserve"> 32</w:t>
+            </w:r>
+          </w:p>
+        </w:tc>
+        <w:tc>
+          <w:tcPr>
+            <w:tcW w:w="3600" w:type="dxa"/>
+          </w:tcPr>
+          <w:p>
+            <w:pPr>
+              <w:ind w:right="360"/>
+              <w:jc w:val="right"/>
+              <w:rPr>
+                <w:rFonts w:asciiTheme="majorHAnsi" w:hAnsiTheme="majorHAnsi"/>
+                <w:szCs w:val="20"/>
+              </w:rPr>
+            </w:pPr>
+            <w:r>
+              <w:rPr>
+                <w:rFonts w:asciiTheme="majorHAnsi" w:hAnsiTheme="majorHAnsi"/>
+                <w:szCs w:val="20"/>
+              </w:rPr>
+              <w:t xml:space="preserve"> 12/12/1212</w:t>
+            </w:r>
+          </w:p>
+        </w:tc>
+      </w:tr>
+      <w:tr>
+        <w:tblPrEx>
+          <w:tblCellMar>
+            <w:top w:w="0" w:type="dxa"/>
+            <w:bottom w:w="0" w:type="dxa"/>
+          </w:tblCellMar>
+        </w:tblPrEx>
+        <w:tc>
+          <w:tcPr>
+            <w:tcW w:w="3600" w:type="dxa"/>
+          </w:tcPr>
+          <w:p>
+            <w:pPr>
+              <w:ind w:right="360"/>
+              <w:jc w:val="right"/>
+              <w:rPr>
+                <w:rFonts w:asciiTheme="majorHAnsi" w:hAnsiTheme="majorHAnsi"/>
+                <w:szCs w:val="20"/>
+              </w:rPr>
+            </w:pPr>
+            <w:r>
+              <w:rPr>
+                <w:rFonts w:asciiTheme="majorHAnsi" w:hAnsiTheme="majorHAnsi"/>
+                <w:szCs w:val="20"/>
+              </w:rPr>
+              <w:t>Test</w:t>
+            </w:r>
+          </w:p>
+        </w:tc>
+        <w:tc>
+          <w:tcPr>
+            <w:tcW w:w="3600" w:type="dxa"/>
+          </w:tcPr>
+          <w:p>
+            <w:pPr>
+              <w:ind w:right="360"/>
+              <w:jc w:val="right"/>
+              <w:rPr>
+                <w:rFonts w:asciiTheme="majorHAnsi" w:hAnsiTheme="majorHAnsi"/>
+                <w:szCs w:val="20"/>
+              </w:rPr>
+            </w:pPr>
+            <w:r>
+              <w:rPr>
+                <w:rFonts w:asciiTheme="majorHAnsi" w:hAnsiTheme="majorHAnsi"/>
+                <w:szCs w:val="20"/>
+              </w:rPr>
+              <w:t xml:space="preserve"> 32</w:t>
+            </w:r>
+          </w:p>
+        </w:tc>
+        <w:tc>
+          <w:tcPr>
+            <w:tcW w:w="3600" w:type="dxa"/>
+          </w:tcPr>
+          <w:p>
+            <w:pPr>
+              <w:ind w:right="360"/>
+              <w:jc w:val="right"/>
+              <w:rPr>
+                <w:rFonts w:asciiTheme="majorHAnsi" w:hAnsiTheme="majorHAnsi"/>
+                <w:szCs w:val="20"/>
+              </w:rPr>
+            </w:pPr>
+            <w:r>
+              <w:rPr>
+                <w:rFonts w:asciiTheme="majorHAnsi" w:hAnsiTheme="majorHAnsi"/>
+                <w:szCs w:val="20"/>
+              </w:rPr>
+              <w:t xml:space="preserve"> 12/12/1212</w:t>
+            </w:r>
+          </w:p>
+        </w:tc>
+      </w:tr>
+      <w:tr>
+        <w:tblPrEx>
+          <w:tblCellMar>
+            <w:top w:w="0" w:type="dxa"/>
+            <w:bottom w:w="0" w:type="dxa"/>
+          </w:tblCellMar>
+        </w:tblPrEx>
+        <w:tc>
+          <w:tcPr>
+            <w:tcW w:w="3600" w:type="dxa"/>
+          </w:tcPr>
+          <w:p>
+            <w:pPr>
+              <w:ind w:right="360"/>
+              <w:jc w:val="right"/>
+              <w:rPr>
+                <w:rFonts w:asciiTheme="majorHAnsi" w:hAnsiTheme="majorHAnsi"/>
+                <w:szCs w:val="20"/>
+              </w:rPr>
+            </w:pPr>
+            <w:r>
+              <w:rPr>
+                <w:rFonts w:asciiTheme="majorHAnsi" w:hAnsiTheme="majorHAnsi"/>
+                <w:szCs w:val="20"/>
+              </w:rPr>
+              <w:t>Test</w:t>
+            </w:r>
+          </w:p>
+        </w:tc>
+        <w:tc>
+          <w:tcPr>
+            <w:tcW w:w="3600" w:type="dxa"/>
+          </w:tcPr>
+          <w:p>
+            <w:pPr>
+              <w:ind w:right="360"/>
+              <w:jc w:val="right"/>
+              <w:rPr>
+                <w:rFonts w:asciiTheme="majorHAnsi" w:hAnsiTheme="majorHAnsi"/>
+                <w:szCs w:val="20"/>
+              </w:rPr>
+            </w:pPr>
+            <w:r>
+              <w:rPr>
+                <w:rFonts w:asciiTheme="majorHAnsi" w:hAnsiTheme="majorHAnsi"/>
+                <w:szCs w:val="20"/>
+              </w:rPr>
+              <w:t xml:space="preserve"> 32</w:t>
+            </w:r>
+          </w:p>
+        </w:tc>
+        <w:tc>
+          <w:tcPr>
+            <w:tcW w:w="3600" w:type="dxa"/>
+          </w:tcPr>
+          <w:p>
+            <w:pPr>
+              <w:ind w:right="360"/>
+              <w:jc w:val="right"/>
+              <w:rPr>
+                <w:rFonts w:asciiTheme="majorHAnsi" w:hAnsiTheme="majorHAnsi"/>
+                <w:szCs w:val="20"/>
+              </w:rPr>
+            </w:pPr>
+            <w:r>
+              <w:rPr>
+                <w:rFonts w:asciiTheme="majorHAnsi" w:hAnsiTheme="majorHAnsi"/>
+                <w:szCs w:val="20"/>
+              </w:rPr>
+              <w:t xml:space="preserve"> 12/12/1212</w:t>
+            </w:r>
           </w:p>
         </w:tc>
       </w:tr>
@@ -2419,6 +3157,7 @@
                 <w:rFonts w:asciiTheme="majorHAnsi" w:eastAsiaTheme="majorEastAsia" w:hAnsiTheme="majorHAnsi" w:cstheme="majorBidi"/>
                 <w:color w:val="000000" w:themeColor="text1"/>
               </w:rPr>
+              <w:lastRenderedPageBreak/>
               <w:t>4</w:t>
             </w:r>
           </w:p>
@@ -2742,7 +3481,6 @@
         <w:rPr>
           <w:color w:val="auto"/>
         </w:rPr>
-        <w:lastRenderedPageBreak/>
         <w:t>Late Assignments</w:t>
       </w:r>
     </w:p>
@@ -3711,6 +4449,7 @@
               <w:rPr>
                 <w:rFonts w:asciiTheme="majorHAnsi" w:eastAsiaTheme="majorEastAsia" w:hAnsiTheme="majorHAnsi" w:cstheme="majorBidi"/>
               </w:rPr>
+              <w:lastRenderedPageBreak/>
               <w:t>Final Course Cumulative Project</w:t>
             </w:r>
             <w:r>
@@ -6462,7 +7201,6 @@
         <w:t xml:space="preserve"> </w:t>
       </w:r>
       <w:r>
-        <w:lastRenderedPageBreak/>
         <w:t>and</w:t>
       </w:r>
       <w:r>
@@ -6786,7 +7524,7 @@
           </w:rPr>
           <w:id w:val="59532323"/>
           <w:placeholder>
-            <w:docPart w:val="88E1779457A6434AAA5A1D2E32A5D186"/>
+            <w:docPart w:val="B3E06605D854448C8D7F48BFF498E12D"/>
           </w:placeholder>
         </w:sdtPr>
         <w:sdtEndPr/>
@@ -7157,7 +7895,7 @@
       <w:sdtPr>
         <w:id w:val="680017570"/>
         <w:placeholder>
-          <w:docPart w:val="E6142B6DF1494EED9774A8C7980C3881"/>
+          <w:docPart w:val="17FB8C57AA2946E9BA987AFC431246EB"/>
         </w:placeholder>
       </w:sdtPr>
       <w:sdtEndPr/>
@@ -7758,7 +8496,7 @@
             </w:rPr>
             <w:id w:val="1333251155"/>
             <w:placeholder>
-              <w:docPart w:val="30623AE9178548EDB12709C3933E9770"/>
+              <w:docPart w:val="8F15672D1CFD4433A14D73399CBDFFAF"/>
             </w:placeholder>
           </w:sdtPr>
           <w:sdtEndPr>
@@ -8308,7 +9046,7 @@
               </w:rPr>
               <w:id w:val="-991869283"/>
               <w:placeholder>
-                <w:docPart w:val="BABCD8CA953A4D74B48687A34347CB69"/>
+                <w:docPart w:val="4C6E5ED68BDB49068BD08B9147ED1B5F"/>
               </w:placeholder>
             </w:sdtPr>
             <w:sdtEndPr>
@@ -8484,7 +9222,7 @@
           <w:sdtPr>
             <w:id w:val="316625931"/>
             <w:placeholder>
-              <w:docPart w:val="EA17A1E7480D4A358AF759AC6C0AF6E1"/>
+              <w:docPart w:val="C0CD5A2F93664187ABD1E7C39F6A8C34"/>
             </w:placeholder>
           </w:sdtPr>
           <w:sdtEndPr/>
@@ -8651,7 +9389,7 @@
           <w:sdtPr>
             <w:id w:val="-628632739"/>
             <w:placeholder>
-              <w:docPart w:val="253F7F44F5804D4BBE6501CA48D5B739"/>
+              <w:docPart w:val="145586E43EAE403E9B476D425ED58281"/>
             </w:placeholder>
           </w:sdtPr>
           <w:sdtEndPr/>
@@ -8701,7 +9439,7 @@
             </w:rPr>
             <w:id w:val="715165974"/>
             <w:placeholder>
-              <w:docPart w:val="46C7C21721B24E26A2C8EE8BFA41E625"/>
+              <w:docPart w:val="39ECB4A127244BD19A6EE1734A3BFD5B"/>
             </w:placeholder>
           </w:sdtPr>
           <w:sdtEndPr/>
@@ -8718,7 +9456,7 @@
               <w:sdtPr>
                 <w:id w:val="-343097348"/>
                 <w:placeholder>
-                  <w:docPart w:val="66320A2C37DA4FB3A7F3451B828F1186"/>
+                  <w:docPart w:val="2C1FCBDC532F4B8AAA779D51B0F3F9F7"/>
                 </w:placeholder>
               </w:sdtPr>
               <w:sdtEndPr/>
@@ -8981,7 +9719,7 @@
                   <w:sdtPr>
                     <w:id w:val="-1963567298"/>
                     <w:placeholder>
-                      <w:docPart w:val="CDD9774E1D4A452D9F1966972F7F2F0B"/>
+                      <w:docPart w:val="62DB37CD519F402CA593D0B8E1BE7CF0"/>
                     </w:placeholder>
                   </w:sdtPr>
                   <w:sdtEndPr/>
@@ -9018,7 +9756,7 @@
                       <w:sdtPr>
                         <w:id w:val="-495567629"/>
                         <w:placeholder>
-                          <w:docPart w:val="60C84482FFB6473AA63BF34F1B9F6879"/>
+                          <w:docPart w:val="FF579142A4B94EC5B233D559E317D89B"/>
                         </w:placeholder>
                       </w:sdtPr>
                       <w:sdtEndPr/>
@@ -9190,7 +9928,7 @@
                           <w:sdtPr>
                             <w:id w:val="274829908"/>
                             <w:placeholder>
-                              <w:docPart w:val="28E1C72BA462482B8BD7F70CDB2C3E72"/>
+                              <w:docPart w:val="8770B075088B427ABE50DD42BBA91D36"/>
                             </w:placeholder>
                           </w:sdtPr>
                           <w:sdtEndPr/>
@@ -9337,7 +10075,7 @@
                               <w:sdtPr>
                                 <w:id w:val="-2047369354"/>
                                 <w:placeholder>
-                                  <w:docPart w:val="162A4F6F13F0489A806185DF15108D7F"/>
+                                  <w:docPart w:val="87A1EC91315F4AC88B7CDF301E825917"/>
                                 </w:placeholder>
                               </w:sdtPr>
                               <w:sdtEndPr/>
@@ -9396,7 +10134,7 @@
                                   <w:sdtPr>
                                     <w:id w:val="1367873485"/>
                                     <w:placeholder>
-                                      <w:docPart w:val="123A8D81F7074A63915EDFCF7425AD16"/>
+                                      <w:docPart w:val="1F83F87B56084807BBB3DDCBE4C4B026"/>
                                     </w:placeholder>
                                   </w:sdtPr>
                                   <w:sdtEndPr/>
@@ -9530,7 +10268,7 @@
                                         </w:rPr>
                                         <w:id w:val="-2084744605"/>
                                         <w:placeholder>
-                                          <w:docPart w:val="C78BCE31A8DC49749DDB2D33A12F8EDE"/>
+                                          <w:docPart w:val="44D38902079344B999632BE6EB129714"/>
                                         </w:placeholder>
                                       </w:sdtPr>
                                       <w:sdtEndPr/>
@@ -9547,7 +10285,7 @@
                                           <w:sdtPr>
                                             <w:id w:val="606465196"/>
                                             <w:placeholder>
-                                              <w:docPart w:val="A36E3EF2C271423D9ADDA73E06AB61E9"/>
+                                              <w:docPart w:val="9D38E41FC1C84A37821B4F88ACC1B587"/>
                                             </w:placeholder>
                                           </w:sdtPr>
                                           <w:sdtEndPr/>
@@ -9665,7 +10403,7 @@
                                               <w:sdtPr>
                                                 <w:id w:val="1647015073"/>
                                                 <w:placeholder>
-                                                  <w:docPart w:val="54855B0752A7483CA34CF62B8FC21769"/>
+                                                  <w:docPart w:val="47F89FA76DB74BB9944F1689AE6EB7E5"/>
                                                 </w:placeholder>
                                               </w:sdtPr>
                                               <w:sdtEndPr/>
@@ -9839,7 +10577,7 @@
                                                   <w:sdtPr>
                                                     <w:id w:val="-577820073"/>
                                                     <w:placeholder>
-                                                      <w:docPart w:val="13268BD9E38B4B38BEA7D704E6844993"/>
+                                                      <w:docPart w:val="81B5512FA5B743D59EB17DD7F6E8CD3E"/>
                                                     </w:placeholder>
                                                   </w:sdtPr>
                                                   <w:sdtEndPr/>
@@ -10462,7 +11200,7 @@
                                                       <w:sdtPr>
                                                         <w:id w:val="-1055767695"/>
                                                         <w:placeholder>
-                                                          <w:docPart w:val="64E80B6089F341E09DF3644EB9FA5DD5"/>
+                                                          <w:docPart w:val="44E57F26E29E486C85C4B9721ECBEF24"/>
                                                         </w:placeholder>
                                                       </w:sdtPr>
                                                       <w:sdtEndPr/>
@@ -17014,7 +17752,7 @@
   <w:docParts>
     <w:docPart>
       <w:docPartPr>
-        <w:name w:val="52494291A0A147B5ACA44FA65C44A523"/>
+        <w:name w:val="77AE9E741D034A60A699E01D28734190"/>
         <w:category>
           <w:name w:val="General"/>
           <w:gallery w:val="placeholder"/>
@@ -17025,12 +17763,12 @@
         <w:behaviors>
           <w:behavior w:val="content"/>
         </w:behaviors>
-        <w:guid w:val="{19339A78-2E11-4A76-9F46-DB237B88702F}"/>
+        <w:guid w:val="{0860ACF7-69F1-46F1-AF36-FF5DC95B4FCA}"/>
       </w:docPartPr>
       <w:docPartBody>
         <w:p>
           <w:pPr>
-            <w:pStyle w:val="52494291A0A147B5ACA44FA65C44A523"/>
+            <w:pStyle w:val="77AE9E741D034A60A699E01D28734190"/>
           </w:pPr>
           <w:r>
             <w:t>Donec sollicitudin mi et magna. Proin non est. Vestibulum diam. Quisque in enim. Sed id dui. Nunc nec sapien. Nulla lacus. Quisque in ante vel nunc semper pellentesque. Nam sit amet lacus sit amet ipsum auctor eleifend. Quisque vitae justo eu neque mattis pellentesque. Suspendisse tristique. Nulla facilisi. Pellentesque hendrerit tristique turpis. Pellentesque eget mi. Vestibulum a lacus.</w:t>
@@ -17040,7 +17778,7 @@
     </w:docPart>
     <w:docPart>
       <w:docPartPr>
-        <w:name w:val="3730637AA5F346FBA42C21266A405091"/>
+        <w:name w:val="EC49463EC05B433A96CF17A9C8AAB22F"/>
         <w:category>
           <w:name w:val="General"/>
           <w:gallery w:val="placeholder"/>
@@ -17051,12 +17789,12 @@
         <w:behaviors>
           <w:behavior w:val="content"/>
         </w:behaviors>
-        <w:guid w:val="{94272D53-46F5-4CA5-995C-86FFA86B4208}"/>
+        <w:guid w:val="{42072ED9-2784-4293-BE1E-C5C8E9381C17}"/>
       </w:docPartPr>
       <w:docPartBody>
         <w:p>
           <w:pPr>
-            <w:pStyle w:val="3730637AA5F346FBA42C21266A405091"/>
+            <w:pStyle w:val="EC49463EC05B433A96CF17A9C8AAB22F"/>
           </w:pPr>
           <w:r>
             <w:t>Donec sollicitudin mi et magna. Proin non est. Vestibulum diam. Quisque in enim. Sed id dui. Nunc nec sapien. Nulla lacus. Quisque in ante vel nunc semper pellentesque. Nam sit amet lacus sit amet ipsum auctor eleifend. Quisque vitae justo eu neque mattis pellentesque. Suspendisse tristique. Nulla facilisi. Pellentesque hendrerit tristique turpis. Pellentesque eget mi. Vestibulum a lacus.</w:t>
@@ -17066,7 +17804,7 @@
     </w:docPart>
     <w:docPart>
       <w:docPartPr>
-        <w:name w:val="2BC9FEDD46C8490C8DCAD3B85E90F1FD"/>
+        <w:name w:val="84EBEE3F970F4F89BA65FF4344739931"/>
         <w:category>
           <w:name w:val="General"/>
           <w:gallery w:val="placeholder"/>
@@ -17077,12 +17815,12 @@
         <w:behaviors>
           <w:behavior w:val="content"/>
         </w:behaviors>
-        <w:guid w:val="{D2AC5062-89CE-456F-ADE4-C87F5427CE4D}"/>
+        <w:guid w:val="{67EDEEDD-1C0B-40F1-AFF6-49CFC955ACAE}"/>
       </w:docPartPr>
       <w:docPartBody>
         <w:p>
           <w:pPr>
-            <w:pStyle w:val="2BC9FEDD46C8490C8DCAD3B85E90F1FD"/>
+            <w:pStyle w:val="84EBEE3F970F4F89BA65FF4344739931"/>
           </w:pPr>
           <w:r>
             <w:t xml:space="preserve">Nam ut est. In vehicula venenatis dui. Vestibulum ante ipsum primis in faucibus orci luctus et ultrices posuere cubilia Curae; Praesent venenatis gravida justo. In hac habitasse platea dictumst. Suspendisse dui. </w:t>
@@ -17092,7 +17830,7 @@
     </w:docPart>
     <w:docPart>
       <w:docPartPr>
-        <w:name w:val="294573336E514EFB84A7EC5C76FCE833"/>
+        <w:name w:val="3399F72A62B84DB0A54FDEA2D25C9C7E"/>
         <w:category>
           <w:name w:val="General"/>
           <w:gallery w:val="placeholder"/>
@@ -17103,12 +17841,12 @@
         <w:behaviors>
           <w:behavior w:val="content"/>
         </w:behaviors>
-        <w:guid w:val="{A1117252-6E35-46CC-A054-0B281FD3B490}"/>
+        <w:guid w:val="{AB8B9B9B-6405-440A-BC8E-EB37448ACA73}"/>
       </w:docPartPr>
       <w:docPartBody>
         <w:p>
           <w:pPr>
-            <w:pStyle w:val="294573336E514EFB84A7EC5C76FCE833"/>
+            <w:pStyle w:val="3399F72A62B84DB0A54FDEA2D25C9C7E"/>
           </w:pPr>
           <w:r>
             <w:t>Donec sollicitudin mi et magna. Proin non est. Vestibulum diam. Quisque in enim. Sed id dui. Nunc nec sapien. Nulla lacus. Quisque in ante vel nunc semper pellentesque. Nam sit amet lacus sit amet ipsum auctor eleifend. Quisque vitae justo eu neque mattis pellentesque. Suspendisse tristique. Nulla facilisi. Pellentesque hendrerit tristique turpis. Pellentesque eget mi. Vestibulum a lacus.</w:t>
@@ -17118,7 +17856,7 @@
     </w:docPart>
     <w:docPart>
       <w:docPartPr>
-        <w:name w:val="C243FE6807144E1885C283D3E55B71ED"/>
+        <w:name w:val="6D3CCADD66D94D0F8D46A0018BB4D3F1"/>
         <w:category>
           <w:name w:val="General"/>
           <w:gallery w:val="placeholder"/>
@@ -17129,12 +17867,12 @@
         <w:behaviors>
           <w:behavior w:val="content"/>
         </w:behaviors>
-        <w:guid w:val="{CE6B543D-F796-4A8F-9CC3-EE97CF0DBDAE}"/>
+        <w:guid w:val="{02A87053-C479-4C14-AC00-11013E545C0F}"/>
       </w:docPartPr>
       <w:docPartBody>
         <w:p>
           <w:pPr>
-            <w:pStyle w:val="C243FE6807144E1885C283D3E55B71ED"/>
+            <w:pStyle w:val="6D3CCADD66D94D0F8D46A0018BB4D3F1"/>
           </w:pPr>
           <w:r>
             <w:t>Donec sollicitudin mi et magna. Proin non est. Vestibulum diam. Quisque in enim. Sed id dui. Nunc nec sapien. Nulla lacus. Quisque in ante vel nunc semper pellentesque. Nam sit amet lacus sit amet ipsum auctor eleifend. Quisque vitae justo eu neque mattis pellentesque. Suspendisse tristique. Nulla facilisi. Pellentesque hendrerit tristique turpis. Pellentesque eget mi. Vestibulum a lacus.</w:t>
@@ -17144,7 +17882,7 @@
     </w:docPart>
     <w:docPart>
       <w:docPartPr>
-        <w:name w:val="8ABFF920AC0540979472EEBAEFC48C93"/>
+        <w:name w:val="DC8F4F1E11C24FB298BCF69ECAE35488"/>
         <w:category>
           <w:name w:val="General"/>
           <w:gallery w:val="placeholder"/>
@@ -17155,12 +17893,12 @@
         <w:behaviors>
           <w:behavior w:val="content"/>
         </w:behaviors>
-        <w:guid w:val="{63730590-2308-47D6-A5EE-2F48EEA56810}"/>
+        <w:guid w:val="{0BD3B0C1-1EAA-405F-9F35-0CB2A79E045E}"/>
       </w:docPartPr>
       <w:docPartBody>
         <w:p>
           <w:pPr>
-            <w:pStyle w:val="8ABFF920AC0540979472EEBAEFC48C93"/>
+            <w:pStyle w:val="DC8F4F1E11C24FB298BCF69ECAE35488"/>
           </w:pPr>
           <w:r>
             <w:t xml:space="preserve">Nam ut est. In vehicula venenatis dui. Vestibulum ante ipsum primis in faucibus orci luctus et ultrices posuere cubilia Curae; Praesent venenatis gravida justo. In hac habitasse platea dictumst. Suspendisse dui. </w:t>
@@ -17170,7 +17908,7 @@
     </w:docPart>
     <w:docPart>
       <w:docPartPr>
-        <w:name w:val="076132D379064872A934E773184E5878"/>
+        <w:name w:val="4CF449D0637F4AD6AD23781E39110D0F"/>
         <w:category>
           <w:name w:val="General"/>
           <w:gallery w:val="placeholder"/>
@@ -17181,12 +17919,12 @@
         <w:behaviors>
           <w:behavior w:val="content"/>
         </w:behaviors>
-        <w:guid w:val="{92D5D894-3D2E-43B2-8954-81BEE169B445}"/>
+        <w:guid w:val="{0EA5EC19-13D9-4FA1-9C0A-7508AB4BB263}"/>
       </w:docPartPr>
       <w:docPartBody>
         <w:p>
           <w:pPr>
-            <w:pStyle w:val="076132D379064872A934E773184E5878"/>
+            <w:pStyle w:val="4CF449D0637F4AD6AD23781E39110D0F"/>
           </w:pPr>
           <w:r>
             <w:t>Donec sollicitudin mi et magna. Proin non est. Vestibulum diam. Quisque in enim. Sed id dui. Nunc nec sapien. Nulla lacus. Quisque in ante vel nunc semper pellentesque. Nam sit amet lacus sit amet ipsum auctor eleifend. Quisque vitae justo eu neque mattis pellentesque. Suspendisse tristique. Nulla facilisi. Pellentesque hendrerit tristique turpis. Pellentesque eget mi. Vestibulum a lacus.</w:t>
@@ -17196,7 +17934,7 @@
     </w:docPart>
     <w:docPart>
       <w:docPartPr>
-        <w:name w:val="88E1779457A6434AAA5A1D2E32A5D186"/>
+        <w:name w:val="B3E06605D854448C8D7F48BFF498E12D"/>
         <w:category>
           <w:name w:val="General"/>
           <w:gallery w:val="placeholder"/>
@@ -17207,12 +17945,12 @@
         <w:behaviors>
           <w:behavior w:val="content"/>
         </w:behaviors>
-        <w:guid w:val="{504AB952-FAFE-4C96-B35F-113C7D3CFD98}"/>
+        <w:guid w:val="{0FBDF36C-C320-4224-A148-0F27E89FED13}"/>
       </w:docPartPr>
       <w:docPartBody>
         <w:p>
           <w:pPr>
-            <w:pStyle w:val="88E1779457A6434AAA5A1D2E32A5D186"/>
+            <w:pStyle w:val="B3E06605D854448C8D7F48BFF498E12D"/>
           </w:pPr>
           <w:r>
             <w:t xml:space="preserve">Nam ut est. In vehicula venenatis dui. Vestibulum ante ipsum primis in faucibus orci luctus et ultrices posuere cubilia Curae; Praesent venenatis gravida justo. In hac habitasse platea dictumst. Suspendisse dui. </w:t>
@@ -17222,7 +17960,7 @@
     </w:docPart>
     <w:docPart>
       <w:docPartPr>
-        <w:name w:val="E6142B6DF1494EED9774A8C7980C3881"/>
+        <w:name w:val="17FB8C57AA2946E9BA987AFC431246EB"/>
         <w:category>
           <w:name w:val="General"/>
           <w:gallery w:val="placeholder"/>
@@ -17233,12 +17971,12 @@
         <w:behaviors>
           <w:behavior w:val="content"/>
         </w:behaviors>
-        <w:guid w:val="{1210E0D1-9D72-4F27-835F-FD0D276D184B}"/>
+        <w:guid w:val="{269F532F-EB87-4AF5-AF49-D3571E06D87D}"/>
       </w:docPartPr>
       <w:docPartBody>
         <w:p>
           <w:pPr>
-            <w:pStyle w:val="E6142B6DF1494EED9774A8C7980C3881"/>
+            <w:pStyle w:val="17FB8C57AA2946E9BA987AFC431246EB"/>
           </w:pPr>
           <w:r>
             <w:t xml:space="preserve">Nam ut est. In vehicula venenatis dui. Vestibulum ante ipsum primis in faucibus orci luctus et ultrices posuere cubilia Curae; Praesent venenatis gravida justo. In hac habitasse platea dictumst. Suspendisse dui. </w:t>
@@ -17248,7 +17986,7 @@
     </w:docPart>
     <w:docPart>
       <w:docPartPr>
-        <w:name w:val="30623AE9178548EDB12709C3933E9770"/>
+        <w:name w:val="8F15672D1CFD4433A14D73399CBDFFAF"/>
         <w:category>
           <w:name w:val="General"/>
           <w:gallery w:val="placeholder"/>
@@ -17259,12 +17997,12 @@
         <w:behaviors>
           <w:behavior w:val="content"/>
         </w:behaviors>
-        <w:guid w:val="{49D148FF-28F1-4936-BD73-95D6E555BD5A}"/>
+        <w:guid w:val="{B233FD3A-26A7-4352-A920-BA5E1525A143}"/>
       </w:docPartPr>
       <w:docPartBody>
         <w:p>
           <w:pPr>
-            <w:pStyle w:val="30623AE9178548EDB12709C3933E9770"/>
+            <w:pStyle w:val="8F15672D1CFD4433A14D73399CBDFFAF"/>
           </w:pPr>
           <w:r>
             <w:t>Aliquam dapibus.</w:t>
@@ -17274,7 +18012,7 @@
     </w:docPart>
     <w:docPart>
       <w:docPartPr>
-        <w:name w:val="BABCD8CA953A4D74B48687A34347CB69"/>
+        <w:name w:val="4C6E5ED68BDB49068BD08B9147ED1B5F"/>
         <w:category>
           <w:name w:val="General"/>
           <w:gallery w:val="placeholder"/>
@@ -17285,12 +18023,12 @@
         <w:behaviors>
           <w:behavior w:val="content"/>
         </w:behaviors>
-        <w:guid w:val="{6468F0FB-7F91-47EB-8CC0-07AE2ECAFE65}"/>
+        <w:guid w:val="{30ED6669-F4EA-4B5B-B187-5D41E79A843D}"/>
       </w:docPartPr>
       <w:docPartBody>
         <w:p>
           <w:pPr>
-            <w:pStyle w:val="BABCD8CA953A4D74B48687A34347CB69"/>
+            <w:pStyle w:val="4C6E5ED68BDB49068BD08B9147ED1B5F"/>
           </w:pPr>
           <w:r>
             <w:t>Aliquam dapibus.</w:t>
@@ -17300,7 +18038,7 @@
     </w:docPart>
     <w:docPart>
       <w:docPartPr>
-        <w:name w:val="EA17A1E7480D4A358AF759AC6C0AF6E1"/>
+        <w:name w:val="C0CD5A2F93664187ABD1E7C39F6A8C34"/>
         <w:category>
           <w:name w:val="General"/>
           <w:gallery w:val="placeholder"/>
@@ -17311,12 +18049,12 @@
         <w:behaviors>
           <w:behavior w:val="content"/>
         </w:behaviors>
-        <w:guid w:val="{30201D1A-8C9D-425E-9BE9-9AA6FE092D82}"/>
+        <w:guid w:val="{45C9F60F-FABB-460A-A8F6-591779B7DAD6}"/>
       </w:docPartPr>
       <w:docPartBody>
         <w:p>
           <w:pPr>
-            <w:pStyle w:val="EA17A1E7480D4A358AF759AC6C0AF6E1"/>
+            <w:pStyle w:val="C0CD5A2F93664187ABD1E7C39F6A8C34"/>
           </w:pPr>
           <w:r>
             <w:t>Aliquam dapibus.</w:t>
@@ -17326,7 +18064,7 @@
     </w:docPart>
     <w:docPart>
       <w:docPartPr>
-        <w:name w:val="253F7F44F5804D4BBE6501CA48D5B739"/>
+        <w:name w:val="145586E43EAE403E9B476D425ED58281"/>
         <w:category>
           <w:name w:val="General"/>
           <w:gallery w:val="placeholder"/>
@@ -17337,7 +18075,7 @@
         <w:behaviors>
           <w:behavior w:val="content"/>
         </w:behaviors>
-        <w:guid w:val="{4FD37614-6883-4DC4-804D-F6AC5B0C3268}"/>
+        <w:guid w:val="{4D8F2814-CA66-4762-8F1D-FD60B121804A}"/>
       </w:docPartPr>
       <w:docPartBody>
         <w:p>
@@ -17350,7 +18088,7 @@
         </w:p>
         <w:p>
           <w:pPr>
-            <w:pStyle w:val="253F7F44F5804D4BBE6501CA48D5B739"/>
+            <w:pStyle w:val="145586E43EAE403E9B476D425ED58281"/>
           </w:pPr>
           <w:r>
             <w:t xml:space="preserve">Fusce varius scelerisque est. Aliquam turpis dui, eleifend in, elementum vel, porta vitae, velit. Cras hendrerit vehicula enim. Sed auctor. In hac habitasse platea dictumst. Nulla lectus. Pellentesque habitant morbi tristique senectus et netus et malesuada fames ac turpis egestas. Donec accumsan ante non leo. </w:t>
@@ -17360,7 +18098,7 @@
     </w:docPart>
     <w:docPart>
       <w:docPartPr>
-        <w:name w:val="46C7C21721B24E26A2C8EE8BFA41E625"/>
+        <w:name w:val="39ECB4A127244BD19A6EE1734A3BFD5B"/>
         <w:category>
           <w:name w:val="General"/>
           <w:gallery w:val="placeholder"/>
@@ -17371,7 +18109,7 @@
         <w:behaviors>
           <w:behavior w:val="content"/>
         </w:behaviors>
-        <w:guid w:val="{CD41C1B0-FA00-480D-9AF1-843A8AFD2924}"/>
+        <w:guid w:val="{EF166907-5059-4481-9223-F534286AB6DF}"/>
       </w:docPartPr>
       <w:docPartBody>
         <w:p>
@@ -17384,7 +18122,7 @@
         </w:p>
         <w:p>
           <w:pPr>
-            <w:pStyle w:val="46C7C21721B24E26A2C8EE8BFA41E625"/>
+            <w:pStyle w:val="39ECB4A127244BD19A6EE1734A3BFD5B"/>
           </w:pPr>
           <w:r>
             <w:t xml:space="preserve">Fusce varius scelerisque est. Aliquam turpis dui, eleifend in, elementum vel, porta vitae, velit. Cras hendrerit vehicula enim. Sed auctor. In hac habitasse platea dictumst. Nulla lectus. Pellentesque habitant morbi tristique senectus et netus et malesuada fames ac turpis egestas. Donec accumsan ante non leo. </w:t>
@@ -17394,7 +18132,7 @@
     </w:docPart>
     <w:docPart>
       <w:docPartPr>
-        <w:name w:val="66320A2C37DA4FB3A7F3451B828F1186"/>
+        <w:name w:val="2C1FCBDC532F4B8AAA779D51B0F3F9F7"/>
         <w:category>
           <w:name w:val="General"/>
           <w:gallery w:val="placeholder"/>
@@ -17405,7 +18143,7 @@
         <w:behaviors>
           <w:behavior w:val="content"/>
         </w:behaviors>
-        <w:guid w:val="{0F158F0A-F3D8-485C-BDA6-B8BA57675510}"/>
+        <w:guid w:val="{62C9EFE5-7BA6-40F3-81C3-BE44B7F4DD6F}"/>
       </w:docPartPr>
       <w:docPartBody>
         <w:p>
@@ -17418,7 +18156,7 @@
         </w:p>
         <w:p>
           <w:pPr>
-            <w:pStyle w:val="66320A2C37DA4FB3A7F3451B828F1186"/>
+            <w:pStyle w:val="2C1FCBDC532F4B8AAA779D51B0F3F9F7"/>
           </w:pPr>
           <w:r>
             <w:t xml:space="preserve">Fusce varius scelerisque est. Aliquam turpis dui, eleifend in, elementum vel, porta vitae, velit. Cras hendrerit vehicula enim. Sed auctor. In hac habitasse platea dictumst. Nulla lectus. Pellentesque habitant morbi tristique senectus et netus et malesuada fames ac turpis egestas. Donec accumsan ante non leo. </w:t>
@@ -17428,7 +18166,7 @@
     </w:docPart>
     <w:docPart>
       <w:docPartPr>
-        <w:name w:val="CDD9774E1D4A452D9F1966972F7F2F0B"/>
+        <w:name w:val="62DB37CD519F402CA593D0B8E1BE7CF0"/>
         <w:category>
           <w:name w:val="General"/>
           <w:gallery w:val="placeholder"/>
@@ -17439,7 +18177,7 @@
         <w:behaviors>
           <w:behavior w:val="content"/>
         </w:behaviors>
-        <w:guid w:val="{C943DB55-9776-43AB-97A6-6875BE4C16D8}"/>
+        <w:guid w:val="{98BF300D-4FF2-4A41-AF98-5F71E5D675E4}"/>
       </w:docPartPr>
       <w:docPartBody>
         <w:p>
@@ -17452,7 +18190,7 @@
         </w:p>
         <w:p>
           <w:pPr>
-            <w:pStyle w:val="CDD9774E1D4A452D9F1966972F7F2F0B"/>
+            <w:pStyle w:val="62DB37CD519F402CA593D0B8E1BE7CF0"/>
           </w:pPr>
           <w:r>
             <w:t xml:space="preserve">Fusce varius scelerisque est. Aliquam turpis dui, eleifend in, elementum vel, porta vitae, velit. Cras hendrerit vehicula enim. Sed auctor. In hac habitasse platea dictumst. Nulla lectus. Pellentesque habitant morbi tristique senectus et netus et malesuada fames ac turpis egestas. Donec accumsan ante non leo. </w:t>
@@ -17462,7 +18200,7 @@
     </w:docPart>
     <w:docPart>
       <w:docPartPr>
-        <w:name w:val="60C84482FFB6473AA63BF34F1B9F6879"/>
+        <w:name w:val="FF579142A4B94EC5B233D559E317D89B"/>
         <w:category>
           <w:name w:val="General"/>
           <w:gallery w:val="placeholder"/>
@@ -17473,7 +18211,7 @@
         <w:behaviors>
           <w:behavior w:val="content"/>
         </w:behaviors>
-        <w:guid w:val="{9C46BE9D-330D-491E-8AC5-0FBB5DD8302B}"/>
+        <w:guid w:val="{BC902599-125C-4C90-A6EB-0973180B9CBE}"/>
       </w:docPartPr>
       <w:docPartBody>
         <w:p>
@@ -17486,7 +18224,7 @@
         </w:p>
         <w:p>
           <w:pPr>
-            <w:pStyle w:val="60C84482FFB6473AA63BF34F1B9F6879"/>
+            <w:pStyle w:val="FF579142A4B94EC5B233D559E317D89B"/>
           </w:pPr>
           <w:r>
             <w:t xml:space="preserve">Fusce varius scelerisque est. Aliquam turpis dui, eleifend in, elementum vel, porta vitae, velit. Cras hendrerit vehicula enim. Sed auctor. In hac habitasse platea dictumst. Nulla lectus. Pellentesque habitant morbi tristique senectus et netus et malesuada fames ac turpis egestas. Donec accumsan ante non leo. </w:t>
@@ -17496,7 +18234,7 @@
     </w:docPart>
     <w:docPart>
       <w:docPartPr>
-        <w:name w:val="28E1C72BA462482B8BD7F70CDB2C3E72"/>
+        <w:name w:val="8770B075088B427ABE50DD42BBA91D36"/>
         <w:category>
           <w:name w:val="General"/>
           <w:gallery w:val="placeholder"/>
@@ -17507,7 +18245,7 @@
         <w:behaviors>
           <w:behavior w:val="content"/>
         </w:behaviors>
-        <w:guid w:val="{047604DE-DED8-4321-B0A8-4B38F9E15027}"/>
+        <w:guid w:val="{674B4CEB-BF50-4197-9FD1-920B9F41DC86}"/>
       </w:docPartPr>
       <w:docPartBody>
         <w:p>
@@ -17520,7 +18258,7 @@
         </w:p>
         <w:p>
           <w:pPr>
-            <w:pStyle w:val="28E1C72BA462482B8BD7F70CDB2C3E72"/>
+            <w:pStyle w:val="8770B075088B427ABE50DD42BBA91D36"/>
           </w:pPr>
           <w:r>
             <w:t xml:space="preserve">Fusce varius scelerisque est. Aliquam turpis dui, eleifend in, elementum vel, porta vitae, velit. Cras hendrerit vehicula enim. Sed auctor. In hac habitasse platea dictumst. Nulla lectus. Pellentesque habitant morbi tristique senectus et netus et malesuada fames ac turpis egestas. Donec accumsan ante non leo. </w:t>
@@ -17530,7 +18268,7 @@
     </w:docPart>
     <w:docPart>
       <w:docPartPr>
-        <w:name w:val="162A4F6F13F0489A806185DF15108D7F"/>
+        <w:name w:val="87A1EC91315F4AC88B7CDF301E825917"/>
         <w:category>
           <w:name w:val="General"/>
           <w:gallery w:val="placeholder"/>
@@ -17541,7 +18279,7 @@
         <w:behaviors>
           <w:behavior w:val="content"/>
         </w:behaviors>
-        <w:guid w:val="{D08F5A29-9ADD-4B57-B443-4709C4AECBBC}"/>
+        <w:guid w:val="{D48DEAF3-F180-435D-B126-3108B8231A25}"/>
       </w:docPartPr>
       <w:docPartBody>
         <w:p>
@@ -17554,7 +18292,7 @@
         </w:p>
         <w:p>
           <w:pPr>
-            <w:pStyle w:val="162A4F6F13F0489A806185DF15108D7F"/>
+            <w:pStyle w:val="87A1EC91315F4AC88B7CDF301E825917"/>
           </w:pPr>
           <w:r>
             <w:t xml:space="preserve">Fusce varius scelerisque est. Aliquam turpis dui, eleifend in, elementum vel, porta vitae, velit. Cras hendrerit vehicula enim. Sed auctor. In hac habitasse platea dictumst. Nulla lectus. Pellentesque habitant morbi tristique senectus et netus et malesuada fames ac turpis egestas. Donec accumsan ante non leo. </w:t>
@@ -17564,7 +18302,7 @@
     </w:docPart>
     <w:docPart>
       <w:docPartPr>
-        <w:name w:val="123A8D81F7074A63915EDFCF7425AD16"/>
+        <w:name w:val="1F83F87B56084807BBB3DDCBE4C4B026"/>
         <w:category>
           <w:name w:val="General"/>
           <w:gallery w:val="placeholder"/>
@@ -17575,7 +18313,7 @@
         <w:behaviors>
           <w:behavior w:val="content"/>
         </w:behaviors>
-        <w:guid w:val="{1A4C9132-4EB2-4399-BA7A-D408B1788B29}"/>
+        <w:guid w:val="{3639BDEC-783B-45F1-9EA4-394FAA94B506}"/>
       </w:docPartPr>
       <w:docPartBody>
         <w:p>
@@ -17588,7 +18326,7 @@
         </w:p>
         <w:p>
           <w:pPr>
-            <w:pStyle w:val="123A8D81F7074A63915EDFCF7425AD16"/>
+            <w:pStyle w:val="1F83F87B56084807BBB3DDCBE4C4B026"/>
           </w:pPr>
           <w:r>
             <w:t xml:space="preserve">Fusce varius scelerisque est. Aliquam turpis dui, eleifend in, elementum vel, porta vitae, velit. Cras hendrerit vehicula enim. Sed auctor. In hac habitasse platea dictumst. Nulla lectus. Pellentesque habitant morbi tristique senectus et netus et malesuada fames ac turpis egestas. Donec accumsan ante non leo. </w:t>
@@ -17598,7 +18336,7 @@
     </w:docPart>
     <w:docPart>
       <w:docPartPr>
-        <w:name w:val="C78BCE31A8DC49749DDB2D33A12F8EDE"/>
+        <w:name w:val="44D38902079344B999632BE6EB129714"/>
         <w:category>
           <w:name w:val="General"/>
           <w:gallery w:val="placeholder"/>
@@ -17609,7 +18347,7 @@
         <w:behaviors>
           <w:behavior w:val="content"/>
         </w:behaviors>
-        <w:guid w:val="{D061E55F-59FD-4807-8F3D-7F39FA0DD82E}"/>
+        <w:guid w:val="{86D953D2-B50F-4203-9079-6DC443E02EDD}"/>
       </w:docPartPr>
       <w:docPartBody>
         <w:p>
@@ -17622,7 +18360,7 @@
         </w:p>
         <w:p>
           <w:pPr>
-            <w:pStyle w:val="C78BCE31A8DC49749DDB2D33A12F8EDE"/>
+            <w:pStyle w:val="44D38902079344B999632BE6EB129714"/>
           </w:pPr>
           <w:r>
             <w:t xml:space="preserve">Fusce varius scelerisque est. Aliquam turpis dui, eleifend in, elementum vel, porta vitae, velit. Cras hendrerit vehicula enim. Sed auctor. In hac habitasse platea dictumst. Nulla lectus. Pellentesque habitant morbi tristique senectus et netus et malesuada fames ac turpis egestas. Donec accumsan ante non leo. </w:t>
@@ -17632,7 +18370,7 @@
     </w:docPart>
     <w:docPart>
       <w:docPartPr>
-        <w:name w:val="A36E3EF2C271423D9ADDA73E06AB61E9"/>
+        <w:name w:val="9D38E41FC1C84A37821B4F88ACC1B587"/>
         <w:category>
           <w:name w:val="General"/>
           <w:gallery w:val="placeholder"/>
@@ -17643,7 +18381,7 @@
         <w:behaviors>
           <w:behavior w:val="content"/>
         </w:behaviors>
-        <w:guid w:val="{BEA4208C-608F-4E13-885C-9C1E5AE300B4}"/>
+        <w:guid w:val="{7DF002F5-D995-4F9A-96BA-96F864BF135A}"/>
       </w:docPartPr>
       <w:docPartBody>
         <w:p>
@@ -17656,7 +18394,7 @@
         </w:p>
         <w:p>
           <w:pPr>
-            <w:pStyle w:val="A36E3EF2C271423D9ADDA73E06AB61E9"/>
+            <w:pStyle w:val="9D38E41FC1C84A37821B4F88ACC1B587"/>
           </w:pPr>
           <w:r>
             <w:t xml:space="preserve">Fusce varius scelerisque est. Aliquam turpis dui, eleifend in, elementum vel, porta vitae, velit. Cras hendrerit vehicula enim. Sed auctor. In hac habitasse platea dictumst. Nulla lectus. Pellentesque habitant morbi tristique senectus et netus et malesuada fames ac turpis egestas. Donec accumsan ante non leo. </w:t>
@@ -17666,7 +18404,7 @@
     </w:docPart>
     <w:docPart>
       <w:docPartPr>
-        <w:name w:val="54855B0752A7483CA34CF62B8FC21769"/>
+        <w:name w:val="47F89FA76DB74BB9944F1689AE6EB7E5"/>
         <w:category>
           <w:name w:val="General"/>
           <w:gallery w:val="placeholder"/>
@@ -17677,7 +18415,7 @@
         <w:behaviors>
           <w:behavior w:val="content"/>
         </w:behaviors>
-        <w:guid w:val="{913D035C-36DA-4EAF-85FA-853D133E8805}"/>
+        <w:guid w:val="{05A391F5-BFB6-48EA-8149-35A5C225789B}"/>
       </w:docPartPr>
       <w:docPartBody>
         <w:p>
@@ -17690,7 +18428,7 @@
         </w:p>
         <w:p>
           <w:pPr>
-            <w:pStyle w:val="54855B0752A7483CA34CF62B8FC21769"/>
+            <w:pStyle w:val="47F89FA76DB74BB9944F1689AE6EB7E5"/>
           </w:pPr>
           <w:r>
             <w:t xml:space="preserve">Fusce varius scelerisque est. Aliquam turpis dui, eleifend in, elementum vel, porta vitae, velit. Cras hendrerit vehicula enim. Sed auctor. In hac habitasse platea dictumst. Nulla lectus. Pellentesque habitant morbi tristique senectus et netus et malesuada fames ac turpis egestas. Donec accumsan ante non leo. </w:t>
@@ -17700,7 +18438,7 @@
     </w:docPart>
     <w:docPart>
       <w:docPartPr>
-        <w:name w:val="13268BD9E38B4B38BEA7D704E6844993"/>
+        <w:name w:val="81B5512FA5B743D59EB17DD7F6E8CD3E"/>
         <w:category>
           <w:name w:val="General"/>
           <w:gallery w:val="placeholder"/>
@@ -17711,7 +18449,7 @@
         <w:behaviors>
           <w:behavior w:val="content"/>
         </w:behaviors>
-        <w:guid w:val="{189C75CB-C1B5-4774-A551-DAD9B1EBC836}"/>
+        <w:guid w:val="{AEC3D2F2-FD37-4340-857F-861B1D5B5E61}"/>
       </w:docPartPr>
       <w:docPartBody>
         <w:p>
@@ -17724,7 +18462,7 @@
         </w:p>
         <w:p>
           <w:pPr>
-            <w:pStyle w:val="13268BD9E38B4B38BEA7D704E6844993"/>
+            <w:pStyle w:val="81B5512FA5B743D59EB17DD7F6E8CD3E"/>
           </w:pPr>
           <w:r>
             <w:t xml:space="preserve">Fusce varius scelerisque est. Aliquam turpis dui, eleifend in, elementum vel, porta vitae, velit. Cras hendrerit vehicula enim. Sed auctor. In hac habitasse platea dictumst. Nulla lectus. Pellentesque habitant morbi tristique senectus et netus et malesuada fames ac turpis egestas. Donec accumsan ante non leo. </w:t>
@@ -17734,7 +18472,7 @@
     </w:docPart>
     <w:docPart>
       <w:docPartPr>
-        <w:name w:val="64E80B6089F341E09DF3644EB9FA5DD5"/>
+        <w:name w:val="44E57F26E29E486C85C4B9721ECBEF24"/>
         <w:category>
           <w:name w:val="General"/>
           <w:gallery w:val="placeholder"/>
@@ -17745,7 +18483,7 @@
         <w:behaviors>
           <w:behavior w:val="content"/>
         </w:behaviors>
-        <w:guid w:val="{4F729F81-7C2F-4866-B08A-334C09001507}"/>
+        <w:guid w:val="{8E6288E0-AC19-4A8E-B998-AF3B2EAA228D}"/>
       </w:docPartPr>
       <w:docPartBody>
         <w:p>
@@ -17758,7 +18496,7 @@
         </w:p>
         <w:p>
           <w:pPr>
-            <w:pStyle w:val="64E80B6089F341E09DF3644EB9FA5DD5"/>
+            <w:pStyle w:val="44E57F26E29E486C85C4B9721ECBEF24"/>
           </w:pPr>
           <w:r>
             <w:t xml:space="preserve">Fusce varius scelerisque est. Aliquam turpis dui, eleifend in, elementum vel, porta vitae, velit. Cras hendrerit vehicula enim. Sed auctor. In hac habitasse platea dictumst. Nulla lectus. Pellentesque habitant morbi tristique senectus et netus et malesuada fames ac turpis egestas. Donec accumsan ante non leo. </w:t>
@@ -18313,41 +19051,41 @@
     <w:semiHidden/>
     <w:unhideWhenUsed/>
   </w:style>
-  <w:style w:type="paragraph" w:customStyle="1" w:styleId="52494291A0A147B5ACA44FA65C44A523">
-    <w:name w:val="52494291A0A147B5ACA44FA65C44A523"/>
+  <w:style w:type="paragraph" w:customStyle="1" w:styleId="77AE9E741D034A60A699E01D28734190">
+    <w:name w:val="77AE9E741D034A60A699E01D28734190"/>
   </w:style>
-  <w:style w:type="paragraph" w:customStyle="1" w:styleId="3730637AA5F346FBA42C21266A405091">
-    <w:name w:val="3730637AA5F346FBA42C21266A405091"/>
+  <w:style w:type="paragraph" w:customStyle="1" w:styleId="EC49463EC05B433A96CF17A9C8AAB22F">
+    <w:name w:val="EC49463EC05B433A96CF17A9C8AAB22F"/>
   </w:style>
-  <w:style w:type="paragraph" w:customStyle="1" w:styleId="2BC9FEDD46C8490C8DCAD3B85E90F1FD">
-    <w:name w:val="2BC9FEDD46C8490C8DCAD3B85E90F1FD"/>
+  <w:style w:type="paragraph" w:customStyle="1" w:styleId="84EBEE3F970F4F89BA65FF4344739931">
+    <w:name w:val="84EBEE3F970F4F89BA65FF4344739931"/>
   </w:style>
-  <w:style w:type="paragraph" w:customStyle="1" w:styleId="294573336E514EFB84A7EC5C76FCE833">
-    <w:name w:val="294573336E514EFB84A7EC5C76FCE833"/>
+  <w:style w:type="paragraph" w:customStyle="1" w:styleId="3399F72A62B84DB0A54FDEA2D25C9C7E">
+    <w:name w:val="3399F72A62B84DB0A54FDEA2D25C9C7E"/>
   </w:style>
-  <w:style w:type="paragraph" w:customStyle="1" w:styleId="C243FE6807144E1885C283D3E55B71ED">
-    <w:name w:val="C243FE6807144E1885C283D3E55B71ED"/>
+  <w:style w:type="paragraph" w:customStyle="1" w:styleId="6D3CCADD66D94D0F8D46A0018BB4D3F1">
+    <w:name w:val="6D3CCADD66D94D0F8D46A0018BB4D3F1"/>
   </w:style>
-  <w:style w:type="paragraph" w:customStyle="1" w:styleId="8ABFF920AC0540979472EEBAEFC48C93">
-    <w:name w:val="8ABFF920AC0540979472EEBAEFC48C93"/>
+  <w:style w:type="paragraph" w:customStyle="1" w:styleId="DC8F4F1E11C24FB298BCF69ECAE35488">
+    <w:name w:val="DC8F4F1E11C24FB298BCF69ECAE35488"/>
   </w:style>
-  <w:style w:type="paragraph" w:customStyle="1" w:styleId="076132D379064872A934E773184E5878">
-    <w:name w:val="076132D379064872A934E773184E5878"/>
+  <w:style w:type="paragraph" w:customStyle="1" w:styleId="4CF449D0637F4AD6AD23781E39110D0F">
+    <w:name w:val="4CF449D0637F4AD6AD23781E39110D0F"/>
   </w:style>
-  <w:style w:type="paragraph" w:customStyle="1" w:styleId="88E1779457A6434AAA5A1D2E32A5D186">
-    <w:name w:val="88E1779457A6434AAA5A1D2E32A5D186"/>
+  <w:style w:type="paragraph" w:customStyle="1" w:styleId="B3E06605D854448C8D7F48BFF498E12D">
+    <w:name w:val="B3E06605D854448C8D7F48BFF498E12D"/>
   </w:style>
-  <w:style w:type="paragraph" w:customStyle="1" w:styleId="E6142B6DF1494EED9774A8C7980C3881">
-    <w:name w:val="E6142B6DF1494EED9774A8C7980C3881"/>
+  <w:style w:type="paragraph" w:customStyle="1" w:styleId="17FB8C57AA2946E9BA987AFC431246EB">
+    <w:name w:val="17FB8C57AA2946E9BA987AFC431246EB"/>
   </w:style>
-  <w:style w:type="paragraph" w:customStyle="1" w:styleId="30623AE9178548EDB12709C3933E9770">
-    <w:name w:val="30623AE9178548EDB12709C3933E9770"/>
+  <w:style w:type="paragraph" w:customStyle="1" w:styleId="8F15672D1CFD4433A14D73399CBDFFAF">
+    <w:name w:val="8F15672D1CFD4433A14D73399CBDFFAF"/>
   </w:style>
-  <w:style w:type="paragraph" w:customStyle="1" w:styleId="BABCD8CA953A4D74B48687A34347CB69">
-    <w:name w:val="BABCD8CA953A4D74B48687A34347CB69"/>
+  <w:style w:type="paragraph" w:customStyle="1" w:styleId="4C6E5ED68BDB49068BD08B9147ED1B5F">
+    <w:name w:val="4C6E5ED68BDB49068BD08B9147ED1B5F"/>
   </w:style>
-  <w:style w:type="paragraph" w:customStyle="1" w:styleId="EA17A1E7480D4A358AF759AC6C0AF6E1">
-    <w:name w:val="EA17A1E7480D4A358AF759AC6C0AF6E1"/>
+  <w:style w:type="paragraph" w:customStyle="1" w:styleId="C0CD5A2F93664187ABD1E7C39F6A8C34">
+    <w:name w:val="C0CD5A2F93664187ABD1E7C39F6A8C34"/>
   </w:style>
   <w:style w:type="paragraph" w:styleId="BodyText">
     <w:name w:val="Body Text"/>
@@ -18370,44 +19108,44 @@
       <w:sz w:val="20"/>
     </w:rPr>
   </w:style>
-  <w:style w:type="paragraph" w:customStyle="1" w:styleId="253F7F44F5804D4BBE6501CA48D5B739">
-    <w:name w:val="253F7F44F5804D4BBE6501CA48D5B739"/>
+  <w:style w:type="paragraph" w:customStyle="1" w:styleId="145586E43EAE403E9B476D425ED58281">
+    <w:name w:val="145586E43EAE403E9B476D425ED58281"/>
   </w:style>
-  <w:style w:type="paragraph" w:customStyle="1" w:styleId="46C7C21721B24E26A2C8EE8BFA41E625">
-    <w:name w:val="46C7C21721B24E26A2C8EE8BFA41E625"/>
+  <w:style w:type="paragraph" w:customStyle="1" w:styleId="39ECB4A127244BD19A6EE1734A3BFD5B">
+    <w:name w:val="39ECB4A127244BD19A6EE1734A3BFD5B"/>
   </w:style>
-  <w:style w:type="paragraph" w:customStyle="1" w:styleId="66320A2C37DA4FB3A7F3451B828F1186">
-    <w:name w:val="66320A2C37DA4FB3A7F3451B828F1186"/>
+  <w:style w:type="paragraph" w:customStyle="1" w:styleId="2C1FCBDC532F4B8AAA779D51B0F3F9F7">
+    <w:name w:val="2C1FCBDC532F4B8AAA779D51B0F3F9F7"/>
   </w:style>
-  <w:style w:type="paragraph" w:customStyle="1" w:styleId="CDD9774E1D4A452D9F1966972F7F2F0B">
-    <w:name w:val="CDD9774E1D4A452D9F1966972F7F2F0B"/>
+  <w:style w:type="paragraph" w:customStyle="1" w:styleId="62DB37CD519F402CA593D0B8E1BE7CF0">
+    <w:name w:val="62DB37CD519F402CA593D0B8E1BE7CF0"/>
   </w:style>
-  <w:style w:type="paragraph" w:customStyle="1" w:styleId="60C84482FFB6473AA63BF34F1B9F6879">
-    <w:name w:val="60C84482FFB6473AA63BF34F1B9F6879"/>
+  <w:style w:type="paragraph" w:customStyle="1" w:styleId="FF579142A4B94EC5B233D559E317D89B">
+    <w:name w:val="FF579142A4B94EC5B233D559E317D89B"/>
   </w:style>
-  <w:style w:type="paragraph" w:customStyle="1" w:styleId="28E1C72BA462482B8BD7F70CDB2C3E72">
-    <w:name w:val="28E1C72BA462482B8BD7F70CDB2C3E72"/>
+  <w:style w:type="paragraph" w:customStyle="1" w:styleId="8770B075088B427ABE50DD42BBA91D36">
+    <w:name w:val="8770B075088B427ABE50DD42BBA91D36"/>
   </w:style>
-  <w:style w:type="paragraph" w:customStyle="1" w:styleId="162A4F6F13F0489A806185DF15108D7F">
-    <w:name w:val="162A4F6F13F0489A806185DF15108D7F"/>
+  <w:style w:type="paragraph" w:customStyle="1" w:styleId="87A1EC91315F4AC88B7CDF301E825917">
+    <w:name w:val="87A1EC91315F4AC88B7CDF301E825917"/>
   </w:style>
-  <w:style w:type="paragraph" w:customStyle="1" w:styleId="123A8D81F7074A63915EDFCF7425AD16">
-    <w:name w:val="123A8D81F7074A63915EDFCF7425AD16"/>
+  <w:style w:type="paragraph" w:customStyle="1" w:styleId="1F83F87B56084807BBB3DDCBE4C4B026">
+    <w:name w:val="1F83F87B56084807BBB3DDCBE4C4B026"/>
   </w:style>
-  <w:style w:type="paragraph" w:customStyle="1" w:styleId="C78BCE31A8DC49749DDB2D33A12F8EDE">
-    <w:name w:val="C78BCE31A8DC49749DDB2D33A12F8EDE"/>
+  <w:style w:type="paragraph" w:customStyle="1" w:styleId="44D38902079344B999632BE6EB129714">
+    <w:name w:val="44D38902079344B999632BE6EB129714"/>
   </w:style>
-  <w:style w:type="paragraph" w:customStyle="1" w:styleId="A36E3EF2C271423D9ADDA73E06AB61E9">
-    <w:name w:val="A36E3EF2C271423D9ADDA73E06AB61E9"/>
+  <w:style w:type="paragraph" w:customStyle="1" w:styleId="9D38E41FC1C84A37821B4F88ACC1B587">
+    <w:name w:val="9D38E41FC1C84A37821B4F88ACC1B587"/>
   </w:style>
-  <w:style w:type="paragraph" w:customStyle="1" w:styleId="54855B0752A7483CA34CF62B8FC21769">
-    <w:name w:val="54855B0752A7483CA34CF62B8FC21769"/>
+  <w:style w:type="paragraph" w:customStyle="1" w:styleId="47F89FA76DB74BB9944F1689AE6EB7E5">
+    <w:name w:val="47F89FA76DB74BB9944F1689AE6EB7E5"/>
   </w:style>
-  <w:style w:type="paragraph" w:customStyle="1" w:styleId="13268BD9E38B4B38BEA7D704E6844993">
-    <w:name w:val="13268BD9E38B4B38BEA7D704E6844993"/>
+  <w:style w:type="paragraph" w:customStyle="1" w:styleId="81B5512FA5B743D59EB17DD7F6E8CD3E">
+    <w:name w:val="81B5512FA5B743D59EB17DD7F6E8CD3E"/>
   </w:style>
-  <w:style w:type="paragraph" w:customStyle="1" w:styleId="64E80B6089F341E09DF3644EB9FA5DD5">
-    <w:name w:val="64E80B6089F341E09DF3644EB9FA5DD5"/>
+  <w:style w:type="paragraph" w:customStyle="1" w:styleId="44E57F26E29E486C85C4B9721ECBEF24">
+    <w:name w:val="44E57F26E29E486C85C4B9721ECBEF24"/>
   </w:style>
 </w:styles>
 </file>
@@ -18887,7 +19625,7 @@
 </file>
 
 <file path=customXml/itemProps4.xml><?xml version="1.0" encoding="utf-8"?>
-<ds:datastoreItem xmlns:ds="http://schemas.openxmlformats.org/officeDocument/2006/customXml" ds:itemID="{457E9FD8-DEBE-45FC-BF28-FBAEDC54467D}">
+<ds:datastoreItem xmlns:ds="http://schemas.openxmlformats.org/officeDocument/2006/customXml" ds:itemID="{016574AB-F564-4A84-9559-958199B6C21E}">
   <ds:schemaRefs>
     <ds:schemaRef ds:uri="http://schemas.openxmlformats.org/officeDocument/2006/bibliography"/>
   </ds:schemaRefs>

</xml_diff>